<commit_message>
Filtrado de banda que va mal
</commit_message>
<xml_diff>
--- a/Proyecto de Equipos de Radio Definidos por Software.docx
+++ b/Proyecto de Equipos de Radio Definidos por Software.docx
@@ -1,6 +1,6 @@
 
 <file path=word/document.xml><?xml version="1.0" encoding="utf-8"?>
-<w:document xmlns:wpc="http://schemas.microsoft.com/office/word/2010/wordprocessingCanvas" xmlns:mo="http://schemas.microsoft.com/office/mac/office/2008/main" xmlns:mc="http://schemas.openxmlformats.org/markup-compatibility/2006" xmlns:mv="urn:schemas-microsoft-com:mac:vml" xmlns:o="urn:schemas-microsoft-com:office:office" xmlns:r="http://schemas.openxmlformats.org/officeDocument/2006/relationships" xmlns:m="http://schemas.openxmlformats.org/officeDocument/2006/math" xmlns:v="urn:schemas-microsoft-com:vml" xmlns:wp14="http://schemas.microsoft.com/office/word/2010/wordprocessingDrawing" xmlns:wp="http://schemas.openxmlformats.org/drawingml/2006/wordprocessingDrawing" xmlns:w10="urn:schemas-microsoft-com:office:word" xmlns:w="http://schemas.openxmlformats.org/wordprocessingml/2006/main" xmlns:w14="http://schemas.microsoft.com/office/word/2010/wordml" xmlns:w15="http://schemas.microsoft.com/office/word/2012/wordml" xmlns:wpg="http://schemas.microsoft.com/office/word/2010/wordprocessingGroup" xmlns:wpi="http://schemas.microsoft.com/office/word/2010/wordprocessingInk" xmlns:wne="http://schemas.microsoft.com/office/word/2006/wordml" xmlns:wps="http://schemas.microsoft.com/office/word/2010/wordprocessingShape" mc:Ignorable="w14 w15 wp14">
+<w:document xmlns:wpc="http://schemas.microsoft.com/office/word/2010/wordprocessingCanvas" xmlns:mc="http://schemas.openxmlformats.org/markup-compatibility/2006" xmlns:o="urn:schemas-microsoft-com:office:office" xmlns:r="http://schemas.openxmlformats.org/officeDocument/2006/relationships" xmlns:m="http://schemas.openxmlformats.org/officeDocument/2006/math" xmlns:v="urn:schemas-microsoft-com:vml" xmlns:wp14="http://schemas.microsoft.com/office/word/2010/wordprocessingDrawing" xmlns:wp="http://schemas.openxmlformats.org/drawingml/2006/wordprocessingDrawing" xmlns:w10="urn:schemas-microsoft-com:office:word" xmlns:w="http://schemas.openxmlformats.org/wordprocessingml/2006/main" xmlns:w14="http://schemas.microsoft.com/office/word/2010/wordml" xmlns:w15="http://schemas.microsoft.com/office/word/2012/wordml" xmlns:wpg="http://schemas.microsoft.com/office/word/2010/wordprocessingGroup" xmlns:wpi="http://schemas.microsoft.com/office/word/2010/wordprocessingInk" xmlns:wne="http://schemas.microsoft.com/office/word/2006/wordml" xmlns:wps="http://schemas.microsoft.com/office/word/2010/wordprocessingShape" mc:Ignorable="w14 w15 wp14">
   <w:body>
     <w:p>
       <w:pPr>
@@ -1042,7 +1042,7 @@
       <w:r>
         <w:rPr>
           <w:noProof/>
-          <w:lang w:val="es-ES_tradnl" w:eastAsia="es-ES_tradnl"/>
+          <w:lang w:eastAsia="es-ES"/>
         </w:rPr>
         <w:drawing>
           <wp:inline distT="0" distB="0" distL="0" distR="0" wp14:anchorId="169C2C0A" wp14:editId="00522E37">
@@ -3199,7 +3199,7 @@
       <w:r>
         <w:rPr>
           <w:noProof/>
-          <w:lang w:val="es-ES_tradnl" w:eastAsia="es-ES_tradnl"/>
+          <w:lang w:eastAsia="es-ES"/>
         </w:rPr>
         <w:drawing>
           <wp:inline distT="0" distB="0" distL="0" distR="0" wp14:anchorId="6BC39865" wp14:editId="49BA3F2C">
@@ -3637,13 +3637,16 @@
         </w:tc>
       </w:tr>
     </w:tbl>
+    <w:p>
+      <w:bookmarkStart w:id="6" w:name="_GoBack"/>
+      <w:bookmarkEnd w:id="6"/>
+    </w:p>
     <w:p/>
-    <w:p/>
     <w:p>
       <w:r>
         <w:rPr>
           <w:noProof/>
-          <w:lang w:val="es-ES_tradnl" w:eastAsia="es-ES_tradnl"/>
+          <w:lang w:eastAsia="es-ES"/>
         </w:rPr>
         <w:drawing>
           <wp:inline distT="0" distB="0" distL="0" distR="0" wp14:anchorId="0916532E" wp14:editId="3881B72C">
@@ -3684,7 +3687,7 @@
       <w:r>
         <w:rPr>
           <w:noProof/>
-          <w:lang w:val="es-ES_tradnl" w:eastAsia="es-ES_tradnl"/>
+          <w:lang w:eastAsia="es-ES"/>
         </w:rPr>
         <w:drawing>
           <wp:inline distT="0" distB="0" distL="0" distR="0" wp14:anchorId="635CD3F2" wp14:editId="7B3BD742">
@@ -3731,7 +3734,7 @@
       <w:r>
         <w:rPr>
           <w:noProof/>
-          <w:lang w:val="es-ES_tradnl" w:eastAsia="es-ES_tradnl"/>
+          <w:lang w:eastAsia="es-ES"/>
         </w:rPr>
         <w:drawing>
           <wp:inline distT="0" distB="0" distL="0" distR="0" wp14:anchorId="41BDF1D8" wp14:editId="2EF3B07B">
@@ -3774,11 +3777,11 @@
       <w:pPr>
         <w:pStyle w:val="Ttulo3"/>
       </w:pPr>
-      <w:bookmarkStart w:id="6" w:name="_Toc502830006"/>
+      <w:bookmarkStart w:id="7" w:name="_Toc502830006"/>
       <w:r>
         <w:t xml:space="preserve">Demodulación </w:t>
       </w:r>
-      <w:bookmarkEnd w:id="6"/>
+      <w:bookmarkEnd w:id="7"/>
       <w:r>
         <w:t>(</w:t>
       </w:r>
@@ -3812,7 +3815,7 @@
       <w:r>
         <w:rPr>
           <w:noProof/>
-          <w:lang w:val="es-ES_tradnl" w:eastAsia="es-ES_tradnl"/>
+          <w:lang w:eastAsia="es-ES"/>
         </w:rPr>
         <w:lastRenderedPageBreak/>
         <w:drawing>
@@ -3875,8 +3878,6 @@
       <w:r>
         <w:t xml:space="preserve"> con la señal</w:t>
       </w:r>
-      <w:bookmarkStart w:id="7" w:name="_GoBack"/>
-      <w:bookmarkEnd w:id="7"/>
     </w:p>
     <w:p>
       <w:pPr>
@@ -3925,8 +3926,8 @@
 </file>
 
 <file path=word/numbering.xml><?xml version="1.0" encoding="utf-8"?>
-<w:numbering xmlns:wpc="http://schemas.microsoft.com/office/word/2010/wordprocessingCanvas" xmlns:mo="http://schemas.microsoft.com/office/mac/office/2008/main" xmlns:mc="http://schemas.openxmlformats.org/markup-compatibility/2006" xmlns:mv="urn:schemas-microsoft-com:mac:vml" xmlns:o="urn:schemas-microsoft-com:office:office" xmlns:r="http://schemas.openxmlformats.org/officeDocument/2006/relationships" xmlns:m="http://schemas.openxmlformats.org/officeDocument/2006/math" xmlns:v="urn:schemas-microsoft-com:vml" xmlns:wp14="http://schemas.microsoft.com/office/word/2010/wordprocessingDrawing" xmlns:wp="http://schemas.openxmlformats.org/drawingml/2006/wordprocessingDrawing" xmlns:w10="urn:schemas-microsoft-com:office:word" xmlns:w="http://schemas.openxmlformats.org/wordprocessingml/2006/main" xmlns:w14="http://schemas.microsoft.com/office/word/2010/wordml" xmlns:w15="http://schemas.microsoft.com/office/word/2012/wordml" xmlns:wpg="http://schemas.microsoft.com/office/word/2010/wordprocessingGroup" xmlns:wpi="http://schemas.microsoft.com/office/word/2010/wordprocessingInk" xmlns:wne="http://schemas.microsoft.com/office/word/2006/wordml" xmlns:wps="http://schemas.microsoft.com/office/word/2010/wordprocessingShape" mc:Ignorable="w14 w15 wp14">
-  <w:abstractNum w:abstractNumId="0">
+<w:numbering xmlns:wpc="http://schemas.microsoft.com/office/word/2010/wordprocessingCanvas" xmlns:mc="http://schemas.openxmlformats.org/markup-compatibility/2006" xmlns:o="urn:schemas-microsoft-com:office:office" xmlns:r="http://schemas.openxmlformats.org/officeDocument/2006/relationships" xmlns:m="http://schemas.openxmlformats.org/officeDocument/2006/math" xmlns:v="urn:schemas-microsoft-com:vml" xmlns:wp14="http://schemas.microsoft.com/office/word/2010/wordprocessingDrawing" xmlns:wp="http://schemas.openxmlformats.org/drawingml/2006/wordprocessingDrawing" xmlns:w10="urn:schemas-microsoft-com:office:word" xmlns:w="http://schemas.openxmlformats.org/wordprocessingml/2006/main" xmlns:w14="http://schemas.microsoft.com/office/word/2010/wordml" xmlns:w15="http://schemas.microsoft.com/office/word/2012/wordml" xmlns:wpg="http://schemas.microsoft.com/office/word/2010/wordprocessingGroup" xmlns:wpi="http://schemas.microsoft.com/office/word/2010/wordprocessingInk" xmlns:wne="http://schemas.microsoft.com/office/word/2006/wordml" xmlns:wps="http://schemas.microsoft.com/office/word/2010/wordprocessingShape" mc:Ignorable="w14 w15 wp14">
+  <w:abstractNum w:abstractNumId="0" w15:restartNumberingAfterBreak="0">
     <w:nsid w:val="2B7445E7"/>
     <w:multiLevelType w:val="hybridMultilevel"/>
     <w:tmpl w:val="E83025A6"/>
@@ -4039,7 +4040,7 @@
       </w:rPr>
     </w:lvl>
   </w:abstractNum>
-  <w:abstractNum w:abstractNumId="1">
+  <w:abstractNum w:abstractNumId="1" w15:restartNumberingAfterBreak="0">
     <w:nsid w:val="34D50E93"/>
     <w:multiLevelType w:val="multilevel"/>
     <w:tmpl w:val="0C0A0025"/>
@@ -4125,7 +4126,7 @@
       </w:pPr>
     </w:lvl>
   </w:abstractNum>
-  <w:abstractNum w:abstractNumId="2">
+  <w:abstractNum w:abstractNumId="2" w15:restartNumberingAfterBreak="0">
     <w:nsid w:val="414362E2"/>
     <w:multiLevelType w:val="multilevel"/>
     <w:tmpl w:val="7C0E84D6"/>
@@ -4247,7 +4248,7 @@
       </w:rPr>
     </w:lvl>
   </w:abstractNum>
-  <w:abstractNum w:abstractNumId="3">
+  <w:abstractNum w:abstractNumId="3" w15:restartNumberingAfterBreak="0">
     <w:nsid w:val="43F427EA"/>
     <w:multiLevelType w:val="hybridMultilevel"/>
     <w:tmpl w:val="F7F86D0E"/>
@@ -4360,7 +4361,7 @@
       </w:rPr>
     </w:lvl>
   </w:abstractNum>
-  <w:abstractNum w:abstractNumId="4">
+  <w:abstractNum w:abstractNumId="4" w15:restartNumberingAfterBreak="0">
     <w:nsid w:val="44524188"/>
     <w:multiLevelType w:val="multilevel"/>
     <w:tmpl w:val="0C0A0025"/>
@@ -4446,7 +4447,7 @@
       </w:pPr>
     </w:lvl>
   </w:abstractNum>
-  <w:abstractNum w:abstractNumId="5">
+  <w:abstractNum w:abstractNumId="5" w15:restartNumberingAfterBreak="0">
     <w:nsid w:val="7C2B5F69"/>
     <w:multiLevelType w:val="hybridMultilevel"/>
     <w:tmpl w:val="1A128C9A"/>
@@ -4597,7 +4598,7 @@
       </w:pPr>
     </w:pPrDefault>
   </w:docDefaults>
-  <w:latentStyles w:defLockedState="0" w:defUIPriority="99" w:defSemiHidden="0" w:defUnhideWhenUsed="0" w:defQFormat="0" w:count="382">
+  <w:latentStyles w:defLockedState="0" w:defUIPriority="99" w:defSemiHidden="0" w:defUnhideWhenUsed="0" w:defQFormat="0" w:count="371">
     <w:lsdException w:name="Normal" w:uiPriority="0" w:qFormat="1"/>
     <w:lsdException w:name="heading 1" w:uiPriority="9" w:qFormat="1"/>
     <w:lsdException w:name="heading 2" w:semiHidden="1" w:uiPriority="9" w:unhideWhenUsed="1" w:qFormat="1"/>
@@ -4969,8 +4970,6 @@
     <w:lsdException w:name="List Table 5 Dark Accent 6" w:uiPriority="50"/>
     <w:lsdException w:name="List Table 6 Colorful Accent 6" w:uiPriority="51"/>
     <w:lsdException w:name="List Table 7 Colorful Accent 6" w:uiPriority="52"/>
-    <w:lsdException w:name="Mention" w:semiHidden="1" w:unhideWhenUsed="1"/>
-    <w:lsdException w:name="Smart Hyperlink" w:semiHidden="1" w:unhideWhenUsed="1"/>
   </w:latentStyles>
   <w:style w:type="paragraph" w:default="1" w:styleId="Normal">
     <w:name w:val="Normal"/>
@@ -5459,7 +5458,6 @@
       <w:spacing w:after="0" w:line="240" w:lineRule="auto"/>
     </w:pPr>
     <w:tblPr>
-      <w:tblInd w:w="0" w:type="dxa"/>
       <w:tblBorders>
         <w:top w:val="single" w:sz="4" w:space="0" w:color="auto"/>
         <w:left w:val="single" w:sz="4" w:space="0" w:color="auto"/>
@@ -5468,12 +5466,6 @@
         <w:insideH w:val="single" w:sz="4" w:space="0" w:color="auto"/>
         <w:insideV w:val="single" w:sz="4" w:space="0" w:color="auto"/>
       </w:tblBorders>
-      <w:tblCellMar>
-        <w:top w:w="0" w:type="dxa"/>
-        <w:left w:w="108" w:type="dxa"/>
-        <w:bottom w:w="0" w:type="dxa"/>
-        <w:right w:w="108" w:type="dxa"/>
-      </w:tblCellMar>
     </w:tblPr>
   </w:style>
   <w:style w:type="table" w:styleId="Tabladecuadrcula5oscura-nfasis1">
@@ -5487,7 +5479,6 @@
     <w:tblPr>
       <w:tblStyleRowBandSize w:val="1"/>
       <w:tblStyleColBandSize w:val="1"/>
-      <w:tblInd w:w="0" w:type="dxa"/>
       <w:tblBorders>
         <w:top w:val="single" w:sz="4" w:space="0" w:color="FFFFFF" w:themeColor="background1"/>
         <w:left w:val="single" w:sz="4" w:space="0" w:color="FFFFFF" w:themeColor="background1"/>
@@ -5496,12 +5487,6 @@
         <w:insideH w:val="single" w:sz="4" w:space="0" w:color="FFFFFF" w:themeColor="background1"/>
         <w:insideV w:val="single" w:sz="4" w:space="0" w:color="FFFFFF" w:themeColor="background1"/>
       </w:tblBorders>
-      <w:tblCellMar>
-        <w:top w:w="0" w:type="dxa"/>
-        <w:left w:w="108" w:type="dxa"/>
-        <w:bottom w:w="0" w:type="dxa"/>
-        <w:right w:w="108" w:type="dxa"/>
-      </w:tblCellMar>
     </w:tblPr>
     <w:tcPr>
       <w:shd w:val="clear" w:color="auto" w:fill="DEEAF6" w:themeFill="accent1" w:themeFillTint="33"/>
@@ -5858,7 +5843,7 @@
 </file>
 
 <file path=customXml/itemProps1.xml><?xml version="1.0" encoding="utf-8"?>
-<ds:datastoreItem xmlns:ds="http://schemas.openxmlformats.org/officeDocument/2006/customXml" ds:itemID="{BEE9142A-057C-4042-A270-87CFE5F91ECC}">
+<ds:datastoreItem xmlns:ds="http://schemas.openxmlformats.org/officeDocument/2006/customXml" ds:itemID="{DEE547F1-740A-44F8-9FA9-2AF8A94B4A53}">
   <ds:schemaRefs>
     <ds:schemaRef ds:uri="http://schemas.openxmlformats.org/officeDocument/2006/bibliography"/>
   </ds:schemaRefs>

</xml_diff>

<commit_message>
Actualizacion Memoria y PLL Antiguo
</commit_message>
<xml_diff>
--- a/Proyecto de Equipos de Radio Definidos por Software.docx
+++ b/Proyecto de Equipos de Radio Definidos por Software.docx
@@ -1037,6 +1037,7 @@
     </w:p>
     <w:p>
       <w:pPr>
+        <w:keepNext/>
         <w:jc w:val="center"/>
       </w:pPr>
       <w:r>
@@ -1092,6 +1093,26 @@
             </a:graphic>
           </wp:inline>
         </w:drawing>
+      </w:r>
+    </w:p>
+    <w:p>
+      <w:pPr>
+        <w:pStyle w:val="Descripcin"/>
+        <w:jc w:val="center"/>
+      </w:pPr>
+      <w:r>
+        <w:t xml:space="preserve">Figura </w:t>
+      </w:r>
+      <w:fldSimple w:instr=" SEQ Figura \* ARABIC ">
+        <w:r>
+          <w:rPr>
+            <w:noProof/>
+          </w:rPr>
+          <w:t>1</w:t>
+        </w:r>
+      </w:fldSimple>
+      <w:r>
+        <w:t>. Modulación BFSK.</w:t>
       </w:r>
     </w:p>
     <w:p>
@@ -2874,11 +2895,18 @@
         <w:rPr>
           <w:rFonts w:eastAsiaTheme="minorEastAsia"/>
         </w:rPr>
-        <w:t>Fc</w:t>
+        <w:t>F</w:t>
       </w:r>
       <w:r>
         <w:rPr>
           <w:rFonts w:eastAsiaTheme="minorEastAsia"/>
+          <w:vertAlign w:val="subscript"/>
+        </w:rPr>
+        <w:t>c</w:t>
+      </w:r>
+      <w:r>
+        <w:rPr>
+          <w:rFonts w:eastAsiaTheme="minorEastAsia"/>
         </w:rPr>
         <w:t>±</w:t>
       </w:r>
@@ -2886,7 +2914,14 @@
         <w:rPr>
           <w:rFonts w:eastAsiaTheme="minorEastAsia"/>
         </w:rPr>
-        <w:t>Rb</w:t>
+        <w:t>R</w:t>
+      </w:r>
+      <w:r>
+        <w:rPr>
+          <w:rFonts w:eastAsiaTheme="minorEastAsia"/>
+          <w:vertAlign w:val="subscript"/>
+        </w:rPr>
+        <w:t>b</w:t>
       </w:r>
       <w:proofErr w:type="spellEnd"/>
       <w:r>
@@ -3196,6 +3231,10 @@
     </w:p>
     <w:p/>
     <w:p>
+      <w:pPr>
+        <w:keepNext/>
+        <w:jc w:val="center"/>
+      </w:pPr>
       <w:r>
         <w:rPr>
           <w:noProof/>
@@ -3244,7 +3283,26 @@
         </w:drawing>
       </w:r>
     </w:p>
-    <w:p/>
+    <w:p>
+      <w:pPr>
+        <w:pStyle w:val="Descripcin"/>
+        <w:jc w:val="center"/>
+      </w:pPr>
+      <w:r>
+        <w:t xml:space="preserve">Figura </w:t>
+      </w:r>
+      <w:fldSimple w:instr=" SEQ Figura \* ARABIC ">
+        <w:r>
+          <w:rPr>
+            <w:noProof/>
+          </w:rPr>
+          <w:t>2</w:t>
+        </w:r>
+      </w:fldSimple>
+      <w:r>
+        <w:t>. Esquema de Filtrado Paso Banda &amp; Detección de Envolvente.</w:t>
+      </w:r>
+    </w:p>
     <w:p>
       <w:r>
         <w:t>E</w:t>
@@ -3271,15 +3329,13 @@
         <w:t xml:space="preserve">se obtengan dos señales diferentes en las cuales estará contenida únicamente la señal correspondiente a uno de los dos símbolos. Finalmente, se buscará la envolvente de los símbolos utilizando </w:t>
       </w:r>
       <w:r>
-        <w:t xml:space="preserve">un detector de ley cuadrática que combina una etapa de </w:t>
-      </w:r>
-      <w:proofErr w:type="spellStart"/>
-      <w:r>
-        <w:t>nolinealidad</w:t>
-      </w:r>
-      <w:proofErr w:type="spellEnd"/>
-      <w:r>
-        <w:t xml:space="preserve"> y un filtro paso bajo.</w:t>
+        <w:t>un detector de ley cuadrática que combina una etapa de no</w:t>
+      </w:r>
+      <w:r>
+        <w:t>-</w:t>
+      </w:r>
+      <w:r>
+        <w:t>linealidad y un filtro paso bajo.</w:t>
       </w:r>
     </w:p>
     <w:p>
@@ -3627,6 +3683,7 @@
           </w:tcPr>
           <w:p>
             <w:pPr>
+              <w:keepNext/>
               <w:jc w:val="center"/>
               <w:cnfStyle w:val="000000100000" w:firstRow="0" w:lastRow="0" w:firstColumn="0" w:lastColumn="0" w:oddVBand="0" w:evenVBand="0" w:oddHBand="1" w:evenHBand="0" w:firstRowFirstColumn="0" w:firstRowLastColumn="0" w:lastRowFirstColumn="0" w:lastRowLastColumn="0"/>
             </w:pPr>
@@ -3638,21 +3695,47 @@
       </w:tr>
     </w:tbl>
     <w:p>
-      <w:bookmarkStart w:id="6" w:name="_GoBack"/>
-      <w:bookmarkEnd w:id="6"/>
+      <w:pPr>
+        <w:pStyle w:val="Descripcin"/>
+        <w:jc w:val="center"/>
+      </w:pPr>
+      <w:r>
+        <w:t xml:space="preserve">Tabla </w:t>
+      </w:r>
+      <w:fldSimple w:instr=" SEQ Tabla \* ARABIC ">
+        <w:r>
+          <w:rPr>
+            <w:noProof/>
+          </w:rPr>
+          <w:t>1</w:t>
+        </w:r>
+      </w:fldSimple>
+      <w:r>
+        <w:t xml:space="preserve">. </w:t>
+      </w:r>
+      <w:r>
+        <w:t>Descripción d</w:t>
+      </w:r>
+      <w:r>
+        <w:t>e los parámetros de los filtros.</w:t>
+      </w:r>
     </w:p>
     <w:p/>
-    <w:p>
+    <w:p/>
+    <w:p>
+      <w:pPr>
+        <w:keepNext/>
+      </w:pPr>
       <w:r>
         <w:rPr>
           <w:noProof/>
           <w:lang w:eastAsia="es-ES"/>
         </w:rPr>
         <w:drawing>
-          <wp:inline distT="0" distB="0" distL="0" distR="0" wp14:anchorId="0916532E" wp14:editId="3881B72C">
+          <wp:inline distT="0" distB="0" distL="0" distR="0" wp14:anchorId="679EE60E" wp14:editId="55EC9A40">
             <wp:extent cx="2700867" cy="1749974"/>
             <wp:effectExtent l="0" t="0" r="4445" b="3175"/>
-            <wp:docPr id="4" name="Imagen 4"/>
+            <wp:docPr id="7" name="Imagen 7"/>
             <wp:cNvGraphicFramePr>
               <a:graphicFrameLocks xmlns:a="http://schemas.openxmlformats.org/drawingml/2006/main" noChangeAspect="1"/>
             </wp:cNvGraphicFramePr>
@@ -3690,7 +3773,7 @@
           <w:lang w:eastAsia="es-ES"/>
         </w:rPr>
         <w:drawing>
-          <wp:inline distT="0" distB="0" distL="0" distR="0" wp14:anchorId="635CD3F2" wp14:editId="7B3BD742">
+          <wp:inline distT="0" distB="0" distL="0" distR="0" wp14:anchorId="0E1EFE06" wp14:editId="5603F289">
             <wp:extent cx="2686143" cy="1741381"/>
             <wp:effectExtent l="0" t="0" r="0" b="0"/>
             <wp:docPr id="5" name="Imagen 5"/>
@@ -3726,9 +3809,30 @@
         </w:drawing>
       </w:r>
     </w:p>
+    <w:p>
+      <w:pPr>
+        <w:pStyle w:val="Descripcin"/>
+        <w:jc w:val="center"/>
+      </w:pPr>
+      <w:r>
+        <w:t xml:space="preserve">Figura </w:t>
+      </w:r>
+      <w:fldSimple w:instr=" SEQ Figura \* ARABIC ">
+        <w:r>
+          <w:rPr>
+            <w:noProof/>
+          </w:rPr>
+          <w:t>3</w:t>
+        </w:r>
+      </w:fldSimple>
+      <w:r>
+        <w:t>. Respuesta en magnitud del filtro paso banda del símbolo '1' (izquierda) y símbolo '0' (derecha).</w:t>
+      </w:r>
+    </w:p>
     <w:p/>
     <w:p>
       <w:pPr>
+        <w:keepNext/>
         <w:jc w:val="center"/>
       </w:pPr>
       <w:r>
@@ -3775,13 +3879,38 @@
     </w:p>
     <w:p>
       <w:pPr>
+        <w:pStyle w:val="Descripcin"/>
+        <w:jc w:val="center"/>
+      </w:pPr>
+      <w:r>
+        <w:t xml:space="preserve">Figura </w:t>
+      </w:r>
+      <w:fldSimple w:instr=" SEQ Figura \* ARABIC ">
+        <w:r>
+          <w:rPr>
+            <w:noProof/>
+          </w:rPr>
+          <w:t>4</w:t>
+        </w:r>
+      </w:fldSimple>
+      <w:r>
+        <w:t>. Respuesta en magnitud del filtro paso bajo.</w:t>
+      </w:r>
+    </w:p>
+    <w:p>
+      <w:pPr>
+        <w:jc w:val="center"/>
+      </w:pPr>
+    </w:p>
+    <w:p>
+      <w:pPr>
         <w:pStyle w:val="Ttulo3"/>
       </w:pPr>
-      <w:bookmarkStart w:id="7" w:name="_Toc502830006"/>
+      <w:bookmarkStart w:id="6" w:name="_Toc502830006"/>
       <w:r>
         <w:t xml:space="preserve">Demodulación </w:t>
       </w:r>
-      <w:bookmarkEnd w:id="7"/>
+      <w:bookmarkEnd w:id="6"/>
       <w:r>
         <w:t>(</w:t>
       </w:r>
@@ -3883,9 +4012,15 @@
       <w:pPr>
         <w:pStyle w:val="Ttulo3"/>
       </w:pPr>
-      <w:bookmarkStart w:id="8" w:name="_Toc502830007"/>
-      <w:r>
-        <w:t xml:space="preserve">Demodulación Coherente Utilizando </w:t>
+      <w:bookmarkStart w:id="7" w:name="_Toc502830007"/>
+      <w:r>
+        <w:t xml:space="preserve">Demodulación Coherente </w:t>
+      </w:r>
+      <w:r>
+        <w:t>u</w:t>
+      </w:r>
+      <w:r>
+        <w:t xml:space="preserve">tilizando </w:t>
       </w:r>
       <w:proofErr w:type="spellStart"/>
       <w:r>
@@ -3895,11 +4030,433 @@
       <w:r>
         <w:t xml:space="preserve"> sintonizados.</w:t>
       </w:r>
+      <w:bookmarkEnd w:id="7"/>
+    </w:p>
+    <w:p>
+      <w:r>
+        <w:t>Al igual que en método descrito en la sección anterior, esta modalidad implementará una arquitectura de recepción heterodino, usando osciladores locales para la recepción. Sin embargo, este modo implementará un método de recepción coherente en el que se tendrá en cuenta la fase con la que se recibe la señal</w:t>
+      </w:r>
+      <w:r>
+        <w:t>.</w:t>
+      </w:r>
+    </w:p>
+    <w:p>
+      <w:pPr>
+        <w:rPr>
+          <w:color w:val="FF0000"/>
+        </w:rPr>
+      </w:pPr>
+      <w:r>
+        <w:t xml:space="preserve">Para ello, se ha implementado un bucle de </w:t>
+      </w:r>
+      <w:proofErr w:type="gramStart"/>
+      <w:r>
+        <w:t xml:space="preserve">Costas </w:t>
+      </w:r>
+      <w:r>
+        <w:t>…</w:t>
+      </w:r>
+      <w:proofErr w:type="gramEnd"/>
+      <w:r>
+        <w:t xml:space="preserve"> </w:t>
+      </w:r>
+      <w:r>
+        <w:rPr>
+          <w:color w:val="FF0000"/>
+        </w:rPr>
+        <w:t>(LO DEJO PARA MAS ADELANTE)</w:t>
+      </w:r>
+    </w:p>
+    <w:p>
+      <w:r>
+        <w:t xml:space="preserve">Dado que los ‘1’s y los ‘0’s enviados corresponden a diferentes frecuencias, se implementarán dos </w:t>
+      </w:r>
+      <w:proofErr w:type="spellStart"/>
+      <w:r>
+        <w:t>PLLs</w:t>
+      </w:r>
+      <w:proofErr w:type="spellEnd"/>
+      <w:r>
+        <w:t xml:space="preserve"> sintonizados a la frecuencias de cada uno de los símbolos, de manera que cada uno de ellos pueda sintonizar la </w:t>
+      </w:r>
+      <w:bookmarkStart w:id="8" w:name="_GoBack"/>
       <w:bookmarkEnd w:id="8"/>
     </w:p>
-    <w:p>
-      <w:r>
-        <w:t>Detección coherente.</w:t>
+    <w:p/>
+    <w:p>
+      <w:r>
+        <w:rPr>
+          <w:noProof/>
+          <w:lang w:eastAsia="es-ES"/>
+        </w:rPr>
+        <w:drawing>
+          <wp:inline distT="0" distB="0" distL="0" distR="0" wp14:anchorId="46F8DBA4" wp14:editId="0DB02B94">
+            <wp:extent cx="5400040" cy="2558415"/>
+            <wp:effectExtent l="0" t="0" r="0" b="0"/>
+            <wp:docPr id="9" name="Imagen 9"/>
+            <wp:cNvGraphicFramePr>
+              <a:graphicFrameLocks xmlns:a="http://schemas.openxmlformats.org/drawingml/2006/main" noChangeAspect="1"/>
+            </wp:cNvGraphicFramePr>
+            <a:graphic xmlns:a="http://schemas.openxmlformats.org/drawingml/2006/main">
+              <a:graphicData uri="http://schemas.openxmlformats.org/drawingml/2006/picture">
+                <pic:pic xmlns:pic="http://schemas.openxmlformats.org/drawingml/2006/picture">
+                  <pic:nvPicPr>
+                    <pic:cNvPr id="9" name="pll.png"/>
+                    <pic:cNvPicPr/>
+                  </pic:nvPicPr>
+                  <pic:blipFill>
+                    <a:blip r:embed="rId12">
+                      <a:extLst>
+                        <a:ext uri="{28A0092B-C50C-407E-A947-70E740481C1C}">
+                          <a14:useLocalDpi xmlns:a14="http://schemas.microsoft.com/office/drawing/2010/main" val="0"/>
+                        </a:ext>
+                      </a:extLst>
+                    </a:blip>
+                    <a:stretch>
+                      <a:fillRect/>
+                    </a:stretch>
+                  </pic:blipFill>
+                  <pic:spPr>
+                    <a:xfrm>
+                      <a:off x="0" y="0"/>
+                      <a:ext cx="5400040" cy="2558415"/>
+                    </a:xfrm>
+                    <a:prstGeom prst="rect">
+                      <a:avLst/>
+                    </a:prstGeom>
+                  </pic:spPr>
+                </pic:pic>
+              </a:graphicData>
+            </a:graphic>
+          </wp:inline>
+        </w:drawing>
+      </w:r>
+    </w:p>
+    <w:p>
+      <w:r>
+        <w:lastRenderedPageBreak/>
+        <w:t>Utilizando el vector de fases est</w:t>
+      </w:r>
+      <w:r>
+        <w:t>imado por el bucle, se generará</w:t>
+      </w:r>
+      <w:r>
+        <w:t xml:space="preserve"> la señal coseno que se utilizará como oscilador local para </w:t>
+      </w:r>
+      <w:proofErr w:type="spellStart"/>
+      <w:r>
+        <w:t>demodular</w:t>
+      </w:r>
+      <w:proofErr w:type="spellEnd"/>
+      <w:r>
+        <w:t xml:space="preserve"> la señal a banda base al igual que en la sección anterior, donde el coseno utilizado estará sincronizado en fase con la de la señal.</w:t>
+      </w:r>
+    </w:p>
+    <w:p>
+      <w:pPr>
+        <w:rPr>
+          <w:rFonts w:eastAsiaTheme="minorEastAsia"/>
+        </w:rPr>
+      </w:pPr>
+      <m:oMathPara>
+        <m:oMath>
+          <m:sSub>
+            <m:sSubPr>
+              <m:ctrlPr>
+                <w:rPr>
+                  <w:rFonts w:ascii="Cambria Math" w:hAnsi="Cambria Math"/>
+                </w:rPr>
+              </m:ctrlPr>
+            </m:sSubPr>
+            <m:e>
+              <m:r>
+                <m:rPr>
+                  <m:sty m:val="p"/>
+                </m:rPr>
+                <w:rPr>
+                  <w:rFonts w:ascii="Cambria Math" w:hAnsi="Cambria Math"/>
+                </w:rPr>
+                <m:t>PLL</m:t>
+              </m:r>
+            </m:e>
+            <m:sub>
+              <m:r>
+                <m:rPr>
+                  <m:sty m:val="p"/>
+                </m:rPr>
+                <w:rPr>
+                  <w:rFonts w:ascii="Cambria Math" w:hAnsi="Cambria Math"/>
+                </w:rPr>
+                <m:t>out,1</m:t>
+              </m:r>
+            </m:sub>
+          </m:sSub>
+          <m:r>
+            <m:rPr>
+              <m:sty m:val="p"/>
+            </m:rPr>
+            <w:rPr>
+              <w:rFonts w:ascii="Cambria Math" w:hAnsi="Cambria Math"/>
+            </w:rPr>
+            <m:t>= cos⁡</m:t>
+          </m:r>
+          <m:r>
+            <w:rPr>
+              <w:rFonts w:ascii="Cambria Math" w:hAnsi="Cambria Math"/>
+            </w:rPr>
+            <m:t>(2π</m:t>
+          </m:r>
+          <m:sSub>
+            <m:sSubPr>
+              <m:ctrlPr>
+                <w:rPr>
+                  <w:rFonts w:ascii="Cambria Math" w:hAnsi="Cambria Math"/>
+                  <w:i/>
+                </w:rPr>
+              </m:ctrlPr>
+            </m:sSubPr>
+            <m:e>
+              <m:r>
+                <w:rPr>
+                  <w:rFonts w:ascii="Cambria Math" w:hAnsi="Cambria Math"/>
+                </w:rPr>
+                <m:t>f</m:t>
+              </m:r>
+            </m:e>
+            <m:sub>
+              <m:r>
+                <w:rPr>
+                  <w:rFonts w:ascii="Cambria Math" w:hAnsi="Cambria Math"/>
+                </w:rPr>
+                <m:t>1</m:t>
+              </m:r>
+            </m:sub>
+          </m:sSub>
+          <m:r>
+            <w:rPr>
+              <w:rFonts w:ascii="Cambria Math" w:hAnsi="Cambria Math"/>
+            </w:rPr>
+            <m:t xml:space="preserve">k </m:t>
+          </m:r>
+          <m:sSub>
+            <m:sSubPr>
+              <m:ctrlPr>
+                <w:rPr>
+                  <w:rFonts w:ascii="Cambria Math" w:hAnsi="Cambria Math"/>
+                  <w:i/>
+                </w:rPr>
+              </m:ctrlPr>
+            </m:sSubPr>
+            <m:e>
+              <m:r>
+                <w:rPr>
+                  <w:rFonts w:ascii="Cambria Math" w:hAnsi="Cambria Math"/>
+                </w:rPr>
+                <m:t>T</m:t>
+              </m:r>
+            </m:e>
+            <m:sub>
+              <m:r>
+                <w:rPr>
+                  <w:rFonts w:ascii="Cambria Math" w:hAnsi="Cambria Math"/>
+                </w:rPr>
+                <m:t>s</m:t>
+              </m:r>
+            </m:sub>
+          </m:sSub>
+          <m:r>
+            <w:rPr>
+              <w:rFonts w:ascii="Cambria Math" w:hAnsi="Cambria Math"/>
+            </w:rPr>
+            <m:t>+</m:t>
+          </m:r>
+          <m:sSub>
+            <m:sSubPr>
+              <m:ctrlPr>
+                <w:rPr>
+                  <w:rFonts w:ascii="Cambria Math" w:hAnsi="Cambria Math"/>
+                  <w:i/>
+                </w:rPr>
+              </m:ctrlPr>
+            </m:sSubPr>
+            <m:e>
+              <m:r>
+                <w:rPr>
+                  <w:rFonts w:ascii="Cambria Math" w:hAnsi="Cambria Math"/>
+                </w:rPr>
+                <m:t>θ</m:t>
+              </m:r>
+            </m:e>
+            <m:sub>
+              <m:r>
+                <w:rPr>
+                  <w:rFonts w:ascii="Cambria Math" w:hAnsi="Cambria Math"/>
+                </w:rPr>
+                <m:t>1</m:t>
+              </m:r>
+            </m:sub>
+          </m:sSub>
+          <m:r>
+            <w:rPr>
+              <w:rFonts w:ascii="Cambria Math" w:hAnsi="Cambria Math"/>
+            </w:rPr>
+            <m:t>[k])</m:t>
+          </m:r>
+        </m:oMath>
+      </m:oMathPara>
+    </w:p>
+    <w:p>
+      <m:oMathPara>
+        <m:oMath>
+          <m:sSub>
+            <m:sSubPr>
+              <m:ctrlPr>
+                <w:rPr>
+                  <w:rFonts w:ascii="Cambria Math" w:hAnsi="Cambria Math"/>
+                </w:rPr>
+              </m:ctrlPr>
+            </m:sSubPr>
+            <m:e>
+              <m:r>
+                <m:rPr>
+                  <m:sty m:val="p"/>
+                </m:rPr>
+                <w:rPr>
+                  <w:rFonts w:ascii="Cambria Math" w:hAnsi="Cambria Math"/>
+                </w:rPr>
+                <m:t>PLL</m:t>
+              </m:r>
+            </m:e>
+            <m:sub>
+              <m:r>
+                <m:rPr>
+                  <m:sty m:val="p"/>
+                </m:rPr>
+                <w:rPr>
+                  <w:rFonts w:ascii="Cambria Math" w:hAnsi="Cambria Math"/>
+                </w:rPr>
+                <m:t>out,0</m:t>
+              </m:r>
+            </m:sub>
+          </m:sSub>
+          <m:r>
+            <m:rPr>
+              <m:sty m:val="p"/>
+            </m:rPr>
+            <w:rPr>
+              <w:rFonts w:ascii="Cambria Math" w:hAnsi="Cambria Math"/>
+            </w:rPr>
+            <m:t>= cos⁡</m:t>
+          </m:r>
+          <m:r>
+            <w:rPr>
+              <w:rFonts w:ascii="Cambria Math" w:hAnsi="Cambria Math"/>
+            </w:rPr>
+            <m:t>(2π</m:t>
+          </m:r>
+          <m:sSub>
+            <m:sSubPr>
+              <m:ctrlPr>
+                <w:rPr>
+                  <w:rFonts w:ascii="Cambria Math" w:hAnsi="Cambria Math"/>
+                  <w:i/>
+                </w:rPr>
+              </m:ctrlPr>
+            </m:sSubPr>
+            <m:e>
+              <m:r>
+                <w:rPr>
+                  <w:rFonts w:ascii="Cambria Math" w:hAnsi="Cambria Math"/>
+                </w:rPr>
+                <m:t>f</m:t>
+              </m:r>
+            </m:e>
+            <m:sub>
+              <m:r>
+                <w:rPr>
+                  <w:rFonts w:ascii="Cambria Math" w:hAnsi="Cambria Math"/>
+                </w:rPr>
+                <m:t>0</m:t>
+              </m:r>
+            </m:sub>
+          </m:sSub>
+          <m:r>
+            <w:rPr>
+              <w:rFonts w:ascii="Cambria Math" w:hAnsi="Cambria Math"/>
+            </w:rPr>
+            <m:t xml:space="preserve">k </m:t>
+          </m:r>
+          <m:sSub>
+            <m:sSubPr>
+              <m:ctrlPr>
+                <w:rPr>
+                  <w:rFonts w:ascii="Cambria Math" w:hAnsi="Cambria Math"/>
+                  <w:i/>
+                </w:rPr>
+              </m:ctrlPr>
+            </m:sSubPr>
+            <m:e>
+              <m:r>
+                <w:rPr>
+                  <w:rFonts w:ascii="Cambria Math" w:hAnsi="Cambria Math"/>
+                </w:rPr>
+                <m:t>T</m:t>
+              </m:r>
+            </m:e>
+            <m:sub>
+              <m:r>
+                <w:rPr>
+                  <w:rFonts w:ascii="Cambria Math" w:hAnsi="Cambria Math"/>
+                </w:rPr>
+                <m:t>s</m:t>
+              </m:r>
+            </m:sub>
+          </m:sSub>
+          <m:r>
+            <w:rPr>
+              <w:rFonts w:ascii="Cambria Math" w:hAnsi="Cambria Math"/>
+            </w:rPr>
+            <m:t>+</m:t>
+          </m:r>
+          <m:sSub>
+            <m:sSubPr>
+              <m:ctrlPr>
+                <w:rPr>
+                  <w:rFonts w:ascii="Cambria Math" w:hAnsi="Cambria Math"/>
+                  <w:i/>
+                </w:rPr>
+              </m:ctrlPr>
+            </m:sSubPr>
+            <m:e>
+              <m:r>
+                <w:rPr>
+                  <w:rFonts w:ascii="Cambria Math" w:hAnsi="Cambria Math"/>
+                </w:rPr>
+                <m:t>θ</m:t>
+              </m:r>
+            </m:e>
+            <m:sub>
+              <m:r>
+                <w:rPr>
+                  <w:rFonts w:ascii="Cambria Math" w:hAnsi="Cambria Math"/>
+                </w:rPr>
+                <m:t>0</m:t>
+              </m:r>
+            </m:sub>
+          </m:sSub>
+          <m:r>
+            <w:rPr>
+              <w:rFonts w:ascii="Cambria Math" w:hAnsi="Cambria Math"/>
+            </w:rPr>
+            <m:t>[k])</m:t>
+          </m:r>
+        </m:oMath>
+      </m:oMathPara>
+    </w:p>
+    <w:p/>
+    <w:p>
+      <w:r>
+        <w:t xml:space="preserve"> </w:t>
       </w:r>
     </w:p>
     <w:p>
@@ -5574,7 +6131,564 @@
       </w:tcPr>
     </w:tblStylePr>
   </w:style>
+  <w:style w:type="paragraph" w:styleId="Descripcin">
+    <w:name w:val="caption"/>
+    <w:basedOn w:val="Normal"/>
+    <w:next w:val="Normal"/>
+    <w:uiPriority w:val="35"/>
+    <w:unhideWhenUsed/>
+    <w:qFormat/>
+    <w:rsid w:val="001B7581"/>
+    <w:pPr>
+      <w:spacing w:after="200" w:line="240" w:lineRule="auto"/>
+    </w:pPr>
+    <w:rPr>
+      <w:i/>
+      <w:iCs/>
+      <w:color w:val="44546A" w:themeColor="text2"/>
+      <w:sz w:val="18"/>
+      <w:szCs w:val="18"/>
+    </w:rPr>
+  </w:style>
 </w:styles>
+</file>
+
+<file path=word/glossary/document.xml><?xml version="1.0" encoding="utf-8"?>
+<w:glossaryDocument xmlns:wpc="http://schemas.microsoft.com/office/word/2010/wordprocessingCanvas" xmlns:mc="http://schemas.openxmlformats.org/markup-compatibility/2006" xmlns:o="urn:schemas-microsoft-com:office:office" xmlns:r="http://schemas.openxmlformats.org/officeDocument/2006/relationships" xmlns:m="http://schemas.openxmlformats.org/officeDocument/2006/math" xmlns:v="urn:schemas-microsoft-com:vml" xmlns:wp14="http://schemas.microsoft.com/office/word/2010/wordprocessingDrawing" xmlns:wp="http://schemas.openxmlformats.org/drawingml/2006/wordprocessingDrawing" xmlns:w10="urn:schemas-microsoft-com:office:word" xmlns:w="http://schemas.openxmlformats.org/wordprocessingml/2006/main" xmlns:w14="http://schemas.microsoft.com/office/word/2010/wordml" xmlns:w15="http://schemas.microsoft.com/office/word/2012/wordml" xmlns:wpg="http://schemas.microsoft.com/office/word/2010/wordprocessingGroup" xmlns:wpi="http://schemas.microsoft.com/office/word/2010/wordprocessingInk" xmlns:wne="http://schemas.microsoft.com/office/word/2006/wordml" xmlns:wps="http://schemas.microsoft.com/office/word/2010/wordprocessingShape" mc:Ignorable="w14 w15 wp14"/>
+</file>
+
+<file path=word/glossary/fontTable.xml><?xml version="1.0" encoding="utf-8"?>
+<w:fonts xmlns:mc="http://schemas.openxmlformats.org/markup-compatibility/2006" xmlns:r="http://schemas.openxmlformats.org/officeDocument/2006/relationships" xmlns:w="http://schemas.openxmlformats.org/wordprocessingml/2006/main" xmlns:w14="http://schemas.microsoft.com/office/word/2010/wordml" xmlns:w15="http://schemas.microsoft.com/office/word/2012/wordml" mc:Ignorable="w14 w15">
+  <w:font w:name="Symbol">
+    <w:panose1 w:val="05050102010706020507"/>
+    <w:charset w:val="02"/>
+    <w:family w:val="roman"/>
+    <w:pitch w:val="variable"/>
+    <w:sig w:usb0="00000000" w:usb1="10000000" w:usb2="00000000" w:usb3="00000000" w:csb0="80000000" w:csb1="00000000"/>
+  </w:font>
+  <w:font w:name="Times New Roman">
+    <w:panose1 w:val="02020603050405020304"/>
+    <w:charset w:val="00"/>
+    <w:family w:val="roman"/>
+    <w:pitch w:val="variable"/>
+    <w:sig w:usb0="E0002EFF" w:usb1="C000785B" w:usb2="00000009" w:usb3="00000000" w:csb0="000001FF" w:csb1="00000000"/>
+  </w:font>
+  <w:font w:name="Courier New">
+    <w:panose1 w:val="02070309020205020404"/>
+    <w:charset w:val="00"/>
+    <w:family w:val="modern"/>
+    <w:pitch w:val="fixed"/>
+    <w:sig w:usb0="E0002EFF" w:usb1="C0007843" w:usb2="00000009" w:usb3="00000000" w:csb0="000001FF" w:csb1="00000000"/>
+  </w:font>
+  <w:font w:name="Wingdings">
+    <w:panose1 w:val="05000000000000000000"/>
+    <w:charset w:val="02"/>
+    <w:family w:val="auto"/>
+    <w:pitch w:val="variable"/>
+    <w:sig w:usb0="00000000" w:usb1="10000000" w:usb2="00000000" w:usb3="00000000" w:csb0="80000000" w:csb1="00000000"/>
+  </w:font>
+  <w:font w:name="Calibri">
+    <w:panose1 w:val="020F0502020204030204"/>
+    <w:charset w:val="00"/>
+    <w:family w:val="swiss"/>
+    <w:pitch w:val="variable"/>
+    <w:sig w:usb0="E0002AFF" w:usb1="C000247B" w:usb2="00000009" w:usb3="00000000" w:csb0="000001FF" w:csb1="00000000"/>
+  </w:font>
+  <w:font w:name="Calibri Light">
+    <w:panose1 w:val="020F0302020204030204"/>
+    <w:charset w:val="00"/>
+    <w:family w:val="swiss"/>
+    <w:pitch w:val="variable"/>
+    <w:sig w:usb0="E0002AFF" w:usb1="C000247B" w:usb2="00000009" w:usb3="00000000" w:csb0="000001FF" w:csb1="00000000"/>
+  </w:font>
+  <w:font w:name="Cambria Math">
+    <w:panose1 w:val="02040503050406030204"/>
+    <w:charset w:val="00"/>
+    <w:family w:val="roman"/>
+    <w:pitch w:val="variable"/>
+    <w:sig w:usb0="E00006FF" w:usb1="420024FF" w:usb2="02000000" w:usb3="00000000" w:csb0="0000019F" w:csb1="00000000"/>
+  </w:font>
+</w:fonts>
+</file>
+
+<file path=word/glossary/settings.xml><?xml version="1.0" encoding="utf-8"?>
+<w:settings xmlns:mc="http://schemas.openxmlformats.org/markup-compatibility/2006" xmlns:o="urn:schemas-microsoft-com:office:office" xmlns:r="http://schemas.openxmlformats.org/officeDocument/2006/relationships" xmlns:m="http://schemas.openxmlformats.org/officeDocument/2006/math" xmlns:v="urn:schemas-microsoft-com:vml" xmlns:w10="urn:schemas-microsoft-com:office:word" xmlns:w="http://schemas.openxmlformats.org/wordprocessingml/2006/main" xmlns:w14="http://schemas.microsoft.com/office/word/2010/wordml" xmlns:w15="http://schemas.microsoft.com/office/word/2012/wordml" xmlns:sl="http://schemas.openxmlformats.org/schemaLibrary/2006/main" mc:Ignorable="w14 w15">
+  <w:view w:val="normal"/>
+  <w:defaultTabStop w:val="708"/>
+  <w:hyphenationZone w:val="425"/>
+  <w:characterSpacingControl w:val="doNotCompress"/>
+  <w:compat>
+    <w:useFELayout/>
+    <w:compatSetting w:name="compatibilityMode" w:uri="http://schemas.microsoft.com/office/word" w:val="15"/>
+    <w:compatSetting w:name="overrideTableStyleFontSizeAndJustification" w:uri="http://schemas.microsoft.com/office/word" w:val="1"/>
+    <w:compatSetting w:name="enableOpenTypeFeatures" w:uri="http://schemas.microsoft.com/office/word" w:val="1"/>
+    <w:compatSetting w:name="doNotFlipMirrorIndents" w:uri="http://schemas.microsoft.com/office/word" w:val="1"/>
+    <w:compatSetting w:name="differentiateMultirowTableHeaders" w:uri="http://schemas.microsoft.com/office/word" w:val="1"/>
+  </w:compat>
+  <w:rsids>
+    <w:rsidRoot w:val="00383CED"/>
+    <w:rsid w:val="00383CED"/>
+  </w:rsids>
+  <m:mathPr>
+    <m:mathFont m:val="Cambria Math"/>
+    <m:brkBin m:val="before"/>
+    <m:brkBinSub m:val="--"/>
+    <m:smallFrac m:val="0"/>
+    <m:dispDef/>
+    <m:lMargin m:val="0"/>
+    <m:rMargin m:val="0"/>
+    <m:defJc m:val="centerGroup"/>
+    <m:wrapIndent m:val="1440"/>
+    <m:intLim m:val="subSup"/>
+    <m:naryLim m:val="undOvr"/>
+  </m:mathPr>
+  <w:themeFontLang w:val="es-ES"/>
+  <w:clrSchemeMapping w:bg1="light1" w:t1="dark1" w:bg2="light2" w:t2="dark2" w:accent1="accent1" w:accent2="accent2" w:accent3="accent3" w:accent4="accent4" w:accent5="accent5" w:accent6="accent6" w:hyperlink="hyperlink" w:followedHyperlink="followedHyperlink"/>
+  <w:decimalSymbol w:val=","/>
+  <w:listSeparator w:val=";"/>
+  <w15:chartTrackingRefBased/>
+</w:settings>
+</file>
+
+<file path=word/glossary/styles.xml><?xml version="1.0" encoding="utf-8"?>
+<w:styles xmlns:mc="http://schemas.openxmlformats.org/markup-compatibility/2006" xmlns:r="http://schemas.openxmlformats.org/officeDocument/2006/relationships" xmlns:w="http://schemas.openxmlformats.org/wordprocessingml/2006/main" xmlns:w14="http://schemas.microsoft.com/office/word/2010/wordml" xmlns:w15="http://schemas.microsoft.com/office/word/2012/wordml" mc:Ignorable="w14 w15">
+  <w:docDefaults>
+    <w:rPrDefault>
+      <w:rPr>
+        <w:rFonts w:asciiTheme="minorHAnsi" w:eastAsiaTheme="minorEastAsia" w:hAnsiTheme="minorHAnsi" w:cstheme="minorBidi"/>
+        <w:sz w:val="22"/>
+        <w:szCs w:val="22"/>
+        <w:lang w:val="es-ES" w:eastAsia="es-ES" w:bidi="ar-SA"/>
+      </w:rPr>
+    </w:rPrDefault>
+    <w:pPrDefault>
+      <w:pPr>
+        <w:spacing w:after="160" w:line="259" w:lineRule="auto"/>
+      </w:pPr>
+    </w:pPrDefault>
+  </w:docDefaults>
+  <w:latentStyles w:defLockedState="0" w:defUIPriority="99" w:defSemiHidden="0" w:defUnhideWhenUsed="0" w:defQFormat="0" w:count="371">
+    <w:lsdException w:name="Normal" w:uiPriority="0" w:qFormat="1"/>
+    <w:lsdException w:name="heading 1" w:uiPriority="9" w:qFormat="1"/>
+    <w:lsdException w:name="heading 2" w:semiHidden="1" w:uiPriority="9" w:unhideWhenUsed="1" w:qFormat="1"/>
+    <w:lsdException w:name="heading 3" w:semiHidden="1" w:uiPriority="9" w:unhideWhenUsed="1" w:qFormat="1"/>
+    <w:lsdException w:name="heading 4" w:semiHidden="1" w:uiPriority="9" w:unhideWhenUsed="1" w:qFormat="1"/>
+    <w:lsdException w:name="heading 5" w:semiHidden="1" w:uiPriority="9" w:unhideWhenUsed="1" w:qFormat="1"/>
+    <w:lsdException w:name="heading 6" w:semiHidden="1" w:uiPriority="9" w:unhideWhenUsed="1" w:qFormat="1"/>
+    <w:lsdException w:name="heading 7" w:semiHidden="1" w:uiPriority="9" w:unhideWhenUsed="1" w:qFormat="1"/>
+    <w:lsdException w:name="heading 8" w:semiHidden="1" w:uiPriority="9" w:unhideWhenUsed="1" w:qFormat="1"/>
+    <w:lsdException w:name="heading 9" w:semiHidden="1" w:uiPriority="9" w:unhideWhenUsed="1" w:qFormat="1"/>
+    <w:lsdException w:name="index 1" w:semiHidden="1" w:unhideWhenUsed="1"/>
+    <w:lsdException w:name="index 2" w:semiHidden="1" w:unhideWhenUsed="1"/>
+    <w:lsdException w:name="index 3" w:semiHidden="1" w:unhideWhenUsed="1"/>
+    <w:lsdException w:name="index 4" w:semiHidden="1" w:unhideWhenUsed="1"/>
+    <w:lsdException w:name="index 5" w:semiHidden="1" w:unhideWhenUsed="1"/>
+    <w:lsdException w:name="index 6" w:semiHidden="1" w:unhideWhenUsed="1"/>
+    <w:lsdException w:name="index 7" w:semiHidden="1" w:unhideWhenUsed="1"/>
+    <w:lsdException w:name="index 8" w:semiHidden="1" w:unhideWhenUsed="1"/>
+    <w:lsdException w:name="index 9" w:semiHidden="1" w:unhideWhenUsed="1"/>
+    <w:lsdException w:name="toc 1" w:semiHidden="1" w:uiPriority="39" w:unhideWhenUsed="1"/>
+    <w:lsdException w:name="toc 2" w:semiHidden="1" w:uiPriority="39" w:unhideWhenUsed="1"/>
+    <w:lsdException w:name="toc 3" w:semiHidden="1" w:uiPriority="39" w:unhideWhenUsed="1"/>
+    <w:lsdException w:name="toc 4" w:semiHidden="1" w:uiPriority="39" w:unhideWhenUsed="1"/>
+    <w:lsdException w:name="toc 5" w:semiHidden="1" w:uiPriority="39" w:unhideWhenUsed="1"/>
+    <w:lsdException w:name="toc 6" w:semiHidden="1" w:uiPriority="39" w:unhideWhenUsed="1"/>
+    <w:lsdException w:name="toc 7" w:semiHidden="1" w:uiPriority="39" w:unhideWhenUsed="1"/>
+    <w:lsdException w:name="toc 8" w:semiHidden="1" w:uiPriority="39" w:unhideWhenUsed="1"/>
+    <w:lsdException w:name="toc 9" w:semiHidden="1" w:uiPriority="39" w:unhideWhenUsed="1"/>
+    <w:lsdException w:name="Normal Indent" w:semiHidden="1" w:unhideWhenUsed="1"/>
+    <w:lsdException w:name="footnote text" w:semiHidden="1" w:unhideWhenUsed="1"/>
+    <w:lsdException w:name="annotation text" w:semiHidden="1" w:unhideWhenUsed="1"/>
+    <w:lsdException w:name="header" w:semiHidden="1" w:unhideWhenUsed="1"/>
+    <w:lsdException w:name="footer" w:semiHidden="1" w:unhideWhenUsed="1"/>
+    <w:lsdException w:name="index heading" w:semiHidden="1" w:unhideWhenUsed="1"/>
+    <w:lsdException w:name="caption" w:semiHidden="1" w:uiPriority="35" w:unhideWhenUsed="1" w:qFormat="1"/>
+    <w:lsdException w:name="table of figures" w:semiHidden="1" w:unhideWhenUsed="1"/>
+    <w:lsdException w:name="envelope address" w:semiHidden="1" w:unhideWhenUsed="1"/>
+    <w:lsdException w:name="envelope return" w:semiHidden="1" w:unhideWhenUsed="1"/>
+    <w:lsdException w:name="footnote reference" w:semiHidden="1" w:unhideWhenUsed="1"/>
+    <w:lsdException w:name="annotation reference" w:semiHidden="1" w:unhideWhenUsed="1"/>
+    <w:lsdException w:name="line number" w:semiHidden="1" w:unhideWhenUsed="1"/>
+    <w:lsdException w:name="page number" w:semiHidden="1" w:unhideWhenUsed="1"/>
+    <w:lsdException w:name="endnote reference" w:semiHidden="1" w:unhideWhenUsed="1"/>
+    <w:lsdException w:name="endnote text" w:semiHidden="1" w:unhideWhenUsed="1"/>
+    <w:lsdException w:name="table of authorities" w:semiHidden="1" w:unhideWhenUsed="1"/>
+    <w:lsdException w:name="macro" w:semiHidden="1" w:unhideWhenUsed="1"/>
+    <w:lsdException w:name="toa heading" w:semiHidden="1" w:unhideWhenUsed="1"/>
+    <w:lsdException w:name="List" w:semiHidden="1" w:unhideWhenUsed="1"/>
+    <w:lsdException w:name="List Bullet" w:semiHidden="1" w:unhideWhenUsed="1"/>
+    <w:lsdException w:name="List Number" w:semiHidden="1" w:unhideWhenUsed="1"/>
+    <w:lsdException w:name="List 2" w:semiHidden="1" w:unhideWhenUsed="1"/>
+    <w:lsdException w:name="List 3" w:semiHidden="1" w:unhideWhenUsed="1"/>
+    <w:lsdException w:name="List 4" w:semiHidden="1" w:unhideWhenUsed="1"/>
+    <w:lsdException w:name="List 5" w:semiHidden="1" w:unhideWhenUsed="1"/>
+    <w:lsdException w:name="List Bullet 2" w:semiHidden="1" w:unhideWhenUsed="1"/>
+    <w:lsdException w:name="List Bullet 3" w:semiHidden="1" w:unhideWhenUsed="1"/>
+    <w:lsdException w:name="List Bullet 4" w:semiHidden="1" w:unhideWhenUsed="1"/>
+    <w:lsdException w:name="List Bullet 5" w:semiHidden="1" w:unhideWhenUsed="1"/>
+    <w:lsdException w:name="List Number 2" w:semiHidden="1" w:unhideWhenUsed="1"/>
+    <w:lsdException w:name="List Number 3" w:semiHidden="1" w:unhideWhenUsed="1"/>
+    <w:lsdException w:name="List Number 4" w:semiHidden="1" w:unhideWhenUsed="1"/>
+    <w:lsdException w:name="List Number 5" w:semiHidden="1" w:unhideWhenUsed="1"/>
+    <w:lsdException w:name="Title" w:uiPriority="10" w:qFormat="1"/>
+    <w:lsdException w:name="Closing" w:semiHidden="1" w:unhideWhenUsed="1"/>
+    <w:lsdException w:name="Signature" w:semiHidden="1" w:unhideWhenUsed="1"/>
+    <w:lsdException w:name="Default Paragraph Font" w:semiHidden="1" w:uiPriority="1" w:unhideWhenUsed="1"/>
+    <w:lsdException w:name="Body Text" w:semiHidden="1" w:unhideWhenUsed="1"/>
+    <w:lsdException w:name="Body Text Indent" w:semiHidden="1" w:unhideWhenUsed="1"/>
+    <w:lsdException w:name="List Continue" w:semiHidden="1" w:unhideWhenUsed="1"/>
+    <w:lsdException w:name="List Continue 2" w:semiHidden="1" w:unhideWhenUsed="1"/>
+    <w:lsdException w:name="List Continue 3" w:semiHidden="1" w:unhideWhenUsed="1"/>
+    <w:lsdException w:name="List Continue 4" w:semiHidden="1" w:unhideWhenUsed="1"/>
+    <w:lsdException w:name="List Continue 5" w:semiHidden="1" w:unhideWhenUsed="1"/>
+    <w:lsdException w:name="Message Header" w:semiHidden="1" w:unhideWhenUsed="1"/>
+    <w:lsdException w:name="Subtitle" w:uiPriority="11" w:qFormat="1"/>
+    <w:lsdException w:name="Salutation" w:semiHidden="1" w:unhideWhenUsed="1"/>
+    <w:lsdException w:name="Date" w:semiHidden="1" w:unhideWhenUsed="1"/>
+    <w:lsdException w:name="Body Text First Indent" w:semiHidden="1" w:unhideWhenUsed="1"/>
+    <w:lsdException w:name="Body Text First Indent 2" w:semiHidden="1" w:unhideWhenUsed="1"/>
+    <w:lsdException w:name="Note Heading" w:semiHidden="1" w:unhideWhenUsed="1"/>
+    <w:lsdException w:name="Body Text 2" w:semiHidden="1" w:unhideWhenUsed="1"/>
+    <w:lsdException w:name="Body Text 3" w:semiHidden="1" w:unhideWhenUsed="1"/>
+    <w:lsdException w:name="Body Text Indent 2" w:semiHidden="1" w:unhideWhenUsed="1"/>
+    <w:lsdException w:name="Body Text Indent 3" w:semiHidden="1" w:unhideWhenUsed="1"/>
+    <w:lsdException w:name="Block Text" w:semiHidden="1" w:unhideWhenUsed="1"/>
+    <w:lsdException w:name="Hyperlink" w:semiHidden="1" w:unhideWhenUsed="1"/>
+    <w:lsdException w:name="FollowedHyperlink" w:semiHidden="1" w:unhideWhenUsed="1"/>
+    <w:lsdException w:name="Strong" w:uiPriority="22" w:qFormat="1"/>
+    <w:lsdException w:name="Emphasis" w:uiPriority="20" w:qFormat="1"/>
+    <w:lsdException w:name="Document Map" w:semiHidden="1" w:unhideWhenUsed="1"/>
+    <w:lsdException w:name="Plain Text" w:semiHidden="1" w:unhideWhenUsed="1"/>
+    <w:lsdException w:name="E-mail Signature" w:semiHidden="1" w:unhideWhenUsed="1"/>
+    <w:lsdException w:name="HTML Top of Form" w:semiHidden="1" w:unhideWhenUsed="1"/>
+    <w:lsdException w:name="HTML Bottom of Form" w:semiHidden="1" w:unhideWhenUsed="1"/>
+    <w:lsdException w:name="Normal (Web)" w:semiHidden="1" w:unhideWhenUsed="1"/>
+    <w:lsdException w:name="HTML Acronym" w:semiHidden="1" w:unhideWhenUsed="1"/>
+    <w:lsdException w:name="HTML Address" w:semiHidden="1" w:unhideWhenUsed="1"/>
+    <w:lsdException w:name="HTML Cite" w:semiHidden="1" w:unhideWhenUsed="1"/>
+    <w:lsdException w:name="HTML Code" w:semiHidden="1" w:unhideWhenUsed="1"/>
+    <w:lsdException w:name="HTML Definition" w:semiHidden="1" w:unhideWhenUsed="1"/>
+    <w:lsdException w:name="HTML Keyboard" w:semiHidden="1" w:unhideWhenUsed="1"/>
+    <w:lsdException w:name="HTML Preformatted" w:semiHidden="1" w:unhideWhenUsed="1"/>
+    <w:lsdException w:name="HTML Sample" w:semiHidden="1" w:unhideWhenUsed="1"/>
+    <w:lsdException w:name="HTML Typewriter" w:semiHidden="1" w:unhideWhenUsed="1"/>
+    <w:lsdException w:name="HTML Variable" w:semiHidden="1" w:unhideWhenUsed="1"/>
+    <w:lsdException w:name="Normal Table" w:semiHidden="1" w:unhideWhenUsed="1"/>
+    <w:lsdException w:name="annotation subject" w:semiHidden="1" w:unhideWhenUsed="1"/>
+    <w:lsdException w:name="No List" w:semiHidden="1" w:unhideWhenUsed="1"/>
+    <w:lsdException w:name="Outline List 1" w:semiHidden="1" w:unhideWhenUsed="1"/>
+    <w:lsdException w:name="Outline List 2" w:semiHidden="1" w:unhideWhenUsed="1"/>
+    <w:lsdException w:name="Outline List 3" w:semiHidden="1" w:unhideWhenUsed="1"/>
+    <w:lsdException w:name="Table Simple 1" w:semiHidden="1" w:unhideWhenUsed="1"/>
+    <w:lsdException w:name="Table Simple 2" w:semiHidden="1" w:unhideWhenUsed="1"/>
+    <w:lsdException w:name="Table Simple 3" w:semiHidden="1" w:unhideWhenUsed="1"/>
+    <w:lsdException w:name="Table Classic 1" w:semiHidden="1" w:unhideWhenUsed="1"/>
+    <w:lsdException w:name="Table Classic 2" w:semiHidden="1" w:unhideWhenUsed="1"/>
+    <w:lsdException w:name="Table Classic 3" w:semiHidden="1" w:unhideWhenUsed="1"/>
+    <w:lsdException w:name="Table Classic 4" w:semiHidden="1" w:unhideWhenUsed="1"/>
+    <w:lsdException w:name="Table Colorful 1" w:semiHidden="1" w:unhideWhenUsed="1"/>
+    <w:lsdException w:name="Table Colorful 2" w:semiHidden="1" w:unhideWhenUsed="1"/>
+    <w:lsdException w:name="Table Colorful 3" w:semiHidden="1" w:unhideWhenUsed="1"/>
+    <w:lsdException w:name="Table Columns 1" w:semiHidden="1" w:unhideWhenUsed="1"/>
+    <w:lsdException w:name="Table Columns 2" w:semiHidden="1" w:unhideWhenUsed="1"/>
+    <w:lsdException w:name="Table Columns 3" w:semiHidden="1" w:unhideWhenUsed="1"/>
+    <w:lsdException w:name="Table Columns 4" w:semiHidden="1" w:unhideWhenUsed="1"/>
+    <w:lsdException w:name="Table Columns 5" w:semiHidden="1" w:unhideWhenUsed="1"/>
+    <w:lsdException w:name="Table Grid 1" w:semiHidden="1" w:unhideWhenUsed="1"/>
+    <w:lsdException w:name="Table Grid 2" w:semiHidden="1" w:unhideWhenUsed="1"/>
+    <w:lsdException w:name="Table Grid 3" w:semiHidden="1" w:unhideWhenUsed="1"/>
+    <w:lsdException w:name="Table Grid 4" w:semiHidden="1" w:unhideWhenUsed="1"/>
+    <w:lsdException w:name="Table Grid 5" w:semiHidden="1" w:unhideWhenUsed="1"/>
+    <w:lsdException w:name="Table Grid 6" w:semiHidden="1" w:unhideWhenUsed="1"/>
+    <w:lsdException w:name="Table Grid 7" w:semiHidden="1" w:unhideWhenUsed="1"/>
+    <w:lsdException w:name="Table Grid 8" w:semiHidden="1" w:unhideWhenUsed="1"/>
+    <w:lsdException w:name="Table List 1" w:semiHidden="1" w:unhideWhenUsed="1"/>
+    <w:lsdException w:name="Table List 2" w:semiHidden="1" w:unhideWhenUsed="1"/>
+    <w:lsdException w:name="Table List 3" w:semiHidden="1" w:unhideWhenUsed="1"/>
+    <w:lsdException w:name="Table List 4" w:semiHidden="1" w:unhideWhenUsed="1"/>
+    <w:lsdException w:name="Table List 5" w:semiHidden="1" w:unhideWhenUsed="1"/>
+    <w:lsdException w:name="Table List 6" w:semiHidden="1" w:unhideWhenUsed="1"/>
+    <w:lsdException w:name="Table List 7" w:semiHidden="1" w:unhideWhenUsed="1"/>
+    <w:lsdException w:name="Table List 8" w:semiHidden="1" w:unhideWhenUsed="1"/>
+    <w:lsdException w:name="Table 3D effects 1" w:semiHidden="1" w:unhideWhenUsed="1"/>
+    <w:lsdException w:name="Table 3D effects 2" w:semiHidden="1" w:unhideWhenUsed="1"/>
+    <w:lsdException w:name="Table 3D effects 3" w:semiHidden="1" w:unhideWhenUsed="1"/>
+    <w:lsdException w:name="Table Contemporary" w:semiHidden="1" w:unhideWhenUsed="1"/>
+    <w:lsdException w:name="Table Elegant" w:semiHidden="1" w:unhideWhenUsed="1"/>
+    <w:lsdException w:name="Table Professional" w:semiHidden="1" w:unhideWhenUsed="1"/>
+    <w:lsdException w:name="Table Subtle 1" w:semiHidden="1" w:unhideWhenUsed="1"/>
+    <w:lsdException w:name="Table Subtle 2" w:semiHidden="1" w:unhideWhenUsed="1"/>
+    <w:lsdException w:name="Table Web 1" w:semiHidden="1" w:unhideWhenUsed="1"/>
+    <w:lsdException w:name="Table Web 2" w:semiHidden="1" w:unhideWhenUsed="1"/>
+    <w:lsdException w:name="Table Web 3" w:semiHidden="1" w:unhideWhenUsed="1"/>
+    <w:lsdException w:name="Balloon Text" w:semiHidden="1" w:unhideWhenUsed="1"/>
+    <w:lsdException w:name="Table Grid" w:uiPriority="39"/>
+    <w:lsdException w:name="Table Theme" w:semiHidden="1" w:unhideWhenUsed="1"/>
+    <w:lsdException w:name="Placeholder Text" w:semiHidden="1"/>
+    <w:lsdException w:name="No Spacing" w:uiPriority="1" w:qFormat="1"/>
+    <w:lsdException w:name="Light Shading" w:uiPriority="60"/>
+    <w:lsdException w:name="Light List" w:uiPriority="61"/>
+    <w:lsdException w:name="Light Grid" w:uiPriority="62"/>
+    <w:lsdException w:name="Medium Shading 1" w:uiPriority="63"/>
+    <w:lsdException w:name="Medium Shading 2" w:uiPriority="64"/>
+    <w:lsdException w:name="Medium List 1" w:uiPriority="65"/>
+    <w:lsdException w:name="Medium List 2" w:uiPriority="66"/>
+    <w:lsdException w:name="Medium Grid 1" w:uiPriority="67"/>
+    <w:lsdException w:name="Medium Grid 2" w:uiPriority="68"/>
+    <w:lsdException w:name="Medium Grid 3" w:uiPriority="69"/>
+    <w:lsdException w:name="Dark List" w:uiPriority="70"/>
+    <w:lsdException w:name="Colorful Shading" w:uiPriority="71"/>
+    <w:lsdException w:name="Colorful List" w:uiPriority="72"/>
+    <w:lsdException w:name="Colorful Grid" w:uiPriority="73"/>
+    <w:lsdException w:name="Light Shading Accent 1" w:uiPriority="60"/>
+    <w:lsdException w:name="Light List Accent 1" w:uiPriority="61"/>
+    <w:lsdException w:name="Light Grid Accent 1" w:uiPriority="62"/>
+    <w:lsdException w:name="Medium Shading 1 Accent 1" w:uiPriority="63"/>
+    <w:lsdException w:name="Medium Shading 2 Accent 1" w:uiPriority="64"/>
+    <w:lsdException w:name="Medium List 1 Accent 1" w:uiPriority="65"/>
+    <w:lsdException w:name="Revision" w:semiHidden="1"/>
+    <w:lsdException w:name="List Paragraph" w:uiPriority="34" w:qFormat="1"/>
+    <w:lsdException w:name="Quote" w:uiPriority="29" w:qFormat="1"/>
+    <w:lsdException w:name="Intense Quote" w:uiPriority="30" w:qFormat="1"/>
+    <w:lsdException w:name="Medium List 2 Accent 1" w:uiPriority="66"/>
+    <w:lsdException w:name="Medium Grid 1 Accent 1" w:uiPriority="67"/>
+    <w:lsdException w:name="Medium Grid 2 Accent 1" w:uiPriority="68"/>
+    <w:lsdException w:name="Medium Grid 3 Accent 1" w:uiPriority="69"/>
+    <w:lsdException w:name="Dark List Accent 1" w:uiPriority="70"/>
+    <w:lsdException w:name="Colorful Shading Accent 1" w:uiPriority="71"/>
+    <w:lsdException w:name="Colorful List Accent 1" w:uiPriority="72"/>
+    <w:lsdException w:name="Colorful Grid Accent 1" w:uiPriority="73"/>
+    <w:lsdException w:name="Light Shading Accent 2" w:uiPriority="60"/>
+    <w:lsdException w:name="Light List Accent 2" w:uiPriority="61"/>
+    <w:lsdException w:name="Light Grid Accent 2" w:uiPriority="62"/>
+    <w:lsdException w:name="Medium Shading 1 Accent 2" w:uiPriority="63"/>
+    <w:lsdException w:name="Medium Shading 2 Accent 2" w:uiPriority="64"/>
+    <w:lsdException w:name="Medium List 1 Accent 2" w:uiPriority="65"/>
+    <w:lsdException w:name="Medium List 2 Accent 2" w:uiPriority="66"/>
+    <w:lsdException w:name="Medium Grid 1 Accent 2" w:uiPriority="67"/>
+    <w:lsdException w:name="Medium Grid 2 Accent 2" w:uiPriority="68"/>
+    <w:lsdException w:name="Medium Grid 3 Accent 2" w:uiPriority="69"/>
+    <w:lsdException w:name="Dark List Accent 2" w:uiPriority="70"/>
+    <w:lsdException w:name="Colorful Shading Accent 2" w:uiPriority="71"/>
+    <w:lsdException w:name="Colorful List Accent 2" w:uiPriority="72"/>
+    <w:lsdException w:name="Colorful Grid Accent 2" w:uiPriority="73"/>
+    <w:lsdException w:name="Light Shading Accent 3" w:uiPriority="60"/>
+    <w:lsdException w:name="Light List Accent 3" w:uiPriority="61"/>
+    <w:lsdException w:name="Light Grid Accent 3" w:uiPriority="62"/>
+    <w:lsdException w:name="Medium Shading 1 Accent 3" w:uiPriority="63"/>
+    <w:lsdException w:name="Medium Shading 2 Accent 3" w:uiPriority="64"/>
+    <w:lsdException w:name="Medium List 1 Accent 3" w:uiPriority="65"/>
+    <w:lsdException w:name="Medium List 2 Accent 3" w:uiPriority="66"/>
+    <w:lsdException w:name="Medium Grid 1 Accent 3" w:uiPriority="67"/>
+    <w:lsdException w:name="Medium Grid 2 Accent 3" w:uiPriority="68"/>
+    <w:lsdException w:name="Medium Grid 3 Accent 3" w:uiPriority="69"/>
+    <w:lsdException w:name="Dark List Accent 3" w:uiPriority="70"/>
+    <w:lsdException w:name="Colorful Shading Accent 3" w:uiPriority="71"/>
+    <w:lsdException w:name="Colorful List Accent 3" w:uiPriority="72"/>
+    <w:lsdException w:name="Colorful Grid Accent 3" w:uiPriority="73"/>
+    <w:lsdException w:name="Light Shading Accent 4" w:uiPriority="60"/>
+    <w:lsdException w:name="Light List Accent 4" w:uiPriority="61"/>
+    <w:lsdException w:name="Light Grid Accent 4" w:uiPriority="62"/>
+    <w:lsdException w:name="Medium Shading 1 Accent 4" w:uiPriority="63"/>
+    <w:lsdException w:name="Medium Shading 2 Accent 4" w:uiPriority="64"/>
+    <w:lsdException w:name="Medium List 1 Accent 4" w:uiPriority="65"/>
+    <w:lsdException w:name="Medium List 2 Accent 4" w:uiPriority="66"/>
+    <w:lsdException w:name="Medium Grid 1 Accent 4" w:uiPriority="67"/>
+    <w:lsdException w:name="Medium Grid 2 Accent 4" w:uiPriority="68"/>
+    <w:lsdException w:name="Medium Grid 3 Accent 4" w:uiPriority="69"/>
+    <w:lsdException w:name="Dark List Accent 4" w:uiPriority="70"/>
+    <w:lsdException w:name="Colorful Shading Accent 4" w:uiPriority="71"/>
+    <w:lsdException w:name="Colorful List Accent 4" w:uiPriority="72"/>
+    <w:lsdException w:name="Colorful Grid Accent 4" w:uiPriority="73"/>
+    <w:lsdException w:name="Light Shading Accent 5" w:uiPriority="60"/>
+    <w:lsdException w:name="Light List Accent 5" w:uiPriority="61"/>
+    <w:lsdException w:name="Light Grid Accent 5" w:uiPriority="62"/>
+    <w:lsdException w:name="Medium Shading 1 Accent 5" w:uiPriority="63"/>
+    <w:lsdException w:name="Medium Shading 2 Accent 5" w:uiPriority="64"/>
+    <w:lsdException w:name="Medium List 1 Accent 5" w:uiPriority="65"/>
+    <w:lsdException w:name="Medium List 2 Accent 5" w:uiPriority="66"/>
+    <w:lsdException w:name="Medium Grid 1 Accent 5" w:uiPriority="67"/>
+    <w:lsdException w:name="Medium Grid 2 Accent 5" w:uiPriority="68"/>
+    <w:lsdException w:name="Medium Grid 3 Accent 5" w:uiPriority="69"/>
+    <w:lsdException w:name="Dark List Accent 5" w:uiPriority="70"/>
+    <w:lsdException w:name="Colorful Shading Accent 5" w:uiPriority="71"/>
+    <w:lsdException w:name="Colorful List Accent 5" w:uiPriority="72"/>
+    <w:lsdException w:name="Colorful Grid Accent 5" w:uiPriority="73"/>
+    <w:lsdException w:name="Light Shading Accent 6" w:uiPriority="60"/>
+    <w:lsdException w:name="Light List Accent 6" w:uiPriority="61"/>
+    <w:lsdException w:name="Light Grid Accent 6" w:uiPriority="62"/>
+    <w:lsdException w:name="Medium Shading 1 Accent 6" w:uiPriority="63"/>
+    <w:lsdException w:name="Medium Shading 2 Accent 6" w:uiPriority="64"/>
+    <w:lsdException w:name="Medium List 1 Accent 6" w:uiPriority="65"/>
+    <w:lsdException w:name="Medium List 2 Accent 6" w:uiPriority="66"/>
+    <w:lsdException w:name="Medium Grid 1 Accent 6" w:uiPriority="67"/>
+    <w:lsdException w:name="Medium Grid 2 Accent 6" w:uiPriority="68"/>
+    <w:lsdException w:name="Medium Grid 3 Accent 6" w:uiPriority="69"/>
+    <w:lsdException w:name="Dark List Accent 6" w:uiPriority="70"/>
+    <w:lsdException w:name="Colorful Shading Accent 6" w:uiPriority="71"/>
+    <w:lsdException w:name="Colorful List Accent 6" w:uiPriority="72"/>
+    <w:lsdException w:name="Colorful Grid Accent 6" w:uiPriority="73"/>
+    <w:lsdException w:name="Subtle Emphasis" w:uiPriority="19" w:qFormat="1"/>
+    <w:lsdException w:name="Intense Emphasis" w:uiPriority="21" w:qFormat="1"/>
+    <w:lsdException w:name="Subtle Reference" w:uiPriority="31" w:qFormat="1"/>
+    <w:lsdException w:name="Intense Reference" w:uiPriority="32" w:qFormat="1"/>
+    <w:lsdException w:name="Book Title" w:uiPriority="33" w:qFormat="1"/>
+    <w:lsdException w:name="Bibliography" w:semiHidden="1" w:uiPriority="37" w:unhideWhenUsed="1"/>
+    <w:lsdException w:name="TOC Heading" w:semiHidden="1" w:uiPriority="39" w:unhideWhenUsed="1" w:qFormat="1"/>
+    <w:lsdException w:name="Plain Table 1" w:uiPriority="41"/>
+    <w:lsdException w:name="Plain Table 2" w:uiPriority="42"/>
+    <w:lsdException w:name="Plain Table 3" w:uiPriority="43"/>
+    <w:lsdException w:name="Plain Table 4" w:uiPriority="44"/>
+    <w:lsdException w:name="Plain Table 5" w:uiPriority="45"/>
+    <w:lsdException w:name="Grid Table Light" w:uiPriority="40"/>
+    <w:lsdException w:name="Grid Table 1 Light" w:uiPriority="46"/>
+    <w:lsdException w:name="Grid Table 2" w:uiPriority="47"/>
+    <w:lsdException w:name="Grid Table 3" w:uiPriority="48"/>
+    <w:lsdException w:name="Grid Table 4" w:uiPriority="49"/>
+    <w:lsdException w:name="Grid Table 5 Dark" w:uiPriority="50"/>
+    <w:lsdException w:name="Grid Table 6 Colorful" w:uiPriority="51"/>
+    <w:lsdException w:name="Grid Table 7 Colorful" w:uiPriority="52"/>
+    <w:lsdException w:name="Grid Table 1 Light Accent 1" w:uiPriority="46"/>
+    <w:lsdException w:name="Grid Table 2 Accent 1" w:uiPriority="47"/>
+    <w:lsdException w:name="Grid Table 3 Accent 1" w:uiPriority="48"/>
+    <w:lsdException w:name="Grid Table 4 Accent 1" w:uiPriority="49"/>
+    <w:lsdException w:name="Grid Table 5 Dark Accent 1" w:uiPriority="50"/>
+    <w:lsdException w:name="Grid Table 6 Colorful Accent 1" w:uiPriority="51"/>
+    <w:lsdException w:name="Grid Table 7 Colorful Accent 1" w:uiPriority="52"/>
+    <w:lsdException w:name="Grid Table 1 Light Accent 2" w:uiPriority="46"/>
+    <w:lsdException w:name="Grid Table 2 Accent 2" w:uiPriority="47"/>
+    <w:lsdException w:name="Grid Table 3 Accent 2" w:uiPriority="48"/>
+    <w:lsdException w:name="Grid Table 4 Accent 2" w:uiPriority="49"/>
+    <w:lsdException w:name="Grid Table 5 Dark Accent 2" w:uiPriority="50"/>
+    <w:lsdException w:name="Grid Table 6 Colorful Accent 2" w:uiPriority="51"/>
+    <w:lsdException w:name="Grid Table 7 Colorful Accent 2" w:uiPriority="52"/>
+    <w:lsdException w:name="Grid Table 1 Light Accent 3" w:uiPriority="46"/>
+    <w:lsdException w:name="Grid Table 2 Accent 3" w:uiPriority="47"/>
+    <w:lsdException w:name="Grid Table 3 Accent 3" w:uiPriority="48"/>
+    <w:lsdException w:name="Grid Table 4 Accent 3" w:uiPriority="49"/>
+    <w:lsdException w:name="Grid Table 5 Dark Accent 3" w:uiPriority="50"/>
+    <w:lsdException w:name="Grid Table 6 Colorful Accent 3" w:uiPriority="51"/>
+    <w:lsdException w:name="Grid Table 7 Colorful Accent 3" w:uiPriority="52"/>
+    <w:lsdException w:name="Grid Table 1 Light Accent 4" w:uiPriority="46"/>
+    <w:lsdException w:name="Grid Table 2 Accent 4" w:uiPriority="47"/>
+    <w:lsdException w:name="Grid Table 3 Accent 4" w:uiPriority="48"/>
+    <w:lsdException w:name="Grid Table 4 Accent 4" w:uiPriority="49"/>
+    <w:lsdException w:name="Grid Table 5 Dark Accent 4" w:uiPriority="50"/>
+    <w:lsdException w:name="Grid Table 6 Colorful Accent 4" w:uiPriority="51"/>
+    <w:lsdException w:name="Grid Table 7 Colorful Accent 4" w:uiPriority="52"/>
+    <w:lsdException w:name="Grid Table 1 Light Accent 5" w:uiPriority="46"/>
+    <w:lsdException w:name="Grid Table 2 Accent 5" w:uiPriority="47"/>
+    <w:lsdException w:name="Grid Table 3 Accent 5" w:uiPriority="48"/>
+    <w:lsdException w:name="Grid Table 4 Accent 5" w:uiPriority="49"/>
+    <w:lsdException w:name="Grid Table 5 Dark Accent 5" w:uiPriority="50"/>
+    <w:lsdException w:name="Grid Table 6 Colorful Accent 5" w:uiPriority="51"/>
+    <w:lsdException w:name="Grid Table 7 Colorful Accent 5" w:uiPriority="52"/>
+    <w:lsdException w:name="Grid Table 1 Light Accent 6" w:uiPriority="46"/>
+    <w:lsdException w:name="Grid Table 2 Accent 6" w:uiPriority="47"/>
+    <w:lsdException w:name="Grid Table 3 Accent 6" w:uiPriority="48"/>
+    <w:lsdException w:name="Grid Table 4 Accent 6" w:uiPriority="49"/>
+    <w:lsdException w:name="Grid Table 5 Dark Accent 6" w:uiPriority="50"/>
+    <w:lsdException w:name="Grid Table 6 Colorful Accent 6" w:uiPriority="51"/>
+    <w:lsdException w:name="Grid Table 7 Colorful Accent 6" w:uiPriority="52"/>
+    <w:lsdException w:name="List Table 1 Light" w:uiPriority="46"/>
+    <w:lsdException w:name="List Table 2" w:uiPriority="47"/>
+    <w:lsdException w:name="List Table 3" w:uiPriority="48"/>
+    <w:lsdException w:name="List Table 4" w:uiPriority="49"/>
+    <w:lsdException w:name="List Table 5 Dark" w:uiPriority="50"/>
+    <w:lsdException w:name="List Table 6 Colorful" w:uiPriority="51"/>
+    <w:lsdException w:name="List Table 7 Colorful" w:uiPriority="52"/>
+    <w:lsdException w:name="List Table 1 Light Accent 1" w:uiPriority="46"/>
+    <w:lsdException w:name="List Table 2 Accent 1" w:uiPriority="47"/>
+    <w:lsdException w:name="List Table 3 Accent 1" w:uiPriority="48"/>
+    <w:lsdException w:name="List Table 4 Accent 1" w:uiPriority="49"/>
+    <w:lsdException w:name="List Table 5 Dark Accent 1" w:uiPriority="50"/>
+    <w:lsdException w:name="List Table 6 Colorful Accent 1" w:uiPriority="51"/>
+    <w:lsdException w:name="List Table 7 Colorful Accent 1" w:uiPriority="52"/>
+    <w:lsdException w:name="List Table 1 Light Accent 2" w:uiPriority="46"/>
+    <w:lsdException w:name="List Table 2 Accent 2" w:uiPriority="47"/>
+    <w:lsdException w:name="List Table 3 Accent 2" w:uiPriority="48"/>
+    <w:lsdException w:name="List Table 4 Accent 2" w:uiPriority="49"/>
+    <w:lsdException w:name="List Table 5 Dark Accent 2" w:uiPriority="50"/>
+    <w:lsdException w:name="List Table 6 Colorful Accent 2" w:uiPriority="51"/>
+    <w:lsdException w:name="List Table 7 Colorful Accent 2" w:uiPriority="52"/>
+    <w:lsdException w:name="List Table 1 Light Accent 3" w:uiPriority="46"/>
+    <w:lsdException w:name="List Table 2 Accent 3" w:uiPriority="47"/>
+    <w:lsdException w:name="List Table 3 Accent 3" w:uiPriority="48"/>
+    <w:lsdException w:name="List Table 4 Accent 3" w:uiPriority="49"/>
+    <w:lsdException w:name="List Table 5 Dark Accent 3" w:uiPriority="50"/>
+    <w:lsdException w:name="List Table 6 Colorful Accent 3" w:uiPriority="51"/>
+    <w:lsdException w:name="List Table 7 Colorful Accent 3" w:uiPriority="52"/>
+    <w:lsdException w:name="List Table 1 Light Accent 4" w:uiPriority="46"/>
+    <w:lsdException w:name="List Table 2 Accent 4" w:uiPriority="47"/>
+    <w:lsdException w:name="List Table 3 Accent 4" w:uiPriority="48"/>
+    <w:lsdException w:name="List Table 4 Accent 4" w:uiPriority="49"/>
+    <w:lsdException w:name="List Table 5 Dark Accent 4" w:uiPriority="50"/>
+    <w:lsdException w:name="List Table 6 Colorful Accent 4" w:uiPriority="51"/>
+    <w:lsdException w:name="List Table 7 Colorful Accent 4" w:uiPriority="52"/>
+    <w:lsdException w:name="List Table 1 Light Accent 5" w:uiPriority="46"/>
+    <w:lsdException w:name="List Table 2 Accent 5" w:uiPriority="47"/>
+    <w:lsdException w:name="List Table 3 Accent 5" w:uiPriority="48"/>
+    <w:lsdException w:name="List Table 4 Accent 5" w:uiPriority="49"/>
+    <w:lsdException w:name="List Table 5 Dark Accent 5" w:uiPriority="50"/>
+    <w:lsdException w:name="List Table 6 Colorful Accent 5" w:uiPriority="51"/>
+    <w:lsdException w:name="List Table 7 Colorful Accent 5" w:uiPriority="52"/>
+    <w:lsdException w:name="List Table 1 Light Accent 6" w:uiPriority="46"/>
+    <w:lsdException w:name="List Table 2 Accent 6" w:uiPriority="47"/>
+    <w:lsdException w:name="List Table 3 Accent 6" w:uiPriority="48"/>
+    <w:lsdException w:name="List Table 4 Accent 6" w:uiPriority="49"/>
+    <w:lsdException w:name="List Table 5 Dark Accent 6" w:uiPriority="50"/>
+    <w:lsdException w:name="List Table 6 Colorful Accent 6" w:uiPriority="51"/>
+    <w:lsdException w:name="List Table 7 Colorful Accent 6" w:uiPriority="52"/>
+  </w:latentStyles>
+  <w:style w:type="paragraph" w:default="1" w:styleId="Normal">
+    <w:name w:val="Normal"/>
+    <w:qFormat/>
+  </w:style>
+  <w:style w:type="character" w:default="1" w:styleId="Fuentedeprrafopredeter">
+    <w:name w:val="Default Paragraph Font"/>
+    <w:uiPriority w:val="1"/>
+    <w:semiHidden/>
+    <w:unhideWhenUsed/>
+  </w:style>
+  <w:style w:type="table" w:default="1" w:styleId="Tablanormal">
+    <w:name w:val="Normal Table"/>
+    <w:uiPriority w:val="99"/>
+    <w:semiHidden/>
+    <w:unhideWhenUsed/>
+    <w:tblPr>
+      <w:tblInd w:w="0" w:type="dxa"/>
+      <w:tblCellMar>
+        <w:top w:w="0" w:type="dxa"/>
+        <w:left w:w="108" w:type="dxa"/>
+        <w:bottom w:w="0" w:type="dxa"/>
+        <w:right w:w="108" w:type="dxa"/>
+      </w:tblCellMar>
+    </w:tblPr>
+  </w:style>
+  <w:style w:type="numbering" w:default="1" w:styleId="Sinlista">
+    <w:name w:val="No List"/>
+    <w:uiPriority w:val="99"/>
+    <w:semiHidden/>
+    <w:unhideWhenUsed/>
+  </w:style>
+  <w:style w:type="character" w:styleId="Textodelmarcadordeposicin">
+    <w:name w:val="Placeholder Text"/>
+    <w:basedOn w:val="Fuentedeprrafopredeter"/>
+    <w:uiPriority w:val="99"/>
+    <w:semiHidden/>
+    <w:rsid w:val="00383CED"/>
+    <w:rPr>
+      <w:color w:val="808080"/>
+    </w:rPr>
+  </w:style>
+</w:styles>
+</file>
+
+<file path=word/glossary/webSettings.xml><?xml version="1.0" encoding="utf-8"?>
+<w:webSettings xmlns:mc="http://schemas.openxmlformats.org/markup-compatibility/2006" xmlns:r="http://schemas.openxmlformats.org/officeDocument/2006/relationships" xmlns:w="http://schemas.openxmlformats.org/wordprocessingml/2006/main" xmlns:w14="http://schemas.microsoft.com/office/word/2010/wordml" xmlns:w15="http://schemas.microsoft.com/office/word/2012/wordml" mc:Ignorable="w14 w15">
+  <w:optimizeForBrowser/>
+  <w:allowPNG/>
+</w:webSettings>
 </file>
 
 <file path=word/theme/theme1.xml><?xml version="1.0" encoding="utf-8"?>
@@ -5843,7 +6957,7 @@
 </file>
 
 <file path=customXml/itemProps1.xml><?xml version="1.0" encoding="utf-8"?>
-<ds:datastoreItem xmlns:ds="http://schemas.openxmlformats.org/officeDocument/2006/customXml" ds:itemID="{DEE547F1-740A-44F8-9FA9-2AF8A94B4A53}">
+<ds:datastoreItem xmlns:ds="http://schemas.openxmlformats.org/officeDocument/2006/customXml" ds:itemID="{97F88A0E-181B-4B4E-8064-EEA52487CD28}">
   <ds:schemaRefs>
     <ds:schemaRef ds:uri="http://schemas.openxmlformats.org/officeDocument/2006/bibliography"/>
   </ds:schemaRefs>

</xml_diff>

<commit_message>
Memoria y algunas pruebas de filtros
</commit_message>
<xml_diff>
--- a/Proyecto de Equipos de Radio Definidos por Software.docx
+++ b/Proyecto de Equipos de Radio Definidos por Software.docx
@@ -1,6 +1,6 @@
 
 <file path=word/document.xml><?xml version="1.0" encoding="utf-8"?>
-<w:document xmlns:wpc="http://schemas.microsoft.com/office/word/2010/wordprocessingCanvas" xmlns:mc="http://schemas.openxmlformats.org/markup-compatibility/2006" xmlns:o="urn:schemas-microsoft-com:office:office" xmlns:r="http://schemas.openxmlformats.org/officeDocument/2006/relationships" xmlns:m="http://schemas.openxmlformats.org/officeDocument/2006/math" xmlns:v="urn:schemas-microsoft-com:vml" xmlns:wp14="http://schemas.microsoft.com/office/word/2010/wordprocessingDrawing" xmlns:wp="http://schemas.openxmlformats.org/drawingml/2006/wordprocessingDrawing" xmlns:w10="urn:schemas-microsoft-com:office:word" xmlns:w="http://schemas.openxmlformats.org/wordprocessingml/2006/main" xmlns:w14="http://schemas.microsoft.com/office/word/2010/wordml" xmlns:w15="http://schemas.microsoft.com/office/word/2012/wordml" xmlns:wpg="http://schemas.microsoft.com/office/word/2010/wordprocessingGroup" xmlns:wpi="http://schemas.microsoft.com/office/word/2010/wordprocessingInk" xmlns:wne="http://schemas.microsoft.com/office/word/2006/wordml" xmlns:wps="http://schemas.microsoft.com/office/word/2010/wordprocessingShape" mc:Ignorable="w14 w15 wp14">
+<w:document xmlns:wpc="http://schemas.microsoft.com/office/word/2010/wordprocessingCanvas" xmlns:mo="http://schemas.microsoft.com/office/mac/office/2008/main" xmlns:mc="http://schemas.openxmlformats.org/markup-compatibility/2006" xmlns:mv="urn:schemas-microsoft-com:mac:vml" xmlns:o="urn:schemas-microsoft-com:office:office" xmlns:r="http://schemas.openxmlformats.org/officeDocument/2006/relationships" xmlns:m="http://schemas.openxmlformats.org/officeDocument/2006/math" xmlns:v="urn:schemas-microsoft-com:vml" xmlns:wp14="http://schemas.microsoft.com/office/word/2010/wordprocessingDrawing" xmlns:wp="http://schemas.openxmlformats.org/drawingml/2006/wordprocessingDrawing" xmlns:w10="urn:schemas-microsoft-com:office:word" xmlns:w="http://schemas.openxmlformats.org/wordprocessingml/2006/main" xmlns:w14="http://schemas.microsoft.com/office/word/2010/wordml" xmlns:w15="http://schemas.microsoft.com/office/word/2012/wordml" xmlns:wpg="http://schemas.microsoft.com/office/word/2010/wordprocessingGroup" xmlns:wpi="http://schemas.microsoft.com/office/word/2010/wordprocessingInk" xmlns:wne="http://schemas.microsoft.com/office/word/2006/wordml" xmlns:wps="http://schemas.microsoft.com/office/word/2010/wordprocessingShape" mc:Ignorable="w14 w15 wp14">
   <w:body>
     <w:p>
       <w:pPr>
@@ -1043,7 +1043,7 @@
       <w:r>
         <w:rPr>
           <w:noProof/>
-          <w:lang w:eastAsia="es-ES"/>
+          <w:lang w:val="es-ES_tradnl" w:eastAsia="es-ES_tradnl"/>
         </w:rPr>
         <w:drawing>
           <wp:inline distT="0" distB="0" distL="0" distR="0" wp14:anchorId="169C2C0A" wp14:editId="00522E37">
@@ -1103,14 +1103,30 @@
       <w:r>
         <w:t xml:space="preserve">Figura </w:t>
       </w:r>
-      <w:fldSimple w:instr=" SEQ Figura \* ARABIC ">
-        <w:r>
-          <w:rPr>
-            <w:noProof/>
-          </w:rPr>
-          <w:t>1</w:t>
-        </w:r>
-      </w:fldSimple>
+      <w:r>
+        <w:fldChar w:fldCharType="begin"/>
+      </w:r>
+      <w:r>
+        <w:instrText xml:space="preserve"> SEQ Figura \* </w:instrText>
+      </w:r>
+      <w:r>
+        <w:instrText xml:space="preserve">ARABIC </w:instrText>
+      </w:r>
+      <w:r>
+        <w:fldChar w:fldCharType="separate"/>
+      </w:r>
+      <w:r>
+        <w:rPr>
+          <w:noProof/>
+        </w:rPr>
+        <w:t>1</w:t>
+      </w:r>
+      <w:r>
+        <w:rPr>
+          <w:noProof/>
+        </w:rPr>
+        <w:fldChar w:fldCharType="end"/>
+      </w:r>
       <w:r>
         <w:t>. Modulación BFSK.</w:t>
       </w:r>
@@ -3238,7 +3254,7 @@
       <w:r>
         <w:rPr>
           <w:noProof/>
-          <w:lang w:eastAsia="es-ES"/>
+          <w:lang w:val="es-ES_tradnl" w:eastAsia="es-ES_tradnl"/>
         </w:rPr>
         <w:drawing>
           <wp:inline distT="0" distB="0" distL="0" distR="0" wp14:anchorId="6BC39865" wp14:editId="49BA3F2C">
@@ -3291,14 +3307,27 @@
       <w:r>
         <w:t xml:space="preserve">Figura </w:t>
       </w:r>
-      <w:fldSimple w:instr=" SEQ Figura \* ARABIC ">
-        <w:r>
-          <w:rPr>
-            <w:noProof/>
-          </w:rPr>
-          <w:t>2</w:t>
-        </w:r>
-      </w:fldSimple>
+      <w:r>
+        <w:fldChar w:fldCharType="begin"/>
+      </w:r>
+      <w:r>
+        <w:instrText xml:space="preserve"> SEQ Figura \* ARABIC </w:instrText>
+      </w:r>
+      <w:r>
+        <w:fldChar w:fldCharType="separate"/>
+      </w:r>
+      <w:r>
+        <w:rPr>
+          <w:noProof/>
+        </w:rPr>
+        <w:t>2</w:t>
+      </w:r>
+      <w:r>
+        <w:rPr>
+          <w:noProof/>
+        </w:rPr>
+        <w:fldChar w:fldCharType="end"/>
+      </w:r>
       <w:r>
         <w:t>. Esquema de Filtrado Paso Banda &amp; Detección de Envolvente.</w:t>
       </w:r>
@@ -3702,14 +3731,27 @@
       <w:r>
         <w:t xml:space="preserve">Tabla </w:t>
       </w:r>
-      <w:fldSimple w:instr=" SEQ Tabla \* ARABIC ">
-        <w:r>
-          <w:rPr>
-            <w:noProof/>
-          </w:rPr>
-          <w:t>1</w:t>
-        </w:r>
-      </w:fldSimple>
+      <w:r>
+        <w:fldChar w:fldCharType="begin"/>
+      </w:r>
+      <w:r>
+        <w:instrText xml:space="preserve"> SEQ Tabla \* ARABIC </w:instrText>
+      </w:r>
+      <w:r>
+        <w:fldChar w:fldCharType="separate"/>
+      </w:r>
+      <w:r>
+        <w:rPr>
+          <w:noProof/>
+        </w:rPr>
+        <w:t>1</w:t>
+      </w:r>
+      <w:r>
+        <w:rPr>
+          <w:noProof/>
+        </w:rPr>
+        <w:fldChar w:fldCharType="end"/>
+      </w:r>
       <w:r>
         <w:t xml:space="preserve">. </w:t>
       </w:r>
@@ -3729,7 +3771,7 @@
       <w:r>
         <w:rPr>
           <w:noProof/>
-          <w:lang w:eastAsia="es-ES"/>
+          <w:lang w:val="es-ES_tradnl" w:eastAsia="es-ES_tradnl"/>
         </w:rPr>
         <w:drawing>
           <wp:inline distT="0" distB="0" distL="0" distR="0" wp14:anchorId="679EE60E" wp14:editId="55EC9A40">
@@ -3770,7 +3812,7 @@
       <w:r>
         <w:rPr>
           <w:noProof/>
-          <w:lang w:eastAsia="es-ES"/>
+          <w:lang w:val="es-ES_tradnl" w:eastAsia="es-ES_tradnl"/>
         </w:rPr>
         <w:drawing>
           <wp:inline distT="0" distB="0" distL="0" distR="0" wp14:anchorId="0E1EFE06" wp14:editId="5603F289">
@@ -3817,14 +3859,27 @@
       <w:r>
         <w:t xml:space="preserve">Figura </w:t>
       </w:r>
-      <w:fldSimple w:instr=" SEQ Figura \* ARABIC ">
-        <w:r>
-          <w:rPr>
-            <w:noProof/>
-          </w:rPr>
-          <w:t>3</w:t>
-        </w:r>
-      </w:fldSimple>
+      <w:r>
+        <w:fldChar w:fldCharType="begin"/>
+      </w:r>
+      <w:r>
+        <w:instrText xml:space="preserve"> SEQ Figura \* ARABIC </w:instrText>
+      </w:r>
+      <w:r>
+        <w:fldChar w:fldCharType="separate"/>
+      </w:r>
+      <w:r>
+        <w:rPr>
+          <w:noProof/>
+        </w:rPr>
+        <w:t>3</w:t>
+      </w:r>
+      <w:r>
+        <w:rPr>
+          <w:noProof/>
+        </w:rPr>
+        <w:fldChar w:fldCharType="end"/>
+      </w:r>
       <w:r>
         <w:t>. Respuesta en magnitud del filtro paso banda del símbolo '1' (izquierda) y símbolo '0' (derecha).</w:t>
       </w:r>
@@ -3838,7 +3893,7 @@
       <w:r>
         <w:rPr>
           <w:noProof/>
-          <w:lang w:eastAsia="es-ES"/>
+          <w:lang w:val="es-ES_tradnl" w:eastAsia="es-ES_tradnl"/>
         </w:rPr>
         <w:drawing>
           <wp:inline distT="0" distB="0" distL="0" distR="0" wp14:anchorId="41BDF1D8" wp14:editId="2EF3B07B">
@@ -3885,14 +3940,27 @@
       <w:r>
         <w:t xml:space="preserve">Figura </w:t>
       </w:r>
-      <w:fldSimple w:instr=" SEQ Figura \* ARABIC ">
-        <w:r>
-          <w:rPr>
-            <w:noProof/>
-          </w:rPr>
-          <w:t>4</w:t>
-        </w:r>
-      </w:fldSimple>
+      <w:r>
+        <w:fldChar w:fldCharType="begin"/>
+      </w:r>
+      <w:r>
+        <w:instrText xml:space="preserve"> SEQ Figura \* ARABIC </w:instrText>
+      </w:r>
+      <w:r>
+        <w:fldChar w:fldCharType="separate"/>
+      </w:r>
+      <w:r>
+        <w:rPr>
+          <w:noProof/>
+        </w:rPr>
+        <w:t>4</w:t>
+      </w:r>
+      <w:r>
+        <w:rPr>
+          <w:noProof/>
+        </w:rPr>
+        <w:fldChar w:fldCharType="end"/>
+      </w:r>
       <w:r>
         <w:t>. Respuesta en magnitud del filtro paso bajo.</w:t>
       </w:r>
@@ -3944,7 +4012,7 @@
       <w:r>
         <w:rPr>
           <w:noProof/>
-          <w:lang w:eastAsia="es-ES"/>
+          <w:lang w:val="es-ES_tradnl" w:eastAsia="es-ES_tradnl"/>
         </w:rPr>
         <w:lastRenderedPageBreak/>
         <w:drawing>
@@ -4007,12 +4075,20 @@
       <w:r>
         <w:t xml:space="preserve"> con la señal</w:t>
       </w:r>
+      <w:r>
+        <w:t xml:space="preserve"> la bajan a banda base. Sin embargo, también mezclaran componentes no deseadas, que hay que filtrar </w:t>
+      </w:r>
+      <w:r>
+        <w:t xml:space="preserve">con un filtro paso bajo. Este filtro ha de ser lo suficiente rápido como para dejar pasar los símbolos, pero nada más. Es por esto, que la frecuencia de corte del LPF será Rb.  </w:t>
+      </w:r>
+      <w:bookmarkStart w:id="7" w:name="_GoBack"/>
+      <w:bookmarkEnd w:id="7"/>
     </w:p>
     <w:p>
       <w:pPr>
         <w:pStyle w:val="Ttulo3"/>
       </w:pPr>
-      <w:bookmarkStart w:id="7" w:name="_Toc502830007"/>
+      <w:bookmarkStart w:id="8" w:name="_Toc502830007"/>
       <w:r>
         <w:t xml:space="preserve">Demodulación Coherente </w:t>
       </w:r>
@@ -4030,7 +4106,7 @@
       <w:r>
         <w:t xml:space="preserve"> sintonizados.</w:t>
       </w:r>
-      <w:bookmarkEnd w:id="7"/>
+      <w:bookmarkEnd w:id="8"/>
     </w:p>
     <w:p>
       <w:r>
@@ -4047,18 +4123,10 @@
         </w:rPr>
       </w:pPr>
       <w:r>
-        <w:t xml:space="preserve">Para ello, se ha implementado un bucle de </w:t>
-      </w:r>
-      <w:proofErr w:type="gramStart"/>
-      <w:r>
-        <w:t xml:space="preserve">Costas </w:t>
-      </w:r>
-      <w:r>
-        <w:t>…</w:t>
-      </w:r>
-      <w:proofErr w:type="gramEnd"/>
-      <w:r>
-        <w:t xml:space="preserve"> </w:t>
+        <w:t xml:space="preserve">Para ello, se ha implementado un bucle de Costas </w:t>
+      </w:r>
+      <w:r>
+        <w:t xml:space="preserve">… </w:t>
       </w:r>
       <w:r>
         <w:rPr>
@@ -4079,16 +4147,15 @@
       <w:r>
         <w:t xml:space="preserve"> sintonizados a la frecuencias de cada uno de los símbolos, de manera que cada uno de ellos pueda sintonizar la </w:t>
       </w:r>
-      <w:bookmarkStart w:id="8" w:name="_GoBack"/>
-      <w:bookmarkEnd w:id="8"/>
     </w:p>
     <w:p/>
     <w:p>
       <w:r>
         <w:rPr>
           <w:noProof/>
-          <w:lang w:eastAsia="es-ES"/>
-        </w:rPr>
+          <w:lang w:val="es-ES_tradnl" w:eastAsia="es-ES_tradnl"/>
+        </w:rPr>
+        <w:lastRenderedPageBreak/>
         <w:drawing>
           <wp:inline distT="0" distB="0" distL="0" distR="0" wp14:anchorId="46F8DBA4" wp14:editId="0DB02B94">
             <wp:extent cx="5400040" cy="2558415"/>
@@ -4134,7 +4201,6 @@
     </w:p>
     <w:p>
       <w:r>
-        <w:lastRenderedPageBreak/>
         <w:t>Utilizando el vector de fases est</w:t>
       </w:r>
       <w:r>
@@ -4483,8 +4549,8 @@
 </file>
 
 <file path=word/numbering.xml><?xml version="1.0" encoding="utf-8"?>
-<w:numbering xmlns:wpc="http://schemas.microsoft.com/office/word/2010/wordprocessingCanvas" xmlns:mc="http://schemas.openxmlformats.org/markup-compatibility/2006" xmlns:o="urn:schemas-microsoft-com:office:office" xmlns:r="http://schemas.openxmlformats.org/officeDocument/2006/relationships" xmlns:m="http://schemas.openxmlformats.org/officeDocument/2006/math" xmlns:v="urn:schemas-microsoft-com:vml" xmlns:wp14="http://schemas.microsoft.com/office/word/2010/wordprocessingDrawing" xmlns:wp="http://schemas.openxmlformats.org/drawingml/2006/wordprocessingDrawing" xmlns:w10="urn:schemas-microsoft-com:office:word" xmlns:w="http://schemas.openxmlformats.org/wordprocessingml/2006/main" xmlns:w14="http://schemas.microsoft.com/office/word/2010/wordml" xmlns:w15="http://schemas.microsoft.com/office/word/2012/wordml" xmlns:wpg="http://schemas.microsoft.com/office/word/2010/wordprocessingGroup" xmlns:wpi="http://schemas.microsoft.com/office/word/2010/wordprocessingInk" xmlns:wne="http://schemas.microsoft.com/office/word/2006/wordml" xmlns:wps="http://schemas.microsoft.com/office/word/2010/wordprocessingShape" mc:Ignorable="w14 w15 wp14">
-  <w:abstractNum w:abstractNumId="0" w15:restartNumberingAfterBreak="0">
+<w:numbering xmlns:wpc="http://schemas.microsoft.com/office/word/2010/wordprocessingCanvas" xmlns:mo="http://schemas.microsoft.com/office/mac/office/2008/main" xmlns:mc="http://schemas.openxmlformats.org/markup-compatibility/2006" xmlns:mv="urn:schemas-microsoft-com:mac:vml" xmlns:o="urn:schemas-microsoft-com:office:office" xmlns:r="http://schemas.openxmlformats.org/officeDocument/2006/relationships" xmlns:m="http://schemas.openxmlformats.org/officeDocument/2006/math" xmlns:v="urn:schemas-microsoft-com:vml" xmlns:wp14="http://schemas.microsoft.com/office/word/2010/wordprocessingDrawing" xmlns:wp="http://schemas.openxmlformats.org/drawingml/2006/wordprocessingDrawing" xmlns:w10="urn:schemas-microsoft-com:office:word" xmlns:w="http://schemas.openxmlformats.org/wordprocessingml/2006/main" xmlns:w14="http://schemas.microsoft.com/office/word/2010/wordml" xmlns:w15="http://schemas.microsoft.com/office/word/2012/wordml" xmlns:wpg="http://schemas.microsoft.com/office/word/2010/wordprocessingGroup" xmlns:wpi="http://schemas.microsoft.com/office/word/2010/wordprocessingInk" xmlns:wne="http://schemas.microsoft.com/office/word/2006/wordml" xmlns:wps="http://schemas.microsoft.com/office/word/2010/wordprocessingShape" mc:Ignorable="w14 w15 wp14">
+  <w:abstractNum w:abstractNumId="0">
     <w:nsid w:val="2B7445E7"/>
     <w:multiLevelType w:val="hybridMultilevel"/>
     <w:tmpl w:val="E83025A6"/>
@@ -4597,7 +4663,7 @@
       </w:rPr>
     </w:lvl>
   </w:abstractNum>
-  <w:abstractNum w:abstractNumId="1" w15:restartNumberingAfterBreak="0">
+  <w:abstractNum w:abstractNumId="1">
     <w:nsid w:val="34D50E93"/>
     <w:multiLevelType w:val="multilevel"/>
     <w:tmpl w:val="0C0A0025"/>
@@ -4683,7 +4749,7 @@
       </w:pPr>
     </w:lvl>
   </w:abstractNum>
-  <w:abstractNum w:abstractNumId="2" w15:restartNumberingAfterBreak="0">
+  <w:abstractNum w:abstractNumId="2">
     <w:nsid w:val="414362E2"/>
     <w:multiLevelType w:val="multilevel"/>
     <w:tmpl w:val="7C0E84D6"/>
@@ -4805,7 +4871,7 @@
       </w:rPr>
     </w:lvl>
   </w:abstractNum>
-  <w:abstractNum w:abstractNumId="3" w15:restartNumberingAfterBreak="0">
+  <w:abstractNum w:abstractNumId="3">
     <w:nsid w:val="43F427EA"/>
     <w:multiLevelType w:val="hybridMultilevel"/>
     <w:tmpl w:val="F7F86D0E"/>
@@ -4918,7 +4984,7 @@
       </w:rPr>
     </w:lvl>
   </w:abstractNum>
-  <w:abstractNum w:abstractNumId="4" w15:restartNumberingAfterBreak="0">
+  <w:abstractNum w:abstractNumId="4">
     <w:nsid w:val="44524188"/>
     <w:multiLevelType w:val="multilevel"/>
     <w:tmpl w:val="0C0A0025"/>
@@ -5004,7 +5070,7 @@
       </w:pPr>
     </w:lvl>
   </w:abstractNum>
-  <w:abstractNum w:abstractNumId="5" w15:restartNumberingAfterBreak="0">
+  <w:abstractNum w:abstractNumId="5">
     <w:nsid w:val="7C2B5F69"/>
     <w:multiLevelType w:val="hybridMultilevel"/>
     <w:tmpl w:val="1A128C9A"/>
@@ -5155,7 +5221,7 @@
       </w:pPr>
     </w:pPrDefault>
   </w:docDefaults>
-  <w:latentStyles w:defLockedState="0" w:defUIPriority="99" w:defSemiHidden="0" w:defUnhideWhenUsed="0" w:defQFormat="0" w:count="371">
+  <w:latentStyles w:defLockedState="0" w:defUIPriority="99" w:defSemiHidden="0" w:defUnhideWhenUsed="0" w:defQFormat="0" w:count="382">
     <w:lsdException w:name="Normal" w:uiPriority="0" w:qFormat="1"/>
     <w:lsdException w:name="heading 1" w:uiPriority="9" w:qFormat="1"/>
     <w:lsdException w:name="heading 2" w:semiHidden="1" w:uiPriority="9" w:unhideWhenUsed="1" w:qFormat="1"/>
@@ -5261,7 +5327,6 @@
     <w:lsdException w:name="HTML Sample" w:semiHidden="1" w:unhideWhenUsed="1"/>
     <w:lsdException w:name="HTML Typewriter" w:semiHidden="1" w:unhideWhenUsed="1"/>
     <w:lsdException w:name="HTML Variable" w:semiHidden="1" w:unhideWhenUsed="1"/>
-    <w:lsdException w:name="Normal Table" w:semiHidden="1" w:unhideWhenUsed="1"/>
     <w:lsdException w:name="annotation subject" w:semiHidden="1" w:unhideWhenUsed="1"/>
     <w:lsdException w:name="No List" w:semiHidden="1" w:unhideWhenUsed="1"/>
     <w:lsdException w:name="Outline List 1" w:semiHidden="1" w:unhideWhenUsed="1"/>
@@ -5307,11 +5372,9 @@
     <w:lsdException w:name="Table Subtle 1" w:semiHidden="1" w:unhideWhenUsed="1"/>
     <w:lsdException w:name="Table Subtle 2" w:semiHidden="1" w:unhideWhenUsed="1"/>
     <w:lsdException w:name="Table Web 1" w:semiHidden="1" w:unhideWhenUsed="1"/>
-    <w:lsdException w:name="Table Web 2" w:semiHidden="1" w:unhideWhenUsed="1"/>
     <w:lsdException w:name="Table Web 3" w:semiHidden="1" w:unhideWhenUsed="1"/>
     <w:lsdException w:name="Balloon Text" w:semiHidden="1" w:unhideWhenUsed="1"/>
     <w:lsdException w:name="Table Grid" w:uiPriority="39"/>
-    <w:lsdException w:name="Table Theme" w:semiHidden="1" w:unhideWhenUsed="1"/>
     <w:lsdException w:name="Placeholder Text" w:semiHidden="1"/>
     <w:lsdException w:name="No Spacing" w:uiPriority="1" w:qFormat="1"/>
     <w:lsdException w:name="Light Shading" w:uiPriority="60"/>
@@ -5527,6 +5590,8 @@
     <w:lsdException w:name="List Table 5 Dark Accent 6" w:uiPriority="50"/>
     <w:lsdException w:name="List Table 6 Colorful Accent 6" w:uiPriority="51"/>
     <w:lsdException w:name="List Table 7 Colorful Accent 6" w:uiPriority="52"/>
+    <w:lsdException w:name="Mention" w:semiHidden="1" w:unhideWhenUsed="1"/>
+    <w:lsdException w:name="Smart Hyperlink" w:semiHidden="1" w:unhideWhenUsed="1"/>
   </w:latentStyles>
   <w:style w:type="paragraph" w:default="1" w:styleId="Normal">
     <w:name w:val="Normal"/>
@@ -6015,6 +6080,7 @@
       <w:spacing w:after="0" w:line="240" w:lineRule="auto"/>
     </w:pPr>
     <w:tblPr>
+      <w:tblInd w:w="0" w:type="dxa"/>
       <w:tblBorders>
         <w:top w:val="single" w:sz="4" w:space="0" w:color="auto"/>
         <w:left w:val="single" w:sz="4" w:space="0" w:color="auto"/>
@@ -6023,6 +6089,12 @@
         <w:insideH w:val="single" w:sz="4" w:space="0" w:color="auto"/>
         <w:insideV w:val="single" w:sz="4" w:space="0" w:color="auto"/>
       </w:tblBorders>
+      <w:tblCellMar>
+        <w:top w:w="0" w:type="dxa"/>
+        <w:left w:w="108" w:type="dxa"/>
+        <w:bottom w:w="0" w:type="dxa"/>
+        <w:right w:w="108" w:type="dxa"/>
+      </w:tblCellMar>
     </w:tblPr>
   </w:style>
   <w:style w:type="table" w:styleId="Tabladecuadrcula5oscura-nfasis1">
@@ -6036,6 +6108,7 @@
     <w:tblPr>
       <w:tblStyleRowBandSize w:val="1"/>
       <w:tblStyleColBandSize w:val="1"/>
+      <w:tblInd w:w="0" w:type="dxa"/>
       <w:tblBorders>
         <w:top w:val="single" w:sz="4" w:space="0" w:color="FFFFFF" w:themeColor="background1"/>
         <w:left w:val="single" w:sz="4" w:space="0" w:color="FFFFFF" w:themeColor="background1"/>
@@ -6044,6 +6117,12 @@
         <w:insideH w:val="single" w:sz="4" w:space="0" w:color="FFFFFF" w:themeColor="background1"/>
         <w:insideV w:val="single" w:sz="4" w:space="0" w:color="FFFFFF" w:themeColor="background1"/>
       </w:tblBorders>
+      <w:tblCellMar>
+        <w:top w:w="0" w:type="dxa"/>
+        <w:left w:w="108" w:type="dxa"/>
+        <w:bottom w:w="0" w:type="dxa"/>
+        <w:right w:w="108" w:type="dxa"/>
+      </w:tblCellMar>
     </w:tblPr>
     <w:tcPr>
       <w:shd w:val="clear" w:color="auto" w:fill="DEEAF6" w:themeFill="accent1" w:themeFillTint="33"/>
@@ -6151,544 +6230,6 @@
     </w:rPr>
   </w:style>
 </w:styles>
-</file>
-
-<file path=word/glossary/document.xml><?xml version="1.0" encoding="utf-8"?>
-<w:glossaryDocument xmlns:wpc="http://schemas.microsoft.com/office/word/2010/wordprocessingCanvas" xmlns:mc="http://schemas.openxmlformats.org/markup-compatibility/2006" xmlns:o="urn:schemas-microsoft-com:office:office" xmlns:r="http://schemas.openxmlformats.org/officeDocument/2006/relationships" xmlns:m="http://schemas.openxmlformats.org/officeDocument/2006/math" xmlns:v="urn:schemas-microsoft-com:vml" xmlns:wp14="http://schemas.microsoft.com/office/word/2010/wordprocessingDrawing" xmlns:wp="http://schemas.openxmlformats.org/drawingml/2006/wordprocessingDrawing" xmlns:w10="urn:schemas-microsoft-com:office:word" xmlns:w="http://schemas.openxmlformats.org/wordprocessingml/2006/main" xmlns:w14="http://schemas.microsoft.com/office/word/2010/wordml" xmlns:w15="http://schemas.microsoft.com/office/word/2012/wordml" xmlns:wpg="http://schemas.microsoft.com/office/word/2010/wordprocessingGroup" xmlns:wpi="http://schemas.microsoft.com/office/word/2010/wordprocessingInk" xmlns:wne="http://schemas.microsoft.com/office/word/2006/wordml" xmlns:wps="http://schemas.microsoft.com/office/word/2010/wordprocessingShape" mc:Ignorable="w14 w15 wp14"/>
-</file>
-
-<file path=word/glossary/fontTable.xml><?xml version="1.0" encoding="utf-8"?>
-<w:fonts xmlns:mc="http://schemas.openxmlformats.org/markup-compatibility/2006" xmlns:r="http://schemas.openxmlformats.org/officeDocument/2006/relationships" xmlns:w="http://schemas.openxmlformats.org/wordprocessingml/2006/main" xmlns:w14="http://schemas.microsoft.com/office/word/2010/wordml" xmlns:w15="http://schemas.microsoft.com/office/word/2012/wordml" mc:Ignorable="w14 w15">
-  <w:font w:name="Symbol">
-    <w:panose1 w:val="05050102010706020507"/>
-    <w:charset w:val="02"/>
-    <w:family w:val="roman"/>
-    <w:pitch w:val="variable"/>
-    <w:sig w:usb0="00000000" w:usb1="10000000" w:usb2="00000000" w:usb3="00000000" w:csb0="80000000" w:csb1="00000000"/>
-  </w:font>
-  <w:font w:name="Times New Roman">
-    <w:panose1 w:val="02020603050405020304"/>
-    <w:charset w:val="00"/>
-    <w:family w:val="roman"/>
-    <w:pitch w:val="variable"/>
-    <w:sig w:usb0="E0002EFF" w:usb1="C000785B" w:usb2="00000009" w:usb3="00000000" w:csb0="000001FF" w:csb1="00000000"/>
-  </w:font>
-  <w:font w:name="Courier New">
-    <w:panose1 w:val="02070309020205020404"/>
-    <w:charset w:val="00"/>
-    <w:family w:val="modern"/>
-    <w:pitch w:val="fixed"/>
-    <w:sig w:usb0="E0002EFF" w:usb1="C0007843" w:usb2="00000009" w:usb3="00000000" w:csb0="000001FF" w:csb1="00000000"/>
-  </w:font>
-  <w:font w:name="Wingdings">
-    <w:panose1 w:val="05000000000000000000"/>
-    <w:charset w:val="02"/>
-    <w:family w:val="auto"/>
-    <w:pitch w:val="variable"/>
-    <w:sig w:usb0="00000000" w:usb1="10000000" w:usb2="00000000" w:usb3="00000000" w:csb0="80000000" w:csb1="00000000"/>
-  </w:font>
-  <w:font w:name="Calibri">
-    <w:panose1 w:val="020F0502020204030204"/>
-    <w:charset w:val="00"/>
-    <w:family w:val="swiss"/>
-    <w:pitch w:val="variable"/>
-    <w:sig w:usb0="E0002AFF" w:usb1="C000247B" w:usb2="00000009" w:usb3="00000000" w:csb0="000001FF" w:csb1="00000000"/>
-  </w:font>
-  <w:font w:name="Calibri Light">
-    <w:panose1 w:val="020F0302020204030204"/>
-    <w:charset w:val="00"/>
-    <w:family w:val="swiss"/>
-    <w:pitch w:val="variable"/>
-    <w:sig w:usb0="E0002AFF" w:usb1="C000247B" w:usb2="00000009" w:usb3="00000000" w:csb0="000001FF" w:csb1="00000000"/>
-  </w:font>
-  <w:font w:name="Cambria Math">
-    <w:panose1 w:val="02040503050406030204"/>
-    <w:charset w:val="00"/>
-    <w:family w:val="roman"/>
-    <w:pitch w:val="variable"/>
-    <w:sig w:usb0="E00006FF" w:usb1="420024FF" w:usb2="02000000" w:usb3="00000000" w:csb0="0000019F" w:csb1="00000000"/>
-  </w:font>
-</w:fonts>
-</file>
-
-<file path=word/glossary/settings.xml><?xml version="1.0" encoding="utf-8"?>
-<w:settings xmlns:mc="http://schemas.openxmlformats.org/markup-compatibility/2006" xmlns:o="urn:schemas-microsoft-com:office:office" xmlns:r="http://schemas.openxmlformats.org/officeDocument/2006/relationships" xmlns:m="http://schemas.openxmlformats.org/officeDocument/2006/math" xmlns:v="urn:schemas-microsoft-com:vml" xmlns:w10="urn:schemas-microsoft-com:office:word" xmlns:w="http://schemas.openxmlformats.org/wordprocessingml/2006/main" xmlns:w14="http://schemas.microsoft.com/office/word/2010/wordml" xmlns:w15="http://schemas.microsoft.com/office/word/2012/wordml" xmlns:sl="http://schemas.openxmlformats.org/schemaLibrary/2006/main" mc:Ignorable="w14 w15">
-  <w:view w:val="normal"/>
-  <w:defaultTabStop w:val="708"/>
-  <w:hyphenationZone w:val="425"/>
-  <w:characterSpacingControl w:val="doNotCompress"/>
-  <w:compat>
-    <w:useFELayout/>
-    <w:compatSetting w:name="compatibilityMode" w:uri="http://schemas.microsoft.com/office/word" w:val="15"/>
-    <w:compatSetting w:name="overrideTableStyleFontSizeAndJustification" w:uri="http://schemas.microsoft.com/office/word" w:val="1"/>
-    <w:compatSetting w:name="enableOpenTypeFeatures" w:uri="http://schemas.microsoft.com/office/word" w:val="1"/>
-    <w:compatSetting w:name="doNotFlipMirrorIndents" w:uri="http://schemas.microsoft.com/office/word" w:val="1"/>
-    <w:compatSetting w:name="differentiateMultirowTableHeaders" w:uri="http://schemas.microsoft.com/office/word" w:val="1"/>
-  </w:compat>
-  <w:rsids>
-    <w:rsidRoot w:val="00383CED"/>
-    <w:rsid w:val="00383CED"/>
-  </w:rsids>
-  <m:mathPr>
-    <m:mathFont m:val="Cambria Math"/>
-    <m:brkBin m:val="before"/>
-    <m:brkBinSub m:val="--"/>
-    <m:smallFrac m:val="0"/>
-    <m:dispDef/>
-    <m:lMargin m:val="0"/>
-    <m:rMargin m:val="0"/>
-    <m:defJc m:val="centerGroup"/>
-    <m:wrapIndent m:val="1440"/>
-    <m:intLim m:val="subSup"/>
-    <m:naryLim m:val="undOvr"/>
-  </m:mathPr>
-  <w:themeFontLang w:val="es-ES"/>
-  <w:clrSchemeMapping w:bg1="light1" w:t1="dark1" w:bg2="light2" w:t2="dark2" w:accent1="accent1" w:accent2="accent2" w:accent3="accent3" w:accent4="accent4" w:accent5="accent5" w:accent6="accent6" w:hyperlink="hyperlink" w:followedHyperlink="followedHyperlink"/>
-  <w:decimalSymbol w:val=","/>
-  <w:listSeparator w:val=";"/>
-  <w15:chartTrackingRefBased/>
-</w:settings>
-</file>
-
-<file path=word/glossary/styles.xml><?xml version="1.0" encoding="utf-8"?>
-<w:styles xmlns:mc="http://schemas.openxmlformats.org/markup-compatibility/2006" xmlns:r="http://schemas.openxmlformats.org/officeDocument/2006/relationships" xmlns:w="http://schemas.openxmlformats.org/wordprocessingml/2006/main" xmlns:w14="http://schemas.microsoft.com/office/word/2010/wordml" xmlns:w15="http://schemas.microsoft.com/office/word/2012/wordml" mc:Ignorable="w14 w15">
-  <w:docDefaults>
-    <w:rPrDefault>
-      <w:rPr>
-        <w:rFonts w:asciiTheme="minorHAnsi" w:eastAsiaTheme="minorEastAsia" w:hAnsiTheme="minorHAnsi" w:cstheme="minorBidi"/>
-        <w:sz w:val="22"/>
-        <w:szCs w:val="22"/>
-        <w:lang w:val="es-ES" w:eastAsia="es-ES" w:bidi="ar-SA"/>
-      </w:rPr>
-    </w:rPrDefault>
-    <w:pPrDefault>
-      <w:pPr>
-        <w:spacing w:after="160" w:line="259" w:lineRule="auto"/>
-      </w:pPr>
-    </w:pPrDefault>
-  </w:docDefaults>
-  <w:latentStyles w:defLockedState="0" w:defUIPriority="99" w:defSemiHidden="0" w:defUnhideWhenUsed="0" w:defQFormat="0" w:count="371">
-    <w:lsdException w:name="Normal" w:uiPriority="0" w:qFormat="1"/>
-    <w:lsdException w:name="heading 1" w:uiPriority="9" w:qFormat="1"/>
-    <w:lsdException w:name="heading 2" w:semiHidden="1" w:uiPriority="9" w:unhideWhenUsed="1" w:qFormat="1"/>
-    <w:lsdException w:name="heading 3" w:semiHidden="1" w:uiPriority="9" w:unhideWhenUsed="1" w:qFormat="1"/>
-    <w:lsdException w:name="heading 4" w:semiHidden="1" w:uiPriority="9" w:unhideWhenUsed="1" w:qFormat="1"/>
-    <w:lsdException w:name="heading 5" w:semiHidden="1" w:uiPriority="9" w:unhideWhenUsed="1" w:qFormat="1"/>
-    <w:lsdException w:name="heading 6" w:semiHidden="1" w:uiPriority="9" w:unhideWhenUsed="1" w:qFormat="1"/>
-    <w:lsdException w:name="heading 7" w:semiHidden="1" w:uiPriority="9" w:unhideWhenUsed="1" w:qFormat="1"/>
-    <w:lsdException w:name="heading 8" w:semiHidden="1" w:uiPriority="9" w:unhideWhenUsed="1" w:qFormat="1"/>
-    <w:lsdException w:name="heading 9" w:semiHidden="1" w:uiPriority="9" w:unhideWhenUsed="1" w:qFormat="1"/>
-    <w:lsdException w:name="index 1" w:semiHidden="1" w:unhideWhenUsed="1"/>
-    <w:lsdException w:name="index 2" w:semiHidden="1" w:unhideWhenUsed="1"/>
-    <w:lsdException w:name="index 3" w:semiHidden="1" w:unhideWhenUsed="1"/>
-    <w:lsdException w:name="index 4" w:semiHidden="1" w:unhideWhenUsed="1"/>
-    <w:lsdException w:name="index 5" w:semiHidden="1" w:unhideWhenUsed="1"/>
-    <w:lsdException w:name="index 6" w:semiHidden="1" w:unhideWhenUsed="1"/>
-    <w:lsdException w:name="index 7" w:semiHidden="1" w:unhideWhenUsed="1"/>
-    <w:lsdException w:name="index 8" w:semiHidden="1" w:unhideWhenUsed="1"/>
-    <w:lsdException w:name="index 9" w:semiHidden="1" w:unhideWhenUsed="1"/>
-    <w:lsdException w:name="toc 1" w:semiHidden="1" w:uiPriority="39" w:unhideWhenUsed="1"/>
-    <w:lsdException w:name="toc 2" w:semiHidden="1" w:uiPriority="39" w:unhideWhenUsed="1"/>
-    <w:lsdException w:name="toc 3" w:semiHidden="1" w:uiPriority="39" w:unhideWhenUsed="1"/>
-    <w:lsdException w:name="toc 4" w:semiHidden="1" w:uiPriority="39" w:unhideWhenUsed="1"/>
-    <w:lsdException w:name="toc 5" w:semiHidden="1" w:uiPriority="39" w:unhideWhenUsed="1"/>
-    <w:lsdException w:name="toc 6" w:semiHidden="1" w:uiPriority="39" w:unhideWhenUsed="1"/>
-    <w:lsdException w:name="toc 7" w:semiHidden="1" w:uiPriority="39" w:unhideWhenUsed="1"/>
-    <w:lsdException w:name="toc 8" w:semiHidden="1" w:uiPriority="39" w:unhideWhenUsed="1"/>
-    <w:lsdException w:name="toc 9" w:semiHidden="1" w:uiPriority="39" w:unhideWhenUsed="1"/>
-    <w:lsdException w:name="Normal Indent" w:semiHidden="1" w:unhideWhenUsed="1"/>
-    <w:lsdException w:name="footnote text" w:semiHidden="1" w:unhideWhenUsed="1"/>
-    <w:lsdException w:name="annotation text" w:semiHidden="1" w:unhideWhenUsed="1"/>
-    <w:lsdException w:name="header" w:semiHidden="1" w:unhideWhenUsed="1"/>
-    <w:lsdException w:name="footer" w:semiHidden="1" w:unhideWhenUsed="1"/>
-    <w:lsdException w:name="index heading" w:semiHidden="1" w:unhideWhenUsed="1"/>
-    <w:lsdException w:name="caption" w:semiHidden="1" w:uiPriority="35" w:unhideWhenUsed="1" w:qFormat="1"/>
-    <w:lsdException w:name="table of figures" w:semiHidden="1" w:unhideWhenUsed="1"/>
-    <w:lsdException w:name="envelope address" w:semiHidden="1" w:unhideWhenUsed="1"/>
-    <w:lsdException w:name="envelope return" w:semiHidden="1" w:unhideWhenUsed="1"/>
-    <w:lsdException w:name="footnote reference" w:semiHidden="1" w:unhideWhenUsed="1"/>
-    <w:lsdException w:name="annotation reference" w:semiHidden="1" w:unhideWhenUsed="1"/>
-    <w:lsdException w:name="line number" w:semiHidden="1" w:unhideWhenUsed="1"/>
-    <w:lsdException w:name="page number" w:semiHidden="1" w:unhideWhenUsed="1"/>
-    <w:lsdException w:name="endnote reference" w:semiHidden="1" w:unhideWhenUsed="1"/>
-    <w:lsdException w:name="endnote text" w:semiHidden="1" w:unhideWhenUsed="1"/>
-    <w:lsdException w:name="table of authorities" w:semiHidden="1" w:unhideWhenUsed="1"/>
-    <w:lsdException w:name="macro" w:semiHidden="1" w:unhideWhenUsed="1"/>
-    <w:lsdException w:name="toa heading" w:semiHidden="1" w:unhideWhenUsed="1"/>
-    <w:lsdException w:name="List" w:semiHidden="1" w:unhideWhenUsed="1"/>
-    <w:lsdException w:name="List Bullet" w:semiHidden="1" w:unhideWhenUsed="1"/>
-    <w:lsdException w:name="List Number" w:semiHidden="1" w:unhideWhenUsed="1"/>
-    <w:lsdException w:name="List 2" w:semiHidden="1" w:unhideWhenUsed="1"/>
-    <w:lsdException w:name="List 3" w:semiHidden="1" w:unhideWhenUsed="1"/>
-    <w:lsdException w:name="List 4" w:semiHidden="1" w:unhideWhenUsed="1"/>
-    <w:lsdException w:name="List 5" w:semiHidden="1" w:unhideWhenUsed="1"/>
-    <w:lsdException w:name="List Bullet 2" w:semiHidden="1" w:unhideWhenUsed="1"/>
-    <w:lsdException w:name="List Bullet 3" w:semiHidden="1" w:unhideWhenUsed="1"/>
-    <w:lsdException w:name="List Bullet 4" w:semiHidden="1" w:unhideWhenUsed="1"/>
-    <w:lsdException w:name="List Bullet 5" w:semiHidden="1" w:unhideWhenUsed="1"/>
-    <w:lsdException w:name="List Number 2" w:semiHidden="1" w:unhideWhenUsed="1"/>
-    <w:lsdException w:name="List Number 3" w:semiHidden="1" w:unhideWhenUsed="1"/>
-    <w:lsdException w:name="List Number 4" w:semiHidden="1" w:unhideWhenUsed="1"/>
-    <w:lsdException w:name="List Number 5" w:semiHidden="1" w:unhideWhenUsed="1"/>
-    <w:lsdException w:name="Title" w:uiPriority="10" w:qFormat="1"/>
-    <w:lsdException w:name="Closing" w:semiHidden="1" w:unhideWhenUsed="1"/>
-    <w:lsdException w:name="Signature" w:semiHidden="1" w:unhideWhenUsed="1"/>
-    <w:lsdException w:name="Default Paragraph Font" w:semiHidden="1" w:uiPriority="1" w:unhideWhenUsed="1"/>
-    <w:lsdException w:name="Body Text" w:semiHidden="1" w:unhideWhenUsed="1"/>
-    <w:lsdException w:name="Body Text Indent" w:semiHidden="1" w:unhideWhenUsed="1"/>
-    <w:lsdException w:name="List Continue" w:semiHidden="1" w:unhideWhenUsed="1"/>
-    <w:lsdException w:name="List Continue 2" w:semiHidden="1" w:unhideWhenUsed="1"/>
-    <w:lsdException w:name="List Continue 3" w:semiHidden="1" w:unhideWhenUsed="1"/>
-    <w:lsdException w:name="List Continue 4" w:semiHidden="1" w:unhideWhenUsed="1"/>
-    <w:lsdException w:name="List Continue 5" w:semiHidden="1" w:unhideWhenUsed="1"/>
-    <w:lsdException w:name="Message Header" w:semiHidden="1" w:unhideWhenUsed="1"/>
-    <w:lsdException w:name="Subtitle" w:uiPriority="11" w:qFormat="1"/>
-    <w:lsdException w:name="Salutation" w:semiHidden="1" w:unhideWhenUsed="1"/>
-    <w:lsdException w:name="Date" w:semiHidden="1" w:unhideWhenUsed="1"/>
-    <w:lsdException w:name="Body Text First Indent" w:semiHidden="1" w:unhideWhenUsed="1"/>
-    <w:lsdException w:name="Body Text First Indent 2" w:semiHidden="1" w:unhideWhenUsed="1"/>
-    <w:lsdException w:name="Note Heading" w:semiHidden="1" w:unhideWhenUsed="1"/>
-    <w:lsdException w:name="Body Text 2" w:semiHidden="1" w:unhideWhenUsed="1"/>
-    <w:lsdException w:name="Body Text 3" w:semiHidden="1" w:unhideWhenUsed="1"/>
-    <w:lsdException w:name="Body Text Indent 2" w:semiHidden="1" w:unhideWhenUsed="1"/>
-    <w:lsdException w:name="Body Text Indent 3" w:semiHidden="1" w:unhideWhenUsed="1"/>
-    <w:lsdException w:name="Block Text" w:semiHidden="1" w:unhideWhenUsed="1"/>
-    <w:lsdException w:name="Hyperlink" w:semiHidden="1" w:unhideWhenUsed="1"/>
-    <w:lsdException w:name="FollowedHyperlink" w:semiHidden="1" w:unhideWhenUsed="1"/>
-    <w:lsdException w:name="Strong" w:uiPriority="22" w:qFormat="1"/>
-    <w:lsdException w:name="Emphasis" w:uiPriority="20" w:qFormat="1"/>
-    <w:lsdException w:name="Document Map" w:semiHidden="1" w:unhideWhenUsed="1"/>
-    <w:lsdException w:name="Plain Text" w:semiHidden="1" w:unhideWhenUsed="1"/>
-    <w:lsdException w:name="E-mail Signature" w:semiHidden="1" w:unhideWhenUsed="1"/>
-    <w:lsdException w:name="HTML Top of Form" w:semiHidden="1" w:unhideWhenUsed="1"/>
-    <w:lsdException w:name="HTML Bottom of Form" w:semiHidden="1" w:unhideWhenUsed="1"/>
-    <w:lsdException w:name="Normal (Web)" w:semiHidden="1" w:unhideWhenUsed="1"/>
-    <w:lsdException w:name="HTML Acronym" w:semiHidden="1" w:unhideWhenUsed="1"/>
-    <w:lsdException w:name="HTML Address" w:semiHidden="1" w:unhideWhenUsed="1"/>
-    <w:lsdException w:name="HTML Cite" w:semiHidden="1" w:unhideWhenUsed="1"/>
-    <w:lsdException w:name="HTML Code" w:semiHidden="1" w:unhideWhenUsed="1"/>
-    <w:lsdException w:name="HTML Definition" w:semiHidden="1" w:unhideWhenUsed="1"/>
-    <w:lsdException w:name="HTML Keyboard" w:semiHidden="1" w:unhideWhenUsed="1"/>
-    <w:lsdException w:name="HTML Preformatted" w:semiHidden="1" w:unhideWhenUsed="1"/>
-    <w:lsdException w:name="HTML Sample" w:semiHidden="1" w:unhideWhenUsed="1"/>
-    <w:lsdException w:name="HTML Typewriter" w:semiHidden="1" w:unhideWhenUsed="1"/>
-    <w:lsdException w:name="HTML Variable" w:semiHidden="1" w:unhideWhenUsed="1"/>
-    <w:lsdException w:name="Normal Table" w:semiHidden="1" w:unhideWhenUsed="1"/>
-    <w:lsdException w:name="annotation subject" w:semiHidden="1" w:unhideWhenUsed="1"/>
-    <w:lsdException w:name="No List" w:semiHidden="1" w:unhideWhenUsed="1"/>
-    <w:lsdException w:name="Outline List 1" w:semiHidden="1" w:unhideWhenUsed="1"/>
-    <w:lsdException w:name="Outline List 2" w:semiHidden="1" w:unhideWhenUsed="1"/>
-    <w:lsdException w:name="Outline List 3" w:semiHidden="1" w:unhideWhenUsed="1"/>
-    <w:lsdException w:name="Table Simple 1" w:semiHidden="1" w:unhideWhenUsed="1"/>
-    <w:lsdException w:name="Table Simple 2" w:semiHidden="1" w:unhideWhenUsed="1"/>
-    <w:lsdException w:name="Table Simple 3" w:semiHidden="1" w:unhideWhenUsed="1"/>
-    <w:lsdException w:name="Table Classic 1" w:semiHidden="1" w:unhideWhenUsed="1"/>
-    <w:lsdException w:name="Table Classic 2" w:semiHidden="1" w:unhideWhenUsed="1"/>
-    <w:lsdException w:name="Table Classic 3" w:semiHidden="1" w:unhideWhenUsed="1"/>
-    <w:lsdException w:name="Table Classic 4" w:semiHidden="1" w:unhideWhenUsed="1"/>
-    <w:lsdException w:name="Table Colorful 1" w:semiHidden="1" w:unhideWhenUsed="1"/>
-    <w:lsdException w:name="Table Colorful 2" w:semiHidden="1" w:unhideWhenUsed="1"/>
-    <w:lsdException w:name="Table Colorful 3" w:semiHidden="1" w:unhideWhenUsed="1"/>
-    <w:lsdException w:name="Table Columns 1" w:semiHidden="1" w:unhideWhenUsed="1"/>
-    <w:lsdException w:name="Table Columns 2" w:semiHidden="1" w:unhideWhenUsed="1"/>
-    <w:lsdException w:name="Table Columns 3" w:semiHidden="1" w:unhideWhenUsed="1"/>
-    <w:lsdException w:name="Table Columns 4" w:semiHidden="1" w:unhideWhenUsed="1"/>
-    <w:lsdException w:name="Table Columns 5" w:semiHidden="1" w:unhideWhenUsed="1"/>
-    <w:lsdException w:name="Table Grid 1" w:semiHidden="1" w:unhideWhenUsed="1"/>
-    <w:lsdException w:name="Table Grid 2" w:semiHidden="1" w:unhideWhenUsed="1"/>
-    <w:lsdException w:name="Table Grid 3" w:semiHidden="1" w:unhideWhenUsed="1"/>
-    <w:lsdException w:name="Table Grid 4" w:semiHidden="1" w:unhideWhenUsed="1"/>
-    <w:lsdException w:name="Table Grid 5" w:semiHidden="1" w:unhideWhenUsed="1"/>
-    <w:lsdException w:name="Table Grid 6" w:semiHidden="1" w:unhideWhenUsed="1"/>
-    <w:lsdException w:name="Table Grid 7" w:semiHidden="1" w:unhideWhenUsed="1"/>
-    <w:lsdException w:name="Table Grid 8" w:semiHidden="1" w:unhideWhenUsed="1"/>
-    <w:lsdException w:name="Table List 1" w:semiHidden="1" w:unhideWhenUsed="1"/>
-    <w:lsdException w:name="Table List 2" w:semiHidden="1" w:unhideWhenUsed="1"/>
-    <w:lsdException w:name="Table List 3" w:semiHidden="1" w:unhideWhenUsed="1"/>
-    <w:lsdException w:name="Table List 4" w:semiHidden="1" w:unhideWhenUsed="1"/>
-    <w:lsdException w:name="Table List 5" w:semiHidden="1" w:unhideWhenUsed="1"/>
-    <w:lsdException w:name="Table List 6" w:semiHidden="1" w:unhideWhenUsed="1"/>
-    <w:lsdException w:name="Table List 7" w:semiHidden="1" w:unhideWhenUsed="1"/>
-    <w:lsdException w:name="Table List 8" w:semiHidden="1" w:unhideWhenUsed="1"/>
-    <w:lsdException w:name="Table 3D effects 1" w:semiHidden="1" w:unhideWhenUsed="1"/>
-    <w:lsdException w:name="Table 3D effects 2" w:semiHidden="1" w:unhideWhenUsed="1"/>
-    <w:lsdException w:name="Table 3D effects 3" w:semiHidden="1" w:unhideWhenUsed="1"/>
-    <w:lsdException w:name="Table Contemporary" w:semiHidden="1" w:unhideWhenUsed="1"/>
-    <w:lsdException w:name="Table Elegant" w:semiHidden="1" w:unhideWhenUsed="1"/>
-    <w:lsdException w:name="Table Professional" w:semiHidden="1" w:unhideWhenUsed="1"/>
-    <w:lsdException w:name="Table Subtle 1" w:semiHidden="1" w:unhideWhenUsed="1"/>
-    <w:lsdException w:name="Table Subtle 2" w:semiHidden="1" w:unhideWhenUsed="1"/>
-    <w:lsdException w:name="Table Web 1" w:semiHidden="1" w:unhideWhenUsed="1"/>
-    <w:lsdException w:name="Table Web 2" w:semiHidden="1" w:unhideWhenUsed="1"/>
-    <w:lsdException w:name="Table Web 3" w:semiHidden="1" w:unhideWhenUsed="1"/>
-    <w:lsdException w:name="Balloon Text" w:semiHidden="1" w:unhideWhenUsed="1"/>
-    <w:lsdException w:name="Table Grid" w:uiPriority="39"/>
-    <w:lsdException w:name="Table Theme" w:semiHidden="1" w:unhideWhenUsed="1"/>
-    <w:lsdException w:name="Placeholder Text" w:semiHidden="1"/>
-    <w:lsdException w:name="No Spacing" w:uiPriority="1" w:qFormat="1"/>
-    <w:lsdException w:name="Light Shading" w:uiPriority="60"/>
-    <w:lsdException w:name="Light List" w:uiPriority="61"/>
-    <w:lsdException w:name="Light Grid" w:uiPriority="62"/>
-    <w:lsdException w:name="Medium Shading 1" w:uiPriority="63"/>
-    <w:lsdException w:name="Medium Shading 2" w:uiPriority="64"/>
-    <w:lsdException w:name="Medium List 1" w:uiPriority="65"/>
-    <w:lsdException w:name="Medium List 2" w:uiPriority="66"/>
-    <w:lsdException w:name="Medium Grid 1" w:uiPriority="67"/>
-    <w:lsdException w:name="Medium Grid 2" w:uiPriority="68"/>
-    <w:lsdException w:name="Medium Grid 3" w:uiPriority="69"/>
-    <w:lsdException w:name="Dark List" w:uiPriority="70"/>
-    <w:lsdException w:name="Colorful Shading" w:uiPriority="71"/>
-    <w:lsdException w:name="Colorful List" w:uiPriority="72"/>
-    <w:lsdException w:name="Colorful Grid" w:uiPriority="73"/>
-    <w:lsdException w:name="Light Shading Accent 1" w:uiPriority="60"/>
-    <w:lsdException w:name="Light List Accent 1" w:uiPriority="61"/>
-    <w:lsdException w:name="Light Grid Accent 1" w:uiPriority="62"/>
-    <w:lsdException w:name="Medium Shading 1 Accent 1" w:uiPriority="63"/>
-    <w:lsdException w:name="Medium Shading 2 Accent 1" w:uiPriority="64"/>
-    <w:lsdException w:name="Medium List 1 Accent 1" w:uiPriority="65"/>
-    <w:lsdException w:name="Revision" w:semiHidden="1"/>
-    <w:lsdException w:name="List Paragraph" w:uiPriority="34" w:qFormat="1"/>
-    <w:lsdException w:name="Quote" w:uiPriority="29" w:qFormat="1"/>
-    <w:lsdException w:name="Intense Quote" w:uiPriority="30" w:qFormat="1"/>
-    <w:lsdException w:name="Medium List 2 Accent 1" w:uiPriority="66"/>
-    <w:lsdException w:name="Medium Grid 1 Accent 1" w:uiPriority="67"/>
-    <w:lsdException w:name="Medium Grid 2 Accent 1" w:uiPriority="68"/>
-    <w:lsdException w:name="Medium Grid 3 Accent 1" w:uiPriority="69"/>
-    <w:lsdException w:name="Dark List Accent 1" w:uiPriority="70"/>
-    <w:lsdException w:name="Colorful Shading Accent 1" w:uiPriority="71"/>
-    <w:lsdException w:name="Colorful List Accent 1" w:uiPriority="72"/>
-    <w:lsdException w:name="Colorful Grid Accent 1" w:uiPriority="73"/>
-    <w:lsdException w:name="Light Shading Accent 2" w:uiPriority="60"/>
-    <w:lsdException w:name="Light List Accent 2" w:uiPriority="61"/>
-    <w:lsdException w:name="Light Grid Accent 2" w:uiPriority="62"/>
-    <w:lsdException w:name="Medium Shading 1 Accent 2" w:uiPriority="63"/>
-    <w:lsdException w:name="Medium Shading 2 Accent 2" w:uiPriority="64"/>
-    <w:lsdException w:name="Medium List 1 Accent 2" w:uiPriority="65"/>
-    <w:lsdException w:name="Medium List 2 Accent 2" w:uiPriority="66"/>
-    <w:lsdException w:name="Medium Grid 1 Accent 2" w:uiPriority="67"/>
-    <w:lsdException w:name="Medium Grid 2 Accent 2" w:uiPriority="68"/>
-    <w:lsdException w:name="Medium Grid 3 Accent 2" w:uiPriority="69"/>
-    <w:lsdException w:name="Dark List Accent 2" w:uiPriority="70"/>
-    <w:lsdException w:name="Colorful Shading Accent 2" w:uiPriority="71"/>
-    <w:lsdException w:name="Colorful List Accent 2" w:uiPriority="72"/>
-    <w:lsdException w:name="Colorful Grid Accent 2" w:uiPriority="73"/>
-    <w:lsdException w:name="Light Shading Accent 3" w:uiPriority="60"/>
-    <w:lsdException w:name="Light List Accent 3" w:uiPriority="61"/>
-    <w:lsdException w:name="Light Grid Accent 3" w:uiPriority="62"/>
-    <w:lsdException w:name="Medium Shading 1 Accent 3" w:uiPriority="63"/>
-    <w:lsdException w:name="Medium Shading 2 Accent 3" w:uiPriority="64"/>
-    <w:lsdException w:name="Medium List 1 Accent 3" w:uiPriority="65"/>
-    <w:lsdException w:name="Medium List 2 Accent 3" w:uiPriority="66"/>
-    <w:lsdException w:name="Medium Grid 1 Accent 3" w:uiPriority="67"/>
-    <w:lsdException w:name="Medium Grid 2 Accent 3" w:uiPriority="68"/>
-    <w:lsdException w:name="Medium Grid 3 Accent 3" w:uiPriority="69"/>
-    <w:lsdException w:name="Dark List Accent 3" w:uiPriority="70"/>
-    <w:lsdException w:name="Colorful Shading Accent 3" w:uiPriority="71"/>
-    <w:lsdException w:name="Colorful List Accent 3" w:uiPriority="72"/>
-    <w:lsdException w:name="Colorful Grid Accent 3" w:uiPriority="73"/>
-    <w:lsdException w:name="Light Shading Accent 4" w:uiPriority="60"/>
-    <w:lsdException w:name="Light List Accent 4" w:uiPriority="61"/>
-    <w:lsdException w:name="Light Grid Accent 4" w:uiPriority="62"/>
-    <w:lsdException w:name="Medium Shading 1 Accent 4" w:uiPriority="63"/>
-    <w:lsdException w:name="Medium Shading 2 Accent 4" w:uiPriority="64"/>
-    <w:lsdException w:name="Medium List 1 Accent 4" w:uiPriority="65"/>
-    <w:lsdException w:name="Medium List 2 Accent 4" w:uiPriority="66"/>
-    <w:lsdException w:name="Medium Grid 1 Accent 4" w:uiPriority="67"/>
-    <w:lsdException w:name="Medium Grid 2 Accent 4" w:uiPriority="68"/>
-    <w:lsdException w:name="Medium Grid 3 Accent 4" w:uiPriority="69"/>
-    <w:lsdException w:name="Dark List Accent 4" w:uiPriority="70"/>
-    <w:lsdException w:name="Colorful Shading Accent 4" w:uiPriority="71"/>
-    <w:lsdException w:name="Colorful List Accent 4" w:uiPriority="72"/>
-    <w:lsdException w:name="Colorful Grid Accent 4" w:uiPriority="73"/>
-    <w:lsdException w:name="Light Shading Accent 5" w:uiPriority="60"/>
-    <w:lsdException w:name="Light List Accent 5" w:uiPriority="61"/>
-    <w:lsdException w:name="Light Grid Accent 5" w:uiPriority="62"/>
-    <w:lsdException w:name="Medium Shading 1 Accent 5" w:uiPriority="63"/>
-    <w:lsdException w:name="Medium Shading 2 Accent 5" w:uiPriority="64"/>
-    <w:lsdException w:name="Medium List 1 Accent 5" w:uiPriority="65"/>
-    <w:lsdException w:name="Medium List 2 Accent 5" w:uiPriority="66"/>
-    <w:lsdException w:name="Medium Grid 1 Accent 5" w:uiPriority="67"/>
-    <w:lsdException w:name="Medium Grid 2 Accent 5" w:uiPriority="68"/>
-    <w:lsdException w:name="Medium Grid 3 Accent 5" w:uiPriority="69"/>
-    <w:lsdException w:name="Dark List Accent 5" w:uiPriority="70"/>
-    <w:lsdException w:name="Colorful Shading Accent 5" w:uiPriority="71"/>
-    <w:lsdException w:name="Colorful List Accent 5" w:uiPriority="72"/>
-    <w:lsdException w:name="Colorful Grid Accent 5" w:uiPriority="73"/>
-    <w:lsdException w:name="Light Shading Accent 6" w:uiPriority="60"/>
-    <w:lsdException w:name="Light List Accent 6" w:uiPriority="61"/>
-    <w:lsdException w:name="Light Grid Accent 6" w:uiPriority="62"/>
-    <w:lsdException w:name="Medium Shading 1 Accent 6" w:uiPriority="63"/>
-    <w:lsdException w:name="Medium Shading 2 Accent 6" w:uiPriority="64"/>
-    <w:lsdException w:name="Medium List 1 Accent 6" w:uiPriority="65"/>
-    <w:lsdException w:name="Medium List 2 Accent 6" w:uiPriority="66"/>
-    <w:lsdException w:name="Medium Grid 1 Accent 6" w:uiPriority="67"/>
-    <w:lsdException w:name="Medium Grid 2 Accent 6" w:uiPriority="68"/>
-    <w:lsdException w:name="Medium Grid 3 Accent 6" w:uiPriority="69"/>
-    <w:lsdException w:name="Dark List Accent 6" w:uiPriority="70"/>
-    <w:lsdException w:name="Colorful Shading Accent 6" w:uiPriority="71"/>
-    <w:lsdException w:name="Colorful List Accent 6" w:uiPriority="72"/>
-    <w:lsdException w:name="Colorful Grid Accent 6" w:uiPriority="73"/>
-    <w:lsdException w:name="Subtle Emphasis" w:uiPriority="19" w:qFormat="1"/>
-    <w:lsdException w:name="Intense Emphasis" w:uiPriority="21" w:qFormat="1"/>
-    <w:lsdException w:name="Subtle Reference" w:uiPriority="31" w:qFormat="1"/>
-    <w:lsdException w:name="Intense Reference" w:uiPriority="32" w:qFormat="1"/>
-    <w:lsdException w:name="Book Title" w:uiPriority="33" w:qFormat="1"/>
-    <w:lsdException w:name="Bibliography" w:semiHidden="1" w:uiPriority="37" w:unhideWhenUsed="1"/>
-    <w:lsdException w:name="TOC Heading" w:semiHidden="1" w:uiPriority="39" w:unhideWhenUsed="1" w:qFormat="1"/>
-    <w:lsdException w:name="Plain Table 1" w:uiPriority="41"/>
-    <w:lsdException w:name="Plain Table 2" w:uiPriority="42"/>
-    <w:lsdException w:name="Plain Table 3" w:uiPriority="43"/>
-    <w:lsdException w:name="Plain Table 4" w:uiPriority="44"/>
-    <w:lsdException w:name="Plain Table 5" w:uiPriority="45"/>
-    <w:lsdException w:name="Grid Table Light" w:uiPriority="40"/>
-    <w:lsdException w:name="Grid Table 1 Light" w:uiPriority="46"/>
-    <w:lsdException w:name="Grid Table 2" w:uiPriority="47"/>
-    <w:lsdException w:name="Grid Table 3" w:uiPriority="48"/>
-    <w:lsdException w:name="Grid Table 4" w:uiPriority="49"/>
-    <w:lsdException w:name="Grid Table 5 Dark" w:uiPriority="50"/>
-    <w:lsdException w:name="Grid Table 6 Colorful" w:uiPriority="51"/>
-    <w:lsdException w:name="Grid Table 7 Colorful" w:uiPriority="52"/>
-    <w:lsdException w:name="Grid Table 1 Light Accent 1" w:uiPriority="46"/>
-    <w:lsdException w:name="Grid Table 2 Accent 1" w:uiPriority="47"/>
-    <w:lsdException w:name="Grid Table 3 Accent 1" w:uiPriority="48"/>
-    <w:lsdException w:name="Grid Table 4 Accent 1" w:uiPriority="49"/>
-    <w:lsdException w:name="Grid Table 5 Dark Accent 1" w:uiPriority="50"/>
-    <w:lsdException w:name="Grid Table 6 Colorful Accent 1" w:uiPriority="51"/>
-    <w:lsdException w:name="Grid Table 7 Colorful Accent 1" w:uiPriority="52"/>
-    <w:lsdException w:name="Grid Table 1 Light Accent 2" w:uiPriority="46"/>
-    <w:lsdException w:name="Grid Table 2 Accent 2" w:uiPriority="47"/>
-    <w:lsdException w:name="Grid Table 3 Accent 2" w:uiPriority="48"/>
-    <w:lsdException w:name="Grid Table 4 Accent 2" w:uiPriority="49"/>
-    <w:lsdException w:name="Grid Table 5 Dark Accent 2" w:uiPriority="50"/>
-    <w:lsdException w:name="Grid Table 6 Colorful Accent 2" w:uiPriority="51"/>
-    <w:lsdException w:name="Grid Table 7 Colorful Accent 2" w:uiPriority="52"/>
-    <w:lsdException w:name="Grid Table 1 Light Accent 3" w:uiPriority="46"/>
-    <w:lsdException w:name="Grid Table 2 Accent 3" w:uiPriority="47"/>
-    <w:lsdException w:name="Grid Table 3 Accent 3" w:uiPriority="48"/>
-    <w:lsdException w:name="Grid Table 4 Accent 3" w:uiPriority="49"/>
-    <w:lsdException w:name="Grid Table 5 Dark Accent 3" w:uiPriority="50"/>
-    <w:lsdException w:name="Grid Table 6 Colorful Accent 3" w:uiPriority="51"/>
-    <w:lsdException w:name="Grid Table 7 Colorful Accent 3" w:uiPriority="52"/>
-    <w:lsdException w:name="Grid Table 1 Light Accent 4" w:uiPriority="46"/>
-    <w:lsdException w:name="Grid Table 2 Accent 4" w:uiPriority="47"/>
-    <w:lsdException w:name="Grid Table 3 Accent 4" w:uiPriority="48"/>
-    <w:lsdException w:name="Grid Table 4 Accent 4" w:uiPriority="49"/>
-    <w:lsdException w:name="Grid Table 5 Dark Accent 4" w:uiPriority="50"/>
-    <w:lsdException w:name="Grid Table 6 Colorful Accent 4" w:uiPriority="51"/>
-    <w:lsdException w:name="Grid Table 7 Colorful Accent 4" w:uiPriority="52"/>
-    <w:lsdException w:name="Grid Table 1 Light Accent 5" w:uiPriority="46"/>
-    <w:lsdException w:name="Grid Table 2 Accent 5" w:uiPriority="47"/>
-    <w:lsdException w:name="Grid Table 3 Accent 5" w:uiPriority="48"/>
-    <w:lsdException w:name="Grid Table 4 Accent 5" w:uiPriority="49"/>
-    <w:lsdException w:name="Grid Table 5 Dark Accent 5" w:uiPriority="50"/>
-    <w:lsdException w:name="Grid Table 6 Colorful Accent 5" w:uiPriority="51"/>
-    <w:lsdException w:name="Grid Table 7 Colorful Accent 5" w:uiPriority="52"/>
-    <w:lsdException w:name="Grid Table 1 Light Accent 6" w:uiPriority="46"/>
-    <w:lsdException w:name="Grid Table 2 Accent 6" w:uiPriority="47"/>
-    <w:lsdException w:name="Grid Table 3 Accent 6" w:uiPriority="48"/>
-    <w:lsdException w:name="Grid Table 4 Accent 6" w:uiPriority="49"/>
-    <w:lsdException w:name="Grid Table 5 Dark Accent 6" w:uiPriority="50"/>
-    <w:lsdException w:name="Grid Table 6 Colorful Accent 6" w:uiPriority="51"/>
-    <w:lsdException w:name="Grid Table 7 Colorful Accent 6" w:uiPriority="52"/>
-    <w:lsdException w:name="List Table 1 Light" w:uiPriority="46"/>
-    <w:lsdException w:name="List Table 2" w:uiPriority="47"/>
-    <w:lsdException w:name="List Table 3" w:uiPriority="48"/>
-    <w:lsdException w:name="List Table 4" w:uiPriority="49"/>
-    <w:lsdException w:name="List Table 5 Dark" w:uiPriority="50"/>
-    <w:lsdException w:name="List Table 6 Colorful" w:uiPriority="51"/>
-    <w:lsdException w:name="List Table 7 Colorful" w:uiPriority="52"/>
-    <w:lsdException w:name="List Table 1 Light Accent 1" w:uiPriority="46"/>
-    <w:lsdException w:name="List Table 2 Accent 1" w:uiPriority="47"/>
-    <w:lsdException w:name="List Table 3 Accent 1" w:uiPriority="48"/>
-    <w:lsdException w:name="List Table 4 Accent 1" w:uiPriority="49"/>
-    <w:lsdException w:name="List Table 5 Dark Accent 1" w:uiPriority="50"/>
-    <w:lsdException w:name="List Table 6 Colorful Accent 1" w:uiPriority="51"/>
-    <w:lsdException w:name="List Table 7 Colorful Accent 1" w:uiPriority="52"/>
-    <w:lsdException w:name="List Table 1 Light Accent 2" w:uiPriority="46"/>
-    <w:lsdException w:name="List Table 2 Accent 2" w:uiPriority="47"/>
-    <w:lsdException w:name="List Table 3 Accent 2" w:uiPriority="48"/>
-    <w:lsdException w:name="List Table 4 Accent 2" w:uiPriority="49"/>
-    <w:lsdException w:name="List Table 5 Dark Accent 2" w:uiPriority="50"/>
-    <w:lsdException w:name="List Table 6 Colorful Accent 2" w:uiPriority="51"/>
-    <w:lsdException w:name="List Table 7 Colorful Accent 2" w:uiPriority="52"/>
-    <w:lsdException w:name="List Table 1 Light Accent 3" w:uiPriority="46"/>
-    <w:lsdException w:name="List Table 2 Accent 3" w:uiPriority="47"/>
-    <w:lsdException w:name="List Table 3 Accent 3" w:uiPriority="48"/>
-    <w:lsdException w:name="List Table 4 Accent 3" w:uiPriority="49"/>
-    <w:lsdException w:name="List Table 5 Dark Accent 3" w:uiPriority="50"/>
-    <w:lsdException w:name="List Table 6 Colorful Accent 3" w:uiPriority="51"/>
-    <w:lsdException w:name="List Table 7 Colorful Accent 3" w:uiPriority="52"/>
-    <w:lsdException w:name="List Table 1 Light Accent 4" w:uiPriority="46"/>
-    <w:lsdException w:name="List Table 2 Accent 4" w:uiPriority="47"/>
-    <w:lsdException w:name="List Table 3 Accent 4" w:uiPriority="48"/>
-    <w:lsdException w:name="List Table 4 Accent 4" w:uiPriority="49"/>
-    <w:lsdException w:name="List Table 5 Dark Accent 4" w:uiPriority="50"/>
-    <w:lsdException w:name="List Table 6 Colorful Accent 4" w:uiPriority="51"/>
-    <w:lsdException w:name="List Table 7 Colorful Accent 4" w:uiPriority="52"/>
-    <w:lsdException w:name="List Table 1 Light Accent 5" w:uiPriority="46"/>
-    <w:lsdException w:name="List Table 2 Accent 5" w:uiPriority="47"/>
-    <w:lsdException w:name="List Table 3 Accent 5" w:uiPriority="48"/>
-    <w:lsdException w:name="List Table 4 Accent 5" w:uiPriority="49"/>
-    <w:lsdException w:name="List Table 5 Dark Accent 5" w:uiPriority="50"/>
-    <w:lsdException w:name="List Table 6 Colorful Accent 5" w:uiPriority="51"/>
-    <w:lsdException w:name="List Table 7 Colorful Accent 5" w:uiPriority="52"/>
-    <w:lsdException w:name="List Table 1 Light Accent 6" w:uiPriority="46"/>
-    <w:lsdException w:name="List Table 2 Accent 6" w:uiPriority="47"/>
-    <w:lsdException w:name="List Table 3 Accent 6" w:uiPriority="48"/>
-    <w:lsdException w:name="List Table 4 Accent 6" w:uiPriority="49"/>
-    <w:lsdException w:name="List Table 5 Dark Accent 6" w:uiPriority="50"/>
-    <w:lsdException w:name="List Table 6 Colorful Accent 6" w:uiPriority="51"/>
-    <w:lsdException w:name="List Table 7 Colorful Accent 6" w:uiPriority="52"/>
-  </w:latentStyles>
-  <w:style w:type="paragraph" w:default="1" w:styleId="Normal">
-    <w:name w:val="Normal"/>
-    <w:qFormat/>
-  </w:style>
-  <w:style w:type="character" w:default="1" w:styleId="Fuentedeprrafopredeter">
-    <w:name w:val="Default Paragraph Font"/>
-    <w:uiPriority w:val="1"/>
-    <w:semiHidden/>
-    <w:unhideWhenUsed/>
-  </w:style>
-  <w:style w:type="table" w:default="1" w:styleId="Tablanormal">
-    <w:name w:val="Normal Table"/>
-    <w:uiPriority w:val="99"/>
-    <w:semiHidden/>
-    <w:unhideWhenUsed/>
-    <w:tblPr>
-      <w:tblInd w:w="0" w:type="dxa"/>
-      <w:tblCellMar>
-        <w:top w:w="0" w:type="dxa"/>
-        <w:left w:w="108" w:type="dxa"/>
-        <w:bottom w:w="0" w:type="dxa"/>
-        <w:right w:w="108" w:type="dxa"/>
-      </w:tblCellMar>
-    </w:tblPr>
-  </w:style>
-  <w:style w:type="numbering" w:default="1" w:styleId="Sinlista">
-    <w:name w:val="No List"/>
-    <w:uiPriority w:val="99"/>
-    <w:semiHidden/>
-    <w:unhideWhenUsed/>
-  </w:style>
-  <w:style w:type="character" w:styleId="Textodelmarcadordeposicin">
-    <w:name w:val="Placeholder Text"/>
-    <w:basedOn w:val="Fuentedeprrafopredeter"/>
-    <w:uiPriority w:val="99"/>
-    <w:semiHidden/>
-    <w:rsid w:val="00383CED"/>
-    <w:rPr>
-      <w:color w:val="808080"/>
-    </w:rPr>
-  </w:style>
-</w:styles>
-</file>
-
-<file path=word/glossary/webSettings.xml><?xml version="1.0" encoding="utf-8"?>
-<w:webSettings xmlns:mc="http://schemas.openxmlformats.org/markup-compatibility/2006" xmlns:r="http://schemas.openxmlformats.org/officeDocument/2006/relationships" xmlns:w="http://schemas.openxmlformats.org/wordprocessingml/2006/main" xmlns:w14="http://schemas.microsoft.com/office/word/2010/wordml" xmlns:w15="http://schemas.microsoft.com/office/word/2012/wordml" mc:Ignorable="w14 w15">
-  <w:optimizeForBrowser/>
-  <w:allowPNG/>
-</w:webSettings>
 </file>
 
 <file path=word/theme/theme1.xml><?xml version="1.0" encoding="utf-8"?>
@@ -6957,7 +6498,7 @@
 </file>
 
 <file path=customXml/itemProps1.xml><?xml version="1.0" encoding="utf-8"?>
-<ds:datastoreItem xmlns:ds="http://schemas.openxmlformats.org/officeDocument/2006/customXml" ds:itemID="{97F88A0E-181B-4B4E-8064-EEA52487CD28}">
+<ds:datastoreItem xmlns:ds="http://schemas.openxmlformats.org/officeDocument/2006/customXml" ds:itemID="{D8B26084-CCB7-274B-97A5-835E0EB23B60}">
   <ds:schemaRefs>
     <ds:schemaRef ds:uri="http://schemas.openxmlformats.org/officeDocument/2006/bibliography"/>
   </ds:schemaRefs>

</xml_diff>

<commit_message>
Avances en Memoria y Exp.Esp.
</commit_message>
<xml_diff>
--- a/Proyecto de Equipos de Radio Definidos por Software.docx
+++ b/Proyecto de Equipos de Radio Definidos por Software.docx
@@ -225,19 +225,21 @@
               <w:tab w:val="right" w:leader="dot" w:pos="8494"/>
             </w:tabs>
             <w:rPr>
+              <w:rFonts w:eastAsiaTheme="minorEastAsia"/>
               <w:noProof/>
+              <w:lang w:eastAsia="es-ES"/>
             </w:rPr>
           </w:pPr>
           <w:r>
             <w:fldChar w:fldCharType="begin"/>
           </w:r>
           <w:r>
-            <w:instrText xml:space="preserve"> TOC \o "1-3" \h \z \u </w:instrText>
+            <w:instrText xml:space="preserve"> TOC \o "1-4" \h \z \u </w:instrText>
           </w:r>
           <w:r>
             <w:fldChar w:fldCharType="separate"/>
           </w:r>
-          <w:hyperlink w:anchor="_Toc502830000" w:history="1">
+          <w:hyperlink w:anchor="_Toc503096283" w:history="1">
             <w:r>
               <w:rPr>
                 <w:rStyle w:val="Hipervnculo"/>
@@ -247,7 +249,9 @@
             </w:r>
             <w:r>
               <w:rPr>
-                <w:noProof/>
+                <w:rFonts w:eastAsiaTheme="minorEastAsia"/>
+                <w:noProof/>
+                <w:lang w:eastAsia="es-ES"/>
               </w:rPr>
               <w:tab/>
             </w:r>
@@ -277,7 +281,7 @@
                 <w:noProof/>
                 <w:webHidden/>
               </w:rPr>
-              <w:instrText xml:space="preserve"> PAGEREF _Toc502830000 \h </w:instrText>
+              <w:instrText xml:space="preserve"> PAGEREF _Toc503096283 \h </w:instrText>
             </w:r>
             <w:r>
               <w:rPr>
@@ -316,10 +320,12 @@
               <w:tab w:val="right" w:leader="dot" w:pos="8494"/>
             </w:tabs>
             <w:rPr>
+              <w:rFonts w:eastAsiaTheme="minorEastAsia"/>
               <w:noProof/>
+              <w:lang w:eastAsia="es-ES"/>
             </w:rPr>
           </w:pPr>
-          <w:hyperlink w:anchor="_Toc502830001" w:history="1">
+          <w:hyperlink w:anchor="_Toc503096284" w:history="1">
             <w:r>
               <w:rPr>
                 <w:rStyle w:val="Hipervnculo"/>
@@ -329,7 +335,9 @@
             </w:r>
             <w:r>
               <w:rPr>
-                <w:noProof/>
+                <w:rFonts w:eastAsiaTheme="minorEastAsia"/>
+                <w:noProof/>
+                <w:lang w:eastAsia="es-ES"/>
               </w:rPr>
               <w:tab/>
             </w:r>
@@ -359,7 +367,7 @@
                 <w:noProof/>
                 <w:webHidden/>
               </w:rPr>
-              <w:instrText xml:space="preserve"> PAGEREF _Toc502830001 \h </w:instrText>
+              <w:instrText xml:space="preserve"> PAGEREF _Toc503096284 \h </w:instrText>
             </w:r>
             <w:r>
               <w:rPr>
@@ -398,10 +406,12 @@
               <w:tab w:val="right" w:leader="dot" w:pos="8494"/>
             </w:tabs>
             <w:rPr>
+              <w:rFonts w:eastAsiaTheme="minorEastAsia"/>
               <w:noProof/>
+              <w:lang w:eastAsia="es-ES"/>
             </w:rPr>
           </w:pPr>
-          <w:hyperlink w:anchor="_Toc502830002" w:history="1">
+          <w:hyperlink w:anchor="_Toc503096285" w:history="1">
             <w:r>
               <w:rPr>
                 <w:rStyle w:val="Hipervnculo"/>
@@ -411,7 +421,9 @@
             </w:r>
             <w:r>
               <w:rPr>
-                <w:noProof/>
+                <w:rFonts w:eastAsiaTheme="minorEastAsia"/>
+                <w:noProof/>
+                <w:lang w:eastAsia="es-ES"/>
               </w:rPr>
               <w:tab/>
             </w:r>
@@ -441,7 +453,7 @@
                 <w:noProof/>
                 <w:webHidden/>
               </w:rPr>
-              <w:instrText xml:space="preserve"> PAGEREF _Toc502830002 \h </w:instrText>
+              <w:instrText xml:space="preserve"> PAGEREF _Toc503096285 \h </w:instrText>
             </w:r>
             <w:r>
               <w:rPr>
@@ -480,10 +492,12 @@
               <w:tab w:val="right" w:leader="dot" w:pos="8494"/>
             </w:tabs>
             <w:rPr>
+              <w:rFonts w:eastAsiaTheme="minorEastAsia"/>
               <w:noProof/>
+              <w:lang w:eastAsia="es-ES"/>
             </w:rPr>
           </w:pPr>
-          <w:hyperlink w:anchor="_Toc502830003" w:history="1">
+          <w:hyperlink w:anchor="_Toc503096286" w:history="1">
             <w:r>
               <w:rPr>
                 <w:rStyle w:val="Hipervnculo"/>
@@ -493,7 +507,9 @@
             </w:r>
             <w:r>
               <w:rPr>
-                <w:noProof/>
+                <w:rFonts w:eastAsiaTheme="minorEastAsia"/>
+                <w:noProof/>
+                <w:lang w:eastAsia="es-ES"/>
               </w:rPr>
               <w:tab/>
             </w:r>
@@ -523,7 +539,7 @@
                 <w:noProof/>
                 <w:webHidden/>
               </w:rPr>
-              <w:instrText xml:space="preserve"> PAGEREF _Toc502830003 \h </w:instrText>
+              <w:instrText xml:space="preserve"> PAGEREF _Toc503096286 \h </w:instrText>
             </w:r>
             <w:r>
               <w:rPr>
@@ -543,7 +559,351 @@
                 <w:noProof/>
                 <w:webHidden/>
               </w:rPr>
-              <w:t>4</w:t>
+              <w:t>5</w:t>
+            </w:r>
+            <w:r>
+              <w:rPr>
+                <w:noProof/>
+                <w:webHidden/>
+              </w:rPr>
+              <w:fldChar w:fldCharType="end"/>
+            </w:r>
+          </w:hyperlink>
+        </w:p>
+        <w:p>
+          <w:pPr>
+            <w:pStyle w:val="TDC3"/>
+            <w:tabs>
+              <w:tab w:val="left" w:pos="1320"/>
+              <w:tab w:val="right" w:leader="dot" w:pos="8494"/>
+            </w:tabs>
+            <w:rPr>
+              <w:rFonts w:eastAsiaTheme="minorEastAsia"/>
+              <w:noProof/>
+              <w:lang w:eastAsia="es-ES"/>
+            </w:rPr>
+          </w:pPr>
+          <w:hyperlink w:anchor="_Toc503096287" w:history="1">
+            <w:r>
+              <w:rPr>
+                <w:rStyle w:val="Hipervnculo"/>
+                <w:noProof/>
+              </w:rPr>
+              <w:t>2.2.1.</w:t>
+            </w:r>
+            <w:r>
+              <w:rPr>
+                <w:rFonts w:eastAsiaTheme="minorEastAsia"/>
+                <w:noProof/>
+                <w:lang w:eastAsia="es-ES"/>
+              </w:rPr>
+              <w:tab/>
+            </w:r>
+            <w:r>
+              <w:rPr>
+                <w:rStyle w:val="Hipervnculo"/>
+                <w:noProof/>
+              </w:rPr>
+              <w:t>Retardo</w:t>
+            </w:r>
+            <w:r>
+              <w:rPr>
+                <w:noProof/>
+                <w:webHidden/>
+              </w:rPr>
+              <w:tab/>
+            </w:r>
+            <w:r>
+              <w:rPr>
+                <w:noProof/>
+                <w:webHidden/>
+              </w:rPr>
+              <w:fldChar w:fldCharType="begin"/>
+            </w:r>
+            <w:r>
+              <w:rPr>
+                <w:noProof/>
+                <w:webHidden/>
+              </w:rPr>
+              <w:instrText xml:space="preserve"> PAGEREF _Toc503096287 \h </w:instrText>
+            </w:r>
+            <w:r>
+              <w:rPr>
+                <w:noProof/>
+                <w:webHidden/>
+              </w:rPr>
+            </w:r>
+            <w:r>
+              <w:rPr>
+                <w:noProof/>
+                <w:webHidden/>
+              </w:rPr>
+              <w:fldChar w:fldCharType="separate"/>
+            </w:r>
+            <w:r>
+              <w:rPr>
+                <w:noProof/>
+                <w:webHidden/>
+              </w:rPr>
+              <w:t>5</w:t>
+            </w:r>
+            <w:r>
+              <w:rPr>
+                <w:noProof/>
+                <w:webHidden/>
+              </w:rPr>
+              <w:fldChar w:fldCharType="end"/>
+            </w:r>
+          </w:hyperlink>
+        </w:p>
+        <w:p>
+          <w:pPr>
+            <w:pStyle w:val="TDC3"/>
+            <w:tabs>
+              <w:tab w:val="left" w:pos="1320"/>
+              <w:tab w:val="right" w:leader="dot" w:pos="8494"/>
+            </w:tabs>
+            <w:rPr>
+              <w:rFonts w:eastAsiaTheme="minorEastAsia"/>
+              <w:noProof/>
+              <w:lang w:eastAsia="es-ES"/>
+            </w:rPr>
+          </w:pPr>
+          <w:hyperlink w:anchor="_Toc503096288" w:history="1">
+            <w:r>
+              <w:rPr>
+                <w:rStyle w:val="Hipervnculo"/>
+                <w:noProof/>
+              </w:rPr>
+              <w:t>2.2.2.</w:t>
+            </w:r>
+            <w:r>
+              <w:rPr>
+                <w:rFonts w:eastAsiaTheme="minorEastAsia"/>
+                <w:noProof/>
+                <w:lang w:eastAsia="es-ES"/>
+              </w:rPr>
+              <w:tab/>
+            </w:r>
+            <w:r>
+              <w:rPr>
+                <w:rStyle w:val="Hipervnculo"/>
+                <w:noProof/>
+              </w:rPr>
+              <w:t>Ruido</w:t>
+            </w:r>
+            <w:r>
+              <w:rPr>
+                <w:noProof/>
+                <w:webHidden/>
+              </w:rPr>
+              <w:tab/>
+            </w:r>
+            <w:r>
+              <w:rPr>
+                <w:noProof/>
+                <w:webHidden/>
+              </w:rPr>
+              <w:fldChar w:fldCharType="begin"/>
+            </w:r>
+            <w:r>
+              <w:rPr>
+                <w:noProof/>
+                <w:webHidden/>
+              </w:rPr>
+              <w:instrText xml:space="preserve"> PAGEREF _Toc503096288 \h </w:instrText>
+            </w:r>
+            <w:r>
+              <w:rPr>
+                <w:noProof/>
+                <w:webHidden/>
+              </w:rPr>
+            </w:r>
+            <w:r>
+              <w:rPr>
+                <w:noProof/>
+                <w:webHidden/>
+              </w:rPr>
+              <w:fldChar w:fldCharType="separate"/>
+            </w:r>
+            <w:r>
+              <w:rPr>
+                <w:noProof/>
+                <w:webHidden/>
+              </w:rPr>
+              <w:t>5</w:t>
+            </w:r>
+            <w:r>
+              <w:rPr>
+                <w:noProof/>
+                <w:webHidden/>
+              </w:rPr>
+              <w:fldChar w:fldCharType="end"/>
+            </w:r>
+          </w:hyperlink>
+        </w:p>
+        <w:p>
+          <w:pPr>
+            <w:pStyle w:val="TDC3"/>
+            <w:tabs>
+              <w:tab w:val="left" w:pos="1320"/>
+              <w:tab w:val="right" w:leader="dot" w:pos="8494"/>
+            </w:tabs>
+            <w:rPr>
+              <w:rFonts w:eastAsiaTheme="minorEastAsia"/>
+              <w:noProof/>
+              <w:lang w:eastAsia="es-ES"/>
+            </w:rPr>
+          </w:pPr>
+          <w:hyperlink w:anchor="_Toc503096289" w:history="1">
+            <w:r>
+              <w:rPr>
+                <w:rStyle w:val="Hipervnculo"/>
+                <w:noProof/>
+              </w:rPr>
+              <w:t>2.2.3.</w:t>
+            </w:r>
+            <w:r>
+              <w:rPr>
+                <w:rFonts w:eastAsiaTheme="minorEastAsia"/>
+                <w:noProof/>
+                <w:lang w:eastAsia="es-ES"/>
+              </w:rPr>
+              <w:tab/>
+            </w:r>
+            <w:r>
+              <w:rPr>
+                <w:rStyle w:val="Hipervnculo"/>
+                <w:noProof/>
+              </w:rPr>
+              <w:t>Dispersión</w:t>
+            </w:r>
+            <w:r>
+              <w:rPr>
+                <w:noProof/>
+                <w:webHidden/>
+              </w:rPr>
+              <w:tab/>
+            </w:r>
+            <w:r>
+              <w:rPr>
+                <w:noProof/>
+                <w:webHidden/>
+              </w:rPr>
+              <w:fldChar w:fldCharType="begin"/>
+            </w:r>
+            <w:r>
+              <w:rPr>
+                <w:noProof/>
+                <w:webHidden/>
+              </w:rPr>
+              <w:instrText xml:space="preserve"> PAGEREF _Toc503096289 \h </w:instrText>
+            </w:r>
+            <w:r>
+              <w:rPr>
+                <w:noProof/>
+                <w:webHidden/>
+              </w:rPr>
+            </w:r>
+            <w:r>
+              <w:rPr>
+                <w:noProof/>
+                <w:webHidden/>
+              </w:rPr>
+              <w:fldChar w:fldCharType="separate"/>
+            </w:r>
+            <w:r>
+              <w:rPr>
+                <w:noProof/>
+                <w:webHidden/>
+              </w:rPr>
+              <w:t>5</w:t>
+            </w:r>
+            <w:r>
+              <w:rPr>
+                <w:noProof/>
+                <w:webHidden/>
+              </w:rPr>
+              <w:fldChar w:fldCharType="end"/>
+            </w:r>
+          </w:hyperlink>
+        </w:p>
+        <w:p>
+          <w:pPr>
+            <w:pStyle w:val="TDC3"/>
+            <w:tabs>
+              <w:tab w:val="left" w:pos="1320"/>
+              <w:tab w:val="right" w:leader="dot" w:pos="8494"/>
+            </w:tabs>
+            <w:rPr>
+              <w:rFonts w:eastAsiaTheme="minorEastAsia"/>
+              <w:noProof/>
+              <w:lang w:eastAsia="es-ES"/>
+            </w:rPr>
+          </w:pPr>
+          <w:hyperlink w:anchor="_Toc503096290" w:history="1">
+            <w:r>
+              <w:rPr>
+                <w:rStyle w:val="Hipervnculo"/>
+                <w:noProof/>
+              </w:rPr>
+              <w:t>2.2.4.</w:t>
+            </w:r>
+            <w:r>
+              <w:rPr>
+                <w:rFonts w:eastAsiaTheme="minorEastAsia"/>
+                <w:noProof/>
+                <w:lang w:eastAsia="es-ES"/>
+              </w:rPr>
+              <w:tab/>
+            </w:r>
+            <w:r>
+              <w:rPr>
+                <w:rStyle w:val="Hipervnculo"/>
+                <w:noProof/>
+              </w:rPr>
+              <w:t>Interferencias intencionadas</w:t>
+            </w:r>
+            <w:r>
+              <w:rPr>
+                <w:noProof/>
+                <w:webHidden/>
+              </w:rPr>
+              <w:tab/>
+            </w:r>
+            <w:r>
+              <w:rPr>
+                <w:noProof/>
+                <w:webHidden/>
+              </w:rPr>
+              <w:fldChar w:fldCharType="begin"/>
+            </w:r>
+            <w:r>
+              <w:rPr>
+                <w:noProof/>
+                <w:webHidden/>
+              </w:rPr>
+              <w:instrText xml:space="preserve"> PAGEREF _Toc503096290 \h </w:instrText>
+            </w:r>
+            <w:r>
+              <w:rPr>
+                <w:noProof/>
+                <w:webHidden/>
+              </w:rPr>
+            </w:r>
+            <w:r>
+              <w:rPr>
+                <w:noProof/>
+                <w:webHidden/>
+              </w:rPr>
+              <w:fldChar w:fldCharType="separate"/>
+            </w:r>
+            <w:r>
+              <w:rPr>
+                <w:noProof/>
+                <w:webHidden/>
+              </w:rPr>
+              <w:t>5</w:t>
             </w:r>
             <w:r>
               <w:rPr>
@@ -562,10 +922,12 @@
               <w:tab w:val="right" w:leader="dot" w:pos="8494"/>
             </w:tabs>
             <w:rPr>
+              <w:rFonts w:eastAsiaTheme="minorEastAsia"/>
               <w:noProof/>
+              <w:lang w:eastAsia="es-ES"/>
             </w:rPr>
           </w:pPr>
-          <w:hyperlink w:anchor="_Toc502830004" w:history="1">
+          <w:hyperlink w:anchor="_Toc503096291" w:history="1">
             <w:r>
               <w:rPr>
                 <w:rStyle w:val="Hipervnculo"/>
@@ -575,7 +937,9 @@
             </w:r>
             <w:r>
               <w:rPr>
-                <w:noProof/>
+                <w:rFonts w:eastAsiaTheme="minorEastAsia"/>
+                <w:noProof/>
+                <w:lang w:eastAsia="es-ES"/>
               </w:rPr>
               <w:tab/>
             </w:r>
@@ -605,7 +969,7 @@
                 <w:noProof/>
                 <w:webHidden/>
               </w:rPr>
-              <w:instrText xml:space="preserve"> PAGEREF _Toc502830004 \h </w:instrText>
+              <w:instrText xml:space="preserve"> PAGEREF _Toc503096291 \h </w:instrText>
             </w:r>
             <w:r>
               <w:rPr>
@@ -625,7 +989,7 @@
                 <w:noProof/>
                 <w:webHidden/>
               </w:rPr>
-              <w:t>4</w:t>
+              <w:t>6</w:t>
             </w:r>
             <w:r>
               <w:rPr>
@@ -644,16 +1008,102 @@
               <w:tab w:val="right" w:leader="dot" w:pos="8494"/>
             </w:tabs>
             <w:rPr>
+              <w:rFonts w:eastAsiaTheme="minorEastAsia"/>
+              <w:noProof/>
+              <w:lang w:eastAsia="es-ES"/>
+            </w:rPr>
+          </w:pPr>
+          <w:hyperlink w:anchor="_Toc503096292" w:history="1">
+            <w:r>
+              <w:rPr>
+                <w:rStyle w:val="Hipervnculo"/>
+                <w:noProof/>
+              </w:rPr>
+              <w:t>2.3.1.</w:t>
+            </w:r>
+            <w:r>
+              <w:rPr>
+                <w:rFonts w:eastAsiaTheme="minorEastAsia"/>
+                <w:noProof/>
+                <w:lang w:eastAsia="es-ES"/>
+              </w:rPr>
+              <w:tab/>
+            </w:r>
+            <w:r>
+              <w:rPr>
+                <w:rStyle w:val="Hipervnculo"/>
+                <w:noProof/>
+              </w:rPr>
+              <w:t>Filtrado Paso Banda &amp; Detección de Envolvente</w:t>
+            </w:r>
+            <w:r>
+              <w:rPr>
+                <w:noProof/>
+                <w:webHidden/>
+              </w:rPr>
+              <w:tab/>
+            </w:r>
+            <w:r>
+              <w:rPr>
+                <w:noProof/>
+                <w:webHidden/>
+              </w:rPr>
+              <w:fldChar w:fldCharType="begin"/>
+            </w:r>
+            <w:r>
+              <w:rPr>
+                <w:noProof/>
+                <w:webHidden/>
+              </w:rPr>
+              <w:instrText xml:space="preserve"> PAGEREF _Toc503096292 \h </w:instrText>
+            </w:r>
+            <w:r>
+              <w:rPr>
+                <w:noProof/>
+                <w:webHidden/>
+              </w:rPr>
+            </w:r>
+            <w:r>
+              <w:rPr>
+                <w:noProof/>
+                <w:webHidden/>
+              </w:rPr>
+              <w:fldChar w:fldCharType="separate"/>
+            </w:r>
+            <w:r>
+              <w:rPr>
+                <w:noProof/>
+                <w:webHidden/>
+              </w:rPr>
+              <w:t>6</w:t>
+            </w:r>
+            <w:r>
+              <w:rPr>
+                <w:noProof/>
+                <w:webHidden/>
+              </w:rPr>
+              <w:fldChar w:fldCharType="end"/>
+            </w:r>
+          </w:hyperlink>
+        </w:p>
+        <w:p>
+          <w:pPr>
+            <w:pStyle w:val="TDC4"/>
+            <w:tabs>
+              <w:tab w:val="left" w:pos="1760"/>
+              <w:tab w:val="right" w:leader="dot" w:pos="8494"/>
+            </w:tabs>
+            <w:rPr>
               <w:noProof/>
             </w:rPr>
           </w:pPr>
-          <w:hyperlink w:anchor="_Toc502830005" w:history="1">
+          <w:hyperlink w:anchor="_Toc503096293" w:history="1">
             <w:r>
               <w:rPr>
                 <w:rStyle w:val="Hipervnculo"/>
                 <w:noProof/>
               </w:rPr>
-              <w:t>2.3.1.</w:t>
+              <w:t>2.3.1.1.</w:t>
             </w:r>
             <w:r>
               <w:rPr>
@@ -666,7 +1116,7 @@
                 <w:rStyle w:val="Hipervnculo"/>
                 <w:noProof/>
               </w:rPr>
-              <w:t>Filtrado Paso Banda &amp; Detección de Envolvente</w:t>
+              <w:t>Resultados del Receptor 1</w:t>
             </w:r>
             <w:r>
               <w:rPr>
@@ -687,7 +1137,7 @@
                 <w:noProof/>
                 <w:webHidden/>
               </w:rPr>
-              <w:instrText xml:space="preserve"> PAGEREF _Toc502830005 \h </w:instrText>
+              <w:instrText xml:space="preserve"> PAGEREF _Toc503096293 \h </w:instrText>
             </w:r>
             <w:r>
               <w:rPr>
@@ -707,7 +1157,7 @@
                 <w:noProof/>
                 <w:webHidden/>
               </w:rPr>
-              <w:t>4</w:t>
+              <w:t>7</w:t>
             </w:r>
             <w:r>
               <w:rPr>
@@ -726,16 +1176,102 @@
               <w:tab w:val="right" w:leader="dot" w:pos="8494"/>
             </w:tabs>
             <w:rPr>
+              <w:rFonts w:eastAsiaTheme="minorEastAsia"/>
+              <w:noProof/>
+              <w:lang w:eastAsia="es-ES"/>
+            </w:rPr>
+          </w:pPr>
+          <w:hyperlink w:anchor="_Toc503096294" w:history="1">
+            <w:r>
+              <w:rPr>
+                <w:rStyle w:val="Hipervnculo"/>
+                <w:noProof/>
+              </w:rPr>
+              <w:t>2.3.2.</w:t>
+            </w:r>
+            <w:r>
+              <w:rPr>
+                <w:rFonts w:eastAsiaTheme="minorEastAsia"/>
+                <w:noProof/>
+                <w:lang w:eastAsia="es-ES"/>
+              </w:rPr>
+              <w:tab/>
+            </w:r>
+            <w:r>
+              <w:rPr>
+                <w:rStyle w:val="Hipervnculo"/>
+                <w:noProof/>
+              </w:rPr>
+              <w:t>Demodulación (</w:t>
+            </w:r>
+            <w:r>
+              <w:rPr>
+                <w:noProof/>
+                <w:webHidden/>
+              </w:rPr>
+              <w:tab/>
+            </w:r>
+            <w:r>
+              <w:rPr>
+                <w:noProof/>
+                <w:webHidden/>
+              </w:rPr>
+              <w:fldChar w:fldCharType="begin"/>
+            </w:r>
+            <w:r>
+              <w:rPr>
+                <w:noProof/>
+                <w:webHidden/>
+              </w:rPr>
+              <w:instrText xml:space="preserve"> PAGEREF _Toc503096294 \h </w:instrText>
+            </w:r>
+            <w:r>
+              <w:rPr>
+                <w:noProof/>
+                <w:webHidden/>
+              </w:rPr>
+            </w:r>
+            <w:r>
+              <w:rPr>
+                <w:noProof/>
+                <w:webHidden/>
+              </w:rPr>
+              <w:fldChar w:fldCharType="separate"/>
+            </w:r>
+            <w:r>
+              <w:rPr>
+                <w:noProof/>
+                <w:webHidden/>
+              </w:rPr>
+              <w:t>7</w:t>
+            </w:r>
+            <w:r>
+              <w:rPr>
+                <w:noProof/>
+                <w:webHidden/>
+              </w:rPr>
+              <w:fldChar w:fldCharType="end"/>
+            </w:r>
+          </w:hyperlink>
+        </w:p>
+        <w:p>
+          <w:pPr>
+            <w:pStyle w:val="TDC4"/>
+            <w:tabs>
+              <w:tab w:val="left" w:pos="1760"/>
+              <w:tab w:val="right" w:leader="dot" w:pos="8494"/>
+            </w:tabs>
+            <w:rPr>
               <w:noProof/>
             </w:rPr>
           </w:pPr>
-          <w:hyperlink w:anchor="_Toc502830006" w:history="1">
+          <w:hyperlink w:anchor="_Toc503096295" w:history="1">
             <w:r>
               <w:rPr>
                 <w:rStyle w:val="Hipervnculo"/>
                 <w:noProof/>
               </w:rPr>
-              <w:t>2.3.2.</w:t>
+              <w:t>2.3.2.1.</w:t>
             </w:r>
             <w:r>
               <w:rPr>
@@ -748,7 +1284,7 @@
                 <w:rStyle w:val="Hipervnculo"/>
                 <w:noProof/>
               </w:rPr>
-              <w:t>Demodulación de Portadora &amp; Filtrado Paso Banda &amp; Detección de Envolvente</w:t>
+              <w:t>Resultados del Receptor 2</w:t>
             </w:r>
             <w:r>
               <w:rPr>
@@ -769,7 +1305,7 @@
                 <w:noProof/>
                 <w:webHidden/>
               </w:rPr>
-              <w:instrText xml:space="preserve"> PAGEREF _Toc502830006 \h </w:instrText>
+              <w:instrText xml:space="preserve"> PAGEREF _Toc503096295 \h </w:instrText>
             </w:r>
             <w:r>
               <w:rPr>
@@ -789,7 +1325,7 @@
                 <w:noProof/>
                 <w:webHidden/>
               </w:rPr>
-              <w:t>4</w:t>
+              <w:t>8</w:t>
             </w:r>
             <w:r>
               <w:rPr>
@@ -808,16 +1344,102 @@
               <w:tab w:val="right" w:leader="dot" w:pos="8494"/>
             </w:tabs>
             <w:rPr>
+              <w:rFonts w:eastAsiaTheme="minorEastAsia"/>
+              <w:noProof/>
+              <w:lang w:eastAsia="es-ES"/>
+            </w:rPr>
+          </w:pPr>
+          <w:hyperlink w:anchor="_Toc503096296" w:history="1">
+            <w:r>
+              <w:rPr>
+                <w:rStyle w:val="Hipervnculo"/>
+                <w:noProof/>
+              </w:rPr>
+              <w:t>2.3.3.</w:t>
+            </w:r>
+            <w:r>
+              <w:rPr>
+                <w:rFonts w:eastAsiaTheme="minorEastAsia"/>
+                <w:noProof/>
+                <w:lang w:eastAsia="es-ES"/>
+              </w:rPr>
+              <w:tab/>
+            </w:r>
+            <w:r>
+              <w:rPr>
+                <w:rStyle w:val="Hipervnculo"/>
+                <w:noProof/>
+              </w:rPr>
+              <w:t>Demodulación Coherente utilizando PLLs sintonizados.</w:t>
+            </w:r>
+            <w:r>
+              <w:rPr>
+                <w:noProof/>
+                <w:webHidden/>
+              </w:rPr>
+              <w:tab/>
+            </w:r>
+            <w:r>
+              <w:rPr>
+                <w:noProof/>
+                <w:webHidden/>
+              </w:rPr>
+              <w:fldChar w:fldCharType="begin"/>
+            </w:r>
+            <w:r>
+              <w:rPr>
+                <w:noProof/>
+                <w:webHidden/>
+              </w:rPr>
+              <w:instrText xml:space="preserve"> PAGEREF _Toc503096296 \h </w:instrText>
+            </w:r>
+            <w:r>
+              <w:rPr>
+                <w:noProof/>
+                <w:webHidden/>
+              </w:rPr>
+            </w:r>
+            <w:r>
+              <w:rPr>
+                <w:noProof/>
+                <w:webHidden/>
+              </w:rPr>
+              <w:fldChar w:fldCharType="separate"/>
+            </w:r>
+            <w:r>
+              <w:rPr>
+                <w:noProof/>
+                <w:webHidden/>
+              </w:rPr>
+              <w:t>8</w:t>
+            </w:r>
+            <w:r>
+              <w:rPr>
+                <w:noProof/>
+                <w:webHidden/>
+              </w:rPr>
+              <w:fldChar w:fldCharType="end"/>
+            </w:r>
+          </w:hyperlink>
+        </w:p>
+        <w:p>
+          <w:pPr>
+            <w:pStyle w:val="TDC4"/>
+            <w:tabs>
+              <w:tab w:val="left" w:pos="1760"/>
+              <w:tab w:val="right" w:leader="dot" w:pos="8494"/>
+            </w:tabs>
+            <w:rPr>
               <w:noProof/>
             </w:rPr>
           </w:pPr>
-          <w:hyperlink w:anchor="_Toc502830007" w:history="1">
+          <w:hyperlink w:anchor="_Toc503096297" w:history="1">
             <w:r>
               <w:rPr>
                 <w:rStyle w:val="Hipervnculo"/>
                 <w:noProof/>
               </w:rPr>
-              <w:t>2.3.3.</w:t>
+              <w:t>2.3.3.1.</w:t>
             </w:r>
             <w:r>
               <w:rPr>
@@ -830,7 +1452,7 @@
                 <w:rStyle w:val="Hipervnculo"/>
                 <w:noProof/>
               </w:rPr>
-              <w:t>Demodulación Coherente Utilizando PLLs sintonizados.</w:t>
+              <w:t>Resultados del Receptor 3</w:t>
             </w:r>
             <w:r>
               <w:rPr>
@@ -851,7 +1473,7 @@
                 <w:noProof/>
                 <w:webHidden/>
               </w:rPr>
-              <w:instrText xml:space="preserve"> PAGEREF _Toc502830007 \h </w:instrText>
+              <w:instrText xml:space="preserve"> PAGEREF _Toc503096297 \h </w:instrText>
             </w:r>
             <w:r>
               <w:rPr>
@@ -871,7 +1493,7 @@
                 <w:noProof/>
                 <w:webHidden/>
               </w:rPr>
-              <w:t>4</w:t>
+              <w:t>9</w:t>
             </w:r>
             <w:r>
               <w:rPr>
@@ -890,10 +1512,12 @@
               <w:tab w:val="right" w:leader="dot" w:pos="8494"/>
             </w:tabs>
             <w:rPr>
+              <w:rFonts w:eastAsiaTheme="minorEastAsia"/>
               <w:noProof/>
+              <w:lang w:eastAsia="es-ES"/>
             </w:rPr>
           </w:pPr>
-          <w:hyperlink w:anchor="_Toc502830008" w:history="1">
+          <w:hyperlink w:anchor="_Toc503096298" w:history="1">
             <w:r>
               <w:rPr>
                 <w:rStyle w:val="Hipervnculo"/>
@@ -903,7 +1527,9 @@
             </w:r>
             <w:r>
               <w:rPr>
-                <w:noProof/>
+                <w:rFonts w:eastAsiaTheme="minorEastAsia"/>
+                <w:noProof/>
+                <w:lang w:eastAsia="es-ES"/>
               </w:rPr>
               <w:tab/>
             </w:r>
@@ -912,6 +1538,92 @@
                 <w:rStyle w:val="Hipervnculo"/>
                 <w:noProof/>
               </w:rPr>
+              <w:t>Recuperación de reloj</w:t>
+            </w:r>
+            <w:r>
+              <w:rPr>
+                <w:noProof/>
+                <w:webHidden/>
+              </w:rPr>
+              <w:tab/>
+            </w:r>
+            <w:r>
+              <w:rPr>
+                <w:noProof/>
+                <w:webHidden/>
+              </w:rPr>
+              <w:fldChar w:fldCharType="begin"/>
+            </w:r>
+            <w:r>
+              <w:rPr>
+                <w:noProof/>
+                <w:webHidden/>
+              </w:rPr>
+              <w:instrText xml:space="preserve"> PAGEREF _Toc503096298 \h </w:instrText>
+            </w:r>
+            <w:r>
+              <w:rPr>
+                <w:noProof/>
+                <w:webHidden/>
+              </w:rPr>
+            </w:r>
+            <w:r>
+              <w:rPr>
+                <w:noProof/>
+                <w:webHidden/>
+              </w:rPr>
+              <w:fldChar w:fldCharType="separate"/>
+            </w:r>
+            <w:r>
+              <w:rPr>
+                <w:noProof/>
+                <w:webHidden/>
+              </w:rPr>
+              <w:t>9</w:t>
+            </w:r>
+            <w:r>
+              <w:rPr>
+                <w:noProof/>
+                <w:webHidden/>
+              </w:rPr>
+              <w:fldChar w:fldCharType="end"/>
+            </w:r>
+          </w:hyperlink>
+        </w:p>
+        <w:p>
+          <w:pPr>
+            <w:pStyle w:val="TDC1"/>
+            <w:tabs>
+              <w:tab w:val="left" w:pos="440"/>
+              <w:tab w:val="right" w:leader="dot" w:pos="8494"/>
+            </w:tabs>
+            <w:rPr>
+              <w:rFonts w:eastAsiaTheme="minorEastAsia"/>
+              <w:noProof/>
+              <w:lang w:eastAsia="es-ES"/>
+            </w:rPr>
+          </w:pPr>
+          <w:hyperlink w:anchor="_Toc503096299" w:history="1">
+            <w:r>
+              <w:rPr>
+                <w:rStyle w:val="Hipervnculo"/>
+                <w:noProof/>
+              </w:rPr>
+              <w:t>3.</w:t>
+            </w:r>
+            <w:r>
+              <w:rPr>
+                <w:rFonts w:eastAsiaTheme="minorEastAsia"/>
+                <w:noProof/>
+                <w:lang w:eastAsia="es-ES"/>
+              </w:rPr>
+              <w:tab/>
+            </w:r>
+            <w:r>
+              <w:rPr>
+                <w:rStyle w:val="Hipervnculo"/>
+                <w:noProof/>
+              </w:rPr>
               <w:t>Comunicación de espectro ensanchado</w:t>
             </w:r>
             <w:r>
@@ -933,7 +1645,7 @@
                 <w:noProof/>
                 <w:webHidden/>
               </w:rPr>
-              <w:instrText xml:space="preserve"> PAGEREF _Toc502830008 \h </w:instrText>
+              <w:instrText xml:space="preserve"> PAGEREF _Toc503096299 \h </w:instrText>
             </w:r>
             <w:r>
               <w:rPr>
@@ -953,7 +1665,7 @@
                 <w:noProof/>
                 <w:webHidden/>
               </w:rPr>
-              <w:t>4</w:t>
+              <w:t>10</w:t>
             </w:r>
             <w:r>
               <w:rPr>
@@ -966,10 +1678,6 @@
         </w:p>
         <w:p>
           <w:r>
-            <w:rPr>
-              <w:b/>
-              <w:bCs/>
-            </w:rPr>
             <w:fldChar w:fldCharType="end"/>
           </w:r>
         </w:p>
@@ -984,7 +1692,7 @@
       <w:pPr>
         <w:pStyle w:val="Ttulo1"/>
       </w:pPr>
-      <w:bookmarkStart w:id="0" w:name="_Toc502830000"/>
+      <w:bookmarkStart w:id="0" w:name="_Toc503096283"/>
       <w:r>
         <w:lastRenderedPageBreak/>
         <w:t>Especificaciones de proyecto</w:t>
@@ -1641,7 +2349,7 @@
       <w:pPr>
         <w:pStyle w:val="Ttulo1"/>
       </w:pPr>
-      <w:bookmarkStart w:id="1" w:name="_Toc502830001"/>
+      <w:bookmarkStart w:id="1" w:name="_Toc503096284"/>
       <w:r>
         <w:t>Comunicación Monoportadora</w:t>
       </w:r>
@@ -1899,7 +2607,7 @@
       <w:pPr>
         <w:pStyle w:val="Ttulo2"/>
       </w:pPr>
-      <w:bookmarkStart w:id="2" w:name="_Toc502830002"/>
+      <w:bookmarkStart w:id="2" w:name="_Toc503096285"/>
       <w:r>
         <w:t>Transmisor</w:t>
       </w:r>
@@ -1930,7 +2638,6 @@
         <w:t>Para llevar a cabo este procedimiento, se ha optado por llevar a cabo el seguimiento de la fase de la señal para cada uno de los símbolos, de manera que la fase inicial del siguiente símbolo sea la final del anterior símbolo. Para ello, se computará la variación de fase entre intervalos de muestreo de la siguiente manera:</w:t>
       </w:r>
     </w:p>
-    <w:bookmarkStart w:id="3" w:name="_Toc502830003"/>
     <w:p>
       <w:pPr>
         <w:jc w:val="center"/>
@@ -2505,6 +3212,7 @@
       <w:pPr>
         <w:pStyle w:val="Ttulo2"/>
       </w:pPr>
+      <w:bookmarkStart w:id="3" w:name="_Toc503096286"/>
       <w:r>
         <w:t>Canal</w:t>
       </w:r>
@@ -2522,9 +3230,11 @@
       <w:r>
         <w:t xml:space="preserve"> </w:t>
       </w:r>
+      <w:bookmarkStart w:id="4" w:name="_Toc503096287"/>
       <w:r>
         <w:t>Retardo</w:t>
       </w:r>
+      <w:bookmarkEnd w:id="4"/>
     </w:p>
     <w:p>
       <w:r>
@@ -2549,9 +3259,11 @@
       <w:pPr>
         <w:pStyle w:val="Ttulo3"/>
       </w:pPr>
+      <w:bookmarkStart w:id="5" w:name="_Toc503096288"/>
       <w:r>
         <w:t>Ruido</w:t>
       </w:r>
+      <w:bookmarkEnd w:id="5"/>
     </w:p>
     <w:p>
       <w:r>
@@ -2562,9 +3274,11 @@
       <w:pPr>
         <w:pStyle w:val="Ttulo3"/>
       </w:pPr>
+      <w:bookmarkStart w:id="6" w:name="_Toc503096289"/>
       <w:r>
         <w:t>Dispersión</w:t>
       </w:r>
+      <w:bookmarkEnd w:id="6"/>
     </w:p>
     <w:p>
       <w:r>
@@ -2598,9 +3312,11 @@
       <w:pPr>
         <w:pStyle w:val="Ttulo3"/>
       </w:pPr>
+      <w:bookmarkStart w:id="7" w:name="_Toc503096290"/>
       <w:r>
         <w:t>Interferencias intencionadas</w:t>
       </w:r>
+      <w:bookmarkEnd w:id="7"/>
     </w:p>
     <w:p>
       <w:r>
@@ -3192,11 +3908,11 @@
       <w:pPr>
         <w:pStyle w:val="Ttulo2"/>
       </w:pPr>
-      <w:bookmarkStart w:id="4" w:name="_Toc502830004"/>
+      <w:bookmarkStart w:id="8" w:name="_Toc503096291"/>
       <w:r>
         <w:t>Receptor</w:t>
       </w:r>
-      <w:bookmarkEnd w:id="4"/>
+      <w:bookmarkEnd w:id="8"/>
     </w:p>
     <w:p>
       <w:r>
@@ -3207,11 +3923,11 @@
       <w:pPr>
         <w:pStyle w:val="Ttulo3"/>
       </w:pPr>
-      <w:bookmarkStart w:id="5" w:name="_Toc502830005"/>
+      <w:bookmarkStart w:id="9" w:name="_Toc503096292"/>
       <w:r>
         <w:t>Filtrado Paso Banda &amp; Detección de Envolvente</w:t>
       </w:r>
-      <w:bookmarkEnd w:id="5"/>
+      <w:bookmarkEnd w:id="9"/>
     </w:p>
     <w:p>
       <w:r>
@@ -3899,20 +4615,31 @@
     </w:p>
     <w:p>
       <w:pPr>
-        <w:jc w:val="center"/>
-      </w:pPr>
-    </w:p>
+        <w:pStyle w:val="Ttulo4"/>
+      </w:pPr>
+      <w:bookmarkStart w:id="10" w:name="_Toc503096293"/>
+      <w:r>
+        <w:t>Resultados del Receptor 1</w:t>
+      </w:r>
+      <w:bookmarkEnd w:id="10"/>
+    </w:p>
+    <w:p/>
     <w:p>
       <w:pPr>
         <w:pStyle w:val="Ttulo3"/>
       </w:pPr>
-      <w:bookmarkStart w:id="6" w:name="_Toc502830006"/>
+      <w:bookmarkStart w:id="11" w:name="_Toc503096294"/>
       <w:r>
         <w:t xml:space="preserve">Demodulación </w:t>
       </w:r>
-      <w:bookmarkEnd w:id="6"/>
-      <w:r>
-        <w:t>(</w:t>
+      <w:bookmarkEnd w:id="11"/>
+      <w:proofErr w:type="spellStart"/>
+      <w:r>
+        <w:t>Heterodina</w:t>
+      </w:r>
+      <w:proofErr w:type="spellEnd"/>
+      <w:r>
+        <w:t xml:space="preserve"> No Coherente</w:t>
       </w:r>
     </w:p>
     <w:p>
@@ -4010,9 +4737,20 @@
     </w:p>
     <w:p>
       <w:pPr>
+        <w:pStyle w:val="Ttulo4"/>
+      </w:pPr>
+      <w:bookmarkStart w:id="12" w:name="_Toc503096295"/>
+      <w:r>
+        <w:t>Resultados del Receptor 2</w:t>
+      </w:r>
+      <w:bookmarkEnd w:id="12"/>
+    </w:p>
+    <w:p/>
+    <w:p>
+      <w:pPr>
         <w:pStyle w:val="Ttulo3"/>
       </w:pPr>
-      <w:bookmarkStart w:id="7" w:name="_Toc502830007"/>
+      <w:bookmarkStart w:id="13" w:name="_Toc503096296"/>
       <w:r>
         <w:t xml:space="preserve">Demodulación Coherente </w:t>
       </w:r>
@@ -4030,7 +4768,7 @@
       <w:r>
         <w:t xml:space="preserve"> sintonizados.</w:t>
       </w:r>
-      <w:bookmarkEnd w:id="7"/>
+      <w:bookmarkEnd w:id="13"/>
     </w:p>
     <w:p>
       <w:r>
@@ -4041,33 +4779,6 @@
       </w:r>
     </w:p>
     <w:p>
-      <w:pPr>
-        <w:rPr>
-          <w:color w:val="FF0000"/>
-        </w:rPr>
-      </w:pPr>
-      <w:r>
-        <w:t xml:space="preserve">Para ello, se ha implementado un bucle de </w:t>
-      </w:r>
-      <w:proofErr w:type="gramStart"/>
-      <w:r>
-        <w:t xml:space="preserve">Costas </w:t>
-      </w:r>
-      <w:r>
-        <w:t>…</w:t>
-      </w:r>
-      <w:proofErr w:type="gramEnd"/>
-      <w:r>
-        <w:t xml:space="preserve"> </w:t>
-      </w:r>
-      <w:r>
-        <w:rPr>
-          <w:color w:val="FF0000"/>
-        </w:rPr>
-        <w:t>(LO DEJO PARA MAS ADELANTE)</w:t>
-      </w:r>
-    </w:p>
-    <w:p>
       <w:r>
         <w:t xml:space="preserve">Dado que los ‘1’s y los ‘0’s enviados corresponden a diferentes frecuencias, se implementarán dos </w:t>
       </w:r>
@@ -4077,18 +4788,57 @@
       </w:r>
       <w:proofErr w:type="spellEnd"/>
       <w:r>
-        <w:t xml:space="preserve"> sintonizados a la frecuencias de cada uno de los símbolos, de manera que cada uno de ellos pueda sintonizar la </w:t>
-      </w:r>
-      <w:bookmarkStart w:id="8" w:name="_GoBack"/>
-      <w:bookmarkEnd w:id="8"/>
-    </w:p>
-    <w:p/>
+        <w:t xml:space="preserve"> sintonizados a la</w:t>
+      </w:r>
+      <w:r>
+        <w:t>s</w:t>
+      </w:r>
+      <w:r>
+        <w:t xml:space="preserve"> frecuencias de cada uno de los símbolos, de manera que cada uno de ellos </w:t>
+      </w:r>
+      <w:r>
+        <w:t>identifique el offset en fase con el que se reciben</w:t>
+      </w:r>
+      <w:r>
+        <w:t xml:space="preserve"> los símbolos. </w:t>
+      </w:r>
+    </w:p>
+    <w:p>
+      <w:r>
+        <w:t>La siguiente figura ilustra el esquema del PLL implementado para el símbolo ‘0’.</w:t>
+      </w:r>
+      <w:r>
+        <w:t xml:space="preserve"> Su</w:t>
+      </w:r>
+      <w:r>
+        <w:t xml:space="preserve"> diseño sería análogo para el símbolo ‘1’, cambiando únicamente la frecuencia de sintonización f</w:t>
+      </w:r>
+      <w:r>
+        <w:rPr>
+          <w:vertAlign w:val="subscript"/>
+        </w:rPr>
+        <w:t>0</w:t>
+      </w:r>
+      <w:r>
+        <w:t xml:space="preserve"> a f</w:t>
+      </w:r>
+      <w:r>
+        <w:rPr>
+          <w:vertAlign w:val="subscript"/>
+        </w:rPr>
+        <w:t>1</w:t>
+      </w:r>
+      <w:r>
+        <w:t>.</w:t>
+      </w:r>
+    </w:p>
     <w:p>
       <w:r>
         <w:rPr>
           <w:noProof/>
           <w:lang w:eastAsia="es-ES"/>
         </w:rPr>
+        <w:lastRenderedPageBreak/>
         <w:drawing>
           <wp:inline distT="0" distB="0" distL="0" distR="0" wp14:anchorId="46F8DBA4" wp14:editId="0DB02B94">
             <wp:extent cx="5400040" cy="2558415"/>
@@ -4134,7 +4884,683 @@
     </w:p>
     <w:p>
       <w:r>
-        <w:lastRenderedPageBreak/>
+        <w:t>Como puede verse, e</w:t>
+      </w:r>
+      <w:r>
+        <w:t>l PLL implementado consiste en un bucle de Costas. Sin embargo, a fin de obtener mejores resultados, la parte integradora del algoritmo se ha sustituido por la de un PLL más realista. Para ello, será necesario definir los siguientes parámetros:</w:t>
+      </w:r>
+    </w:p>
+    <w:p>
+      <w:pPr>
+        <w:pStyle w:val="Prrafodelista"/>
+        <w:numPr>
+          <w:ilvl w:val="0"/>
+          <w:numId w:val="7"/>
+        </w:numPr>
+      </w:pPr>
+      <w:r>
+        <w:t>Ganancia del NCO (</w:t>
+      </w:r>
+      <w:proofErr w:type="spellStart"/>
+      <w:r>
+        <w:t>K</w:t>
+      </w:r>
+      <w:r>
+        <w:rPr>
+          <w:vertAlign w:val="subscript"/>
+        </w:rPr>
+        <w:t>o</w:t>
+      </w:r>
+      <w:proofErr w:type="spellEnd"/>
+      <w:r>
+        <w:t xml:space="preserve">) </w:t>
+      </w:r>
+      <w:r>
+        <w:sym w:font="Wingdings" w:char="F0E0"/>
+      </w:r>
+      <w:r>
+        <w:t xml:space="preserve"> </w:t>
+      </w:r>
+      <w:r>
+        <w:t>El valor de este parámetro de ha fijado a 1</w:t>
+      </w:r>
+      <w:r>
+        <w:t>.</w:t>
+      </w:r>
+    </w:p>
+    <w:p>
+      <w:pPr>
+        <w:pStyle w:val="Prrafodelista"/>
+        <w:numPr>
+          <w:ilvl w:val="0"/>
+          <w:numId w:val="7"/>
+        </w:numPr>
+      </w:pPr>
+      <w:r>
+        <w:t>Ratio de amortiguación (</w:t>
+      </w:r>
+      <w:r>
+        <w:rPr>
+          <w:rFonts w:cstheme="minorHAnsi"/>
+        </w:rPr>
+        <w:t>Ϛ</w:t>
+      </w:r>
+      <w:r>
+        <w:t>)</w:t>
+      </w:r>
+    </w:p>
+    <w:p>
+      <w:pPr>
+        <w:pStyle w:val="Prrafodelista"/>
+        <w:numPr>
+          <w:ilvl w:val="0"/>
+          <w:numId w:val="7"/>
+        </w:numPr>
+      </w:pPr>
+      <w:r>
+        <w:t>Ancho de banda de ruido (</w:t>
+      </w:r>
+      <w:proofErr w:type="spellStart"/>
+      <w:r>
+        <w:t>B</w:t>
+      </w:r>
+      <w:r>
+        <w:rPr>
+          <w:vertAlign w:val="subscript"/>
+        </w:rPr>
+        <w:t>n</w:t>
+      </w:r>
+      <w:proofErr w:type="spellEnd"/>
+      <w:r>
+        <w:t>)</w:t>
+      </w:r>
+    </w:p>
+    <w:p>
+      <w:r>
+        <w:t>A partir de estos valores, se calcularán los valores de K1 y K2 siguiendo las siguientes ecuaciones:</w:t>
+      </w:r>
+    </w:p>
+    <w:p>
+      <w:pPr>
+        <w:rPr>
+          <w:rFonts w:eastAsiaTheme="minorEastAsia"/>
+        </w:rPr>
+      </w:pPr>
+      <m:oMathPara>
+        <m:oMath>
+          <m:sSub>
+            <m:sSubPr>
+              <m:ctrlPr>
+                <w:rPr>
+                  <w:rFonts w:ascii="Cambria Math" w:hAnsi="Cambria Math"/>
+                  <w:i/>
+                </w:rPr>
+              </m:ctrlPr>
+            </m:sSubPr>
+            <m:e>
+              <m:r>
+                <w:rPr>
+                  <w:rFonts w:ascii="Cambria Math" w:hAnsi="Cambria Math"/>
+                </w:rPr>
+                <m:t>K</m:t>
+              </m:r>
+            </m:e>
+            <m:sub>
+              <m:r>
+                <w:rPr>
+                  <w:rFonts w:ascii="Cambria Math" w:hAnsi="Cambria Math"/>
+                </w:rPr>
+                <m:t>0</m:t>
+              </m:r>
+            </m:sub>
+          </m:sSub>
+          <m:sSub>
+            <m:sSubPr>
+              <m:ctrlPr>
+                <w:rPr>
+                  <w:rFonts w:ascii="Cambria Math" w:hAnsi="Cambria Math"/>
+                  <w:i/>
+                </w:rPr>
+              </m:ctrlPr>
+            </m:sSubPr>
+            <m:e>
+              <m:r>
+                <w:rPr>
+                  <w:rFonts w:ascii="Cambria Math" w:hAnsi="Cambria Math"/>
+                </w:rPr>
+                <m:t>K</m:t>
+              </m:r>
+            </m:e>
+            <m:sub>
+              <m:r>
+                <w:rPr>
+                  <w:rFonts w:ascii="Cambria Math" w:hAnsi="Cambria Math"/>
+                </w:rPr>
+                <m:t>1</m:t>
+              </m:r>
+            </m:sub>
+          </m:sSub>
+          <m:r>
+            <w:rPr>
+              <w:rFonts w:ascii="Cambria Math" w:hAnsi="Cambria Math"/>
+            </w:rPr>
+            <m:t>=</m:t>
+          </m:r>
+          <m:f>
+            <m:fPr>
+              <m:ctrlPr>
+                <w:rPr>
+                  <w:rFonts w:ascii="Cambria Math" w:hAnsi="Cambria Math"/>
+                  <w:i/>
+                </w:rPr>
+              </m:ctrlPr>
+            </m:fPr>
+            <m:num>
+              <m:r>
+                <w:rPr>
+                  <w:rFonts w:ascii="Cambria Math" w:hAnsi="Cambria Math"/>
+                </w:rPr>
+                <m:t>4</m:t>
+              </m:r>
+              <m:r>
+                <m:rPr>
+                  <m:sty m:val="p"/>
+                </m:rPr>
+                <w:rPr>
+                  <w:rFonts w:ascii="Cambria Math" w:hAnsi="Cambria Math" w:cstheme="minorHAnsi"/>
+                </w:rPr>
+                <m:t>Ϛ</m:t>
+              </m:r>
+              <m:sSub>
+                <m:sSubPr>
+                  <m:ctrlPr>
+                    <w:rPr>
+                      <w:rFonts w:ascii="Cambria Math" w:cstheme="minorHAnsi"/>
+                    </w:rPr>
+                  </m:ctrlPr>
+                </m:sSubPr>
+                <m:e>
+                  <m:r>
+                    <m:rPr>
+                      <m:sty m:val="p"/>
+                    </m:rPr>
+                    <w:rPr>
+                      <w:rFonts w:ascii="Cambria Math" w:cstheme="minorHAnsi"/>
+                    </w:rPr>
+                    <m:t>ω</m:t>
+                  </m:r>
+                  <m:ctrlPr>
+                    <w:rPr>
+                      <w:rFonts w:ascii="Cambria Math" w:hAnsi="Cambria Math" w:cstheme="minorHAnsi"/>
+                    </w:rPr>
+                  </m:ctrlPr>
+                </m:e>
+                <m:sub>
+                  <m:r>
+                    <m:rPr>
+                      <m:sty m:val="p"/>
+                    </m:rPr>
+                    <w:rPr>
+                      <w:rFonts w:ascii="Cambria Math" w:cstheme="minorHAnsi"/>
+                    </w:rPr>
+                    <m:t>n</m:t>
+                  </m:r>
+                </m:sub>
+              </m:sSub>
+            </m:num>
+            <m:den>
+              <m:r>
+                <w:rPr>
+                  <w:rFonts w:ascii="Cambria Math" w:hAnsi="Cambria Math"/>
+                </w:rPr>
+                <m:t>1+2</m:t>
+              </m:r>
+              <m:r>
+                <m:rPr>
+                  <m:sty m:val="p"/>
+                </m:rPr>
+                <w:rPr>
+                  <w:rFonts w:ascii="Cambria Math" w:hAnsi="Cambria Math" w:cstheme="minorHAnsi"/>
+                </w:rPr>
+                <m:t>Ϛ</m:t>
+              </m:r>
+              <m:sSub>
+                <m:sSubPr>
+                  <m:ctrlPr>
+                    <w:rPr>
+                      <w:rFonts w:ascii="Cambria Math" w:cstheme="minorHAnsi"/>
+                    </w:rPr>
+                  </m:ctrlPr>
+                </m:sSubPr>
+                <m:e>
+                  <m:r>
+                    <m:rPr>
+                      <m:sty m:val="p"/>
+                    </m:rPr>
+                    <w:rPr>
+                      <w:rFonts w:ascii="Cambria Math" w:cstheme="minorHAnsi"/>
+                    </w:rPr>
+                    <m:t>ω</m:t>
+                  </m:r>
+                  <m:ctrlPr>
+                    <w:rPr>
+                      <w:rFonts w:ascii="Cambria Math" w:hAnsi="Cambria Math" w:cstheme="minorHAnsi"/>
+                    </w:rPr>
+                  </m:ctrlPr>
+                </m:e>
+                <m:sub>
+                  <m:r>
+                    <m:rPr>
+                      <m:sty m:val="p"/>
+                    </m:rPr>
+                    <w:rPr>
+                      <w:rFonts w:ascii="Cambria Math" w:cstheme="minorHAnsi"/>
+                    </w:rPr>
+                    <m:t>n</m:t>
+                  </m:r>
+                </m:sub>
+              </m:sSub>
+              <m:r>
+                <w:rPr>
+                  <w:rFonts w:ascii="Cambria Math" w:cstheme="minorHAnsi"/>
+                </w:rPr>
+                <m:t>+</m:t>
+              </m:r>
+              <m:sSubSup>
+                <m:sSubSupPr>
+                  <m:ctrlPr>
+                    <w:rPr>
+                      <w:rFonts w:ascii="Cambria Math" w:cstheme="minorHAnsi"/>
+                      <w:i/>
+                    </w:rPr>
+                  </m:ctrlPr>
+                </m:sSubSupPr>
+                <m:e>
+                  <m:r>
+                    <w:rPr>
+                      <w:rFonts w:ascii="Cambria Math" w:cstheme="minorHAnsi"/>
+                    </w:rPr>
+                    <m:t>ω</m:t>
+                  </m:r>
+                </m:e>
+                <m:sub>
+                  <m:r>
+                    <w:rPr>
+                      <w:rFonts w:ascii="Cambria Math" w:cstheme="minorHAnsi"/>
+                    </w:rPr>
+                    <m:t>n</m:t>
+                  </m:r>
+                </m:sub>
+                <m:sup>
+                  <m:r>
+                    <w:rPr>
+                      <w:rFonts w:ascii="Cambria Math" w:cstheme="minorHAnsi"/>
+                    </w:rPr>
+                    <m:t>2</m:t>
+                  </m:r>
+                </m:sup>
+              </m:sSubSup>
+            </m:den>
+          </m:f>
+        </m:oMath>
+      </m:oMathPara>
+    </w:p>
+    <w:p>
+      <m:oMathPara>
+        <m:oMath>
+          <m:sSub>
+            <m:sSubPr>
+              <m:ctrlPr>
+                <w:rPr>
+                  <w:rFonts w:ascii="Cambria Math" w:hAnsi="Cambria Math"/>
+                  <w:i/>
+                </w:rPr>
+              </m:ctrlPr>
+            </m:sSubPr>
+            <m:e>
+              <m:r>
+                <w:rPr>
+                  <w:rFonts w:ascii="Cambria Math" w:hAnsi="Cambria Math"/>
+                </w:rPr>
+                <m:t>K</m:t>
+              </m:r>
+            </m:e>
+            <m:sub>
+              <m:r>
+                <w:rPr>
+                  <w:rFonts w:ascii="Cambria Math" w:hAnsi="Cambria Math"/>
+                </w:rPr>
+                <m:t>0</m:t>
+              </m:r>
+            </m:sub>
+          </m:sSub>
+          <m:sSub>
+            <m:sSubPr>
+              <m:ctrlPr>
+                <w:rPr>
+                  <w:rFonts w:ascii="Cambria Math" w:hAnsi="Cambria Math"/>
+                  <w:i/>
+                </w:rPr>
+              </m:ctrlPr>
+            </m:sSubPr>
+            <m:e>
+              <m:r>
+                <w:rPr>
+                  <w:rFonts w:ascii="Cambria Math" w:hAnsi="Cambria Math"/>
+                </w:rPr>
+                <m:t>K</m:t>
+              </m:r>
+            </m:e>
+            <m:sub>
+              <m:r>
+                <w:rPr>
+                  <w:rFonts w:ascii="Cambria Math" w:hAnsi="Cambria Math"/>
+                </w:rPr>
+                <m:t>2</m:t>
+              </m:r>
+            </m:sub>
+          </m:sSub>
+          <m:r>
+            <w:rPr>
+              <w:rFonts w:ascii="Cambria Math" w:hAnsi="Cambria Math"/>
+            </w:rPr>
+            <m:t>=</m:t>
+          </m:r>
+          <m:f>
+            <m:fPr>
+              <m:ctrlPr>
+                <w:rPr>
+                  <w:rFonts w:ascii="Cambria Math" w:hAnsi="Cambria Math"/>
+                  <w:i/>
+                </w:rPr>
+              </m:ctrlPr>
+            </m:fPr>
+            <m:num>
+              <m:r>
+                <w:rPr>
+                  <w:rFonts w:ascii="Cambria Math" w:hAnsi="Cambria Math"/>
+                </w:rPr>
+                <m:t>4</m:t>
+              </m:r>
+              <m:r>
+                <m:rPr>
+                  <m:sty m:val="p"/>
+                </m:rPr>
+                <w:rPr>
+                  <w:rFonts w:ascii="Cambria Math" w:hAnsi="Cambria Math" w:cstheme="minorHAnsi"/>
+                </w:rPr>
+                <m:t>Ϛ</m:t>
+              </m:r>
+              <m:sSub>
+                <m:sSubPr>
+                  <m:ctrlPr>
+                    <w:rPr>
+                      <w:rFonts w:ascii="Cambria Math" w:cstheme="minorHAnsi"/>
+                    </w:rPr>
+                  </m:ctrlPr>
+                </m:sSubPr>
+                <m:e>
+                  <m:r>
+                    <m:rPr>
+                      <m:sty m:val="p"/>
+                    </m:rPr>
+                    <w:rPr>
+                      <w:rFonts w:ascii="Cambria Math" w:cstheme="minorHAnsi"/>
+                    </w:rPr>
+                    <m:t>ω</m:t>
+                  </m:r>
+                  <m:ctrlPr>
+                    <w:rPr>
+                      <w:rFonts w:ascii="Cambria Math" w:hAnsi="Cambria Math" w:cstheme="minorHAnsi"/>
+                    </w:rPr>
+                  </m:ctrlPr>
+                </m:e>
+                <m:sub>
+                  <m:r>
+                    <m:rPr>
+                      <m:sty m:val="p"/>
+                    </m:rPr>
+                    <w:rPr>
+                      <w:rFonts w:ascii="Cambria Math" w:cstheme="minorHAnsi"/>
+                    </w:rPr>
+                    <m:t>n</m:t>
+                  </m:r>
+                </m:sub>
+              </m:sSub>
+            </m:num>
+            <m:den>
+              <m:r>
+                <w:rPr>
+                  <w:rFonts w:ascii="Cambria Math" w:hAnsi="Cambria Math"/>
+                </w:rPr>
+                <m:t>1+2</m:t>
+              </m:r>
+              <m:r>
+                <m:rPr>
+                  <m:sty m:val="p"/>
+                </m:rPr>
+                <w:rPr>
+                  <w:rFonts w:ascii="Cambria Math" w:hAnsi="Cambria Math" w:cstheme="minorHAnsi"/>
+                </w:rPr>
+                <m:t>Ϛ</m:t>
+              </m:r>
+              <m:sSub>
+                <m:sSubPr>
+                  <m:ctrlPr>
+                    <w:rPr>
+                      <w:rFonts w:ascii="Cambria Math" w:cstheme="minorHAnsi"/>
+                    </w:rPr>
+                  </m:ctrlPr>
+                </m:sSubPr>
+                <m:e>
+                  <m:r>
+                    <m:rPr>
+                      <m:sty m:val="p"/>
+                    </m:rPr>
+                    <w:rPr>
+                      <w:rFonts w:ascii="Cambria Math" w:cstheme="minorHAnsi"/>
+                    </w:rPr>
+                    <m:t>ω</m:t>
+                  </m:r>
+                  <m:ctrlPr>
+                    <w:rPr>
+                      <w:rFonts w:ascii="Cambria Math" w:hAnsi="Cambria Math" w:cstheme="minorHAnsi"/>
+                    </w:rPr>
+                  </m:ctrlPr>
+                </m:e>
+                <m:sub>
+                  <m:r>
+                    <m:rPr>
+                      <m:sty m:val="p"/>
+                    </m:rPr>
+                    <w:rPr>
+                      <w:rFonts w:ascii="Cambria Math" w:cstheme="minorHAnsi"/>
+                    </w:rPr>
+                    <m:t>n</m:t>
+                  </m:r>
+                </m:sub>
+              </m:sSub>
+              <m:r>
+                <w:rPr>
+                  <w:rFonts w:ascii="Cambria Math" w:cstheme="minorHAnsi"/>
+                </w:rPr>
+                <m:t>+</m:t>
+              </m:r>
+              <m:sSubSup>
+                <m:sSubSupPr>
+                  <m:ctrlPr>
+                    <w:rPr>
+                      <w:rFonts w:ascii="Cambria Math" w:cstheme="minorHAnsi"/>
+                      <w:i/>
+                    </w:rPr>
+                  </m:ctrlPr>
+                </m:sSubSupPr>
+                <m:e>
+                  <m:r>
+                    <w:rPr>
+                      <w:rFonts w:ascii="Cambria Math" w:cstheme="minorHAnsi"/>
+                    </w:rPr>
+                    <m:t>ω</m:t>
+                  </m:r>
+                </m:e>
+                <m:sub>
+                  <m:r>
+                    <w:rPr>
+                      <w:rFonts w:ascii="Cambria Math" w:cstheme="minorHAnsi"/>
+                    </w:rPr>
+                    <m:t>n</m:t>
+                  </m:r>
+                </m:sub>
+                <m:sup>
+                  <m:r>
+                    <w:rPr>
+                      <w:rFonts w:ascii="Cambria Math" w:cstheme="minorHAnsi"/>
+                    </w:rPr>
+                    <m:t>2</m:t>
+                  </m:r>
+                </m:sup>
+              </m:sSubSup>
+            </m:den>
+          </m:f>
+        </m:oMath>
+      </m:oMathPara>
+    </w:p>
+    <w:p>
+      <m:oMathPara>
+        <m:oMath>
+          <m:sSub>
+            <m:sSubPr>
+              <m:ctrlPr>
+                <w:rPr>
+                  <w:rFonts w:ascii="Cambria Math" w:hAnsi="Cambria Math"/>
+                  <w:i/>
+                </w:rPr>
+              </m:ctrlPr>
+            </m:sSubPr>
+            <m:e>
+              <m:r>
+                <w:rPr>
+                  <w:rFonts w:ascii="Cambria Math" w:hAnsi="Cambria Math"/>
+                </w:rPr>
+                <m:t>ω</m:t>
+              </m:r>
+            </m:e>
+            <m:sub>
+              <m:r>
+                <w:rPr>
+                  <w:rFonts w:ascii="Cambria Math" w:hAnsi="Cambria Math"/>
+                </w:rPr>
+                <m:t>n</m:t>
+              </m:r>
+            </m:sub>
+          </m:sSub>
+          <m:r>
+            <w:rPr>
+              <w:rFonts w:ascii="Cambria Math" w:hAnsi="Cambria Math"/>
+            </w:rPr>
+            <m:t>=</m:t>
+          </m:r>
+          <m:f>
+            <m:fPr>
+              <m:ctrlPr>
+                <w:rPr>
+                  <w:rFonts w:ascii="Cambria Math" w:hAnsi="Cambria Math"/>
+                  <w:i/>
+                </w:rPr>
+              </m:ctrlPr>
+            </m:fPr>
+            <m:num>
+              <m:sSub>
+                <m:sSubPr>
+                  <m:ctrlPr>
+                    <w:rPr>
+                      <w:rFonts w:ascii="Cambria Math" w:hAnsi="Cambria Math"/>
+                      <w:i/>
+                    </w:rPr>
+                  </m:ctrlPr>
+                </m:sSubPr>
+                <m:e>
+                  <m:r>
+                    <w:rPr>
+                      <w:rFonts w:ascii="Cambria Math" w:hAnsi="Cambria Math"/>
+                    </w:rPr>
+                    <m:t>B</m:t>
+                  </m:r>
+                </m:e>
+                <m:sub>
+                  <m:r>
+                    <w:rPr>
+                      <w:rFonts w:ascii="Cambria Math" w:hAnsi="Cambria Math"/>
+                    </w:rPr>
+                    <m:t>n</m:t>
+                  </m:r>
+                </m:sub>
+              </m:sSub>
+              <m:r>
+                <w:rPr>
+                  <w:rFonts w:ascii="Cambria Math" w:hAnsi="Cambria Math"/>
+                </w:rPr>
+                <m:t>T</m:t>
+              </m:r>
+            </m:num>
+            <m:den>
+              <m:r>
+                <m:rPr>
+                  <m:sty m:val="p"/>
+                </m:rPr>
+                <w:rPr>
+                  <w:rFonts w:ascii="Cambria Math" w:hAnsi="Cambria Math" w:cstheme="minorHAnsi"/>
+                </w:rPr>
+                <m:t>Ϛ</m:t>
+              </m:r>
+              <m:r>
+                <w:rPr>
+                  <w:rFonts w:ascii="Cambria Math" w:cstheme="minorHAnsi"/>
+                </w:rPr>
+                <m:t>+</m:t>
+              </m:r>
+              <m:f>
+                <m:fPr>
+                  <m:ctrlPr>
+                    <w:rPr>
+                      <w:rFonts w:ascii="Cambria Math" w:cstheme="minorHAnsi"/>
+                      <w:i/>
+                    </w:rPr>
+                  </m:ctrlPr>
+                </m:fPr>
+                <m:num>
+                  <m:r>
+                    <w:rPr>
+                      <w:rFonts w:ascii="Cambria Math" w:cstheme="minorHAnsi"/>
+                    </w:rPr>
+                    <m:t>1</m:t>
+                  </m:r>
+                </m:num>
+                <m:den>
+                  <m:r>
+                    <w:rPr>
+                      <w:rFonts w:ascii="Cambria Math" w:cstheme="minorHAnsi"/>
+                    </w:rPr>
+                    <m:t>4</m:t>
+                  </m:r>
+                  <m:r>
+                    <m:rPr>
+                      <m:sty m:val="p"/>
+                    </m:rPr>
+                    <w:rPr>
+                      <w:rFonts w:ascii="Cambria Math" w:hAnsi="Cambria Math" w:cstheme="minorHAnsi"/>
+                    </w:rPr>
+                    <m:t>Ϛ</m:t>
+                  </m:r>
+                </m:den>
+              </m:f>
+            </m:den>
+          </m:f>
+        </m:oMath>
+      </m:oMathPara>
+    </w:p>
+    <w:p>
+      <w:r>
         <w:t>Utilizando el vector de fases est</w:t>
       </w:r>
       <w:r>
@@ -4306,6 +5732,11 @@
       </m:oMathPara>
     </w:p>
     <w:p>
+      <w:pPr>
+        <w:rPr>
+          <w:rFonts w:eastAsiaTheme="minorEastAsia"/>
+        </w:rPr>
+      </w:pPr>
       <m:oMathPara>
         <m:oMath>
           <m:sSub>
@@ -4453,21 +5884,262 @@
         </m:oMath>
       </m:oMathPara>
     </w:p>
+    <w:p>
+      <w:r>
+        <w:rPr>
+          <w:rFonts w:eastAsiaTheme="minorEastAsia"/>
+        </w:rPr>
+        <w:t xml:space="preserve">Utilizando estas señales como </w:t>
+      </w:r>
+      <w:r>
+        <w:rPr>
+          <w:rFonts w:eastAsiaTheme="minorEastAsia"/>
+        </w:rPr>
+        <w:t>señal demoduladora, se llevará la señal a banda base utilizando, por un lado, el coseno de salida del PLL sintonizado a la frecuencia del símbolo ‘1’ y, por otro, el coseno de salida del PLL sintonizado a la frecuencia del símbolo ‘0’. A continuación, se hará una detección de envolvente de ambas señales, de manera que se tengan de manera independiente una señal contenedora de los símbolos ‘1’ y otra contenedora de los símbolos ‘0’. Sumando  estas señales, con una de ellas invertida en signo, se tendrá finalmente la señal de símbolos a muestrear.</w:t>
+      </w:r>
+    </w:p>
+    <w:p>
+      <w:r>
+        <w:rPr>
+          <w:noProof/>
+          <w:lang w:eastAsia="es-ES"/>
+        </w:rPr>
+        <w:lastRenderedPageBreak/>
+        <w:drawing>
+          <wp:inline distT="0" distB="0" distL="0" distR="0" wp14:anchorId="748C32D7" wp14:editId="02E9C901">
+            <wp:extent cx="5400040" cy="2680335"/>
+            <wp:effectExtent l="0" t="0" r="0" b="5715"/>
+            <wp:docPr id="4" name="Imagen 4"/>
+            <wp:cNvGraphicFramePr>
+              <a:graphicFrameLocks xmlns:a="http://schemas.openxmlformats.org/drawingml/2006/main" noChangeAspect="1"/>
+            </wp:cNvGraphicFramePr>
+            <a:graphic xmlns:a="http://schemas.openxmlformats.org/drawingml/2006/main">
+              <a:graphicData uri="http://schemas.openxmlformats.org/drawingml/2006/picture">
+                <pic:pic xmlns:pic="http://schemas.openxmlformats.org/drawingml/2006/picture">
+                  <pic:nvPicPr>
+                    <pic:cNvPr id="4" name="modo 3.png"/>
+                    <pic:cNvPicPr/>
+                  </pic:nvPicPr>
+                  <pic:blipFill>
+                    <a:blip r:embed="rId13">
+                      <a:extLst>
+                        <a:ext uri="{28A0092B-C50C-407E-A947-70E740481C1C}">
+                          <a14:useLocalDpi xmlns:a14="http://schemas.microsoft.com/office/drawing/2010/main" val="0"/>
+                        </a:ext>
+                      </a:extLst>
+                    </a:blip>
+                    <a:stretch>
+                      <a:fillRect/>
+                    </a:stretch>
+                  </pic:blipFill>
+                  <pic:spPr>
+                    <a:xfrm>
+                      <a:off x="0" y="0"/>
+                      <a:ext cx="5400040" cy="2680335"/>
+                    </a:xfrm>
+                    <a:prstGeom prst="rect">
+                      <a:avLst/>
+                    </a:prstGeom>
+                  </pic:spPr>
+                </pic:pic>
+              </a:graphicData>
+            </a:graphic>
+          </wp:inline>
+        </w:drawing>
+      </w:r>
+    </w:p>
+    <w:p>
+      <w:pPr>
+        <w:pStyle w:val="Ttulo4"/>
+      </w:pPr>
+      <w:bookmarkStart w:id="14" w:name="_Toc503096297"/>
+      <w:r>
+        <w:t>Resultados del Receptor 3</w:t>
+      </w:r>
+      <w:bookmarkEnd w:id="14"/>
+    </w:p>
     <w:p/>
     <w:p>
+      <w:pPr>
+        <w:pStyle w:val="Ttulo2"/>
+      </w:pPr>
       <w:r>
         <w:t xml:space="preserve"> </w:t>
       </w:r>
-    </w:p>
-    <w:p>
-      <w:pPr>
-        <w:pStyle w:val="Ttulo2"/>
-      </w:pPr>
-      <w:bookmarkStart w:id="9" w:name="_Toc502830008"/>
-      <w:r>
+      <w:bookmarkStart w:id="15" w:name="_Toc503096298"/>
+      <w:r>
+        <w:t>Recuperación de reloj</w:t>
+      </w:r>
+      <w:bookmarkEnd w:id="15"/>
+    </w:p>
+    <w:p>
+      <w:r>
+        <w:t xml:space="preserve">Una vez la implementada la demodulación de la señal y se haya obtenido la señal </w:t>
+      </w:r>
+      <m:oMath>
+        <m:sSub>
+          <m:sSubPr>
+            <m:ctrlPr>
+              <w:rPr>
+                <w:rFonts w:ascii="Cambria Math" w:hAnsi="Cambria Math"/>
+                <w:i/>
+              </w:rPr>
+            </m:ctrlPr>
+          </m:sSubPr>
+          <m:e>
+            <m:r>
+              <w:rPr>
+                <w:rFonts w:ascii="Cambria Math" w:hAnsi="Cambria Math"/>
+              </w:rPr>
+              <m:t>y</m:t>
+            </m:r>
+          </m:e>
+          <m:sub>
+            <m:r>
+              <w:rPr>
+                <w:rFonts w:ascii="Cambria Math" w:hAnsi="Cambria Math"/>
+              </w:rPr>
+              <m:t>simbolos</m:t>
+            </m:r>
+          </m:sub>
+        </m:sSub>
+      </m:oMath>
+      <w:r>
+        <w:rPr>
+          <w:rFonts w:eastAsiaTheme="minorEastAsia"/>
+        </w:rPr>
+        <w:t xml:space="preserve"> </w:t>
+      </w:r>
+      <w:r>
+        <w:t xml:space="preserve">que contiene la </w:t>
+      </w:r>
+      <w:r>
+        <w:t>representación analógica de la señal que transporta</w:t>
+      </w:r>
+      <w:r>
+        <w:t xml:space="preserve"> los símbolos, se deseará hallar</w:t>
+      </w:r>
+      <w:r>
+        <w:t xml:space="preserve"> el instante de muestreo ideal de manera que se pueda recuperar el mensaje transmitido.</w:t>
+      </w:r>
+    </w:p>
+    <w:p>
+      <w:r>
+        <w:t xml:space="preserve">Para llevar a cabo este proceso se ha utilizado el método de recuperación de tiempos dirigido por decisión. Este método tratará </w:t>
+      </w:r>
+      <w:r>
+        <w:t>obtener el instante de muestreo en el que la diferencia entre la señal recibida y la enviada sea la menor posible.</w:t>
+      </w:r>
+      <w:r>
+        <w:t xml:space="preserve"> Esto se conseguirá</w:t>
+      </w:r>
+      <w:r>
+        <w:t xml:space="preserve"> interpolando la señal a instantes temporales </w:t>
+      </w:r>
+      <w:r>
+        <w:t xml:space="preserve">desplazados un determinado tiempo </w:t>
+      </w:r>
+      <w:r>
+        <w:rPr>
+          <w:rFonts w:cstheme="minorHAnsi"/>
+        </w:rPr>
+        <w:t>±</w:t>
+      </w:r>
+      <w:r>
+        <w:rPr>
+          <w:rFonts w:cstheme="minorHAnsi"/>
+        </w:rPr>
+        <w:t>δ</w:t>
+      </w:r>
+      <w:r>
+        <w:t xml:space="preserve"> </w:t>
+      </w:r>
+      <w:r>
+        <w:t xml:space="preserve">con respecto </w:t>
+      </w:r>
+      <w:r>
+        <w:t>al instan</w:t>
+      </w:r>
+      <w:r>
+        <w:t>te de muestreo seleccionado. De esta manera, el algoritmo podrá comprobar en qué dirección se tiene que desplazar para encontrar el instante de muestreo óptimo.</w:t>
+      </w:r>
+    </w:p>
+    <w:p>
+      <w:pPr>
+        <w:widowControl w:val="0"/>
+        <w:autoSpaceDE w:val="0"/>
+        <w:autoSpaceDN w:val="0"/>
+        <w:adjustRightInd w:val="0"/>
+        <w:spacing w:after="200" w:line="276" w:lineRule="auto"/>
+        <w:rPr>
+          <w:rFonts w:ascii="Calibri" w:hAnsi="Calibri" w:cs="Calibri"/>
+          <w:lang w:val="es"/>
+        </w:rPr>
+      </w:pPr>
+      <w:r>
+        <w:rPr>
+          <w:rFonts w:ascii="Calibri" w:hAnsi="Calibri" w:cs="Calibri"/>
+          <w:lang w:val="es"/>
+        </w:rPr>
+        <w:t xml:space="preserve">Se ha intentado </w:t>
+      </w:r>
+      <w:proofErr w:type="spellStart"/>
+      <w:r>
+        <w:rPr>
+          <w:rFonts w:ascii="Calibri" w:hAnsi="Calibri" w:cs="Calibri"/>
+          <w:lang w:val="es"/>
+        </w:rPr>
+        <w:t>convolucionar</w:t>
+      </w:r>
+      <w:proofErr w:type="spellEnd"/>
+      <w:r>
+        <w:rPr>
+          <w:rFonts w:ascii="Calibri" w:hAnsi="Calibri" w:cs="Calibri"/>
+          <w:lang w:val="es"/>
+        </w:rPr>
+        <w:t xml:space="preserve"> la señal tanto por una forma de pulso rectangular como</w:t>
+      </w:r>
+      <w:bookmarkStart w:id="16" w:name="_GoBack"/>
+      <w:bookmarkEnd w:id="16"/>
+      <w:r>
+        <w:rPr>
+          <w:rFonts w:ascii="Calibri" w:hAnsi="Calibri" w:cs="Calibri"/>
+          <w:lang w:val="es"/>
+        </w:rPr>
+        <w:t xml:space="preserve"> por un coseno alzado para maximizar el instante de muestreo, con el objetivo de obtener señales triangulares que facilitaran la obtención del instante ideal de muestreo. Sin embargo, el resultado obtenido ha resultado ser muy similar a la propia señal. Ante la dificultad de encontrar una forma de pulso similar a la de la señal de manera que se pudiera conseguir el efecto deseado, se ha optado por realizar la sincronización temporal utilizando la propia señal, sin ningún tipo de convolución con una forma de pulso.</w:t>
+      </w:r>
+    </w:p>
+    <w:p>
+      <w:pPr>
+        <w:rPr>
+          <w:lang w:val="es"/>
+        </w:rPr>
+      </w:pPr>
+    </w:p>
+    <w:p>
+      <w:pPr>
+        <w:jc w:val="left"/>
+        <w:rPr>
+          <w:rFonts w:asciiTheme="majorHAnsi" w:eastAsiaTheme="majorEastAsia" w:hAnsiTheme="majorHAnsi" w:cstheme="majorBidi"/>
+          <w:color w:val="2E74B5" w:themeColor="accent1" w:themeShade="BF"/>
+          <w:sz w:val="32"/>
+          <w:szCs w:val="32"/>
+        </w:rPr>
+      </w:pPr>
+      <w:r>
+        <w:br w:type="page"/>
+      </w:r>
+    </w:p>
+    <w:p>
+      <w:pPr>
+        <w:pStyle w:val="Ttulo1"/>
+      </w:pPr>
+      <w:bookmarkStart w:id="17" w:name="_Toc503096299"/>
+      <w:r>
+        <w:lastRenderedPageBreak/>
         <w:t>Comunicación de espectro ensanchado</w:t>
       </w:r>
-      <w:bookmarkEnd w:id="9"/>
+      <w:bookmarkEnd w:id="17"/>
     </w:p>
     <w:p/>
     <w:p/>
@@ -4485,9 +6157,9 @@
 <file path=word/numbering.xml><?xml version="1.0" encoding="utf-8"?>
 <w:numbering xmlns:wpc="http://schemas.microsoft.com/office/word/2010/wordprocessingCanvas" xmlns:mc="http://schemas.openxmlformats.org/markup-compatibility/2006" xmlns:o="urn:schemas-microsoft-com:office:office" xmlns:r="http://schemas.openxmlformats.org/officeDocument/2006/relationships" xmlns:m="http://schemas.openxmlformats.org/officeDocument/2006/math" xmlns:v="urn:schemas-microsoft-com:vml" xmlns:wp14="http://schemas.microsoft.com/office/word/2010/wordprocessingDrawing" xmlns:wp="http://schemas.openxmlformats.org/drawingml/2006/wordprocessingDrawing" xmlns:w10="urn:schemas-microsoft-com:office:word" xmlns:w="http://schemas.openxmlformats.org/wordprocessingml/2006/main" xmlns:w14="http://schemas.microsoft.com/office/word/2010/wordml" xmlns:w15="http://schemas.microsoft.com/office/word/2012/wordml" xmlns:wpg="http://schemas.microsoft.com/office/word/2010/wordprocessingGroup" xmlns:wpi="http://schemas.microsoft.com/office/word/2010/wordprocessingInk" xmlns:wne="http://schemas.microsoft.com/office/word/2006/wordml" xmlns:wps="http://schemas.microsoft.com/office/word/2010/wordprocessingShape" mc:Ignorable="w14 w15 wp14">
   <w:abstractNum w:abstractNumId="0" w15:restartNumberingAfterBreak="0">
-    <w:nsid w:val="2B7445E7"/>
+    <w:nsid w:val="0E017741"/>
     <w:multiLevelType w:val="hybridMultilevel"/>
-    <w:tmpl w:val="E83025A6"/>
+    <w:tmpl w:val="7346D5F0"/>
     <w:lvl w:ilvl="0" w:tplc="0C0A0001">
       <w:start w:val="1"/>
       <w:numFmt w:val="bullet"/>
@@ -4598,6 +6270,119 @@
     </w:lvl>
   </w:abstractNum>
   <w:abstractNum w:abstractNumId="1" w15:restartNumberingAfterBreak="0">
+    <w:nsid w:val="2B7445E7"/>
+    <w:multiLevelType w:val="hybridMultilevel"/>
+    <w:tmpl w:val="E83025A6"/>
+    <w:lvl w:ilvl="0" w:tplc="0C0A0001">
+      <w:start w:val="1"/>
+      <w:numFmt w:val="bullet"/>
+      <w:lvlText w:val=""/>
+      <w:lvlJc w:val="left"/>
+      <w:pPr>
+        <w:ind w:left="720" w:hanging="360"/>
+      </w:pPr>
+      <w:rPr>
+        <w:rFonts w:ascii="Symbol" w:hAnsi="Symbol" w:hint="default"/>
+      </w:rPr>
+    </w:lvl>
+    <w:lvl w:ilvl="1" w:tplc="0C0A0003" w:tentative="1">
+      <w:start w:val="1"/>
+      <w:numFmt w:val="bullet"/>
+      <w:lvlText w:val="o"/>
+      <w:lvlJc w:val="left"/>
+      <w:pPr>
+        <w:ind w:left="1440" w:hanging="360"/>
+      </w:pPr>
+      <w:rPr>
+        <w:rFonts w:ascii="Courier New" w:hAnsi="Courier New" w:cs="Courier New" w:hint="default"/>
+      </w:rPr>
+    </w:lvl>
+    <w:lvl w:ilvl="2" w:tplc="0C0A0005" w:tentative="1">
+      <w:start w:val="1"/>
+      <w:numFmt w:val="bullet"/>
+      <w:lvlText w:val=""/>
+      <w:lvlJc w:val="left"/>
+      <w:pPr>
+        <w:ind w:left="2160" w:hanging="360"/>
+      </w:pPr>
+      <w:rPr>
+        <w:rFonts w:ascii="Wingdings" w:hAnsi="Wingdings" w:hint="default"/>
+      </w:rPr>
+    </w:lvl>
+    <w:lvl w:ilvl="3" w:tplc="0C0A0001" w:tentative="1">
+      <w:start w:val="1"/>
+      <w:numFmt w:val="bullet"/>
+      <w:lvlText w:val=""/>
+      <w:lvlJc w:val="left"/>
+      <w:pPr>
+        <w:ind w:left="2880" w:hanging="360"/>
+      </w:pPr>
+      <w:rPr>
+        <w:rFonts w:ascii="Symbol" w:hAnsi="Symbol" w:hint="default"/>
+      </w:rPr>
+    </w:lvl>
+    <w:lvl w:ilvl="4" w:tplc="0C0A0003" w:tentative="1">
+      <w:start w:val="1"/>
+      <w:numFmt w:val="bullet"/>
+      <w:lvlText w:val="o"/>
+      <w:lvlJc w:val="left"/>
+      <w:pPr>
+        <w:ind w:left="3600" w:hanging="360"/>
+      </w:pPr>
+      <w:rPr>
+        <w:rFonts w:ascii="Courier New" w:hAnsi="Courier New" w:cs="Courier New" w:hint="default"/>
+      </w:rPr>
+    </w:lvl>
+    <w:lvl w:ilvl="5" w:tplc="0C0A0005" w:tentative="1">
+      <w:start w:val="1"/>
+      <w:numFmt w:val="bullet"/>
+      <w:lvlText w:val=""/>
+      <w:lvlJc w:val="left"/>
+      <w:pPr>
+        <w:ind w:left="4320" w:hanging="360"/>
+      </w:pPr>
+      <w:rPr>
+        <w:rFonts w:ascii="Wingdings" w:hAnsi="Wingdings" w:hint="default"/>
+      </w:rPr>
+    </w:lvl>
+    <w:lvl w:ilvl="6" w:tplc="0C0A0001" w:tentative="1">
+      <w:start w:val="1"/>
+      <w:numFmt w:val="bullet"/>
+      <w:lvlText w:val=""/>
+      <w:lvlJc w:val="left"/>
+      <w:pPr>
+        <w:ind w:left="5040" w:hanging="360"/>
+      </w:pPr>
+      <w:rPr>
+        <w:rFonts w:ascii="Symbol" w:hAnsi="Symbol" w:hint="default"/>
+      </w:rPr>
+    </w:lvl>
+    <w:lvl w:ilvl="7" w:tplc="0C0A0003" w:tentative="1">
+      <w:start w:val="1"/>
+      <w:numFmt w:val="bullet"/>
+      <w:lvlText w:val="o"/>
+      <w:lvlJc w:val="left"/>
+      <w:pPr>
+        <w:ind w:left="5760" w:hanging="360"/>
+      </w:pPr>
+      <w:rPr>
+        <w:rFonts w:ascii="Courier New" w:hAnsi="Courier New" w:cs="Courier New" w:hint="default"/>
+      </w:rPr>
+    </w:lvl>
+    <w:lvl w:ilvl="8" w:tplc="0C0A0005" w:tentative="1">
+      <w:start w:val="1"/>
+      <w:numFmt w:val="bullet"/>
+      <w:lvlText w:val=""/>
+      <w:lvlJc w:val="left"/>
+      <w:pPr>
+        <w:ind w:left="6480" w:hanging="360"/>
+      </w:pPr>
+      <w:rPr>
+        <w:rFonts w:ascii="Wingdings" w:hAnsi="Wingdings" w:hint="default"/>
+      </w:rPr>
+    </w:lvl>
+  </w:abstractNum>
+  <w:abstractNum w:abstractNumId="2" w15:restartNumberingAfterBreak="0">
     <w:nsid w:val="34D50E93"/>
     <w:multiLevelType w:val="multilevel"/>
     <w:tmpl w:val="0C0A0025"/>
@@ -4683,7 +6468,7 @@
       </w:pPr>
     </w:lvl>
   </w:abstractNum>
-  <w:abstractNum w:abstractNumId="2" w15:restartNumberingAfterBreak="0">
+  <w:abstractNum w:abstractNumId="3" w15:restartNumberingAfterBreak="0">
     <w:nsid w:val="414362E2"/>
     <w:multiLevelType w:val="multilevel"/>
     <w:tmpl w:val="7C0E84D6"/>
@@ -4805,7 +6590,7 @@
       </w:rPr>
     </w:lvl>
   </w:abstractNum>
-  <w:abstractNum w:abstractNumId="3" w15:restartNumberingAfterBreak="0">
+  <w:abstractNum w:abstractNumId="4" w15:restartNumberingAfterBreak="0">
     <w:nsid w:val="43F427EA"/>
     <w:multiLevelType w:val="hybridMultilevel"/>
     <w:tmpl w:val="F7F86D0E"/>
@@ -4918,7 +6703,7 @@
       </w:rPr>
     </w:lvl>
   </w:abstractNum>
-  <w:abstractNum w:abstractNumId="4" w15:restartNumberingAfterBreak="0">
+  <w:abstractNum w:abstractNumId="5" w15:restartNumberingAfterBreak="0">
     <w:nsid w:val="44524188"/>
     <w:multiLevelType w:val="multilevel"/>
     <w:tmpl w:val="0C0A0025"/>
@@ -5004,7 +6789,7 @@
       </w:pPr>
     </w:lvl>
   </w:abstractNum>
-  <w:abstractNum w:abstractNumId="5" w15:restartNumberingAfterBreak="0">
+  <w:abstractNum w:abstractNumId="6" w15:restartNumberingAfterBreak="0">
     <w:nsid w:val="7C2B5F69"/>
     <w:multiLevelType w:val="hybridMultilevel"/>
     <w:tmpl w:val="1A128C9A"/>
@@ -5118,21 +6903,24 @@
     </w:lvl>
   </w:abstractNum>
   <w:num w:numId="1">
+    <w:abstractNumId w:val="3"/>
+  </w:num>
+  <w:num w:numId="2">
     <w:abstractNumId w:val="2"/>
   </w:num>
-  <w:num w:numId="2">
+  <w:num w:numId="3">
+    <w:abstractNumId w:val="5"/>
+  </w:num>
+  <w:num w:numId="4">
+    <w:abstractNumId w:val="6"/>
+  </w:num>
+  <w:num w:numId="5">
+    <w:abstractNumId w:val="4"/>
+  </w:num>
+  <w:num w:numId="6">
     <w:abstractNumId w:val="1"/>
   </w:num>
-  <w:num w:numId="3">
-    <w:abstractNumId w:val="4"/>
-  </w:num>
-  <w:num w:numId="4">
-    <w:abstractNumId w:val="5"/>
-  </w:num>
-  <w:num w:numId="5">
-    <w:abstractNumId w:val="3"/>
-  </w:num>
-  <w:num w:numId="6">
+  <w:num w:numId="7">
     <w:abstractNumId w:val="0"/>
   </w:num>
 </w:numbering>
@@ -5774,7 +7562,6 @@
   <w:style w:type="character" w:default="1" w:styleId="Fuentedeprrafopredeter">
     <w:name w:val="Default Paragraph Font"/>
     <w:uiPriority w:val="1"/>
-    <w:semiHidden/>
     <w:unhideWhenUsed/>
   </w:style>
   <w:style w:type="table" w:default="1" w:styleId="Tablanormal">
@@ -6150,6 +7937,19 @@
       <w:szCs w:val="18"/>
     </w:rPr>
   </w:style>
+  <w:style w:type="paragraph" w:styleId="TDC4">
+    <w:name w:val="toc 4"/>
+    <w:basedOn w:val="Normal"/>
+    <w:next w:val="Normal"/>
+    <w:autoRedefine/>
+    <w:uiPriority w:val="39"/>
+    <w:unhideWhenUsed/>
+    <w:rsid w:val="00804AE0"/>
+    <w:pPr>
+      <w:spacing w:after="100"/>
+      <w:ind w:left="660"/>
+    </w:pPr>
+  </w:style>
 </w:styles>
 </file>
 
@@ -6228,6 +8028,7 @@
   <w:rsids>
     <w:rsidRoot w:val="00383CED"/>
     <w:rsid w:val="00383CED"/>
+    <w:rsid w:val="00FA1015"/>
   </w:rsids>
   <m:mathPr>
     <m:mathFont m:val="Cambria Math"/>
@@ -6676,7 +8477,7 @@
     <w:basedOn w:val="Fuentedeprrafopredeter"/>
     <w:uiPriority w:val="99"/>
     <w:semiHidden/>
-    <w:rsid w:val="00383CED"/>
+    <w:rsid w:val="00FA1015"/>
     <w:rPr>
       <w:color w:val="808080"/>
     </w:rPr>
@@ -6957,7 +8758,7 @@
 </file>
 
 <file path=customXml/itemProps1.xml><?xml version="1.0" encoding="utf-8"?>
-<ds:datastoreItem xmlns:ds="http://schemas.openxmlformats.org/officeDocument/2006/customXml" ds:itemID="{97F88A0E-181B-4B4E-8064-EEA52487CD28}">
+<ds:datastoreItem xmlns:ds="http://schemas.openxmlformats.org/officeDocument/2006/customXml" ds:itemID="{393E1990-1D52-4164-B672-9850D290C4F3}">
   <ds:schemaRefs>
     <ds:schemaRef ds:uri="http://schemas.openxmlformats.org/officeDocument/2006/bibliography"/>
   </ds:schemaRefs>

</xml_diff>

<commit_message>
Modificaciones finales y memoria
</commit_message>
<xml_diff>
--- a/Proyecto de Equipos de Radio Definidos por Software.docx
+++ b/Proyecto de Equipos de Radio Definidos por Software.docx
@@ -1,6 +1,6 @@
 
 <file path=word/document.xml><?xml version="1.0" encoding="utf-8"?>
-<w:document xmlns:wpc="http://schemas.microsoft.com/office/word/2010/wordprocessingCanvas" xmlns:mc="http://schemas.openxmlformats.org/markup-compatibility/2006" xmlns:o="urn:schemas-microsoft-com:office:office" xmlns:r="http://schemas.openxmlformats.org/officeDocument/2006/relationships" xmlns:m="http://schemas.openxmlformats.org/officeDocument/2006/math" xmlns:v="urn:schemas-microsoft-com:vml" xmlns:wp14="http://schemas.microsoft.com/office/word/2010/wordprocessingDrawing" xmlns:wp="http://schemas.openxmlformats.org/drawingml/2006/wordprocessingDrawing" xmlns:w10="urn:schemas-microsoft-com:office:word" xmlns:w="http://schemas.openxmlformats.org/wordprocessingml/2006/main" xmlns:w14="http://schemas.microsoft.com/office/word/2010/wordml" xmlns:w15="http://schemas.microsoft.com/office/word/2012/wordml" xmlns:wpg="http://schemas.microsoft.com/office/word/2010/wordprocessingGroup" xmlns:wpi="http://schemas.microsoft.com/office/word/2010/wordprocessingInk" xmlns:wne="http://schemas.microsoft.com/office/word/2006/wordml" xmlns:wps="http://schemas.microsoft.com/office/word/2010/wordprocessingShape" mc:Ignorable="w14 w15 wp14">
+<w:document xmlns:wpc="http://schemas.microsoft.com/office/word/2010/wordprocessingCanvas" xmlns:mo="http://schemas.microsoft.com/office/mac/office/2008/main" xmlns:mc="http://schemas.openxmlformats.org/markup-compatibility/2006" xmlns:mv="urn:schemas-microsoft-com:mac:vml" xmlns:o="urn:schemas-microsoft-com:office:office" xmlns:r="http://schemas.openxmlformats.org/officeDocument/2006/relationships" xmlns:m="http://schemas.openxmlformats.org/officeDocument/2006/math" xmlns:v="urn:schemas-microsoft-com:vml" xmlns:wp14="http://schemas.microsoft.com/office/word/2010/wordprocessingDrawing" xmlns:wp="http://schemas.openxmlformats.org/drawingml/2006/wordprocessingDrawing" xmlns:w10="urn:schemas-microsoft-com:office:word" xmlns:w="http://schemas.openxmlformats.org/wordprocessingml/2006/main" xmlns:w14="http://schemas.microsoft.com/office/word/2010/wordml" xmlns:w15="http://schemas.microsoft.com/office/word/2012/wordml" xmlns:wpg="http://schemas.microsoft.com/office/word/2010/wordprocessingGroup" xmlns:wpi="http://schemas.microsoft.com/office/word/2010/wordprocessingInk" xmlns:wne="http://schemas.microsoft.com/office/word/2006/wordml" xmlns:wps="http://schemas.microsoft.com/office/word/2010/wordprocessingShape" mc:Ignorable="w14 w15 wp14">
   <w:body>
     <w:p>
       <w:pPr>
@@ -1751,7 +1751,7 @@
       <w:r>
         <w:rPr>
           <w:noProof/>
-          <w:lang w:eastAsia="es-ES"/>
+          <w:lang w:val="es-ES_tradnl" w:eastAsia="es-ES_tradnl"/>
         </w:rPr>
         <w:drawing>
           <wp:inline distT="0" distB="0" distL="0" distR="0" wp14:anchorId="169C2C0A" wp14:editId="00522E37">
@@ -1811,27 +1811,14 @@
       <w:r>
         <w:t xml:space="preserve">Figura </w:t>
       </w:r>
-      <w:r>
-        <w:fldChar w:fldCharType="begin"/>
-      </w:r>
-      <w:r>
-        <w:instrText xml:space="preserve"> SEQ Figura \* ARABIC </w:instrText>
-      </w:r>
-      <w:r>
-        <w:fldChar w:fldCharType="separate"/>
-      </w:r>
-      <w:r>
-        <w:rPr>
-          <w:noProof/>
-        </w:rPr>
-        <w:t>1</w:t>
-      </w:r>
-      <w:r>
-        <w:rPr>
-          <w:noProof/>
-        </w:rPr>
-        <w:fldChar w:fldCharType="end"/>
-      </w:r>
+      <w:fldSimple w:instr=" SEQ Figura \* ARABIC ">
+        <w:r>
+          <w:rPr>
+            <w:noProof/>
+          </w:rPr>
+          <w:t>1</w:t>
+        </w:r>
+      </w:fldSimple>
       <w:r>
         <w:t>. Modulación BFSK.</w:t>
       </w:r>
@@ -3972,10 +3959,101 @@
     </w:p>
     <w:p>
       <w:pPr>
+        <w:keepNext/>
+      </w:pPr>
+      <w:r>
+        <w:rPr>
+          <w:noProof/>
+          <w:lang w:val="es-ES_tradnl" w:eastAsia="es-ES_tradnl"/>
+        </w:rPr>
+        <w:drawing>
+          <wp:inline distT="0" distB="0" distL="0" distR="0" wp14:anchorId="200D41D2" wp14:editId="6FF5D03B">
+            <wp:extent cx="5395595" cy="4046855"/>
+            <wp:effectExtent l="0" t="0" r="0" b="0"/>
+            <wp:docPr id="14" name="Imagen 14" descr="../../../Downloads/untitled.png"/>
+            <wp:cNvGraphicFramePr>
+              <a:graphicFrameLocks xmlns:a="http://schemas.openxmlformats.org/drawingml/2006/main" noChangeAspect="1"/>
+            </wp:cNvGraphicFramePr>
+            <a:graphic xmlns:a="http://schemas.openxmlformats.org/drawingml/2006/main">
+              <a:graphicData uri="http://schemas.openxmlformats.org/drawingml/2006/picture">
+                <pic:pic xmlns:pic="http://schemas.openxmlformats.org/drawingml/2006/picture">
+                  <pic:nvPicPr>
+                    <pic:cNvPr id="0" name="Picture 4" descr="../../../Downloads/untitled.png"/>
+                    <pic:cNvPicPr>
+                      <a:picLocks noChangeAspect="1" noChangeArrowheads="1"/>
+                    </pic:cNvPicPr>
+                  </pic:nvPicPr>
+                  <pic:blipFill>
+                    <a:blip r:embed="rId7">
+                      <a:extLst>
+                        <a:ext uri="{28A0092B-C50C-407E-A947-70E740481C1C}">
+                          <a14:useLocalDpi xmlns:a14="http://schemas.microsoft.com/office/drawing/2010/main" val="0"/>
+                        </a:ext>
+                      </a:extLst>
+                    </a:blip>
+                    <a:srcRect/>
+                    <a:stretch>
+                      <a:fillRect/>
+                    </a:stretch>
+                  </pic:blipFill>
+                  <pic:spPr bwMode="auto">
+                    <a:xfrm>
+                      <a:off x="0" y="0"/>
+                      <a:ext cx="5395595" cy="4046855"/>
+                    </a:xfrm>
+                    <a:prstGeom prst="rect">
+                      <a:avLst/>
+                    </a:prstGeom>
+                    <a:noFill/>
+                    <a:ln>
+                      <a:noFill/>
+                    </a:ln>
+                  </pic:spPr>
+                </pic:pic>
+              </a:graphicData>
+            </a:graphic>
+          </wp:inline>
+        </w:drawing>
+      </w:r>
+    </w:p>
+    <w:p>
+      <w:pPr>
+        <w:pStyle w:val="Descripcin"/>
+        <w:jc w:val="center"/>
+      </w:pPr>
+      <w:r>
+        <w:t xml:space="preserve">Figura </w:t>
+      </w:r>
+      <w:fldSimple w:instr=" SEQ Figura \* ARABIC ">
+        <w:r>
+          <w:rPr>
+            <w:noProof/>
+          </w:rPr>
+          <w:t>2</w:t>
+        </w:r>
+      </w:fldSimple>
+      <w:r>
+        <w:t>: Espectro de las señales en el canal de transmisión.</w:t>
+      </w:r>
+    </w:p>
+    <w:p>
+      <w:r>
+        <w:t xml:space="preserve">Se puede ver que efectivamente, las interferencias se encuentran por debajo de la señal a transmitir y muy por debajo de un ruido blanco con </w:t>
+      </w:r>
+      <w:r>
+        <w:rPr>
+          <w:rFonts w:cstheme="minorHAnsi"/>
+        </w:rPr>
+        <w:t>σ = 1.2.</w:t>
+      </w:r>
+    </w:p>
+    <w:p>
+      <w:pPr>
         <w:pStyle w:val="Ttulo2"/>
       </w:pPr>
       <w:bookmarkStart w:id="8" w:name="_Toc503096291"/>
       <w:r>
+        <w:lastRenderedPageBreak/>
         <w:t>Receptor</w:t>
       </w:r>
       <w:bookmarkEnd w:id="8"/>
@@ -4029,7 +4107,7 @@
       <w:r>
         <w:rPr>
           <w:noProof/>
-          <w:lang w:eastAsia="es-ES"/>
+          <w:lang w:val="es-ES_tradnl" w:eastAsia="es-ES_tradnl"/>
         </w:rPr>
         <w:drawing>
           <wp:inline distT="0" distB="0" distL="0" distR="0" wp14:anchorId="6BC39865" wp14:editId="49BA3F2C">
@@ -4047,7 +4125,7 @@
                     <pic:cNvPicPr/>
                   </pic:nvPicPr>
                   <pic:blipFill>
-                    <a:blip r:embed="rId7">
+                    <a:blip r:embed="rId8">
                       <a:extLst>
                         <a:ext uri="{28A0092B-C50C-407E-A947-70E740481C1C}">
                           <a14:useLocalDpi xmlns:a14="http://schemas.microsoft.com/office/drawing/2010/main" val="0"/>
@@ -4082,27 +4160,14 @@
       <w:r>
         <w:t xml:space="preserve">Figura </w:t>
       </w:r>
-      <w:r>
-        <w:fldChar w:fldCharType="begin"/>
-      </w:r>
-      <w:r>
-        <w:instrText xml:space="preserve"> SEQ Figura \* ARABIC </w:instrText>
-      </w:r>
-      <w:r>
-        <w:fldChar w:fldCharType="separate"/>
-      </w:r>
-      <w:r>
-        <w:rPr>
-          <w:noProof/>
-        </w:rPr>
-        <w:t>2</w:t>
-      </w:r>
-      <w:r>
-        <w:rPr>
-          <w:noProof/>
-        </w:rPr>
-        <w:fldChar w:fldCharType="end"/>
-      </w:r>
+      <w:fldSimple w:instr=" SEQ Figura \* ARABIC ">
+        <w:r>
+          <w:rPr>
+            <w:noProof/>
+          </w:rPr>
+          <w:t>3</w:t>
+        </w:r>
+      </w:fldSimple>
       <w:r>
         <w:t>. Esquema de Filtrado Paso Banda &amp; Detección de Envolvente.</w:t>
       </w:r>
@@ -4577,98 +4642,45 @@
       <w:r>
         <w:t xml:space="preserve">Tabla </w:t>
       </w:r>
-      <w:r>
-        <w:fldChar w:fldCharType="begin"/>
-      </w:r>
-      <w:r>
-        <w:instrText xml:space="preserve"> SEQ Tabla \* ARABIC </w:instrText>
-      </w:r>
-      <w:r>
-        <w:fldChar w:fldCharType="separate"/>
-      </w:r>
+      <w:fldSimple w:instr=" SEQ Tabla \* ARABIC ">
+        <w:r>
+          <w:rPr>
+            <w:noProof/>
+          </w:rPr>
+          <w:t>1</w:t>
+        </w:r>
+      </w:fldSimple>
+      <w:r>
+        <w:t xml:space="preserve">. </w:t>
+      </w:r>
+      <w:r>
+        <w:t>Descripción d</w:t>
+      </w:r>
+      <w:r>
+        <w:t>e los parámetros de los filtros.</w:t>
+      </w:r>
+    </w:p>
+    <w:p/>
+    <w:p>
+      <w:r>
+        <w:t>Las siguientes figuras ilustran la respuesta en magnitud de los filtros implementados.</w:t>
+      </w:r>
+    </w:p>
+    <w:p>
+      <w:pPr>
+        <w:keepNext/>
+      </w:pPr>
       <w:r>
         <w:rPr>
           <w:noProof/>
-        </w:rPr>
-        <w:t>1</w:t>
-      </w:r>
-      <w:r>
-        <w:rPr>
-          <w:noProof/>
-        </w:rPr>
-        <w:fldChar w:fldCharType="end"/>
-      </w:r>
-      <w:r>
-        <w:t xml:space="preserve">. </w:t>
-      </w:r>
-      <w:r>
-        <w:t>Descripción d</w:t>
-      </w:r>
-      <w:r>
-        <w:t>e los parámetros de los filtros.</w:t>
-      </w:r>
-    </w:p>
-    <w:p/>
-    <w:p>
-      <w:r>
-        <w:t>Las siguientes figuras ilustran la respuesta en magnitud de los filtros implementados.</w:t>
-      </w:r>
-    </w:p>
-    <w:p>
-      <w:pPr>
-        <w:keepNext/>
-      </w:pPr>
-      <w:r>
-        <w:rPr>
-          <w:noProof/>
-          <w:lang w:eastAsia="es-ES"/>
-        </w:rPr>
+          <w:lang w:val="es-ES_tradnl" w:eastAsia="es-ES_tradnl"/>
+        </w:rPr>
+        <w:lastRenderedPageBreak/>
         <w:drawing>
           <wp:inline distT="0" distB="0" distL="0" distR="0" wp14:anchorId="679EE60E" wp14:editId="55EC9A40">
             <wp:extent cx="2700867" cy="1749974"/>
             <wp:effectExtent l="0" t="0" r="4445" b="3175"/>
             <wp:docPr id="7" name="Imagen 7"/>
-            <wp:cNvGraphicFramePr>
-              <a:graphicFrameLocks xmlns:a="http://schemas.openxmlformats.org/drawingml/2006/main" noChangeAspect="1"/>
-            </wp:cNvGraphicFramePr>
-            <a:graphic xmlns:a="http://schemas.openxmlformats.org/drawingml/2006/main">
-              <a:graphicData uri="http://schemas.openxmlformats.org/drawingml/2006/picture">
-                <pic:pic xmlns:pic="http://schemas.openxmlformats.org/drawingml/2006/picture">
-                  <pic:nvPicPr>
-                    <pic:cNvPr id="1" name=""/>
-                    <pic:cNvPicPr/>
-                  </pic:nvPicPr>
-                  <pic:blipFill>
-                    <a:blip r:embed="rId8"/>
-                    <a:stretch>
-                      <a:fillRect/>
-                    </a:stretch>
-                  </pic:blipFill>
-                  <pic:spPr>
-                    <a:xfrm>
-                      <a:off x="0" y="0"/>
-                      <a:ext cx="2729240" cy="1768358"/>
-                    </a:xfrm>
-                    <a:prstGeom prst="rect">
-                      <a:avLst/>
-                    </a:prstGeom>
-                  </pic:spPr>
-                </pic:pic>
-              </a:graphicData>
-            </a:graphic>
-          </wp:inline>
-        </w:drawing>
-      </w:r>
-      <w:r>
-        <w:rPr>
-          <w:noProof/>
-          <w:lang w:eastAsia="es-ES"/>
-        </w:rPr>
-        <w:drawing>
-          <wp:inline distT="0" distB="0" distL="0" distR="0" wp14:anchorId="0E1EFE06" wp14:editId="5603F289">
-            <wp:extent cx="2686143" cy="1741381"/>
-            <wp:effectExtent l="0" t="0" r="0" b="0"/>
-            <wp:docPr id="5" name="Imagen 5"/>
             <wp:cNvGraphicFramePr>
               <a:graphicFrameLocks xmlns:a="http://schemas.openxmlformats.org/drawingml/2006/main" noChangeAspect="1"/>
             </wp:cNvGraphicFramePr>
@@ -4688,7 +4700,7 @@
                   <pic:spPr>
                     <a:xfrm>
                       <a:off x="0" y="0"/>
-                      <a:ext cx="2718980" cy="1762669"/>
+                      <a:ext cx="2729240" cy="1768358"/>
                     </a:xfrm>
                     <a:prstGeom prst="rect">
                       <a:avLst/>
@@ -4700,56 +4712,16 @@
           </wp:inline>
         </w:drawing>
       </w:r>
-    </w:p>
-    <w:p>
-      <w:pPr>
-        <w:pStyle w:val="Descripcin"/>
-        <w:jc w:val="center"/>
-      </w:pPr>
-      <w:r>
-        <w:t xml:space="preserve">Figura </w:t>
-      </w:r>
-      <w:r>
-        <w:fldChar w:fldCharType="begin"/>
-      </w:r>
-      <w:r>
-        <w:instrText xml:space="preserve"> SEQ Figura \* ARABIC </w:instrText>
-      </w:r>
-      <w:r>
-        <w:fldChar w:fldCharType="separate"/>
-      </w:r>
       <w:r>
         <w:rPr>
           <w:noProof/>
-        </w:rPr>
-        <w:t>3</w:t>
-      </w:r>
-      <w:r>
-        <w:rPr>
-          <w:noProof/>
-        </w:rPr>
-        <w:fldChar w:fldCharType="end"/>
-      </w:r>
-      <w:r>
-        <w:t>. Respuesta en magnitud del filtro paso banda del símbolo '1' (izquierda) y símbolo '0' (derecha).</w:t>
-      </w:r>
-    </w:p>
-    <w:p/>
-    <w:p>
-      <w:pPr>
-        <w:keepNext/>
-        <w:jc w:val="center"/>
-      </w:pPr>
-      <w:r>
-        <w:rPr>
-          <w:noProof/>
-          <w:lang w:eastAsia="es-ES"/>
+          <w:lang w:val="es-ES_tradnl" w:eastAsia="es-ES_tradnl"/>
         </w:rPr>
         <w:drawing>
-          <wp:inline distT="0" distB="0" distL="0" distR="0" wp14:anchorId="41BDF1D8" wp14:editId="2EF3B07B">
-            <wp:extent cx="3090334" cy="2006683"/>
+          <wp:inline distT="0" distB="0" distL="0" distR="0" wp14:anchorId="0E1EFE06" wp14:editId="5603F289">
+            <wp:extent cx="2686143" cy="1741381"/>
             <wp:effectExtent l="0" t="0" r="0" b="0"/>
-            <wp:docPr id="3" name="Imagen 3"/>
+            <wp:docPr id="5" name="Imagen 5"/>
             <wp:cNvGraphicFramePr>
               <a:graphicFrameLocks xmlns:a="http://schemas.openxmlformats.org/drawingml/2006/main" noChangeAspect="1"/>
             </wp:cNvGraphicFramePr>
@@ -4769,6 +4741,74 @@
                   <pic:spPr>
                     <a:xfrm>
                       <a:off x="0" y="0"/>
+                      <a:ext cx="2718980" cy="1762669"/>
+                    </a:xfrm>
+                    <a:prstGeom prst="rect">
+                      <a:avLst/>
+                    </a:prstGeom>
+                  </pic:spPr>
+                </pic:pic>
+              </a:graphicData>
+            </a:graphic>
+          </wp:inline>
+        </w:drawing>
+      </w:r>
+    </w:p>
+    <w:p>
+      <w:pPr>
+        <w:pStyle w:val="Descripcin"/>
+        <w:jc w:val="center"/>
+      </w:pPr>
+      <w:r>
+        <w:t xml:space="preserve">Figura </w:t>
+      </w:r>
+      <w:fldSimple w:instr=" SEQ Figura \* ARABIC ">
+        <w:r>
+          <w:rPr>
+            <w:noProof/>
+          </w:rPr>
+          <w:t>4</w:t>
+        </w:r>
+      </w:fldSimple>
+      <w:r>
+        <w:t>. Respuesta en magnitud del filtro paso banda del símbolo '1' (izquierda) y símbolo '0' (derecha).</w:t>
+      </w:r>
+    </w:p>
+    <w:p/>
+    <w:p>
+      <w:pPr>
+        <w:keepNext/>
+        <w:jc w:val="center"/>
+      </w:pPr>
+      <w:r>
+        <w:rPr>
+          <w:noProof/>
+          <w:lang w:val="es-ES_tradnl" w:eastAsia="es-ES_tradnl"/>
+        </w:rPr>
+        <w:drawing>
+          <wp:inline distT="0" distB="0" distL="0" distR="0" wp14:anchorId="41BDF1D8" wp14:editId="2EF3B07B">
+            <wp:extent cx="3090334" cy="2006683"/>
+            <wp:effectExtent l="0" t="0" r="0" b="0"/>
+            <wp:docPr id="3" name="Imagen 3"/>
+            <wp:cNvGraphicFramePr>
+              <a:graphicFrameLocks xmlns:a="http://schemas.openxmlformats.org/drawingml/2006/main" noChangeAspect="1"/>
+            </wp:cNvGraphicFramePr>
+            <a:graphic xmlns:a="http://schemas.openxmlformats.org/drawingml/2006/main">
+              <a:graphicData uri="http://schemas.openxmlformats.org/drawingml/2006/picture">
+                <pic:pic xmlns:pic="http://schemas.openxmlformats.org/drawingml/2006/picture">
+                  <pic:nvPicPr>
+                    <pic:cNvPr id="1" name=""/>
+                    <pic:cNvPicPr/>
+                  </pic:nvPicPr>
+                  <pic:blipFill>
+                    <a:blip r:embed="rId11"/>
+                    <a:stretch>
+                      <a:fillRect/>
+                    </a:stretch>
+                  </pic:blipFill>
+                  <pic:spPr>
+                    <a:xfrm>
+                      <a:off x="0" y="0"/>
                       <a:ext cx="3126328" cy="2030055"/>
                     </a:xfrm>
                     <a:prstGeom prst="rect">
@@ -4790,27 +4830,14 @@
       <w:r>
         <w:t xml:space="preserve">Figura </w:t>
       </w:r>
-      <w:r>
-        <w:fldChar w:fldCharType="begin"/>
-      </w:r>
-      <w:r>
-        <w:instrText xml:space="preserve"> SEQ Figura \* ARABIC </w:instrText>
-      </w:r>
-      <w:r>
-        <w:fldChar w:fldCharType="separate"/>
-      </w:r>
-      <w:r>
-        <w:rPr>
-          <w:noProof/>
-        </w:rPr>
-        <w:t>4</w:t>
-      </w:r>
-      <w:r>
-        <w:rPr>
-          <w:noProof/>
-        </w:rPr>
-        <w:fldChar w:fldCharType="end"/>
-      </w:r>
+      <w:fldSimple w:instr=" SEQ Figura \* ARABIC ">
+        <w:r>
+          <w:rPr>
+            <w:noProof/>
+          </w:rPr>
+          <w:t>5</w:t>
+        </w:r>
+      </w:fldSimple>
       <w:r>
         <w:t>. Respuesta en magnitud del filtro paso bajo.</w:t>
       </w:r>
@@ -4867,7 +4894,7 @@
       <w:r>
         <w:rPr>
           <w:noProof/>
-          <w:lang w:eastAsia="es-ES"/>
+          <w:lang w:val="es-ES_tradnl" w:eastAsia="es-ES_tradnl"/>
         </w:rPr>
         <w:lastRenderedPageBreak/>
         <w:drawing>
@@ -4888,7 +4915,7 @@
                     </pic:cNvPicPr>
                   </pic:nvPicPr>
                   <pic:blipFill rotWithShape="1">
-                    <a:blip r:embed="rId11" cstate="print">
+                    <a:blip r:embed="rId12" cstate="print">
                       <a:extLst>
                         <a:ext uri="{28A0092B-C50C-407E-A947-70E740481C1C}">
                           <a14:useLocalDpi xmlns:a14="http://schemas.microsoft.com/office/drawing/2010/main" val="0"/>
@@ -4931,24 +4958,14 @@
       <w:r>
         <w:t xml:space="preserve">Figura </w:t>
       </w:r>
-      <w:r>
-        <w:fldChar w:fldCharType="begin"/>
-      </w:r>
-      <w:r>
-        <w:instrText xml:space="preserve"> SEQ Figura \* ARABIC </w:instrText>
-      </w:r>
-      <w:r>
-        <w:fldChar w:fldCharType="separate"/>
-      </w:r>
-      <w:r>
-        <w:rPr>
-          <w:noProof/>
-        </w:rPr>
-        <w:t>5</w:t>
-      </w:r>
-      <w:r>
-        <w:fldChar w:fldCharType="end"/>
-      </w:r>
+      <w:fldSimple w:instr=" SEQ Figura \* ARABIC ">
+        <w:r>
+          <w:rPr>
+            <w:noProof/>
+          </w:rPr>
+          <w:t>6</w:t>
+        </w:r>
+      </w:fldSimple>
       <w:r>
         <w:t xml:space="preserve">. Demodulación </w:t>
       </w:r>
@@ -5062,7 +5079,7 @@
       <w:r>
         <w:rPr>
           <w:noProof/>
-          <w:lang w:eastAsia="es-ES"/>
+          <w:lang w:val="es-ES_tradnl" w:eastAsia="es-ES_tradnl"/>
         </w:rPr>
         <w:lastRenderedPageBreak/>
         <w:drawing>
@@ -5081,7 +5098,7 @@
                     <pic:cNvPicPr/>
                   </pic:nvPicPr>
                   <pic:blipFill>
-                    <a:blip r:embed="rId12">
+                    <a:blip r:embed="rId13">
                       <a:extLst>
                         <a:ext uri="{28A0092B-C50C-407E-A947-70E740481C1C}">
                           <a14:useLocalDpi xmlns:a14="http://schemas.microsoft.com/office/drawing/2010/main" val="0"/>
@@ -5116,24 +5133,14 @@
       <w:r>
         <w:t xml:space="preserve">Figura </w:t>
       </w:r>
-      <w:r>
-        <w:fldChar w:fldCharType="begin"/>
-      </w:r>
-      <w:r>
-        <w:instrText xml:space="preserve"> SEQ Figura \* ARABIC </w:instrText>
-      </w:r>
-      <w:r>
-        <w:fldChar w:fldCharType="separate"/>
-      </w:r>
-      <w:r>
-        <w:rPr>
-          <w:noProof/>
-        </w:rPr>
-        <w:t>6</w:t>
-      </w:r>
-      <w:r>
-        <w:fldChar w:fldCharType="end"/>
-      </w:r>
+      <w:fldSimple w:instr=" SEQ Figura \* ARABIC ">
+        <w:r>
+          <w:rPr>
+            <w:noProof/>
+          </w:rPr>
+          <w:t>7</w:t>
+        </w:r>
+      </w:fldSimple>
       <w:r>
         <w:t>. Diseño del PLL.</w:t>
       </w:r>
@@ -6163,8 +6170,6 @@
         </w:rPr>
         <w:t>la</w:t>
       </w:r>
-      <w:bookmarkStart w:id="13" w:name="_GoBack"/>
-      <w:bookmarkEnd w:id="13"/>
       <w:r>
         <w:rPr>
           <w:rFonts w:eastAsiaTheme="minorEastAsia"/>
@@ -6180,7 +6185,7 @@
       <w:r>
         <w:rPr>
           <w:noProof/>
-          <w:lang w:eastAsia="es-ES"/>
+          <w:lang w:val="es-ES_tradnl" w:eastAsia="es-ES_tradnl"/>
         </w:rPr>
         <w:lastRenderedPageBreak/>
         <w:drawing>
@@ -6199,7 +6204,7 @@
                     <pic:cNvPicPr/>
                   </pic:nvPicPr>
                   <pic:blipFill>
-                    <a:blip r:embed="rId13">
+                    <a:blip r:embed="rId14">
                       <a:extLst>
                         <a:ext uri="{28A0092B-C50C-407E-A947-70E740481C1C}">
                           <a14:useLocalDpi xmlns:a14="http://schemas.microsoft.com/office/drawing/2010/main" val="0"/>
@@ -6234,24 +6239,14 @@
       <w:r>
         <w:t xml:space="preserve">Figura </w:t>
       </w:r>
-      <w:r>
-        <w:fldChar w:fldCharType="begin"/>
-      </w:r>
-      <w:r>
-        <w:instrText xml:space="preserve"> SEQ Figura \* ARABIC </w:instrText>
-      </w:r>
-      <w:r>
-        <w:fldChar w:fldCharType="separate"/>
-      </w:r>
-      <w:r>
-        <w:rPr>
-          <w:noProof/>
-        </w:rPr>
-        <w:t>7</w:t>
-      </w:r>
-      <w:r>
-        <w:fldChar w:fldCharType="end"/>
-      </w:r>
+      <w:fldSimple w:instr=" SEQ Figura \* ARABIC ">
+        <w:r>
+          <w:rPr>
+            <w:noProof/>
+          </w:rPr>
+          <w:t>8</w:t>
+        </w:r>
+      </w:fldSimple>
       <w:r>
         <w:t xml:space="preserve">. </w:t>
       </w:r>
@@ -6275,11 +6270,11 @@
       <w:r>
         <w:t xml:space="preserve"> </w:t>
       </w:r>
-      <w:bookmarkStart w:id="14" w:name="_Toc503096298"/>
+      <w:bookmarkStart w:id="13" w:name="_Toc503096298"/>
       <w:r>
         <w:t>Recuperación de reloj</w:t>
       </w:r>
-      <w:bookmarkEnd w:id="14"/>
+      <w:bookmarkEnd w:id="13"/>
     </w:p>
     <w:p>
       <w:r>
@@ -6337,7 +6332,24 @@
         <w:t xml:space="preserve">Para llevar a cabo este proceso se ha utilizado el método de recuperación de tiempos dirigido por decisión. Este método tratará </w:t>
       </w:r>
       <w:r>
-        <w:t>obtener el instante de muestreo en el que la diferencia entre la señal recibida y la enviada sea la menor posible.</w:t>
+        <w:t xml:space="preserve">obtener el instante de muestreo en </w:t>
+      </w:r>
+      <w:r>
+        <w:t xml:space="preserve">la </w:t>
+      </w:r>
+      <w:proofErr w:type="spellStart"/>
+      <w:r>
+        <w:t>amlitud</w:t>
+      </w:r>
+      <w:proofErr w:type="spellEnd"/>
+      <w:r>
+        <w:t xml:space="preserve"> de la señal recibida tiende a los niveles de la </w:t>
+      </w:r>
+      <w:r>
+        <w:t>constelación</w:t>
+      </w:r>
+      <w:r>
+        <w:t>.</w:t>
       </w:r>
       <w:r>
         <w:t xml:space="preserve"> Esto se conseguirá</w:t>
@@ -6366,30 +6378,76 @@
       <w:r>
         <w:t>te de muestreo seleccionado. De esta manera, el algoritmo podrá comprobar en qué dirección se tiene que desplazar para encontrar el instante de muestreo óptimo.</w:t>
       </w:r>
-    </w:p>
-    <w:p>
-      <w:pPr>
-        <w:widowControl w:val="0"/>
-        <w:autoSpaceDE w:val="0"/>
-        <w:autoSpaceDN w:val="0"/>
-        <w:adjustRightInd w:val="0"/>
-        <w:spacing w:after="200" w:line="276" w:lineRule="auto"/>
+      <w:r>
+        <w:t xml:space="preserve"> </w:t>
+      </w:r>
+      <w:r>
         <w:rPr>
           <w:rFonts w:ascii="Calibri" w:hAnsi="Calibri" w:cs="Calibri"/>
+        </w:rPr>
+        <w:t xml:space="preserve">Para ello se interpola </w:t>
+      </w:r>
+      <w:r>
+        <w:rPr>
+          <w:rFonts w:ascii="Calibri" w:hAnsi="Calibri" w:cs="Calibri"/>
+        </w:rPr>
+        <w:t xml:space="preserve">usando </w:t>
+      </w:r>
+      <w:r>
+        <w:rPr>
+          <w:rFonts w:ascii="Calibri" w:hAnsi="Calibri" w:cs="Calibri"/>
+        </w:rPr>
+        <w:t xml:space="preserve">una </w:t>
+      </w:r>
+      <w:proofErr w:type="spellStart"/>
+      <w:r>
+        <w:rPr>
+          <w:rFonts w:ascii="Calibri" w:hAnsi="Calibri" w:cs="Calibri"/>
+        </w:rPr>
+        <w:t>sinc</w:t>
+      </w:r>
+      <w:proofErr w:type="spellEnd"/>
+      <w:r>
+        <w:rPr>
+          <w:rFonts w:ascii="Calibri" w:hAnsi="Calibri" w:cs="Calibri"/>
+        </w:rPr>
+        <w:t xml:space="preserve">. </w:t>
+      </w:r>
+      <w:r>
+        <w:rPr>
+          <w:rFonts w:ascii="Calibri" w:hAnsi="Calibri" w:cs="Calibri"/>
+        </w:rPr>
+        <w:t>Con esto se consigue recuperar la forma de la señal, sin que la amplitud se vea afectada debida al muestreo</w:t>
+      </w:r>
+      <w:r>
+        <w:rPr>
+          <w:rFonts w:ascii="Calibri" w:hAnsi="Calibri" w:cs="Calibri"/>
+        </w:rPr>
+        <w:t xml:space="preserve"> una vez el algoritmo converge</w:t>
+      </w:r>
+      <w:r>
+        <w:rPr>
+          <w:rFonts w:ascii="Calibri" w:hAnsi="Calibri" w:cs="Calibri"/>
+        </w:rPr>
+        <w:t xml:space="preserve">.  </w:t>
+      </w:r>
+    </w:p>
+    <w:p>
+      <w:pPr>
+        <w:pStyle w:val="Ttulo2"/>
+        <w:rPr>
           <w:lang w:val="es"/>
         </w:rPr>
       </w:pPr>
       <w:r>
         <w:rPr>
-          <w:rFonts w:ascii="Calibri" w:hAnsi="Calibri" w:cs="Calibri"/>
           <w:lang w:val="es"/>
         </w:rPr>
-        <w:t>Se ha intentado convolucionar la señal tanto por una forma de pulso rectangular como por un coseno alzado para maximizar el instante de muestreo, con el objetivo de obtener señales triangulares que facilitaran la obtención del instante ideal de muestreo. Sin embargo, el resultado obtenido ha resultado ser muy similar a la propia señal. Ante la dificultad de encontrar una forma de pulso similar a la de la señal de manera que se pudiera conseguir el efecto deseado, se ha optado por realizar la sincronización temporal utilizando la propia señal, sin ningún tipo de convolución con una forma de pulso.</w:t>
-      </w:r>
-    </w:p>
-    <w:p>
-      <w:pPr>
-        <w:pStyle w:val="Ttulo2"/>
+        <w:t>Resultados</w:t>
+      </w:r>
+    </w:p>
+    <w:p>
+      <w:pPr>
         <w:rPr>
           <w:lang w:val="es"/>
         </w:rPr>
@@ -6398,72 +6456,38 @@
         <w:rPr>
           <w:lang w:val="es"/>
         </w:rPr>
-        <w:t>Resultados</w:t>
-      </w:r>
-    </w:p>
-    <w:p>
-      <w:pPr>
+        <w:t>Esta sección mostrará los resultados que se han obtenido para cada uno de los tipos de recepción implementados, de manera que podrá comprobarse la robustez que ofrece cada uno de ellos.</w:t>
+      </w:r>
+      <w:r>
         <w:rPr>
           <w:lang w:val="es"/>
         </w:rPr>
-      </w:pPr>
+        <w:t xml:space="preserve"> </w:t>
+      </w:r>
       <w:r>
         <w:rPr>
           <w:lang w:val="es"/>
         </w:rPr>
-        <w:t>Esta sección mostrará los resultados que se han obtenido para cada uno de los tipos de recepción implementados, de manera que podrá comprobarse la robustez que ofrece cada uno de ellos.</w:t>
-      </w:r>
-      <w:r>
+        <w:t>Se ha establecido un valor de BER = 1% como límite a partir del cual se considerará que la recepción no es aceptable.</w:t>
+      </w:r>
+    </w:p>
+    <w:p>
+      <w:pPr>
         <w:rPr>
           <w:lang w:val="es"/>
         </w:rPr>
-        <w:t xml:space="preserve"> </w:t>
-      </w:r>
+      </w:pPr>
       <w:r>
         <w:rPr>
           <w:lang w:val="es"/>
         </w:rPr>
-        <w:t>Se ha establecido un valor de BER = 1% como límite a partir del cual se considerará que la recepción no es aceptable.</w:t>
-      </w:r>
-    </w:p>
-    <w:p>
-      <w:pPr>
+        <w:t xml:space="preserve">La señal transmitida utilizará cabeceras </w:t>
+      </w:r>
+      <w:r>
         <w:rPr>
           <w:lang w:val="es"/>
         </w:rPr>
-      </w:pPr>
-      <w:r>
-        <w:rPr>
-          <w:lang w:val="es"/>
-        </w:rPr>
-        <w:t xml:space="preserve">La señal transmitida utilizará cabeceras </w:t>
-      </w:r>
-      <w:r>
-        <w:rPr>
-          <w:lang w:val="es"/>
-        </w:rPr>
-        <w:t xml:space="preserve">que servirán tanto para detectar el inicio y final del mensaje así como para comenzar la estimación de fase en los </w:t>
-      </w:r>
-      <w:proofErr w:type="spellStart"/>
-      <w:r>
-        <w:rPr>
-          <w:lang w:val="es"/>
-        </w:rPr>
-        <w:t>PLLSs</w:t>
-      </w:r>
-      <w:proofErr w:type="spellEnd"/>
-      <w:r>
-        <w:rPr>
-          <w:lang w:val="es"/>
-        </w:rPr>
-        <w:t xml:space="preserve"> o llevar a cabo la </w:t>
-      </w:r>
-      <w:r>
-        <w:rPr>
-          <w:lang w:val="es"/>
-        </w:rPr>
-        <w:lastRenderedPageBreak/>
-        <w:t xml:space="preserve">recuperación del reloj a lo largo de los símbolos de la cabecera en lugar de hacerlo directamente sobre el mensaje. </w:t>
+        <w:t xml:space="preserve">que servirán tanto para detectar el inicio y final del mensaje así como para comenzar la estimación de fase en los PLLSs o llevar a cabo la recuperación del reloj a lo largo de los símbolos de la cabecera en lugar de hacerlo directamente sobre el mensaje. </w:t>
       </w:r>
       <w:r>
         <w:rPr>
@@ -6487,47 +6511,25 @@
         <w:rPr>
           <w:lang w:val="es"/>
         </w:rPr>
-        <w:t xml:space="preserve">Una cabecera </w:t>
-      </w:r>
-      <w:proofErr w:type="spellStart"/>
+        <w:t xml:space="preserve">Una cabecera pseudoaleatoria de 300 </w:t>
+      </w:r>
       <w:r>
         <w:rPr>
           <w:lang w:val="es"/>
         </w:rPr>
-        <w:t>pseudoaleatoria</w:t>
-      </w:r>
-      <w:proofErr w:type="spellEnd"/>
+        <w:t>símbolos</w:t>
+      </w:r>
       <w:r>
         <w:rPr>
           <w:lang w:val="es"/>
         </w:rPr>
-        <w:t xml:space="preserve"> de 300 </w:t>
+        <w:t xml:space="preserve"> que conocen tanto el transmisor como el receptor previa al mensaje.</w:t>
       </w:r>
       <w:r>
         <w:rPr>
           <w:lang w:val="es"/>
         </w:rPr>
-        <w:t>símbolos</w:t>
-      </w:r>
-      <w:r>
-        <w:rPr>
-          <w:lang w:val="es"/>
-        </w:rPr>
-        <w:t xml:space="preserve"> que conocen tanto el transmisor como el receptor </w:t>
-      </w:r>
-      <w:proofErr w:type="gramStart"/>
-      <w:r>
-        <w:rPr>
-          <w:lang w:val="es"/>
-        </w:rPr>
-        <w:t>previa</w:t>
-      </w:r>
-      <w:proofErr w:type="gramEnd"/>
-      <w:r>
-        <w:rPr>
-          <w:lang w:val="es"/>
-        </w:rPr>
-        <w:t xml:space="preserve"> al mensaje.</w:t>
+        <w:t xml:space="preserve"> Con esto se consigue detectar el inicio del inicio de la informacion mediante correlacion. </w:t>
       </w:r>
     </w:p>
     <w:p>
@@ -6545,45 +6547,26 @@
         <w:rPr>
           <w:lang w:val="es"/>
         </w:rPr>
-        <w:t xml:space="preserve">Una cabecera </w:t>
-      </w:r>
-      <w:proofErr w:type="spellStart"/>
+        <w:lastRenderedPageBreak/>
+        <w:t xml:space="preserve">Una cabecera pseudoaleatoria de 300 </w:t>
+      </w:r>
       <w:r>
         <w:rPr>
           <w:lang w:val="es"/>
         </w:rPr>
-        <w:t>pseudoaleatoria</w:t>
-      </w:r>
-      <w:proofErr w:type="spellEnd"/>
+        <w:t>símbolos</w:t>
+      </w:r>
       <w:r>
         <w:rPr>
           <w:lang w:val="es"/>
         </w:rPr>
-        <w:t xml:space="preserve"> de 300 </w:t>
+        <w:t xml:space="preserve"> que conocen tanto el transmisor como el receptor posterior al mensaje.</w:t>
       </w:r>
       <w:r>
         <w:rPr>
           <w:lang w:val="es"/>
         </w:rPr>
-        <w:t>símbolos</w:t>
-      </w:r>
-      <w:r>
-        <w:rPr>
-          <w:lang w:val="es"/>
-        </w:rPr>
-        <w:t xml:space="preserve"> que conocen tanto el transmisor como el receptor </w:t>
-      </w:r>
-      <w:r>
-        <w:rPr>
-          <w:lang w:val="es"/>
-        </w:rPr>
-        <w:t>posterior</w:t>
-      </w:r>
-      <w:r>
-        <w:rPr>
-          <w:lang w:val="es"/>
-        </w:rPr>
-        <w:t xml:space="preserve"> al mensaje.</w:t>
+        <w:t xml:space="preserve"> Con esto se consigue detectar el final del inicio de la informacion mediante correlacion.</w:t>
       </w:r>
     </w:p>
     <w:p>
@@ -6637,7 +6620,25 @@
         <w:rPr>
           <w:lang w:val="es"/>
         </w:rPr>
-        <w:t xml:space="preserve"> retardo en recepción equivalente a 500 muestras.</w:t>
+        <w:t xml:space="preserve"> retardo en recepción</w:t>
+      </w:r>
+      <w:r>
+        <w:rPr>
+          <w:lang w:val="es"/>
+        </w:rPr>
+        <w:t xml:space="preserve"> arbitrario. </w:t>
+      </w:r>
+      <w:r>
+        <w:rPr>
+          <w:lang w:val="es"/>
+        </w:rPr>
+        <w:t xml:space="preserve"> </w:t>
+      </w:r>
+      <w:r>
+        <w:rPr>
+          <w:lang w:val="es"/>
+        </w:rPr>
+        <w:t xml:space="preserve">Se calcula este retardo en funcion de la distancia, aunque podria ser cualquier retardo ya que es transparente para el sistema. </w:t>
       </w:r>
     </w:p>
     <w:p>
@@ -6650,14 +6651,6 @@
     </w:p>
     <w:p>
       <w:pPr>
-        <w:pStyle w:val="Ttulo4"/>
-      </w:pPr>
-      <w:r>
-        <w:t>Simulación con Ruido Blanco</w:t>
-      </w:r>
-    </w:p>
-    <w:p>
-      <w:pPr>
         <w:rPr>
           <w:rFonts w:cstheme="minorHAnsi"/>
         </w:rPr>
@@ -6684,19 +6677,25 @@
         <w:rPr>
           <w:rFonts w:cstheme="minorHAnsi"/>
         </w:rPr>
-        <w:t>σ</w:t>
+        <w:t xml:space="preserve">σ </w:t>
       </w:r>
       <w:r>
         <w:rPr>
           <w:rFonts w:cstheme="minorHAnsi"/>
         </w:rPr>
+        <w:t>=</w:t>
+      </w:r>
+      <w:r>
+        <w:rPr>
+          <w:rFonts w:cstheme="minorHAnsi"/>
+        </w:rPr>
         <w:t xml:space="preserve"> </w:t>
       </w:r>
       <w:r>
         <w:rPr>
           <w:rFonts w:cstheme="minorHAnsi"/>
         </w:rPr>
-        <w:t xml:space="preserve">=0.01. Al tratarse de un ruido considerablemente bajo, el resultado obtenido ha sido </w:t>
+        <w:t xml:space="preserve">0.01. Al tratarse de un ruido considerablemente bajo, el resultado obtenido ha sido </w:t>
       </w:r>
       <w:r>
         <w:rPr>
@@ -6726,31 +6725,7 @@
         <w:rPr>
           <w:rFonts w:cstheme="minorHAnsi"/>
         </w:rPr>
-        <w:t xml:space="preserve"> muestra tanto la constelación con los valores muestreados así como la trayectoria del parámetro de offset de reloj τ. Puede apreciarse como a medida que el parámetro de offset converge a su debido valor, los ‘1’s y ‘-1’s se</w:t>
-      </w:r>
-      <w:r>
-        <w:rPr>
-          <w:rFonts w:cstheme="minorHAnsi"/>
-        </w:rPr>
-        <w:t xml:space="preserve"> muestra</w:t>
-      </w:r>
-      <w:r>
-        <w:rPr>
-          <w:rFonts w:cstheme="minorHAnsi"/>
-        </w:rPr>
-        <w:t>n</w:t>
-      </w:r>
-      <w:r>
-        <w:rPr>
-          <w:rFonts w:cstheme="minorHAnsi"/>
-        </w:rPr>
-        <w:t xml:space="preserve"> </w:t>
-      </w:r>
-      <w:r>
-        <w:rPr>
-          <w:rFonts w:cstheme="minorHAnsi"/>
-        </w:rPr>
-        <w:t>bien diferenciados en la constelación, dado que se estará muestreando en el instante óptimo.</w:t>
+        <w:t xml:space="preserve"> muestra tanto la constelación con los valores muestreados así como la trayectoria del parámetro de offset de reloj τ. Puede apreciarse como a medida que el parámetro de offset converge a su debido valor, los ‘1’s y ‘-1’s se muestran bien diferenciados en la constelación, dado que se estará muestreando en el instante óptimo.</w:t>
       </w:r>
     </w:p>
     <w:p>
@@ -6761,7 +6736,7 @@
       <w:r>
         <w:rPr>
           <w:noProof/>
-          <w:lang w:eastAsia="es-ES"/>
+          <w:lang w:val="es-ES_tradnl" w:eastAsia="es-ES_tradnl"/>
         </w:rPr>
         <w:drawing>
           <wp:inline distT="0" distB="0" distL="0" distR="0" wp14:anchorId="4969C133" wp14:editId="0A8AE8C6">
@@ -6779,7 +6754,7 @@
                     <pic:cNvPicPr/>
                   </pic:nvPicPr>
                   <pic:blipFill rotWithShape="1">
-                    <a:blip r:embed="rId14" cstate="print">
+                    <a:blip r:embed="rId15" cstate="print">
                       <a:extLst>
                         <a:ext uri="{28A0092B-C50C-407E-A947-70E740481C1C}">
                           <a14:useLocalDpi xmlns:a14="http://schemas.microsoft.com/office/drawing/2010/main" val="0"/>
@@ -6821,88 +6796,71 @@
       <w:r>
         <w:t xml:space="preserve">Figura </w:t>
       </w:r>
-      <w:r>
-        <w:fldChar w:fldCharType="begin"/>
-      </w:r>
-      <w:r>
-        <w:instrText xml:space="preserve"> SEQ Figura \* ARABIC </w:instrText>
-      </w:r>
-      <w:r>
-        <w:fldChar w:fldCharType="separate"/>
-      </w:r>
-      <w:r>
-        <w:rPr>
-          <w:noProof/>
-        </w:rPr>
-        <w:t>8</w:t>
-      </w:r>
-      <w:r>
-        <w:fldChar w:fldCharType="end"/>
-      </w:r>
+      <w:fldSimple w:instr=" SEQ Figura \* ARABIC ">
+        <w:r>
+          <w:rPr>
+            <w:noProof/>
+          </w:rPr>
+          <w:t>9</w:t>
+        </w:r>
+      </w:fldSimple>
       <w:r>
         <w:t>. Receptor 1: Simulación de bajo ruido.</w:t>
       </w:r>
     </w:p>
     <w:p>
+      <w:r>
+        <w:t xml:space="preserve">Cabe destacar que, durante el tiempo de convergencia, da la impresión de que hay dos niveles símbolos por cada símbolo. Esto se debe a que, si hay varios símbolos iguales, el instante de muestreo no será crítico, y siempre mostrará el valor correcto. Solo se apreciará la convergencia en aquellos símbolos que sean alternados. </w:t>
+      </w:r>
+    </w:p>
+    <w:p>
       <w:pPr>
         <w:rPr>
           <w:rFonts w:cstheme="minorHAnsi"/>
         </w:rPr>
       </w:pPr>
       <w:r>
-        <w:t>En segundo lugar se</w:t>
-      </w:r>
-      <w:r>
-        <w:t xml:space="preserve"> ha probado a aumentar la potencia de ruido de la señal recibida. Los resultado obtenidos para una desviación típica </w:t>
+        <w:t xml:space="preserve">En segundo </w:t>
+      </w:r>
+      <w:r>
+        <w:t>lugar,</w:t>
+      </w:r>
+      <w:r>
+        <w:t xml:space="preserve"> se</w:t>
+      </w:r>
+      <w:r>
+        <w:t xml:space="preserve"> ha probado a aumentar la potencia de ruido de la señal recibida. Los </w:t>
+      </w:r>
+      <w:r>
+        <w:t>resultados obtenidos</w:t>
+      </w:r>
+      <w:r>
+        <w:t xml:space="preserve"> para una desviación típica </w:t>
       </w:r>
       <w:r>
         <w:rPr>
           <w:rFonts w:cstheme="minorHAnsi"/>
         </w:rPr>
-        <w:t>σ</w:t>
+        <w:t xml:space="preserve">σ </w:t>
       </w:r>
       <w:r>
         <w:rPr>
           <w:rFonts w:cstheme="minorHAnsi"/>
         </w:rPr>
-        <w:t xml:space="preserve"> </w:t>
-      </w:r>
-      <w:r>
+        <w:t>=1.2 se muestran en la Figura 9. Como puede comprobarse, la constelación obtenida es considerablemente más ruidosa y ‘1’s y ‘-1’s se distinguen más difícilmente que en el caso de bajo ruido. En consecuencia, el BER ha aumentado su valor a 0.2%.</w:t>
+      </w:r>
+    </w:p>
+    <w:p>
+      <w:pPr>
         <w:rPr>
           <w:rFonts w:cstheme="minorHAnsi"/>
         </w:rPr>
-        <w:t>=</w:t>
-      </w:r>
+      </w:pPr>
       <w:r>
         <w:rPr>
           <w:rFonts w:cstheme="minorHAnsi"/>
         </w:rPr>
-        <w:t>1.2 se muestran en la Figura 9. Como puede comprobarse, la constelación obtenida es considerablemente más ruidosa y ‘1’s y ‘-1’s se distinguen más difícilmente que en el caso de bajo ruido. En consecuencia, el BER ha aumentado su valor a 0.2%.</w:t>
-      </w:r>
-    </w:p>
-    <w:p>
-      <w:pPr>
-        <w:rPr>
-          <w:rFonts w:cstheme="minorHAnsi"/>
-        </w:rPr>
-      </w:pPr>
-      <w:r>
-        <w:rPr>
-          <w:rFonts w:cstheme="minorHAnsi"/>
-        </w:rPr>
-        <w:t>Cabe destacar que ha podido comprobarse que a partir de una desviación típica de σ</w:t>
-      </w:r>
-      <w:r>
-        <w:rPr>
-          <w:rFonts w:cstheme="minorHAnsi"/>
-        </w:rPr>
-        <w:t>=1</w:t>
-      </w:r>
-      <w:r>
-        <w:rPr>
-          <w:rFonts w:cstheme="minorHAnsi"/>
-        </w:rPr>
-        <w:t>.3 el BER obtenido sobrepasa el 1% que hemos establecido, por lo que este sería el límite de ruido que este sistema podría contemplar.</w:t>
+        <w:t>Cabe destacar que ha podido comprobarse que a partir de una desviación típica de σ=1.3 el BER obtenido sobrepasa el 1% que hemos establecido, por lo que este sería el límite de ruido que este sistema podría contemplar.</w:t>
       </w:r>
     </w:p>
     <w:p>
@@ -6914,7 +6872,7 @@
         <w:rPr>
           <w:rFonts w:cstheme="minorHAnsi"/>
           <w:noProof/>
-          <w:lang w:eastAsia="es-ES"/>
+          <w:lang w:val="es-ES_tradnl" w:eastAsia="es-ES_tradnl"/>
         </w:rPr>
         <w:lastRenderedPageBreak/>
         <w:drawing>
@@ -6933,7 +6891,7 @@
                     <pic:cNvPicPr/>
                   </pic:nvPicPr>
                   <pic:blipFill rotWithShape="1">
-                    <a:blip r:embed="rId15" cstate="print">
+                    <a:blip r:embed="rId16" cstate="print">
                       <a:extLst>
                         <a:ext uri="{28A0092B-C50C-407E-A947-70E740481C1C}">
                           <a14:useLocalDpi xmlns:a14="http://schemas.microsoft.com/office/drawing/2010/main" val="0"/>
@@ -6978,54 +6936,150 @@
       <w:r>
         <w:t xml:space="preserve">Figura </w:t>
       </w:r>
-      <w:r>
-        <w:fldChar w:fldCharType="begin"/>
-      </w:r>
-      <w:r>
-        <w:instrText xml:space="preserve"> SEQ Figura \* ARABIC </w:instrText>
-      </w:r>
-      <w:r>
-        <w:fldChar w:fldCharType="separate"/>
-      </w:r>
+      <w:fldSimple w:instr=" SEQ Figura \* ARABIC ">
+        <w:r>
+          <w:rPr>
+            <w:noProof/>
+          </w:rPr>
+          <w:t>10</w:t>
+        </w:r>
+      </w:fldSimple>
+      <w:r>
+        <w:t xml:space="preserve">. </w:t>
+      </w:r>
+      <w:r>
+        <w:t xml:space="preserve">Receptor 1: Simulación de </w:t>
+      </w:r>
+      <w:r>
+        <w:t>alto</w:t>
+      </w:r>
+      <w:r>
+        <w:t xml:space="preserve"> ruido.</w:t>
+      </w:r>
+    </w:p>
+    <w:p>
+      <w:r>
+        <w:t xml:space="preserve">Por </w:t>
+      </w:r>
+      <w:r>
+        <w:t>último,</w:t>
+      </w:r>
+      <w:r>
+        <w:t xml:space="preserve"> se comprueba el efecto de la dispersión. Como se ha comentado antes, la dispersión tiene valores </w:t>
+      </w:r>
+      <w:r>
+        <w:t>aleatorios</w:t>
+      </w:r>
+      <w:r>
+        <w:t xml:space="preserve"> en cada </w:t>
+      </w:r>
+      <w:r>
+        <w:t>transmisión. Sin embargo, para esta demostración, se toman los valores de caso peor: dispersión de 180us con la misma amplitud que la señal. En la siguiente imagen podemos ver los efectos de la dispersión en la constelación.</w:t>
+      </w:r>
+    </w:p>
+    <w:p>
+      <w:pPr>
+        <w:keepNext/>
+      </w:pPr>
       <w:r>
         <w:rPr>
           <w:noProof/>
-        </w:rPr>
-        <w:t>9</w:t>
-      </w:r>
-      <w:r>
-        <w:fldChar w:fldCharType="end"/>
-      </w:r>
-      <w:r>
-        <w:t xml:space="preserve">. </w:t>
-      </w:r>
-      <w:r>
-        <w:t xml:space="preserve">Receptor 1: Simulación de </w:t>
-      </w:r>
-      <w:r>
-        <w:t>alto</w:t>
-      </w:r>
-      <w:r>
-        <w:t xml:space="preserve"> ruido.</w:t>
+          <w:lang w:val="es-ES_tradnl" w:eastAsia="es-ES_tradnl"/>
+        </w:rPr>
+        <w:drawing>
+          <wp:inline distT="0" distB="0" distL="0" distR="0" wp14:anchorId="5CD3590C" wp14:editId="1DC5CF35">
+            <wp:extent cx="5395595" cy="3277235"/>
+            <wp:effectExtent l="0" t="0" r="0" b="0"/>
+            <wp:docPr id="4" name="Imagen 4" descr="../../../Downloads/untitled.png"/>
+            <wp:cNvGraphicFramePr>
+              <a:graphicFrameLocks xmlns:a="http://schemas.openxmlformats.org/drawingml/2006/main" noChangeAspect="1"/>
+            </wp:cNvGraphicFramePr>
+            <a:graphic xmlns:a="http://schemas.openxmlformats.org/drawingml/2006/main">
+              <a:graphicData uri="http://schemas.openxmlformats.org/drawingml/2006/picture">
+                <pic:pic xmlns:pic="http://schemas.openxmlformats.org/drawingml/2006/picture">
+                  <pic:nvPicPr>
+                    <pic:cNvPr id="0" name="Picture 1" descr="../../../Downloads/untitled.png"/>
+                    <pic:cNvPicPr>
+                      <a:picLocks noChangeAspect="1" noChangeArrowheads="1"/>
+                    </pic:cNvPicPr>
+                  </pic:nvPicPr>
+                  <pic:blipFill>
+                    <a:blip r:embed="rId17">
+                      <a:extLst>
+                        <a:ext uri="{28A0092B-C50C-407E-A947-70E740481C1C}">
+                          <a14:useLocalDpi xmlns:a14="http://schemas.microsoft.com/office/drawing/2010/main" val="0"/>
+                        </a:ext>
+                      </a:extLst>
+                    </a:blip>
+                    <a:srcRect/>
+                    <a:stretch>
+                      <a:fillRect/>
+                    </a:stretch>
+                  </pic:blipFill>
+                  <pic:spPr bwMode="auto">
+                    <a:xfrm>
+                      <a:off x="0" y="0"/>
+                      <a:ext cx="5395595" cy="3277235"/>
+                    </a:xfrm>
+                    <a:prstGeom prst="rect">
+                      <a:avLst/>
+                    </a:prstGeom>
+                    <a:noFill/>
+                    <a:ln>
+                      <a:noFill/>
+                    </a:ln>
+                  </pic:spPr>
+                </pic:pic>
+              </a:graphicData>
+            </a:graphic>
+          </wp:inline>
+        </w:drawing>
+      </w:r>
+    </w:p>
+    <w:p>
+      <w:pPr>
+        <w:pStyle w:val="Descripcin"/>
+        <w:jc w:val="center"/>
+      </w:pPr>
+      <w:r>
+        <w:t xml:space="preserve">Figura </w:t>
+      </w:r>
+      <w:fldSimple w:instr=" SEQ Figura \* ARABIC ">
+        <w:r>
+          <w:rPr>
+            <w:noProof/>
+          </w:rPr>
+          <w:t>11</w:t>
+        </w:r>
+      </w:fldSimple>
+      <w:r>
+        <w:t xml:space="preserve">: Receptor 1: </w:t>
+      </w:r>
+      <w:r>
+        <w:t>Simulación</w:t>
+      </w:r>
+      <w:r>
+        <w:t xml:space="preserve"> de alta dispersión.</w:t>
+      </w:r>
+    </w:p>
+    <w:p>
+      <w:r>
+        <w:t>Se puede apreciar que aparecen numerosas muestras que no están centradas en los valores nominales de la constelación</w:t>
+      </w:r>
+      <w:r>
+        <w:t>.</w:t>
+      </w:r>
+      <w:r>
+        <w:t xml:space="preserve"> </w:t>
       </w:r>
     </w:p>
     <w:p/>
     <w:p>
       <w:pPr>
-        <w:pStyle w:val="Ttulo4"/>
-      </w:pPr>
-      <w:r>
-        <w:t xml:space="preserve">Simulación </w:t>
-      </w:r>
-      <w:r>
-        <w:t>con Ruido y Dispersión</w:t>
-      </w:r>
-    </w:p>
-    <w:p>
-      <w:pPr>
         <w:pStyle w:val="Ttulo3"/>
       </w:pPr>
       <w:r>
+        <w:lastRenderedPageBreak/>
         <w:t xml:space="preserve">Demodulación </w:t>
       </w:r>
       <w:proofErr w:type="spellStart"/>
@@ -7037,7 +7091,371 @@
         <w:t xml:space="preserve"> No Coherente</w:t>
       </w:r>
     </w:p>
-    <w:p/>
+    <w:p>
+      <w:r>
+        <w:t>S</w:t>
+      </w:r>
+      <w:r>
+        <w:t xml:space="preserve">e ha llevado a cabo una simulación considerando únicamente un ruido blanco de desviación típica </w:t>
+      </w:r>
+      <w:r>
+        <w:rPr>
+          <w:rFonts w:cstheme="minorHAnsi"/>
+        </w:rPr>
+        <w:t>σ = 0.01.</w:t>
+      </w:r>
+      <w:r>
+        <w:rPr>
+          <w:rFonts w:cstheme="minorHAnsi"/>
+        </w:rPr>
+        <w:t xml:space="preserve"> El BER es del 0%, pero se ve que la constelación es peor que en los otros receptores para el mismo caso. </w:t>
+      </w:r>
+    </w:p>
+    <w:p>
+      <w:pPr>
+        <w:keepNext/>
+      </w:pPr>
+      <w:r>
+        <w:rPr>
+          <w:noProof/>
+          <w:lang w:val="es-ES_tradnl" w:eastAsia="es-ES_tradnl"/>
+        </w:rPr>
+        <w:drawing>
+          <wp:inline distT="0" distB="0" distL="0" distR="0" wp14:anchorId="77B8A697" wp14:editId="5C5D0D12">
+            <wp:extent cx="5395595" cy="4046855"/>
+            <wp:effectExtent l="0" t="0" r="0" b="0"/>
+            <wp:docPr id="21" name="Imagen 21" descr="../../../Downloads/untitled.png"/>
+            <wp:cNvGraphicFramePr>
+              <a:graphicFrameLocks xmlns:a="http://schemas.openxmlformats.org/drawingml/2006/main" noChangeAspect="1"/>
+            </wp:cNvGraphicFramePr>
+            <a:graphic xmlns:a="http://schemas.openxmlformats.org/drawingml/2006/main">
+              <a:graphicData uri="http://schemas.openxmlformats.org/drawingml/2006/picture">
+                <pic:pic xmlns:pic="http://schemas.openxmlformats.org/drawingml/2006/picture">
+                  <pic:nvPicPr>
+                    <pic:cNvPr id="0" name="Picture 11" descr="../../../Downloads/untitled.png"/>
+                    <pic:cNvPicPr>
+                      <a:picLocks noChangeAspect="1" noChangeArrowheads="1"/>
+                    </pic:cNvPicPr>
+                  </pic:nvPicPr>
+                  <pic:blipFill>
+                    <a:blip r:embed="rId18">
+                      <a:extLst>
+                        <a:ext uri="{28A0092B-C50C-407E-A947-70E740481C1C}">
+                          <a14:useLocalDpi xmlns:a14="http://schemas.microsoft.com/office/drawing/2010/main" val="0"/>
+                        </a:ext>
+                      </a:extLst>
+                    </a:blip>
+                    <a:srcRect/>
+                    <a:stretch>
+                      <a:fillRect/>
+                    </a:stretch>
+                  </pic:blipFill>
+                  <pic:spPr bwMode="auto">
+                    <a:xfrm>
+                      <a:off x="0" y="0"/>
+                      <a:ext cx="5395595" cy="4046855"/>
+                    </a:xfrm>
+                    <a:prstGeom prst="rect">
+                      <a:avLst/>
+                    </a:prstGeom>
+                    <a:noFill/>
+                    <a:ln>
+                      <a:noFill/>
+                    </a:ln>
+                  </pic:spPr>
+                </pic:pic>
+              </a:graphicData>
+            </a:graphic>
+          </wp:inline>
+        </w:drawing>
+      </w:r>
+    </w:p>
+    <w:p>
+      <w:pPr>
+        <w:pStyle w:val="Descripcin"/>
+        <w:jc w:val="center"/>
+      </w:pPr>
+      <w:r>
+        <w:t xml:space="preserve">Figura </w:t>
+      </w:r>
+      <w:fldSimple w:instr=" SEQ Figura \* ARABIC ">
+        <w:r>
+          <w:rPr>
+            <w:noProof/>
+          </w:rPr>
+          <w:t>12</w:t>
+        </w:r>
+      </w:fldSimple>
+      <w:r>
+        <w:rPr>
+          <w:lang w:val="es-ES_tradnl"/>
+        </w:rPr>
+        <w:t xml:space="preserve">: </w:t>
+      </w:r>
+      <w:r>
+        <w:t>Receptor 2</w:t>
+      </w:r>
+      <w:r>
+        <w:t xml:space="preserve">: Simulación de </w:t>
+      </w:r>
+      <w:r>
+        <w:t>bajo ruido</w:t>
+      </w:r>
+      <w:r>
+        <w:t>.</w:t>
+      </w:r>
+      <w:bookmarkStart w:id="14" w:name="_GoBack"/>
+      <w:bookmarkEnd w:id="14"/>
+    </w:p>
+    <w:p>
+      <w:pPr>
+        <w:pStyle w:val="Descripcin"/>
+      </w:pPr>
+    </w:p>
+    <w:p>
+      <w:pPr>
+        <w:keepNext/>
+      </w:pPr>
+      <w:r>
+        <w:rPr>
+          <w:noProof/>
+          <w:lang w:val="es-ES_tradnl" w:eastAsia="es-ES_tradnl"/>
+        </w:rPr>
+        <w:lastRenderedPageBreak/>
+        <w:drawing>
+          <wp:inline distT="0" distB="0" distL="0" distR="0" wp14:anchorId="311E66E0" wp14:editId="37F87066">
+            <wp:extent cx="5395595" cy="4046855"/>
+            <wp:effectExtent l="0" t="0" r="0" b="0"/>
+            <wp:docPr id="22" name="Imagen 22" descr="../../../Downloads/untitled.png"/>
+            <wp:cNvGraphicFramePr>
+              <a:graphicFrameLocks xmlns:a="http://schemas.openxmlformats.org/drawingml/2006/main" noChangeAspect="1"/>
+            </wp:cNvGraphicFramePr>
+            <a:graphic xmlns:a="http://schemas.openxmlformats.org/drawingml/2006/main">
+              <a:graphicData uri="http://schemas.openxmlformats.org/drawingml/2006/picture">
+                <pic:pic xmlns:pic="http://schemas.openxmlformats.org/drawingml/2006/picture">
+                  <pic:nvPicPr>
+                    <pic:cNvPr id="0" name="Picture 12" descr="../../../Downloads/untitled.png"/>
+                    <pic:cNvPicPr>
+                      <a:picLocks noChangeAspect="1" noChangeArrowheads="1"/>
+                    </pic:cNvPicPr>
+                  </pic:nvPicPr>
+                  <pic:blipFill>
+                    <a:blip r:embed="rId19">
+                      <a:extLst>
+                        <a:ext uri="{28A0092B-C50C-407E-A947-70E740481C1C}">
+                          <a14:useLocalDpi xmlns:a14="http://schemas.microsoft.com/office/drawing/2010/main" val="0"/>
+                        </a:ext>
+                      </a:extLst>
+                    </a:blip>
+                    <a:srcRect/>
+                    <a:stretch>
+                      <a:fillRect/>
+                    </a:stretch>
+                  </pic:blipFill>
+                  <pic:spPr bwMode="auto">
+                    <a:xfrm>
+                      <a:off x="0" y="0"/>
+                      <a:ext cx="5395595" cy="4046855"/>
+                    </a:xfrm>
+                    <a:prstGeom prst="rect">
+                      <a:avLst/>
+                    </a:prstGeom>
+                    <a:noFill/>
+                    <a:ln>
+                      <a:noFill/>
+                    </a:ln>
+                  </pic:spPr>
+                </pic:pic>
+              </a:graphicData>
+            </a:graphic>
+          </wp:inline>
+        </w:drawing>
+      </w:r>
+    </w:p>
+    <w:p>
+      <w:pPr>
+        <w:pStyle w:val="Descripcin"/>
+      </w:pPr>
+      <w:r>
+        <w:t xml:space="preserve">Figura </w:t>
+      </w:r>
+      <w:fldSimple w:instr=" SEQ Figura \* ARABIC ">
+        <w:r>
+          <w:rPr>
+            <w:noProof/>
+          </w:rPr>
+          <w:t>13</w:t>
+        </w:r>
+      </w:fldSimple>
+      <w:r>
+        <w:t>: ruido de 1</w:t>
+      </w:r>
+    </w:p>
+    <w:p>
+      <w:pPr>
+        <w:keepNext/>
+      </w:pPr>
+      <w:r>
+        <w:rPr>
+          <w:noProof/>
+          <w:lang w:val="es-ES_tradnl" w:eastAsia="es-ES_tradnl"/>
+        </w:rPr>
+        <w:drawing>
+          <wp:inline distT="0" distB="0" distL="0" distR="0" wp14:anchorId="185713C6" wp14:editId="540B0604">
+            <wp:extent cx="5395595" cy="4046855"/>
+            <wp:effectExtent l="0" t="0" r="0" b="0"/>
+            <wp:docPr id="23" name="Imagen 23" descr="../../../Downloads/untitled.png"/>
+            <wp:cNvGraphicFramePr>
+              <a:graphicFrameLocks xmlns:a="http://schemas.openxmlformats.org/drawingml/2006/main" noChangeAspect="1"/>
+            </wp:cNvGraphicFramePr>
+            <a:graphic xmlns:a="http://schemas.openxmlformats.org/drawingml/2006/main">
+              <a:graphicData uri="http://schemas.openxmlformats.org/drawingml/2006/picture">
+                <pic:pic xmlns:pic="http://schemas.openxmlformats.org/drawingml/2006/picture">
+                  <pic:nvPicPr>
+                    <pic:cNvPr id="0" name="Picture 13" descr="../../../Downloads/untitled.png"/>
+                    <pic:cNvPicPr>
+                      <a:picLocks noChangeAspect="1" noChangeArrowheads="1"/>
+                    </pic:cNvPicPr>
+                  </pic:nvPicPr>
+                  <pic:blipFill>
+                    <a:blip r:embed="rId20">
+                      <a:extLst>
+                        <a:ext uri="{28A0092B-C50C-407E-A947-70E740481C1C}">
+                          <a14:useLocalDpi xmlns:a14="http://schemas.microsoft.com/office/drawing/2010/main" val="0"/>
+                        </a:ext>
+                      </a:extLst>
+                    </a:blip>
+                    <a:srcRect/>
+                    <a:stretch>
+                      <a:fillRect/>
+                    </a:stretch>
+                  </pic:blipFill>
+                  <pic:spPr bwMode="auto">
+                    <a:xfrm>
+                      <a:off x="0" y="0"/>
+                      <a:ext cx="5395595" cy="4046855"/>
+                    </a:xfrm>
+                    <a:prstGeom prst="rect">
+                      <a:avLst/>
+                    </a:prstGeom>
+                    <a:noFill/>
+                    <a:ln>
+                      <a:noFill/>
+                    </a:ln>
+                  </pic:spPr>
+                </pic:pic>
+              </a:graphicData>
+            </a:graphic>
+          </wp:inline>
+        </w:drawing>
+      </w:r>
+    </w:p>
+    <w:p>
+      <w:pPr>
+        <w:pStyle w:val="Descripcin"/>
+      </w:pPr>
+      <w:r>
+        <w:t xml:space="preserve">Figura </w:t>
+      </w:r>
+      <w:fldSimple w:instr=" SEQ Figura \* ARABIC ">
+        <w:r>
+          <w:rPr>
+            <w:noProof/>
+          </w:rPr>
+          <w:t>14</w:t>
+        </w:r>
+      </w:fldSimple>
+      <w:r>
+        <w:t xml:space="preserve">: </w:t>
+      </w:r>
+      <w:proofErr w:type="spellStart"/>
+      <w:r>
+        <w:t>dispersion</w:t>
+      </w:r>
+      <w:proofErr w:type="spellEnd"/>
+      <w:r>
+        <w:t xml:space="preserve"> de 0.5*180</w:t>
+      </w:r>
+    </w:p>
+    <w:p>
+      <w:pPr>
+        <w:keepNext/>
+      </w:pPr>
+      <w:r>
+        <w:rPr>
+          <w:noProof/>
+          <w:lang w:val="es-ES_tradnl" w:eastAsia="es-ES_tradnl"/>
+        </w:rPr>
+        <w:lastRenderedPageBreak/>
+        <w:drawing>
+          <wp:inline distT="0" distB="0" distL="0" distR="0" wp14:anchorId="6313FE7C" wp14:editId="76FE0D22">
+            <wp:extent cx="5395595" cy="4046855"/>
+            <wp:effectExtent l="0" t="0" r="0" b="0"/>
+            <wp:docPr id="24" name="Imagen 24" descr="../../../Downloads/untitled.png"/>
+            <wp:cNvGraphicFramePr>
+              <a:graphicFrameLocks xmlns:a="http://schemas.openxmlformats.org/drawingml/2006/main" noChangeAspect="1"/>
+            </wp:cNvGraphicFramePr>
+            <a:graphic xmlns:a="http://schemas.openxmlformats.org/drawingml/2006/main">
+              <a:graphicData uri="http://schemas.openxmlformats.org/drawingml/2006/picture">
+                <pic:pic xmlns:pic="http://schemas.openxmlformats.org/drawingml/2006/picture">
+                  <pic:nvPicPr>
+                    <pic:cNvPr id="0" name="Picture 14" descr="../../../Downloads/untitled.png"/>
+                    <pic:cNvPicPr>
+                      <a:picLocks noChangeAspect="1" noChangeArrowheads="1"/>
+                    </pic:cNvPicPr>
+                  </pic:nvPicPr>
+                  <pic:blipFill>
+                    <a:blip r:embed="rId21">
+                      <a:extLst>
+                        <a:ext uri="{28A0092B-C50C-407E-A947-70E740481C1C}">
+                          <a14:useLocalDpi xmlns:a14="http://schemas.microsoft.com/office/drawing/2010/main" val="0"/>
+                        </a:ext>
+                      </a:extLst>
+                    </a:blip>
+                    <a:srcRect/>
+                    <a:stretch>
+                      <a:fillRect/>
+                    </a:stretch>
+                  </pic:blipFill>
+                  <pic:spPr bwMode="auto">
+                    <a:xfrm>
+                      <a:off x="0" y="0"/>
+                      <a:ext cx="5395595" cy="4046855"/>
+                    </a:xfrm>
+                    <a:prstGeom prst="rect">
+                      <a:avLst/>
+                    </a:prstGeom>
+                    <a:noFill/>
+                    <a:ln>
+                      <a:noFill/>
+                    </a:ln>
+                  </pic:spPr>
+                </pic:pic>
+              </a:graphicData>
+            </a:graphic>
+          </wp:inline>
+        </w:drawing>
+      </w:r>
+    </w:p>
+    <w:p>
+      <w:pPr>
+        <w:pStyle w:val="Descripcin"/>
+      </w:pPr>
+      <w:r>
+        <w:t xml:space="preserve">Figura </w:t>
+      </w:r>
+      <w:fldSimple w:instr=" SEQ Figura \* ARABIC ">
+        <w:r>
+          <w:rPr>
+            <w:noProof/>
+          </w:rPr>
+          <w:t>15</w:t>
+        </w:r>
+      </w:fldSimple>
+      <w:r>
+        <w:t>: desfase de 0.2 rad</w:t>
+      </w:r>
+    </w:p>
     <w:p>
       <w:pPr>
         <w:pStyle w:val="Ttulo3"/>
@@ -7054,26 +7472,502 @@
         <w:t xml:space="preserve"> sintonizados</w:t>
       </w:r>
     </w:p>
-    <w:p/>
-    <w:p/>
-    <w:p>
-      <w:pPr>
-        <w:ind w:left="432"/>
-      </w:pPr>
-    </w:p>
-    <w:p>
-      <w:pPr>
+    <w:p>
+      <w:pPr>
+        <w:rPr>
+          <w:rFonts w:cstheme="minorHAnsi"/>
+        </w:rPr>
+      </w:pPr>
+      <w:r>
+        <w:t xml:space="preserve">En primer lugar, se ha llevado a cabo una simulación considerando únicamente un ruido blanco de desviación típica </w:t>
+      </w:r>
+      <w:r>
+        <w:rPr>
+          <w:rFonts w:cstheme="minorHAnsi"/>
+        </w:rPr>
+        <w:t xml:space="preserve">σ = 0.01. Al tratarse de un ruido considerablemente bajo, el resultado obtenido ha sido satisfactorio ya que el receptor ha sido capaz de obtener una BER del 0%. </w:t>
+      </w:r>
+    </w:p>
+    <w:p>
+      <w:pPr>
+        <w:rPr>
+          <w:rFonts w:cstheme="minorHAnsi"/>
+        </w:rPr>
+      </w:pPr>
+      <w:r>
+        <w:rPr>
+          <w:rFonts w:cstheme="minorHAnsi"/>
+        </w:rPr>
+        <w:t>Como se ha comentado con anterioridad, los PLL tardan un tiempo en engancharse a la frecuencia. Es por esto, que</w:t>
+      </w:r>
+      <w:r>
+        <w:rPr>
+          <w:rFonts w:cstheme="minorHAnsi"/>
+        </w:rPr>
+        <w:t xml:space="preserve"> es necesario transmitir cabeceras antes de transmitir información, ya que los primeros símbolos son más propensos a sufrir errores.  En la siguiente figura se puede apreciar como los PLL convergen al offset de fase</w:t>
+      </w:r>
+      <w:r>
+        <w:rPr>
+          <w:rFonts w:cstheme="minorHAnsi"/>
+        </w:rPr>
+        <w:t>.</w:t>
+      </w:r>
+    </w:p>
+    <w:p>
+      <w:pPr>
+        <w:keepNext/>
+      </w:pPr>
+      <w:r>
+        <w:rPr>
+          <w:rFonts w:cstheme="minorHAnsi"/>
+          <w:noProof/>
+          <w:lang w:val="es-ES_tradnl" w:eastAsia="es-ES_tradnl"/>
+        </w:rPr>
+        <w:lastRenderedPageBreak/>
+        <w:drawing>
+          <wp:inline distT="0" distB="0" distL="0" distR="0" wp14:anchorId="1F4FC18B" wp14:editId="0E06D3E6">
+            <wp:extent cx="5395595" cy="4046855"/>
+            <wp:effectExtent l="0" t="0" r="0" b="0"/>
+            <wp:docPr id="17" name="Imagen 17" descr="../../../Downloads/untitled.png"/>
+            <wp:cNvGraphicFramePr>
+              <a:graphicFrameLocks xmlns:a="http://schemas.openxmlformats.org/drawingml/2006/main" noChangeAspect="1"/>
+            </wp:cNvGraphicFramePr>
+            <a:graphic xmlns:a="http://schemas.openxmlformats.org/drawingml/2006/main">
+              <a:graphicData uri="http://schemas.openxmlformats.org/drawingml/2006/picture">
+                <pic:pic xmlns:pic="http://schemas.openxmlformats.org/drawingml/2006/picture">
+                  <pic:nvPicPr>
+                    <pic:cNvPr id="0" name="Picture 7" descr="../../../Downloads/untitled.png"/>
+                    <pic:cNvPicPr>
+                      <a:picLocks noChangeAspect="1" noChangeArrowheads="1"/>
+                    </pic:cNvPicPr>
+                  </pic:nvPicPr>
+                  <pic:blipFill>
+                    <a:blip r:embed="rId22">
+                      <a:extLst>
+                        <a:ext uri="{28A0092B-C50C-407E-A947-70E740481C1C}">
+                          <a14:useLocalDpi xmlns:a14="http://schemas.microsoft.com/office/drawing/2010/main" val="0"/>
+                        </a:ext>
+                      </a:extLst>
+                    </a:blip>
+                    <a:srcRect/>
+                    <a:stretch>
+                      <a:fillRect/>
+                    </a:stretch>
+                  </pic:blipFill>
+                  <pic:spPr bwMode="auto">
+                    <a:xfrm>
+                      <a:off x="0" y="0"/>
+                      <a:ext cx="5395595" cy="4046855"/>
+                    </a:xfrm>
+                    <a:prstGeom prst="rect">
+                      <a:avLst/>
+                    </a:prstGeom>
+                    <a:noFill/>
+                    <a:ln>
+                      <a:noFill/>
+                    </a:ln>
+                  </pic:spPr>
+                </pic:pic>
+              </a:graphicData>
+            </a:graphic>
+          </wp:inline>
+        </w:drawing>
+      </w:r>
+    </w:p>
+    <w:p>
+      <w:pPr>
+        <w:pStyle w:val="Descripcin"/>
+        <w:jc w:val="center"/>
+      </w:pPr>
+      <w:r>
+        <w:t xml:space="preserve">Figura </w:t>
+      </w:r>
+      <w:fldSimple w:instr=" SEQ Figura \* ARABIC ">
+        <w:r>
+          <w:rPr>
+            <w:noProof/>
+          </w:rPr>
+          <w:t>16</w:t>
+        </w:r>
+      </w:fldSimple>
+      <w:r>
+        <w:t>: Convergencia de los PLL.</w:t>
+      </w:r>
+    </w:p>
+    <w:p>
+      <w:r>
+        <w:t xml:space="preserve">Se puede apreciar que se necesitan unos 400 símbolos hasta que se consigue la convergencia. En un principio se probó a crear largas secuencias de 1s o 0s, para preparar cada respectivo PLL. Sin embargo, se comprobó que con símbolos aleatorios también se alcanzaba la convergencia. Es por esto que se decidió aprovechar las tramas de sincronización para este propósito. Para obtener buenos resultados, las tramas de sincronización necesitaban unos 300 símbolos, muy cercano a los 400 necesarios del PLL, así que no supone un incremento muy significativo. </w:t>
+      </w:r>
+    </w:p>
+    <w:p>
+      <w:r>
+        <w:t xml:space="preserve">A </w:t>
+      </w:r>
+      <w:r>
+        <w:t>continuación,</w:t>
+      </w:r>
+      <w:r>
+        <w:t xml:space="preserve"> se muestra la constelación</w:t>
+      </w:r>
+      <w:r>
+        <w:t xml:space="preserve"> de la señal recibida sin ruido (</w:t>
+      </w:r>
+      <w:r>
+        <w:rPr>
+          <w:rFonts w:cstheme="minorHAnsi"/>
+        </w:rPr>
+        <w:t xml:space="preserve">σ =0.01) que consigue una BER de 0%. </w:t>
+      </w:r>
+    </w:p>
+    <w:p>
+      <w:pPr>
+        <w:keepNext/>
         <w:jc w:val="left"/>
-        <w:rPr>
-          <w:rFonts w:asciiTheme="majorHAnsi" w:eastAsiaTheme="majorEastAsia" w:hAnsiTheme="majorHAnsi" w:cstheme="majorBidi"/>
-          <w:color w:val="2E74B5" w:themeColor="accent1" w:themeShade="BF"/>
-          <w:sz w:val="32"/>
-          <w:szCs w:val="32"/>
-        </w:rPr>
       </w:pPr>
       <w:r>
         <w:br w:type="page"/>
       </w:r>
+      <w:r>
+        <w:rPr>
+          <w:noProof/>
+          <w:lang w:val="es-ES_tradnl" w:eastAsia="es-ES_tradnl"/>
+        </w:rPr>
+        <w:lastRenderedPageBreak/>
+        <w:drawing>
+          <wp:inline distT="0" distB="0" distL="0" distR="0" wp14:anchorId="1ACBDA31" wp14:editId="17C281A8">
+            <wp:extent cx="5395595" cy="4046855"/>
+            <wp:effectExtent l="0" t="0" r="0" b="0"/>
+            <wp:docPr id="18" name="Imagen 18" descr="../../../Downloads/untitled.png"/>
+            <wp:cNvGraphicFramePr>
+              <a:graphicFrameLocks xmlns:a="http://schemas.openxmlformats.org/drawingml/2006/main" noChangeAspect="1"/>
+            </wp:cNvGraphicFramePr>
+            <a:graphic xmlns:a="http://schemas.openxmlformats.org/drawingml/2006/main">
+              <a:graphicData uri="http://schemas.openxmlformats.org/drawingml/2006/picture">
+                <pic:pic xmlns:pic="http://schemas.openxmlformats.org/drawingml/2006/picture">
+                  <pic:nvPicPr>
+                    <pic:cNvPr id="0" name="Picture 8" descr="../../../Downloads/untitled.png"/>
+                    <pic:cNvPicPr>
+                      <a:picLocks noChangeAspect="1" noChangeArrowheads="1"/>
+                    </pic:cNvPicPr>
+                  </pic:nvPicPr>
+                  <pic:blipFill>
+                    <a:blip r:embed="rId23">
+                      <a:extLst>
+                        <a:ext uri="{28A0092B-C50C-407E-A947-70E740481C1C}">
+                          <a14:useLocalDpi xmlns:a14="http://schemas.microsoft.com/office/drawing/2010/main" val="0"/>
+                        </a:ext>
+                      </a:extLst>
+                    </a:blip>
+                    <a:srcRect/>
+                    <a:stretch>
+                      <a:fillRect/>
+                    </a:stretch>
+                  </pic:blipFill>
+                  <pic:spPr bwMode="auto">
+                    <a:xfrm>
+                      <a:off x="0" y="0"/>
+                      <a:ext cx="5395595" cy="4046855"/>
+                    </a:xfrm>
+                    <a:prstGeom prst="rect">
+                      <a:avLst/>
+                    </a:prstGeom>
+                    <a:noFill/>
+                    <a:ln>
+                      <a:noFill/>
+                    </a:ln>
+                  </pic:spPr>
+                </pic:pic>
+              </a:graphicData>
+            </a:graphic>
+          </wp:inline>
+        </w:drawing>
+      </w:r>
+    </w:p>
+    <w:p>
+      <w:pPr>
+        <w:pStyle w:val="Descripcin"/>
+        <w:jc w:val="center"/>
+      </w:pPr>
+      <w:r>
+        <w:t xml:space="preserve">Figura </w:t>
+      </w:r>
+      <w:fldSimple w:instr=" SEQ Figura \* ARABIC ">
+        <w:r>
+          <w:rPr>
+            <w:noProof/>
+          </w:rPr>
+          <w:t>17</w:t>
+        </w:r>
+      </w:fldSimple>
+      <w:r>
+        <w:t>: Receptor 3</w:t>
+      </w:r>
+      <w:r>
+        <w:t>: Simulación de alta dispersión.</w:t>
+      </w:r>
+    </w:p>
+    <w:p>
+      <w:r>
+        <w:t xml:space="preserve">Se puede apreciar el tiempo de convergencia de los PLL en la constelación, así como el tiempo de convergencia del offset de muestreo. </w:t>
+      </w:r>
+    </w:p>
+    <w:p>
+      <w:pPr>
+        <w:rPr>
+          <w:rFonts w:cstheme="minorHAnsi"/>
+        </w:rPr>
+      </w:pPr>
+      <w:r>
+        <w:t xml:space="preserve">En segundo lugar, se ha probado a aumentar la potencia de ruido de la señal recibida. Los resultados obtenidos para una desviación típica </w:t>
+      </w:r>
+      <w:r>
+        <w:rPr>
+          <w:rFonts w:cstheme="minorHAnsi"/>
+        </w:rPr>
+        <w:t>σ =1</w:t>
+      </w:r>
+      <w:r>
+        <w:rPr>
+          <w:rFonts w:cstheme="minorHAnsi"/>
+        </w:rPr>
+        <w:t xml:space="preserve"> se muestran en la </w:t>
+      </w:r>
+      <w:r>
+        <w:rPr>
+          <w:rFonts w:cstheme="minorHAnsi"/>
+        </w:rPr>
+        <w:t>siguiente figura</w:t>
+      </w:r>
+      <w:r>
+        <w:rPr>
+          <w:rFonts w:cstheme="minorHAnsi"/>
+        </w:rPr>
+        <w:t xml:space="preserve">. Como puede comprobarse, la constelación obtenida es considerablemente más ruidosa </w:t>
+      </w:r>
+      <w:r>
+        <w:rPr>
+          <w:rFonts w:cstheme="minorHAnsi"/>
+        </w:rPr>
+        <w:t>y,</w:t>
+      </w:r>
+      <w:r>
+        <w:rPr>
+          <w:rFonts w:cstheme="minorHAnsi"/>
+        </w:rPr>
+        <w:t xml:space="preserve"> </w:t>
+      </w:r>
+      <w:r>
+        <w:rPr>
+          <w:rFonts w:cstheme="minorHAnsi"/>
+        </w:rPr>
+        <w:t>e</w:t>
+      </w:r>
+      <w:r>
+        <w:rPr>
+          <w:rFonts w:cstheme="minorHAnsi"/>
+        </w:rPr>
+        <w:t xml:space="preserve">n consecuencia, el BER ha aumentado su valor a </w:t>
+      </w:r>
+      <w:r>
+        <w:rPr>
+          <w:rFonts w:cstheme="minorHAnsi"/>
+        </w:rPr>
+        <w:t>1</w:t>
+      </w:r>
+      <w:r>
+        <w:rPr>
+          <w:rFonts w:cstheme="minorHAnsi"/>
+        </w:rPr>
+        <w:t>%.</w:t>
+      </w:r>
+    </w:p>
+    <w:p>
+      <w:pPr>
+        <w:keepNext/>
+      </w:pPr>
+      <w:r>
+        <w:rPr>
+          <w:noProof/>
+          <w:lang w:val="es-ES_tradnl" w:eastAsia="es-ES_tradnl"/>
+        </w:rPr>
+        <w:lastRenderedPageBreak/>
+        <w:drawing>
+          <wp:inline distT="0" distB="0" distL="0" distR="0" wp14:anchorId="2A43B7BB" wp14:editId="10CC57D2">
+            <wp:extent cx="5395595" cy="4046855"/>
+            <wp:effectExtent l="0" t="0" r="0" b="0"/>
+            <wp:docPr id="19" name="Imagen 19" descr="../../../Downloads/untitled.png"/>
+            <wp:cNvGraphicFramePr>
+              <a:graphicFrameLocks xmlns:a="http://schemas.openxmlformats.org/drawingml/2006/main" noChangeAspect="1"/>
+            </wp:cNvGraphicFramePr>
+            <a:graphic xmlns:a="http://schemas.openxmlformats.org/drawingml/2006/main">
+              <a:graphicData uri="http://schemas.openxmlformats.org/drawingml/2006/picture">
+                <pic:pic xmlns:pic="http://schemas.openxmlformats.org/drawingml/2006/picture">
+                  <pic:nvPicPr>
+                    <pic:cNvPr id="0" name="Picture 9" descr="../../../Downloads/untitled.png"/>
+                    <pic:cNvPicPr>
+                      <a:picLocks noChangeAspect="1" noChangeArrowheads="1"/>
+                    </pic:cNvPicPr>
+                  </pic:nvPicPr>
+                  <pic:blipFill>
+                    <a:blip r:embed="rId24">
+                      <a:extLst>
+                        <a:ext uri="{28A0092B-C50C-407E-A947-70E740481C1C}">
+                          <a14:useLocalDpi xmlns:a14="http://schemas.microsoft.com/office/drawing/2010/main" val="0"/>
+                        </a:ext>
+                      </a:extLst>
+                    </a:blip>
+                    <a:srcRect/>
+                    <a:stretch>
+                      <a:fillRect/>
+                    </a:stretch>
+                  </pic:blipFill>
+                  <pic:spPr bwMode="auto">
+                    <a:xfrm>
+                      <a:off x="0" y="0"/>
+                      <a:ext cx="5395595" cy="4046855"/>
+                    </a:xfrm>
+                    <a:prstGeom prst="rect">
+                      <a:avLst/>
+                    </a:prstGeom>
+                    <a:noFill/>
+                    <a:ln>
+                      <a:noFill/>
+                    </a:ln>
+                  </pic:spPr>
+                </pic:pic>
+              </a:graphicData>
+            </a:graphic>
+          </wp:inline>
+        </w:drawing>
+      </w:r>
+    </w:p>
+    <w:p>
+      <w:pPr>
+        <w:pStyle w:val="Descripcin"/>
+        <w:jc w:val="center"/>
+      </w:pPr>
+      <w:r>
+        <w:t xml:space="preserve">Figura </w:t>
+      </w:r>
+      <w:fldSimple w:instr=" SEQ Figura \* ARABIC ">
+        <w:r>
+          <w:rPr>
+            <w:noProof/>
+          </w:rPr>
+          <w:t>18</w:t>
+        </w:r>
+      </w:fldSimple>
+      <w:r>
+        <w:t xml:space="preserve">: </w:t>
+      </w:r>
+      <w:r>
+        <w:t>Receptor 1: Simulación de alto ruido</w:t>
+      </w:r>
+      <w:r>
+        <w:t>.</w:t>
+      </w:r>
+    </w:p>
+    <w:p>
+      <w:r>
+        <w:t xml:space="preserve">Por último, se procede a simular sin ruido y con dispersión. Al igual que en el caso anterior, se prueba el peor caso para la dispersión: misma amplitud que la señal original y retardo de 180us. </w:t>
+      </w:r>
+    </w:p>
+    <w:p>
+      <w:pPr>
+        <w:keepNext/>
+      </w:pPr>
+      <w:r>
+        <w:rPr>
+          <w:noProof/>
+          <w:lang w:val="es-ES_tradnl" w:eastAsia="es-ES_tradnl"/>
+        </w:rPr>
+        <w:lastRenderedPageBreak/>
+        <w:drawing>
+          <wp:inline distT="0" distB="0" distL="0" distR="0" wp14:anchorId="631ECE02" wp14:editId="2295C027">
+            <wp:extent cx="5395595" cy="4046855"/>
+            <wp:effectExtent l="0" t="0" r="0" b="0"/>
+            <wp:docPr id="20" name="Imagen 20" descr="../../../Downloads/untitled.png"/>
+            <wp:cNvGraphicFramePr>
+              <a:graphicFrameLocks xmlns:a="http://schemas.openxmlformats.org/drawingml/2006/main" noChangeAspect="1"/>
+            </wp:cNvGraphicFramePr>
+            <a:graphic xmlns:a="http://schemas.openxmlformats.org/drawingml/2006/main">
+              <a:graphicData uri="http://schemas.openxmlformats.org/drawingml/2006/picture">
+                <pic:pic xmlns:pic="http://schemas.openxmlformats.org/drawingml/2006/picture">
+                  <pic:nvPicPr>
+                    <pic:cNvPr id="0" name="Picture 10" descr="../../../Downloads/untitled.png"/>
+                    <pic:cNvPicPr>
+                      <a:picLocks noChangeAspect="1" noChangeArrowheads="1"/>
+                    </pic:cNvPicPr>
+                  </pic:nvPicPr>
+                  <pic:blipFill>
+                    <a:blip r:embed="rId25">
+                      <a:extLst>
+                        <a:ext uri="{28A0092B-C50C-407E-A947-70E740481C1C}">
+                          <a14:useLocalDpi xmlns:a14="http://schemas.microsoft.com/office/drawing/2010/main" val="0"/>
+                        </a:ext>
+                      </a:extLst>
+                    </a:blip>
+                    <a:srcRect/>
+                    <a:stretch>
+                      <a:fillRect/>
+                    </a:stretch>
+                  </pic:blipFill>
+                  <pic:spPr bwMode="auto">
+                    <a:xfrm>
+                      <a:off x="0" y="0"/>
+                      <a:ext cx="5395595" cy="4046855"/>
+                    </a:xfrm>
+                    <a:prstGeom prst="rect">
+                      <a:avLst/>
+                    </a:prstGeom>
+                    <a:noFill/>
+                    <a:ln>
+                      <a:noFill/>
+                    </a:ln>
+                  </pic:spPr>
+                </pic:pic>
+              </a:graphicData>
+            </a:graphic>
+          </wp:inline>
+        </w:drawing>
+      </w:r>
+    </w:p>
+    <w:p>
+      <w:pPr>
+        <w:pStyle w:val="Descripcin"/>
+        <w:jc w:val="center"/>
+      </w:pPr>
+      <w:r>
+        <w:t xml:space="preserve">Figura </w:t>
+      </w:r>
+      <w:fldSimple w:instr=" SEQ Figura \* ARABIC ">
+        <w:r>
+          <w:rPr>
+            <w:noProof/>
+          </w:rPr>
+          <w:t>19</w:t>
+        </w:r>
+      </w:fldSimple>
+      <w:r>
+        <w:t>:</w:t>
+      </w:r>
+      <w:r>
+        <w:t xml:space="preserve"> Receptor 3: Simulación de alta dispersión.</w:t>
+      </w:r>
+    </w:p>
+    <w:p>
+      <w:r>
+        <w:t>Al igual que en el caso anterior,</w:t>
+      </w:r>
+      <w:r>
+        <w:t xml:space="preserve"> la dispersión</w:t>
+      </w:r>
+      <w:r>
+        <w:t xml:space="preserve"> no supone </w:t>
+      </w:r>
+      <w:r>
+        <w:t xml:space="preserve">un gran problema. </w:t>
+      </w:r>
     </w:p>
     <w:p>
       <w:pPr>
@@ -7081,7 +7975,6 @@
       </w:pPr>
       <w:bookmarkStart w:id="15" w:name="_Toc503096299"/>
       <w:r>
-        <w:lastRenderedPageBreak/>
         <w:t>Comunicación de espectro ensanchado</w:t>
       </w:r>
       <w:bookmarkEnd w:id="15"/>
@@ -7100,8 +7993,8 @@
 </file>
 
 <file path=word/numbering.xml><?xml version="1.0" encoding="utf-8"?>
-<w:numbering xmlns:wpc="http://schemas.microsoft.com/office/word/2010/wordprocessingCanvas" xmlns:mc="http://schemas.openxmlformats.org/markup-compatibility/2006" xmlns:o="urn:schemas-microsoft-com:office:office" xmlns:r="http://schemas.openxmlformats.org/officeDocument/2006/relationships" xmlns:m="http://schemas.openxmlformats.org/officeDocument/2006/math" xmlns:v="urn:schemas-microsoft-com:vml" xmlns:wp14="http://schemas.microsoft.com/office/word/2010/wordprocessingDrawing" xmlns:wp="http://schemas.openxmlformats.org/drawingml/2006/wordprocessingDrawing" xmlns:w10="urn:schemas-microsoft-com:office:word" xmlns:w="http://schemas.openxmlformats.org/wordprocessingml/2006/main" xmlns:w14="http://schemas.microsoft.com/office/word/2010/wordml" xmlns:w15="http://schemas.microsoft.com/office/word/2012/wordml" xmlns:wpg="http://schemas.microsoft.com/office/word/2010/wordprocessingGroup" xmlns:wpi="http://schemas.microsoft.com/office/word/2010/wordprocessingInk" xmlns:wne="http://schemas.microsoft.com/office/word/2006/wordml" xmlns:wps="http://schemas.microsoft.com/office/word/2010/wordprocessingShape" mc:Ignorable="w14 w15 wp14">
-  <w:abstractNum w:abstractNumId="0" w15:restartNumberingAfterBreak="0">
+<w:numbering xmlns:wpc="http://schemas.microsoft.com/office/word/2010/wordprocessingCanvas" xmlns:mo="http://schemas.microsoft.com/office/mac/office/2008/main" xmlns:mc="http://schemas.openxmlformats.org/markup-compatibility/2006" xmlns:mv="urn:schemas-microsoft-com:mac:vml" xmlns:o="urn:schemas-microsoft-com:office:office" xmlns:r="http://schemas.openxmlformats.org/officeDocument/2006/relationships" xmlns:m="http://schemas.openxmlformats.org/officeDocument/2006/math" xmlns:v="urn:schemas-microsoft-com:vml" xmlns:wp14="http://schemas.microsoft.com/office/word/2010/wordprocessingDrawing" xmlns:wp="http://schemas.openxmlformats.org/drawingml/2006/wordprocessingDrawing" xmlns:w10="urn:schemas-microsoft-com:office:word" xmlns:w="http://schemas.openxmlformats.org/wordprocessingml/2006/main" xmlns:w14="http://schemas.microsoft.com/office/word/2010/wordml" xmlns:w15="http://schemas.microsoft.com/office/word/2012/wordml" xmlns:wpg="http://schemas.microsoft.com/office/word/2010/wordprocessingGroup" xmlns:wpi="http://schemas.microsoft.com/office/word/2010/wordprocessingInk" xmlns:wne="http://schemas.microsoft.com/office/word/2006/wordml" xmlns:wps="http://schemas.microsoft.com/office/word/2010/wordprocessingShape" mc:Ignorable="w14 w15 wp14">
+  <w:abstractNum w:abstractNumId="0">
     <w:nsid w:val="0E017741"/>
     <w:multiLevelType w:val="hybridMultilevel"/>
     <w:tmpl w:val="7346D5F0"/>
@@ -7214,7 +8107,7 @@
       </w:rPr>
     </w:lvl>
   </w:abstractNum>
-  <w:abstractNum w:abstractNumId="1" w15:restartNumberingAfterBreak="0">
+  <w:abstractNum w:abstractNumId="1">
     <w:nsid w:val="1C615960"/>
     <w:multiLevelType w:val="hybridMultilevel"/>
     <w:tmpl w:val="F43E9C3E"/>
@@ -7327,7 +8220,7 @@
       </w:rPr>
     </w:lvl>
   </w:abstractNum>
-  <w:abstractNum w:abstractNumId="2" w15:restartNumberingAfterBreak="0">
+  <w:abstractNum w:abstractNumId="2">
     <w:nsid w:val="2B7445E7"/>
     <w:multiLevelType w:val="hybridMultilevel"/>
     <w:tmpl w:val="E83025A6"/>
@@ -7440,7 +8333,7 @@
       </w:rPr>
     </w:lvl>
   </w:abstractNum>
-  <w:abstractNum w:abstractNumId="3" w15:restartNumberingAfterBreak="0">
+  <w:abstractNum w:abstractNumId="3">
     <w:nsid w:val="34D50E93"/>
     <w:multiLevelType w:val="multilevel"/>
     <w:tmpl w:val="0C0A0025"/>
@@ -7526,7 +8419,7 @@
       </w:pPr>
     </w:lvl>
   </w:abstractNum>
-  <w:abstractNum w:abstractNumId="4" w15:restartNumberingAfterBreak="0">
+  <w:abstractNum w:abstractNumId="4">
     <w:nsid w:val="414362E2"/>
     <w:multiLevelType w:val="multilevel"/>
     <w:tmpl w:val="7C0E84D6"/>
@@ -7648,7 +8541,7 @@
       </w:rPr>
     </w:lvl>
   </w:abstractNum>
-  <w:abstractNum w:abstractNumId="5" w15:restartNumberingAfterBreak="0">
+  <w:abstractNum w:abstractNumId="5">
     <w:nsid w:val="43F427EA"/>
     <w:multiLevelType w:val="hybridMultilevel"/>
     <w:tmpl w:val="F7F86D0E"/>
@@ -7761,7 +8654,7 @@
       </w:rPr>
     </w:lvl>
   </w:abstractNum>
-  <w:abstractNum w:abstractNumId="6" w15:restartNumberingAfterBreak="0">
+  <w:abstractNum w:abstractNumId="6">
     <w:nsid w:val="44524188"/>
     <w:multiLevelType w:val="multilevel"/>
     <w:tmpl w:val="0C0A0025"/>
@@ -7847,7 +8740,7 @@
       </w:pPr>
     </w:lvl>
   </w:abstractNum>
-  <w:abstractNum w:abstractNumId="7" w15:restartNumberingAfterBreak="0">
+  <w:abstractNum w:abstractNumId="7">
     <w:nsid w:val="7C2B5F69"/>
     <w:multiLevelType w:val="hybridMultilevel"/>
     <w:tmpl w:val="1A128C9A"/>
@@ -8004,7 +8897,7 @@
       </w:pPr>
     </w:pPrDefault>
   </w:docDefaults>
-  <w:latentStyles w:defLockedState="0" w:defUIPriority="99" w:defSemiHidden="0" w:defUnhideWhenUsed="0" w:defQFormat="0" w:count="371">
+  <w:latentStyles w:defLockedState="0" w:defUIPriority="99" w:defSemiHidden="0" w:defUnhideWhenUsed="0" w:defQFormat="0" w:count="382">
     <w:lsdException w:name="Normal" w:uiPriority="0" w:qFormat="1"/>
     <w:lsdException w:name="heading 1" w:uiPriority="9" w:qFormat="1"/>
     <w:lsdException w:name="heading 2" w:semiHidden="1" w:uiPriority="9" w:unhideWhenUsed="1" w:qFormat="1"/>
@@ -8110,7 +9003,6 @@
     <w:lsdException w:name="HTML Sample" w:semiHidden="1" w:unhideWhenUsed="1"/>
     <w:lsdException w:name="HTML Typewriter" w:semiHidden="1" w:unhideWhenUsed="1"/>
     <w:lsdException w:name="HTML Variable" w:semiHidden="1" w:unhideWhenUsed="1"/>
-    <w:lsdException w:name="Normal Table" w:semiHidden="1" w:unhideWhenUsed="1"/>
     <w:lsdException w:name="annotation subject" w:semiHidden="1" w:unhideWhenUsed="1"/>
     <w:lsdException w:name="No List" w:semiHidden="1" w:unhideWhenUsed="1"/>
     <w:lsdException w:name="Outline List 1" w:semiHidden="1" w:unhideWhenUsed="1"/>
@@ -8156,11 +9048,9 @@
     <w:lsdException w:name="Table Subtle 1" w:semiHidden="1" w:unhideWhenUsed="1"/>
     <w:lsdException w:name="Table Subtle 2" w:semiHidden="1" w:unhideWhenUsed="1"/>
     <w:lsdException w:name="Table Web 1" w:semiHidden="1" w:unhideWhenUsed="1"/>
-    <w:lsdException w:name="Table Web 2" w:semiHidden="1" w:unhideWhenUsed="1"/>
     <w:lsdException w:name="Table Web 3" w:semiHidden="1" w:unhideWhenUsed="1"/>
     <w:lsdException w:name="Balloon Text" w:semiHidden="1" w:unhideWhenUsed="1"/>
     <w:lsdException w:name="Table Grid" w:uiPriority="39"/>
-    <w:lsdException w:name="Table Theme" w:semiHidden="1" w:unhideWhenUsed="1"/>
     <w:lsdException w:name="Placeholder Text" w:semiHidden="1"/>
     <w:lsdException w:name="No Spacing" w:uiPriority="1" w:qFormat="1"/>
     <w:lsdException w:name="Light Shading" w:uiPriority="60"/>
@@ -8376,6 +9266,8 @@
     <w:lsdException w:name="List Table 5 Dark Accent 6" w:uiPriority="50"/>
     <w:lsdException w:name="List Table 6 Colorful Accent 6" w:uiPriority="51"/>
     <w:lsdException w:name="List Table 7 Colorful Accent 6" w:uiPriority="52"/>
+    <w:lsdException w:name="Mention" w:semiHidden="1" w:unhideWhenUsed="1"/>
+    <w:lsdException w:name="Smart Hyperlink" w:semiHidden="1" w:unhideWhenUsed="1"/>
   </w:latentStyles>
   <w:style w:type="paragraph" w:default="1" w:styleId="Normal">
     <w:name w:val="Normal"/>
@@ -8864,6 +9756,7 @@
       <w:spacing w:after="0" w:line="240" w:lineRule="auto"/>
     </w:pPr>
     <w:tblPr>
+      <w:tblInd w:w="0" w:type="dxa"/>
       <w:tblBorders>
         <w:top w:val="single" w:sz="4" w:space="0" w:color="auto"/>
         <w:left w:val="single" w:sz="4" w:space="0" w:color="auto"/>
@@ -8872,6 +9765,12 @@
         <w:insideH w:val="single" w:sz="4" w:space="0" w:color="auto"/>
         <w:insideV w:val="single" w:sz="4" w:space="0" w:color="auto"/>
       </w:tblBorders>
+      <w:tblCellMar>
+        <w:top w:w="0" w:type="dxa"/>
+        <w:left w:w="108" w:type="dxa"/>
+        <w:bottom w:w="0" w:type="dxa"/>
+        <w:right w:w="108" w:type="dxa"/>
+      </w:tblCellMar>
     </w:tblPr>
   </w:style>
   <w:style w:type="table" w:styleId="Tabladecuadrcula5oscura-nfasis1">
@@ -8885,6 +9784,7 @@
     <w:tblPr>
       <w:tblStyleRowBandSize w:val="1"/>
       <w:tblStyleColBandSize w:val="1"/>
+      <w:tblInd w:w="0" w:type="dxa"/>
       <w:tblBorders>
         <w:top w:val="single" w:sz="4" w:space="0" w:color="FFFFFF" w:themeColor="background1"/>
         <w:left w:val="single" w:sz="4" w:space="0" w:color="FFFFFF" w:themeColor="background1"/>
@@ -8893,6 +9793,12 @@
         <w:insideH w:val="single" w:sz="4" w:space="0" w:color="FFFFFF" w:themeColor="background1"/>
         <w:insideV w:val="single" w:sz="4" w:space="0" w:color="FFFFFF" w:themeColor="background1"/>
       </w:tblBorders>
+      <w:tblCellMar>
+        <w:top w:w="0" w:type="dxa"/>
+        <w:left w:w="108" w:type="dxa"/>
+        <w:bottom w:w="0" w:type="dxa"/>
+        <w:right w:w="108" w:type="dxa"/>
+      </w:tblCellMar>
     </w:tblPr>
     <w:tcPr>
       <w:shd w:val="clear" w:color="auto" w:fill="DEEAF6" w:themeFill="accent1" w:themeFillTint="33"/>
@@ -9013,544 +9919,6 @@
     </w:pPr>
   </w:style>
 </w:styles>
-</file>
-
-<file path=word/glossary/document.xml><?xml version="1.0" encoding="utf-8"?>
-<w:glossaryDocument xmlns:wpc="http://schemas.microsoft.com/office/word/2010/wordprocessingCanvas" xmlns:mc="http://schemas.openxmlformats.org/markup-compatibility/2006" xmlns:o="urn:schemas-microsoft-com:office:office" xmlns:r="http://schemas.openxmlformats.org/officeDocument/2006/relationships" xmlns:m="http://schemas.openxmlformats.org/officeDocument/2006/math" xmlns:v="urn:schemas-microsoft-com:vml" xmlns:wp14="http://schemas.microsoft.com/office/word/2010/wordprocessingDrawing" xmlns:wp="http://schemas.openxmlformats.org/drawingml/2006/wordprocessingDrawing" xmlns:w10="urn:schemas-microsoft-com:office:word" xmlns:w="http://schemas.openxmlformats.org/wordprocessingml/2006/main" xmlns:w14="http://schemas.microsoft.com/office/word/2010/wordml" xmlns:w15="http://schemas.microsoft.com/office/word/2012/wordml" xmlns:wpg="http://schemas.microsoft.com/office/word/2010/wordprocessingGroup" xmlns:wpi="http://schemas.microsoft.com/office/word/2010/wordprocessingInk" xmlns:wne="http://schemas.microsoft.com/office/word/2006/wordml" xmlns:wps="http://schemas.microsoft.com/office/word/2010/wordprocessingShape" mc:Ignorable="w14 w15 wp14"/>
-</file>
-
-<file path=word/glossary/fontTable.xml><?xml version="1.0" encoding="utf-8"?>
-<w:fonts xmlns:mc="http://schemas.openxmlformats.org/markup-compatibility/2006" xmlns:r="http://schemas.openxmlformats.org/officeDocument/2006/relationships" xmlns:w="http://schemas.openxmlformats.org/wordprocessingml/2006/main" xmlns:w14="http://schemas.microsoft.com/office/word/2010/wordml" xmlns:w15="http://schemas.microsoft.com/office/word/2012/wordml" mc:Ignorable="w14 w15">
-  <w:font w:name="Symbol">
-    <w:panose1 w:val="05050102010706020507"/>
-    <w:charset w:val="02"/>
-    <w:family w:val="roman"/>
-    <w:pitch w:val="variable"/>
-    <w:sig w:usb0="00000000" w:usb1="10000000" w:usb2="00000000" w:usb3="00000000" w:csb0="80000000" w:csb1="00000000"/>
-  </w:font>
-  <w:font w:name="Times New Roman">
-    <w:panose1 w:val="02020603050405020304"/>
-    <w:charset w:val="00"/>
-    <w:family w:val="roman"/>
-    <w:pitch w:val="variable"/>
-    <w:sig w:usb0="E0002EFF" w:usb1="C000785B" w:usb2="00000009" w:usb3="00000000" w:csb0="000001FF" w:csb1="00000000"/>
-  </w:font>
-  <w:font w:name="Courier New">
-    <w:panose1 w:val="02070309020205020404"/>
-    <w:charset w:val="00"/>
-    <w:family w:val="modern"/>
-    <w:pitch w:val="fixed"/>
-    <w:sig w:usb0="E0002EFF" w:usb1="C0007843" w:usb2="00000009" w:usb3="00000000" w:csb0="000001FF" w:csb1="00000000"/>
-  </w:font>
-  <w:font w:name="Wingdings">
-    <w:panose1 w:val="05000000000000000000"/>
-    <w:charset w:val="02"/>
-    <w:family w:val="auto"/>
-    <w:pitch w:val="variable"/>
-    <w:sig w:usb0="00000000" w:usb1="10000000" w:usb2="00000000" w:usb3="00000000" w:csb0="80000000" w:csb1="00000000"/>
-  </w:font>
-  <w:font w:name="Calibri">
-    <w:panose1 w:val="020F0502020204030204"/>
-    <w:charset w:val="00"/>
-    <w:family w:val="swiss"/>
-    <w:pitch w:val="variable"/>
-    <w:sig w:usb0="E0002AFF" w:usb1="C000247B" w:usb2="00000009" w:usb3="00000000" w:csb0="000001FF" w:csb1="00000000"/>
-  </w:font>
-  <w:font w:name="Calibri Light">
-    <w:panose1 w:val="020F0302020204030204"/>
-    <w:charset w:val="00"/>
-    <w:family w:val="swiss"/>
-    <w:pitch w:val="variable"/>
-    <w:sig w:usb0="E0002AFF" w:usb1="C000247B" w:usb2="00000009" w:usb3="00000000" w:csb0="000001FF" w:csb1="00000000"/>
-  </w:font>
-  <w:font w:name="Cambria Math">
-    <w:panose1 w:val="02040503050406030204"/>
-    <w:charset w:val="00"/>
-    <w:family w:val="roman"/>
-    <w:pitch w:val="variable"/>
-    <w:sig w:usb0="E00006FF" w:usb1="420024FF" w:usb2="02000000" w:usb3="00000000" w:csb0="0000019F" w:csb1="00000000"/>
-  </w:font>
-</w:fonts>
-</file>
-
-<file path=word/glossary/settings.xml><?xml version="1.0" encoding="utf-8"?>
-<w:settings xmlns:mc="http://schemas.openxmlformats.org/markup-compatibility/2006" xmlns:o="urn:schemas-microsoft-com:office:office" xmlns:r="http://schemas.openxmlformats.org/officeDocument/2006/relationships" xmlns:m="http://schemas.openxmlformats.org/officeDocument/2006/math" xmlns:v="urn:schemas-microsoft-com:vml" xmlns:w10="urn:schemas-microsoft-com:office:word" xmlns:w="http://schemas.openxmlformats.org/wordprocessingml/2006/main" xmlns:w14="http://schemas.microsoft.com/office/word/2010/wordml" xmlns:w15="http://schemas.microsoft.com/office/word/2012/wordml" xmlns:sl="http://schemas.openxmlformats.org/schemaLibrary/2006/main" mc:Ignorable="w14 w15">
-  <w:view w:val="normal"/>
-  <w:defaultTabStop w:val="708"/>
-  <w:hyphenationZone w:val="425"/>
-  <w:characterSpacingControl w:val="doNotCompress"/>
-  <w:compat>
-    <w:useFELayout/>
-    <w:compatSetting w:name="compatibilityMode" w:uri="http://schemas.microsoft.com/office/word" w:val="15"/>
-    <w:compatSetting w:name="overrideTableStyleFontSizeAndJustification" w:uri="http://schemas.microsoft.com/office/word" w:val="1"/>
-    <w:compatSetting w:name="enableOpenTypeFeatures" w:uri="http://schemas.microsoft.com/office/word" w:val="1"/>
-    <w:compatSetting w:name="doNotFlipMirrorIndents" w:uri="http://schemas.microsoft.com/office/word" w:val="1"/>
-    <w:compatSetting w:name="differentiateMultirowTableHeaders" w:uri="http://schemas.microsoft.com/office/word" w:val="1"/>
-  </w:compat>
-  <w:rsids>
-    <w:rsidRoot w:val="00E26F9A"/>
-    <w:rsid w:val="00E26F9A"/>
-  </w:rsids>
-  <m:mathPr>
-    <m:mathFont m:val="Cambria Math"/>
-    <m:brkBin m:val="before"/>
-    <m:brkBinSub m:val="--"/>
-    <m:smallFrac m:val="0"/>
-    <m:dispDef/>
-    <m:lMargin m:val="0"/>
-    <m:rMargin m:val="0"/>
-    <m:defJc m:val="centerGroup"/>
-    <m:wrapIndent m:val="1440"/>
-    <m:intLim m:val="subSup"/>
-    <m:naryLim m:val="undOvr"/>
-  </m:mathPr>
-  <w:themeFontLang w:val="es-ES"/>
-  <w:clrSchemeMapping w:bg1="light1" w:t1="dark1" w:bg2="light2" w:t2="dark2" w:accent1="accent1" w:accent2="accent2" w:accent3="accent3" w:accent4="accent4" w:accent5="accent5" w:accent6="accent6" w:hyperlink="hyperlink" w:followedHyperlink="followedHyperlink"/>
-  <w:decimalSymbol w:val=","/>
-  <w:listSeparator w:val=";"/>
-  <w15:chartTrackingRefBased/>
-</w:settings>
-</file>
-
-<file path=word/glossary/styles.xml><?xml version="1.0" encoding="utf-8"?>
-<w:styles xmlns:mc="http://schemas.openxmlformats.org/markup-compatibility/2006" xmlns:r="http://schemas.openxmlformats.org/officeDocument/2006/relationships" xmlns:w="http://schemas.openxmlformats.org/wordprocessingml/2006/main" xmlns:w14="http://schemas.microsoft.com/office/word/2010/wordml" xmlns:w15="http://schemas.microsoft.com/office/word/2012/wordml" mc:Ignorable="w14 w15">
-  <w:docDefaults>
-    <w:rPrDefault>
-      <w:rPr>
-        <w:rFonts w:asciiTheme="minorHAnsi" w:eastAsiaTheme="minorEastAsia" w:hAnsiTheme="minorHAnsi" w:cstheme="minorBidi"/>
-        <w:sz w:val="22"/>
-        <w:szCs w:val="22"/>
-        <w:lang w:val="es-ES" w:eastAsia="es-ES" w:bidi="ar-SA"/>
-      </w:rPr>
-    </w:rPrDefault>
-    <w:pPrDefault>
-      <w:pPr>
-        <w:spacing w:after="160" w:line="259" w:lineRule="auto"/>
-      </w:pPr>
-    </w:pPrDefault>
-  </w:docDefaults>
-  <w:latentStyles w:defLockedState="0" w:defUIPriority="99" w:defSemiHidden="0" w:defUnhideWhenUsed="0" w:defQFormat="0" w:count="371">
-    <w:lsdException w:name="Normal" w:uiPriority="0" w:qFormat="1"/>
-    <w:lsdException w:name="heading 1" w:uiPriority="9" w:qFormat="1"/>
-    <w:lsdException w:name="heading 2" w:semiHidden="1" w:uiPriority="9" w:unhideWhenUsed="1" w:qFormat="1"/>
-    <w:lsdException w:name="heading 3" w:semiHidden="1" w:uiPriority="9" w:unhideWhenUsed="1" w:qFormat="1"/>
-    <w:lsdException w:name="heading 4" w:semiHidden="1" w:uiPriority="9" w:unhideWhenUsed="1" w:qFormat="1"/>
-    <w:lsdException w:name="heading 5" w:semiHidden="1" w:uiPriority="9" w:unhideWhenUsed="1" w:qFormat="1"/>
-    <w:lsdException w:name="heading 6" w:semiHidden="1" w:uiPriority="9" w:unhideWhenUsed="1" w:qFormat="1"/>
-    <w:lsdException w:name="heading 7" w:semiHidden="1" w:uiPriority="9" w:unhideWhenUsed="1" w:qFormat="1"/>
-    <w:lsdException w:name="heading 8" w:semiHidden="1" w:uiPriority="9" w:unhideWhenUsed="1" w:qFormat="1"/>
-    <w:lsdException w:name="heading 9" w:semiHidden="1" w:uiPriority="9" w:unhideWhenUsed="1" w:qFormat="1"/>
-    <w:lsdException w:name="index 1" w:semiHidden="1" w:unhideWhenUsed="1"/>
-    <w:lsdException w:name="index 2" w:semiHidden="1" w:unhideWhenUsed="1"/>
-    <w:lsdException w:name="index 3" w:semiHidden="1" w:unhideWhenUsed="1"/>
-    <w:lsdException w:name="index 4" w:semiHidden="1" w:unhideWhenUsed="1"/>
-    <w:lsdException w:name="index 5" w:semiHidden="1" w:unhideWhenUsed="1"/>
-    <w:lsdException w:name="index 6" w:semiHidden="1" w:unhideWhenUsed="1"/>
-    <w:lsdException w:name="index 7" w:semiHidden="1" w:unhideWhenUsed="1"/>
-    <w:lsdException w:name="index 8" w:semiHidden="1" w:unhideWhenUsed="1"/>
-    <w:lsdException w:name="index 9" w:semiHidden="1" w:unhideWhenUsed="1"/>
-    <w:lsdException w:name="toc 1" w:semiHidden="1" w:uiPriority="39" w:unhideWhenUsed="1"/>
-    <w:lsdException w:name="toc 2" w:semiHidden="1" w:uiPriority="39" w:unhideWhenUsed="1"/>
-    <w:lsdException w:name="toc 3" w:semiHidden="1" w:uiPriority="39" w:unhideWhenUsed="1"/>
-    <w:lsdException w:name="toc 4" w:semiHidden="1" w:uiPriority="39" w:unhideWhenUsed="1"/>
-    <w:lsdException w:name="toc 5" w:semiHidden="1" w:uiPriority="39" w:unhideWhenUsed="1"/>
-    <w:lsdException w:name="toc 6" w:semiHidden="1" w:uiPriority="39" w:unhideWhenUsed="1"/>
-    <w:lsdException w:name="toc 7" w:semiHidden="1" w:uiPriority="39" w:unhideWhenUsed="1"/>
-    <w:lsdException w:name="toc 8" w:semiHidden="1" w:uiPriority="39" w:unhideWhenUsed="1"/>
-    <w:lsdException w:name="toc 9" w:semiHidden="1" w:uiPriority="39" w:unhideWhenUsed="1"/>
-    <w:lsdException w:name="Normal Indent" w:semiHidden="1" w:unhideWhenUsed="1"/>
-    <w:lsdException w:name="footnote text" w:semiHidden="1" w:unhideWhenUsed="1"/>
-    <w:lsdException w:name="annotation text" w:semiHidden="1" w:unhideWhenUsed="1"/>
-    <w:lsdException w:name="header" w:semiHidden="1" w:unhideWhenUsed="1"/>
-    <w:lsdException w:name="footer" w:semiHidden="1" w:unhideWhenUsed="1"/>
-    <w:lsdException w:name="index heading" w:semiHidden="1" w:unhideWhenUsed="1"/>
-    <w:lsdException w:name="caption" w:semiHidden="1" w:uiPriority="35" w:unhideWhenUsed="1" w:qFormat="1"/>
-    <w:lsdException w:name="table of figures" w:semiHidden="1" w:unhideWhenUsed="1"/>
-    <w:lsdException w:name="envelope address" w:semiHidden="1" w:unhideWhenUsed="1"/>
-    <w:lsdException w:name="envelope return" w:semiHidden="1" w:unhideWhenUsed="1"/>
-    <w:lsdException w:name="footnote reference" w:semiHidden="1" w:unhideWhenUsed="1"/>
-    <w:lsdException w:name="annotation reference" w:semiHidden="1" w:unhideWhenUsed="1"/>
-    <w:lsdException w:name="line number" w:semiHidden="1" w:unhideWhenUsed="1"/>
-    <w:lsdException w:name="page number" w:semiHidden="1" w:unhideWhenUsed="1"/>
-    <w:lsdException w:name="endnote reference" w:semiHidden="1" w:unhideWhenUsed="1"/>
-    <w:lsdException w:name="endnote text" w:semiHidden="1" w:unhideWhenUsed="1"/>
-    <w:lsdException w:name="table of authorities" w:semiHidden="1" w:unhideWhenUsed="1"/>
-    <w:lsdException w:name="macro" w:semiHidden="1" w:unhideWhenUsed="1"/>
-    <w:lsdException w:name="toa heading" w:semiHidden="1" w:unhideWhenUsed="1"/>
-    <w:lsdException w:name="List" w:semiHidden="1" w:unhideWhenUsed="1"/>
-    <w:lsdException w:name="List Bullet" w:semiHidden="1" w:unhideWhenUsed="1"/>
-    <w:lsdException w:name="List Number" w:semiHidden="1" w:unhideWhenUsed="1"/>
-    <w:lsdException w:name="List 2" w:semiHidden="1" w:unhideWhenUsed="1"/>
-    <w:lsdException w:name="List 3" w:semiHidden="1" w:unhideWhenUsed="1"/>
-    <w:lsdException w:name="List 4" w:semiHidden="1" w:unhideWhenUsed="1"/>
-    <w:lsdException w:name="List 5" w:semiHidden="1" w:unhideWhenUsed="1"/>
-    <w:lsdException w:name="List Bullet 2" w:semiHidden="1" w:unhideWhenUsed="1"/>
-    <w:lsdException w:name="List Bullet 3" w:semiHidden="1" w:unhideWhenUsed="1"/>
-    <w:lsdException w:name="List Bullet 4" w:semiHidden="1" w:unhideWhenUsed="1"/>
-    <w:lsdException w:name="List Bullet 5" w:semiHidden="1" w:unhideWhenUsed="1"/>
-    <w:lsdException w:name="List Number 2" w:semiHidden="1" w:unhideWhenUsed="1"/>
-    <w:lsdException w:name="List Number 3" w:semiHidden="1" w:unhideWhenUsed="1"/>
-    <w:lsdException w:name="List Number 4" w:semiHidden="1" w:unhideWhenUsed="1"/>
-    <w:lsdException w:name="List Number 5" w:semiHidden="1" w:unhideWhenUsed="1"/>
-    <w:lsdException w:name="Title" w:uiPriority="10" w:qFormat="1"/>
-    <w:lsdException w:name="Closing" w:semiHidden="1" w:unhideWhenUsed="1"/>
-    <w:lsdException w:name="Signature" w:semiHidden="1" w:unhideWhenUsed="1"/>
-    <w:lsdException w:name="Default Paragraph Font" w:semiHidden="1" w:uiPriority="1" w:unhideWhenUsed="1"/>
-    <w:lsdException w:name="Body Text" w:semiHidden="1" w:unhideWhenUsed="1"/>
-    <w:lsdException w:name="Body Text Indent" w:semiHidden="1" w:unhideWhenUsed="1"/>
-    <w:lsdException w:name="List Continue" w:semiHidden="1" w:unhideWhenUsed="1"/>
-    <w:lsdException w:name="List Continue 2" w:semiHidden="1" w:unhideWhenUsed="1"/>
-    <w:lsdException w:name="List Continue 3" w:semiHidden="1" w:unhideWhenUsed="1"/>
-    <w:lsdException w:name="List Continue 4" w:semiHidden="1" w:unhideWhenUsed="1"/>
-    <w:lsdException w:name="List Continue 5" w:semiHidden="1" w:unhideWhenUsed="1"/>
-    <w:lsdException w:name="Message Header" w:semiHidden="1" w:unhideWhenUsed="1"/>
-    <w:lsdException w:name="Subtitle" w:uiPriority="11" w:qFormat="1"/>
-    <w:lsdException w:name="Salutation" w:semiHidden="1" w:unhideWhenUsed="1"/>
-    <w:lsdException w:name="Date" w:semiHidden="1" w:unhideWhenUsed="1"/>
-    <w:lsdException w:name="Body Text First Indent" w:semiHidden="1" w:unhideWhenUsed="1"/>
-    <w:lsdException w:name="Body Text First Indent 2" w:semiHidden="1" w:unhideWhenUsed="1"/>
-    <w:lsdException w:name="Note Heading" w:semiHidden="1" w:unhideWhenUsed="1"/>
-    <w:lsdException w:name="Body Text 2" w:semiHidden="1" w:unhideWhenUsed="1"/>
-    <w:lsdException w:name="Body Text 3" w:semiHidden="1" w:unhideWhenUsed="1"/>
-    <w:lsdException w:name="Body Text Indent 2" w:semiHidden="1" w:unhideWhenUsed="1"/>
-    <w:lsdException w:name="Body Text Indent 3" w:semiHidden="1" w:unhideWhenUsed="1"/>
-    <w:lsdException w:name="Block Text" w:semiHidden="1" w:unhideWhenUsed="1"/>
-    <w:lsdException w:name="Hyperlink" w:semiHidden="1" w:unhideWhenUsed="1"/>
-    <w:lsdException w:name="FollowedHyperlink" w:semiHidden="1" w:unhideWhenUsed="1"/>
-    <w:lsdException w:name="Strong" w:uiPriority="22" w:qFormat="1"/>
-    <w:lsdException w:name="Emphasis" w:uiPriority="20" w:qFormat="1"/>
-    <w:lsdException w:name="Document Map" w:semiHidden="1" w:unhideWhenUsed="1"/>
-    <w:lsdException w:name="Plain Text" w:semiHidden="1" w:unhideWhenUsed="1"/>
-    <w:lsdException w:name="E-mail Signature" w:semiHidden="1" w:unhideWhenUsed="1"/>
-    <w:lsdException w:name="HTML Top of Form" w:semiHidden="1" w:unhideWhenUsed="1"/>
-    <w:lsdException w:name="HTML Bottom of Form" w:semiHidden="1" w:unhideWhenUsed="1"/>
-    <w:lsdException w:name="Normal (Web)" w:semiHidden="1" w:unhideWhenUsed="1"/>
-    <w:lsdException w:name="HTML Acronym" w:semiHidden="1" w:unhideWhenUsed="1"/>
-    <w:lsdException w:name="HTML Address" w:semiHidden="1" w:unhideWhenUsed="1"/>
-    <w:lsdException w:name="HTML Cite" w:semiHidden="1" w:unhideWhenUsed="1"/>
-    <w:lsdException w:name="HTML Code" w:semiHidden="1" w:unhideWhenUsed="1"/>
-    <w:lsdException w:name="HTML Definition" w:semiHidden="1" w:unhideWhenUsed="1"/>
-    <w:lsdException w:name="HTML Keyboard" w:semiHidden="1" w:unhideWhenUsed="1"/>
-    <w:lsdException w:name="HTML Preformatted" w:semiHidden="1" w:unhideWhenUsed="1"/>
-    <w:lsdException w:name="HTML Sample" w:semiHidden="1" w:unhideWhenUsed="1"/>
-    <w:lsdException w:name="HTML Typewriter" w:semiHidden="1" w:unhideWhenUsed="1"/>
-    <w:lsdException w:name="HTML Variable" w:semiHidden="1" w:unhideWhenUsed="1"/>
-    <w:lsdException w:name="Normal Table" w:semiHidden="1" w:unhideWhenUsed="1"/>
-    <w:lsdException w:name="annotation subject" w:semiHidden="1" w:unhideWhenUsed="1"/>
-    <w:lsdException w:name="No List" w:semiHidden="1" w:unhideWhenUsed="1"/>
-    <w:lsdException w:name="Outline List 1" w:semiHidden="1" w:unhideWhenUsed="1"/>
-    <w:lsdException w:name="Outline List 2" w:semiHidden="1" w:unhideWhenUsed="1"/>
-    <w:lsdException w:name="Outline List 3" w:semiHidden="1" w:unhideWhenUsed="1"/>
-    <w:lsdException w:name="Table Simple 1" w:semiHidden="1" w:unhideWhenUsed="1"/>
-    <w:lsdException w:name="Table Simple 2" w:semiHidden="1" w:unhideWhenUsed="1"/>
-    <w:lsdException w:name="Table Simple 3" w:semiHidden="1" w:unhideWhenUsed="1"/>
-    <w:lsdException w:name="Table Classic 1" w:semiHidden="1" w:unhideWhenUsed="1"/>
-    <w:lsdException w:name="Table Classic 2" w:semiHidden="1" w:unhideWhenUsed="1"/>
-    <w:lsdException w:name="Table Classic 3" w:semiHidden="1" w:unhideWhenUsed="1"/>
-    <w:lsdException w:name="Table Classic 4" w:semiHidden="1" w:unhideWhenUsed="1"/>
-    <w:lsdException w:name="Table Colorful 1" w:semiHidden="1" w:unhideWhenUsed="1"/>
-    <w:lsdException w:name="Table Colorful 2" w:semiHidden="1" w:unhideWhenUsed="1"/>
-    <w:lsdException w:name="Table Colorful 3" w:semiHidden="1" w:unhideWhenUsed="1"/>
-    <w:lsdException w:name="Table Columns 1" w:semiHidden="1" w:unhideWhenUsed="1"/>
-    <w:lsdException w:name="Table Columns 2" w:semiHidden="1" w:unhideWhenUsed="1"/>
-    <w:lsdException w:name="Table Columns 3" w:semiHidden="1" w:unhideWhenUsed="1"/>
-    <w:lsdException w:name="Table Columns 4" w:semiHidden="1" w:unhideWhenUsed="1"/>
-    <w:lsdException w:name="Table Columns 5" w:semiHidden="1" w:unhideWhenUsed="1"/>
-    <w:lsdException w:name="Table Grid 1" w:semiHidden="1" w:unhideWhenUsed="1"/>
-    <w:lsdException w:name="Table Grid 2" w:semiHidden="1" w:unhideWhenUsed="1"/>
-    <w:lsdException w:name="Table Grid 3" w:semiHidden="1" w:unhideWhenUsed="1"/>
-    <w:lsdException w:name="Table Grid 4" w:semiHidden="1" w:unhideWhenUsed="1"/>
-    <w:lsdException w:name="Table Grid 5" w:semiHidden="1" w:unhideWhenUsed="1"/>
-    <w:lsdException w:name="Table Grid 6" w:semiHidden="1" w:unhideWhenUsed="1"/>
-    <w:lsdException w:name="Table Grid 7" w:semiHidden="1" w:unhideWhenUsed="1"/>
-    <w:lsdException w:name="Table Grid 8" w:semiHidden="1" w:unhideWhenUsed="1"/>
-    <w:lsdException w:name="Table List 1" w:semiHidden="1" w:unhideWhenUsed="1"/>
-    <w:lsdException w:name="Table List 2" w:semiHidden="1" w:unhideWhenUsed="1"/>
-    <w:lsdException w:name="Table List 3" w:semiHidden="1" w:unhideWhenUsed="1"/>
-    <w:lsdException w:name="Table List 4" w:semiHidden="1" w:unhideWhenUsed="1"/>
-    <w:lsdException w:name="Table List 5" w:semiHidden="1" w:unhideWhenUsed="1"/>
-    <w:lsdException w:name="Table List 6" w:semiHidden="1" w:unhideWhenUsed="1"/>
-    <w:lsdException w:name="Table List 7" w:semiHidden="1" w:unhideWhenUsed="1"/>
-    <w:lsdException w:name="Table List 8" w:semiHidden="1" w:unhideWhenUsed="1"/>
-    <w:lsdException w:name="Table 3D effects 1" w:semiHidden="1" w:unhideWhenUsed="1"/>
-    <w:lsdException w:name="Table 3D effects 2" w:semiHidden="1" w:unhideWhenUsed="1"/>
-    <w:lsdException w:name="Table 3D effects 3" w:semiHidden="1" w:unhideWhenUsed="1"/>
-    <w:lsdException w:name="Table Contemporary" w:semiHidden="1" w:unhideWhenUsed="1"/>
-    <w:lsdException w:name="Table Elegant" w:semiHidden="1" w:unhideWhenUsed="1"/>
-    <w:lsdException w:name="Table Professional" w:semiHidden="1" w:unhideWhenUsed="1"/>
-    <w:lsdException w:name="Table Subtle 1" w:semiHidden="1" w:unhideWhenUsed="1"/>
-    <w:lsdException w:name="Table Subtle 2" w:semiHidden="1" w:unhideWhenUsed="1"/>
-    <w:lsdException w:name="Table Web 1" w:semiHidden="1" w:unhideWhenUsed="1"/>
-    <w:lsdException w:name="Table Web 2" w:semiHidden="1" w:unhideWhenUsed="1"/>
-    <w:lsdException w:name="Table Web 3" w:semiHidden="1" w:unhideWhenUsed="1"/>
-    <w:lsdException w:name="Balloon Text" w:semiHidden="1" w:unhideWhenUsed="1"/>
-    <w:lsdException w:name="Table Grid" w:uiPriority="39"/>
-    <w:lsdException w:name="Table Theme" w:semiHidden="1" w:unhideWhenUsed="1"/>
-    <w:lsdException w:name="Placeholder Text" w:semiHidden="1"/>
-    <w:lsdException w:name="No Spacing" w:uiPriority="1" w:qFormat="1"/>
-    <w:lsdException w:name="Light Shading" w:uiPriority="60"/>
-    <w:lsdException w:name="Light List" w:uiPriority="61"/>
-    <w:lsdException w:name="Light Grid" w:uiPriority="62"/>
-    <w:lsdException w:name="Medium Shading 1" w:uiPriority="63"/>
-    <w:lsdException w:name="Medium Shading 2" w:uiPriority="64"/>
-    <w:lsdException w:name="Medium List 1" w:uiPriority="65"/>
-    <w:lsdException w:name="Medium List 2" w:uiPriority="66"/>
-    <w:lsdException w:name="Medium Grid 1" w:uiPriority="67"/>
-    <w:lsdException w:name="Medium Grid 2" w:uiPriority="68"/>
-    <w:lsdException w:name="Medium Grid 3" w:uiPriority="69"/>
-    <w:lsdException w:name="Dark List" w:uiPriority="70"/>
-    <w:lsdException w:name="Colorful Shading" w:uiPriority="71"/>
-    <w:lsdException w:name="Colorful List" w:uiPriority="72"/>
-    <w:lsdException w:name="Colorful Grid" w:uiPriority="73"/>
-    <w:lsdException w:name="Light Shading Accent 1" w:uiPriority="60"/>
-    <w:lsdException w:name="Light List Accent 1" w:uiPriority="61"/>
-    <w:lsdException w:name="Light Grid Accent 1" w:uiPriority="62"/>
-    <w:lsdException w:name="Medium Shading 1 Accent 1" w:uiPriority="63"/>
-    <w:lsdException w:name="Medium Shading 2 Accent 1" w:uiPriority="64"/>
-    <w:lsdException w:name="Medium List 1 Accent 1" w:uiPriority="65"/>
-    <w:lsdException w:name="Revision" w:semiHidden="1"/>
-    <w:lsdException w:name="List Paragraph" w:uiPriority="34" w:qFormat="1"/>
-    <w:lsdException w:name="Quote" w:uiPriority="29" w:qFormat="1"/>
-    <w:lsdException w:name="Intense Quote" w:uiPriority="30" w:qFormat="1"/>
-    <w:lsdException w:name="Medium List 2 Accent 1" w:uiPriority="66"/>
-    <w:lsdException w:name="Medium Grid 1 Accent 1" w:uiPriority="67"/>
-    <w:lsdException w:name="Medium Grid 2 Accent 1" w:uiPriority="68"/>
-    <w:lsdException w:name="Medium Grid 3 Accent 1" w:uiPriority="69"/>
-    <w:lsdException w:name="Dark List Accent 1" w:uiPriority="70"/>
-    <w:lsdException w:name="Colorful Shading Accent 1" w:uiPriority="71"/>
-    <w:lsdException w:name="Colorful List Accent 1" w:uiPriority="72"/>
-    <w:lsdException w:name="Colorful Grid Accent 1" w:uiPriority="73"/>
-    <w:lsdException w:name="Light Shading Accent 2" w:uiPriority="60"/>
-    <w:lsdException w:name="Light List Accent 2" w:uiPriority="61"/>
-    <w:lsdException w:name="Light Grid Accent 2" w:uiPriority="62"/>
-    <w:lsdException w:name="Medium Shading 1 Accent 2" w:uiPriority="63"/>
-    <w:lsdException w:name="Medium Shading 2 Accent 2" w:uiPriority="64"/>
-    <w:lsdException w:name="Medium List 1 Accent 2" w:uiPriority="65"/>
-    <w:lsdException w:name="Medium List 2 Accent 2" w:uiPriority="66"/>
-    <w:lsdException w:name="Medium Grid 1 Accent 2" w:uiPriority="67"/>
-    <w:lsdException w:name="Medium Grid 2 Accent 2" w:uiPriority="68"/>
-    <w:lsdException w:name="Medium Grid 3 Accent 2" w:uiPriority="69"/>
-    <w:lsdException w:name="Dark List Accent 2" w:uiPriority="70"/>
-    <w:lsdException w:name="Colorful Shading Accent 2" w:uiPriority="71"/>
-    <w:lsdException w:name="Colorful List Accent 2" w:uiPriority="72"/>
-    <w:lsdException w:name="Colorful Grid Accent 2" w:uiPriority="73"/>
-    <w:lsdException w:name="Light Shading Accent 3" w:uiPriority="60"/>
-    <w:lsdException w:name="Light List Accent 3" w:uiPriority="61"/>
-    <w:lsdException w:name="Light Grid Accent 3" w:uiPriority="62"/>
-    <w:lsdException w:name="Medium Shading 1 Accent 3" w:uiPriority="63"/>
-    <w:lsdException w:name="Medium Shading 2 Accent 3" w:uiPriority="64"/>
-    <w:lsdException w:name="Medium List 1 Accent 3" w:uiPriority="65"/>
-    <w:lsdException w:name="Medium List 2 Accent 3" w:uiPriority="66"/>
-    <w:lsdException w:name="Medium Grid 1 Accent 3" w:uiPriority="67"/>
-    <w:lsdException w:name="Medium Grid 2 Accent 3" w:uiPriority="68"/>
-    <w:lsdException w:name="Medium Grid 3 Accent 3" w:uiPriority="69"/>
-    <w:lsdException w:name="Dark List Accent 3" w:uiPriority="70"/>
-    <w:lsdException w:name="Colorful Shading Accent 3" w:uiPriority="71"/>
-    <w:lsdException w:name="Colorful List Accent 3" w:uiPriority="72"/>
-    <w:lsdException w:name="Colorful Grid Accent 3" w:uiPriority="73"/>
-    <w:lsdException w:name="Light Shading Accent 4" w:uiPriority="60"/>
-    <w:lsdException w:name="Light List Accent 4" w:uiPriority="61"/>
-    <w:lsdException w:name="Light Grid Accent 4" w:uiPriority="62"/>
-    <w:lsdException w:name="Medium Shading 1 Accent 4" w:uiPriority="63"/>
-    <w:lsdException w:name="Medium Shading 2 Accent 4" w:uiPriority="64"/>
-    <w:lsdException w:name="Medium List 1 Accent 4" w:uiPriority="65"/>
-    <w:lsdException w:name="Medium List 2 Accent 4" w:uiPriority="66"/>
-    <w:lsdException w:name="Medium Grid 1 Accent 4" w:uiPriority="67"/>
-    <w:lsdException w:name="Medium Grid 2 Accent 4" w:uiPriority="68"/>
-    <w:lsdException w:name="Medium Grid 3 Accent 4" w:uiPriority="69"/>
-    <w:lsdException w:name="Dark List Accent 4" w:uiPriority="70"/>
-    <w:lsdException w:name="Colorful Shading Accent 4" w:uiPriority="71"/>
-    <w:lsdException w:name="Colorful List Accent 4" w:uiPriority="72"/>
-    <w:lsdException w:name="Colorful Grid Accent 4" w:uiPriority="73"/>
-    <w:lsdException w:name="Light Shading Accent 5" w:uiPriority="60"/>
-    <w:lsdException w:name="Light List Accent 5" w:uiPriority="61"/>
-    <w:lsdException w:name="Light Grid Accent 5" w:uiPriority="62"/>
-    <w:lsdException w:name="Medium Shading 1 Accent 5" w:uiPriority="63"/>
-    <w:lsdException w:name="Medium Shading 2 Accent 5" w:uiPriority="64"/>
-    <w:lsdException w:name="Medium List 1 Accent 5" w:uiPriority="65"/>
-    <w:lsdException w:name="Medium List 2 Accent 5" w:uiPriority="66"/>
-    <w:lsdException w:name="Medium Grid 1 Accent 5" w:uiPriority="67"/>
-    <w:lsdException w:name="Medium Grid 2 Accent 5" w:uiPriority="68"/>
-    <w:lsdException w:name="Medium Grid 3 Accent 5" w:uiPriority="69"/>
-    <w:lsdException w:name="Dark List Accent 5" w:uiPriority="70"/>
-    <w:lsdException w:name="Colorful Shading Accent 5" w:uiPriority="71"/>
-    <w:lsdException w:name="Colorful List Accent 5" w:uiPriority="72"/>
-    <w:lsdException w:name="Colorful Grid Accent 5" w:uiPriority="73"/>
-    <w:lsdException w:name="Light Shading Accent 6" w:uiPriority="60"/>
-    <w:lsdException w:name="Light List Accent 6" w:uiPriority="61"/>
-    <w:lsdException w:name="Light Grid Accent 6" w:uiPriority="62"/>
-    <w:lsdException w:name="Medium Shading 1 Accent 6" w:uiPriority="63"/>
-    <w:lsdException w:name="Medium Shading 2 Accent 6" w:uiPriority="64"/>
-    <w:lsdException w:name="Medium List 1 Accent 6" w:uiPriority="65"/>
-    <w:lsdException w:name="Medium List 2 Accent 6" w:uiPriority="66"/>
-    <w:lsdException w:name="Medium Grid 1 Accent 6" w:uiPriority="67"/>
-    <w:lsdException w:name="Medium Grid 2 Accent 6" w:uiPriority="68"/>
-    <w:lsdException w:name="Medium Grid 3 Accent 6" w:uiPriority="69"/>
-    <w:lsdException w:name="Dark List Accent 6" w:uiPriority="70"/>
-    <w:lsdException w:name="Colorful Shading Accent 6" w:uiPriority="71"/>
-    <w:lsdException w:name="Colorful List Accent 6" w:uiPriority="72"/>
-    <w:lsdException w:name="Colorful Grid Accent 6" w:uiPriority="73"/>
-    <w:lsdException w:name="Subtle Emphasis" w:uiPriority="19" w:qFormat="1"/>
-    <w:lsdException w:name="Intense Emphasis" w:uiPriority="21" w:qFormat="1"/>
-    <w:lsdException w:name="Subtle Reference" w:uiPriority="31" w:qFormat="1"/>
-    <w:lsdException w:name="Intense Reference" w:uiPriority="32" w:qFormat="1"/>
-    <w:lsdException w:name="Book Title" w:uiPriority="33" w:qFormat="1"/>
-    <w:lsdException w:name="Bibliography" w:semiHidden="1" w:uiPriority="37" w:unhideWhenUsed="1"/>
-    <w:lsdException w:name="TOC Heading" w:semiHidden="1" w:uiPriority="39" w:unhideWhenUsed="1" w:qFormat="1"/>
-    <w:lsdException w:name="Plain Table 1" w:uiPriority="41"/>
-    <w:lsdException w:name="Plain Table 2" w:uiPriority="42"/>
-    <w:lsdException w:name="Plain Table 3" w:uiPriority="43"/>
-    <w:lsdException w:name="Plain Table 4" w:uiPriority="44"/>
-    <w:lsdException w:name="Plain Table 5" w:uiPriority="45"/>
-    <w:lsdException w:name="Grid Table Light" w:uiPriority="40"/>
-    <w:lsdException w:name="Grid Table 1 Light" w:uiPriority="46"/>
-    <w:lsdException w:name="Grid Table 2" w:uiPriority="47"/>
-    <w:lsdException w:name="Grid Table 3" w:uiPriority="48"/>
-    <w:lsdException w:name="Grid Table 4" w:uiPriority="49"/>
-    <w:lsdException w:name="Grid Table 5 Dark" w:uiPriority="50"/>
-    <w:lsdException w:name="Grid Table 6 Colorful" w:uiPriority="51"/>
-    <w:lsdException w:name="Grid Table 7 Colorful" w:uiPriority="52"/>
-    <w:lsdException w:name="Grid Table 1 Light Accent 1" w:uiPriority="46"/>
-    <w:lsdException w:name="Grid Table 2 Accent 1" w:uiPriority="47"/>
-    <w:lsdException w:name="Grid Table 3 Accent 1" w:uiPriority="48"/>
-    <w:lsdException w:name="Grid Table 4 Accent 1" w:uiPriority="49"/>
-    <w:lsdException w:name="Grid Table 5 Dark Accent 1" w:uiPriority="50"/>
-    <w:lsdException w:name="Grid Table 6 Colorful Accent 1" w:uiPriority="51"/>
-    <w:lsdException w:name="Grid Table 7 Colorful Accent 1" w:uiPriority="52"/>
-    <w:lsdException w:name="Grid Table 1 Light Accent 2" w:uiPriority="46"/>
-    <w:lsdException w:name="Grid Table 2 Accent 2" w:uiPriority="47"/>
-    <w:lsdException w:name="Grid Table 3 Accent 2" w:uiPriority="48"/>
-    <w:lsdException w:name="Grid Table 4 Accent 2" w:uiPriority="49"/>
-    <w:lsdException w:name="Grid Table 5 Dark Accent 2" w:uiPriority="50"/>
-    <w:lsdException w:name="Grid Table 6 Colorful Accent 2" w:uiPriority="51"/>
-    <w:lsdException w:name="Grid Table 7 Colorful Accent 2" w:uiPriority="52"/>
-    <w:lsdException w:name="Grid Table 1 Light Accent 3" w:uiPriority="46"/>
-    <w:lsdException w:name="Grid Table 2 Accent 3" w:uiPriority="47"/>
-    <w:lsdException w:name="Grid Table 3 Accent 3" w:uiPriority="48"/>
-    <w:lsdException w:name="Grid Table 4 Accent 3" w:uiPriority="49"/>
-    <w:lsdException w:name="Grid Table 5 Dark Accent 3" w:uiPriority="50"/>
-    <w:lsdException w:name="Grid Table 6 Colorful Accent 3" w:uiPriority="51"/>
-    <w:lsdException w:name="Grid Table 7 Colorful Accent 3" w:uiPriority="52"/>
-    <w:lsdException w:name="Grid Table 1 Light Accent 4" w:uiPriority="46"/>
-    <w:lsdException w:name="Grid Table 2 Accent 4" w:uiPriority="47"/>
-    <w:lsdException w:name="Grid Table 3 Accent 4" w:uiPriority="48"/>
-    <w:lsdException w:name="Grid Table 4 Accent 4" w:uiPriority="49"/>
-    <w:lsdException w:name="Grid Table 5 Dark Accent 4" w:uiPriority="50"/>
-    <w:lsdException w:name="Grid Table 6 Colorful Accent 4" w:uiPriority="51"/>
-    <w:lsdException w:name="Grid Table 7 Colorful Accent 4" w:uiPriority="52"/>
-    <w:lsdException w:name="Grid Table 1 Light Accent 5" w:uiPriority="46"/>
-    <w:lsdException w:name="Grid Table 2 Accent 5" w:uiPriority="47"/>
-    <w:lsdException w:name="Grid Table 3 Accent 5" w:uiPriority="48"/>
-    <w:lsdException w:name="Grid Table 4 Accent 5" w:uiPriority="49"/>
-    <w:lsdException w:name="Grid Table 5 Dark Accent 5" w:uiPriority="50"/>
-    <w:lsdException w:name="Grid Table 6 Colorful Accent 5" w:uiPriority="51"/>
-    <w:lsdException w:name="Grid Table 7 Colorful Accent 5" w:uiPriority="52"/>
-    <w:lsdException w:name="Grid Table 1 Light Accent 6" w:uiPriority="46"/>
-    <w:lsdException w:name="Grid Table 2 Accent 6" w:uiPriority="47"/>
-    <w:lsdException w:name="Grid Table 3 Accent 6" w:uiPriority="48"/>
-    <w:lsdException w:name="Grid Table 4 Accent 6" w:uiPriority="49"/>
-    <w:lsdException w:name="Grid Table 5 Dark Accent 6" w:uiPriority="50"/>
-    <w:lsdException w:name="Grid Table 6 Colorful Accent 6" w:uiPriority="51"/>
-    <w:lsdException w:name="Grid Table 7 Colorful Accent 6" w:uiPriority="52"/>
-    <w:lsdException w:name="List Table 1 Light" w:uiPriority="46"/>
-    <w:lsdException w:name="List Table 2" w:uiPriority="47"/>
-    <w:lsdException w:name="List Table 3" w:uiPriority="48"/>
-    <w:lsdException w:name="List Table 4" w:uiPriority="49"/>
-    <w:lsdException w:name="List Table 5 Dark" w:uiPriority="50"/>
-    <w:lsdException w:name="List Table 6 Colorful" w:uiPriority="51"/>
-    <w:lsdException w:name="List Table 7 Colorful" w:uiPriority="52"/>
-    <w:lsdException w:name="List Table 1 Light Accent 1" w:uiPriority="46"/>
-    <w:lsdException w:name="List Table 2 Accent 1" w:uiPriority="47"/>
-    <w:lsdException w:name="List Table 3 Accent 1" w:uiPriority="48"/>
-    <w:lsdException w:name="List Table 4 Accent 1" w:uiPriority="49"/>
-    <w:lsdException w:name="List Table 5 Dark Accent 1" w:uiPriority="50"/>
-    <w:lsdException w:name="List Table 6 Colorful Accent 1" w:uiPriority="51"/>
-    <w:lsdException w:name="List Table 7 Colorful Accent 1" w:uiPriority="52"/>
-    <w:lsdException w:name="List Table 1 Light Accent 2" w:uiPriority="46"/>
-    <w:lsdException w:name="List Table 2 Accent 2" w:uiPriority="47"/>
-    <w:lsdException w:name="List Table 3 Accent 2" w:uiPriority="48"/>
-    <w:lsdException w:name="List Table 4 Accent 2" w:uiPriority="49"/>
-    <w:lsdException w:name="List Table 5 Dark Accent 2" w:uiPriority="50"/>
-    <w:lsdException w:name="List Table 6 Colorful Accent 2" w:uiPriority="51"/>
-    <w:lsdException w:name="List Table 7 Colorful Accent 2" w:uiPriority="52"/>
-    <w:lsdException w:name="List Table 1 Light Accent 3" w:uiPriority="46"/>
-    <w:lsdException w:name="List Table 2 Accent 3" w:uiPriority="47"/>
-    <w:lsdException w:name="List Table 3 Accent 3" w:uiPriority="48"/>
-    <w:lsdException w:name="List Table 4 Accent 3" w:uiPriority="49"/>
-    <w:lsdException w:name="List Table 5 Dark Accent 3" w:uiPriority="50"/>
-    <w:lsdException w:name="List Table 6 Colorful Accent 3" w:uiPriority="51"/>
-    <w:lsdException w:name="List Table 7 Colorful Accent 3" w:uiPriority="52"/>
-    <w:lsdException w:name="List Table 1 Light Accent 4" w:uiPriority="46"/>
-    <w:lsdException w:name="List Table 2 Accent 4" w:uiPriority="47"/>
-    <w:lsdException w:name="List Table 3 Accent 4" w:uiPriority="48"/>
-    <w:lsdException w:name="List Table 4 Accent 4" w:uiPriority="49"/>
-    <w:lsdException w:name="List Table 5 Dark Accent 4" w:uiPriority="50"/>
-    <w:lsdException w:name="List Table 6 Colorful Accent 4" w:uiPriority="51"/>
-    <w:lsdException w:name="List Table 7 Colorful Accent 4" w:uiPriority="52"/>
-    <w:lsdException w:name="List Table 1 Light Accent 5" w:uiPriority="46"/>
-    <w:lsdException w:name="List Table 2 Accent 5" w:uiPriority="47"/>
-    <w:lsdException w:name="List Table 3 Accent 5" w:uiPriority="48"/>
-    <w:lsdException w:name="List Table 4 Accent 5" w:uiPriority="49"/>
-    <w:lsdException w:name="List Table 5 Dark Accent 5" w:uiPriority="50"/>
-    <w:lsdException w:name="List Table 6 Colorful Accent 5" w:uiPriority="51"/>
-    <w:lsdException w:name="List Table 7 Colorful Accent 5" w:uiPriority="52"/>
-    <w:lsdException w:name="List Table 1 Light Accent 6" w:uiPriority="46"/>
-    <w:lsdException w:name="List Table 2 Accent 6" w:uiPriority="47"/>
-    <w:lsdException w:name="List Table 3 Accent 6" w:uiPriority="48"/>
-    <w:lsdException w:name="List Table 4 Accent 6" w:uiPriority="49"/>
-    <w:lsdException w:name="List Table 5 Dark Accent 6" w:uiPriority="50"/>
-    <w:lsdException w:name="List Table 6 Colorful Accent 6" w:uiPriority="51"/>
-    <w:lsdException w:name="List Table 7 Colorful Accent 6" w:uiPriority="52"/>
-  </w:latentStyles>
-  <w:style w:type="paragraph" w:default="1" w:styleId="Normal">
-    <w:name w:val="Normal"/>
-    <w:qFormat/>
-  </w:style>
-  <w:style w:type="character" w:default="1" w:styleId="Fuentedeprrafopredeter">
-    <w:name w:val="Default Paragraph Font"/>
-    <w:uiPriority w:val="1"/>
-    <w:semiHidden/>
-    <w:unhideWhenUsed/>
-  </w:style>
-  <w:style w:type="table" w:default="1" w:styleId="Tablanormal">
-    <w:name w:val="Normal Table"/>
-    <w:uiPriority w:val="99"/>
-    <w:semiHidden/>
-    <w:unhideWhenUsed/>
-    <w:tblPr>
-      <w:tblInd w:w="0" w:type="dxa"/>
-      <w:tblCellMar>
-        <w:top w:w="0" w:type="dxa"/>
-        <w:left w:w="108" w:type="dxa"/>
-        <w:bottom w:w="0" w:type="dxa"/>
-        <w:right w:w="108" w:type="dxa"/>
-      </w:tblCellMar>
-    </w:tblPr>
-  </w:style>
-  <w:style w:type="numbering" w:default="1" w:styleId="Sinlista">
-    <w:name w:val="No List"/>
-    <w:uiPriority w:val="99"/>
-    <w:semiHidden/>
-    <w:unhideWhenUsed/>
-  </w:style>
-  <w:style w:type="character" w:styleId="Textodelmarcadordeposicin">
-    <w:name w:val="Placeholder Text"/>
-    <w:basedOn w:val="Fuentedeprrafopredeter"/>
-    <w:uiPriority w:val="99"/>
-    <w:semiHidden/>
-    <w:rsid w:val="00E26F9A"/>
-    <w:rPr>
-      <w:color w:val="808080"/>
-    </w:rPr>
-  </w:style>
-</w:styles>
-</file>
-
-<file path=word/glossary/webSettings.xml><?xml version="1.0" encoding="utf-8"?>
-<w:webSettings xmlns:mc="http://schemas.openxmlformats.org/markup-compatibility/2006" xmlns:r="http://schemas.openxmlformats.org/officeDocument/2006/relationships" xmlns:w="http://schemas.openxmlformats.org/wordprocessingml/2006/main" xmlns:w14="http://schemas.microsoft.com/office/word/2010/wordml" xmlns:w15="http://schemas.microsoft.com/office/word/2012/wordml" mc:Ignorable="w14 w15">
-  <w:optimizeForBrowser/>
-  <w:allowPNG/>
-</w:webSettings>
 </file>
 
 <file path=word/theme/theme1.xml><?xml version="1.0" encoding="utf-8"?>
@@ -9819,7 +10187,7 @@
 </file>
 
 <file path=customXml/itemProps1.xml><?xml version="1.0" encoding="utf-8"?>
-<ds:datastoreItem xmlns:ds="http://schemas.openxmlformats.org/officeDocument/2006/customXml" ds:itemID="{62510E03-43BA-4CBC-9CE8-19B9A3933FC6}">
+<ds:datastoreItem xmlns:ds="http://schemas.openxmlformats.org/officeDocument/2006/customXml" ds:itemID="{FC0E1619-B588-C044-A9A9-ACF959FA0AF6}">
   <ds:schemaRefs>
     <ds:schemaRef ds:uri="http://schemas.openxmlformats.org/officeDocument/2006/bibliography"/>
   </ds:schemaRefs>

</xml_diff>

<commit_message>
Retoque de indice y ordenar figuras
</commit_message>
<xml_diff>
--- a/Proyecto de Equipos de Radio Definidos por Software.docx
+++ b/Proyecto de Equipos de Radio Definidos por Software.docx
@@ -1,6 +1,6 @@
 
 <file path=word/document.xml><?xml version="1.0" encoding="utf-8"?>
-<w:document xmlns:wpc="http://schemas.microsoft.com/office/word/2010/wordprocessingCanvas" xmlns:mo="http://schemas.microsoft.com/office/mac/office/2008/main" xmlns:mc="http://schemas.openxmlformats.org/markup-compatibility/2006" xmlns:mv="urn:schemas-microsoft-com:mac:vml" xmlns:o="urn:schemas-microsoft-com:office:office" xmlns:r="http://schemas.openxmlformats.org/officeDocument/2006/relationships" xmlns:m="http://schemas.openxmlformats.org/officeDocument/2006/math" xmlns:v="urn:schemas-microsoft-com:vml" xmlns:wp14="http://schemas.microsoft.com/office/word/2010/wordprocessingDrawing" xmlns:wp="http://schemas.openxmlformats.org/drawingml/2006/wordprocessingDrawing" xmlns:w10="urn:schemas-microsoft-com:office:word" xmlns:w="http://schemas.openxmlformats.org/wordprocessingml/2006/main" xmlns:w14="http://schemas.microsoft.com/office/word/2010/wordml" xmlns:w15="http://schemas.microsoft.com/office/word/2012/wordml" xmlns:wpg="http://schemas.microsoft.com/office/word/2010/wordprocessingGroup" xmlns:wpi="http://schemas.microsoft.com/office/word/2010/wordprocessingInk" xmlns:wne="http://schemas.microsoft.com/office/word/2006/wordml" xmlns:wps="http://schemas.microsoft.com/office/word/2010/wordprocessingShape" mc:Ignorable="w14 w15 wp14">
+<w:document xmlns:wpc="http://schemas.microsoft.com/office/word/2010/wordprocessingCanvas" xmlns:mc="http://schemas.openxmlformats.org/markup-compatibility/2006" xmlns:o="urn:schemas-microsoft-com:office:office" xmlns:r="http://schemas.openxmlformats.org/officeDocument/2006/relationships" xmlns:m="http://schemas.openxmlformats.org/officeDocument/2006/math" xmlns:v="urn:schemas-microsoft-com:vml" xmlns:wp14="http://schemas.microsoft.com/office/word/2010/wordprocessingDrawing" xmlns:wp="http://schemas.openxmlformats.org/drawingml/2006/wordprocessingDrawing" xmlns:w10="urn:schemas-microsoft-com:office:word" xmlns:w="http://schemas.openxmlformats.org/wordprocessingml/2006/main" xmlns:w14="http://schemas.microsoft.com/office/word/2010/wordml" xmlns:w15="http://schemas.microsoft.com/office/word/2012/wordml" xmlns:wpg="http://schemas.microsoft.com/office/word/2010/wordprocessingGroup" xmlns:wpi="http://schemas.microsoft.com/office/word/2010/wordprocessingInk" xmlns:wne="http://schemas.microsoft.com/office/word/2006/wordml" xmlns:wps="http://schemas.microsoft.com/office/word/2010/wordprocessingShape" mc:Ignorable="w14 w15 wp14">
   <w:body>
     <w:p>
       <w:pPr>
@@ -166,19 +166,11 @@
           <w:sz w:val="36"/>
         </w:rPr>
       </w:pPr>
-      <w:proofErr w:type="spellStart"/>
       <w:r>
         <w:rPr>
           <w:sz w:val="36"/>
         </w:rPr>
-        <w:t>Ander</w:t>
-      </w:r>
-      <w:proofErr w:type="spellEnd"/>
-      <w:r>
-        <w:rPr>
-          <w:sz w:val="36"/>
-        </w:rPr>
-        <w:t xml:space="preserve"> Doncel Llamas</w:t>
+        <w:t>Ander Doncel Llamas</w:t>
       </w:r>
     </w:p>
     <w:p>
@@ -247,7 +239,7 @@
           <w:r>
             <w:fldChar w:fldCharType="separate"/>
           </w:r>
-          <w:hyperlink w:anchor="_Toc503096283" w:history="1">
+          <w:hyperlink w:anchor="_Toc503622831" w:history="1">
             <w:r>
               <w:rPr>
                 <w:rStyle w:val="Hipervnculo"/>
@@ -289,7 +281,7 @@
                 <w:noProof/>
                 <w:webHidden/>
               </w:rPr>
-              <w:instrText xml:space="preserve"> PAGEREF _Toc503096283 \h </w:instrText>
+              <w:instrText xml:space="preserve"> PAGEREF _Toc503622831 \h </w:instrText>
             </w:r>
             <w:r>
               <w:rPr>
@@ -333,7 +325,7 @@
               <w:lang w:eastAsia="es-ES"/>
             </w:rPr>
           </w:pPr>
-          <w:hyperlink w:anchor="_Toc503096284" w:history="1">
+          <w:hyperlink w:anchor="_Toc503622832" w:history="1">
             <w:r>
               <w:rPr>
                 <w:rStyle w:val="Hipervnculo"/>
@@ -375,7 +367,7 @@
                 <w:noProof/>
                 <w:webHidden/>
               </w:rPr>
-              <w:instrText xml:space="preserve"> PAGEREF _Toc503096284 \h </w:instrText>
+              <w:instrText xml:space="preserve"> PAGEREF _Toc503622832 \h </w:instrText>
             </w:r>
             <w:r>
               <w:rPr>
@@ -419,7 +411,7 @@
               <w:lang w:eastAsia="es-ES"/>
             </w:rPr>
           </w:pPr>
-          <w:hyperlink w:anchor="_Toc503096285" w:history="1">
+          <w:hyperlink w:anchor="_Toc503622833" w:history="1">
             <w:r>
               <w:rPr>
                 <w:rStyle w:val="Hipervnculo"/>
@@ -461,7 +453,7 @@
                 <w:noProof/>
                 <w:webHidden/>
               </w:rPr>
-              <w:instrText xml:space="preserve"> PAGEREF _Toc503096285 \h </w:instrText>
+              <w:instrText xml:space="preserve"> PAGEREF _Toc503622833 \h </w:instrText>
             </w:r>
             <w:r>
               <w:rPr>
@@ -505,7 +497,7 @@
               <w:lang w:eastAsia="es-ES"/>
             </w:rPr>
           </w:pPr>
-          <w:hyperlink w:anchor="_Toc503096286" w:history="1">
+          <w:hyperlink w:anchor="_Toc503622834" w:history="1">
             <w:r>
               <w:rPr>
                 <w:rStyle w:val="Hipervnculo"/>
@@ -547,7 +539,7 @@
                 <w:noProof/>
                 <w:webHidden/>
               </w:rPr>
-              <w:instrText xml:space="preserve"> PAGEREF _Toc503096286 \h </w:instrText>
+              <w:instrText xml:space="preserve"> PAGEREF _Toc503622834 \h </w:instrText>
             </w:r>
             <w:r>
               <w:rPr>
@@ -591,7 +583,7 @@
               <w:lang w:eastAsia="es-ES"/>
             </w:rPr>
           </w:pPr>
-          <w:hyperlink w:anchor="_Toc503096287" w:history="1">
+          <w:hyperlink w:anchor="_Toc503622835" w:history="1">
             <w:r>
               <w:rPr>
                 <w:rStyle w:val="Hipervnculo"/>
@@ -633,7 +625,7 @@
                 <w:noProof/>
                 <w:webHidden/>
               </w:rPr>
-              <w:instrText xml:space="preserve"> PAGEREF _Toc503096287 \h </w:instrText>
+              <w:instrText xml:space="preserve"> PAGEREF _Toc503622835 \h </w:instrText>
             </w:r>
             <w:r>
               <w:rPr>
@@ -677,7 +669,7 @@
               <w:lang w:eastAsia="es-ES"/>
             </w:rPr>
           </w:pPr>
-          <w:hyperlink w:anchor="_Toc503096288" w:history="1">
+          <w:hyperlink w:anchor="_Toc503622836" w:history="1">
             <w:r>
               <w:rPr>
                 <w:rStyle w:val="Hipervnculo"/>
@@ -719,7 +711,7 @@
                 <w:noProof/>
                 <w:webHidden/>
               </w:rPr>
-              <w:instrText xml:space="preserve"> PAGEREF _Toc503096288 \h </w:instrText>
+              <w:instrText xml:space="preserve"> PAGEREF _Toc503622836 \h </w:instrText>
             </w:r>
             <w:r>
               <w:rPr>
@@ -763,7 +755,7 @@
               <w:lang w:eastAsia="es-ES"/>
             </w:rPr>
           </w:pPr>
-          <w:hyperlink w:anchor="_Toc503096289" w:history="1">
+          <w:hyperlink w:anchor="_Toc503622837" w:history="1">
             <w:r>
               <w:rPr>
                 <w:rStyle w:val="Hipervnculo"/>
@@ -805,7 +797,7 @@
                 <w:noProof/>
                 <w:webHidden/>
               </w:rPr>
-              <w:instrText xml:space="preserve"> PAGEREF _Toc503096289 \h </w:instrText>
+              <w:instrText xml:space="preserve"> PAGEREF _Toc503622837 \h </w:instrText>
             </w:r>
             <w:r>
               <w:rPr>
@@ -849,7 +841,7 @@
               <w:lang w:eastAsia="es-ES"/>
             </w:rPr>
           </w:pPr>
-          <w:hyperlink w:anchor="_Toc503096290" w:history="1">
+          <w:hyperlink w:anchor="_Toc503622838" w:history="1">
             <w:r>
               <w:rPr>
                 <w:rStyle w:val="Hipervnculo"/>
@@ -891,7 +883,7 @@
                 <w:noProof/>
                 <w:webHidden/>
               </w:rPr>
-              <w:instrText xml:space="preserve"> PAGEREF _Toc503096290 \h </w:instrText>
+              <w:instrText xml:space="preserve"> PAGEREF _Toc503622838 \h </w:instrText>
             </w:r>
             <w:r>
               <w:rPr>
@@ -935,7 +927,7 @@
               <w:lang w:eastAsia="es-ES"/>
             </w:rPr>
           </w:pPr>
-          <w:hyperlink w:anchor="_Toc503096291" w:history="1">
+          <w:hyperlink w:anchor="_Toc503622839" w:history="1">
             <w:r>
               <w:rPr>
                 <w:rStyle w:val="Hipervnculo"/>
@@ -977,7 +969,7 @@
                 <w:noProof/>
                 <w:webHidden/>
               </w:rPr>
-              <w:instrText xml:space="preserve"> PAGEREF _Toc503096291 \h </w:instrText>
+              <w:instrText xml:space="preserve"> PAGEREF _Toc503622839 \h </w:instrText>
             </w:r>
             <w:r>
               <w:rPr>
@@ -997,7 +989,7 @@
                 <w:noProof/>
                 <w:webHidden/>
               </w:rPr>
-              <w:t>6</w:t>
+              <w:t>7</w:t>
             </w:r>
             <w:r>
               <w:rPr>
@@ -1021,7 +1013,7 @@
               <w:lang w:eastAsia="es-ES"/>
             </w:rPr>
           </w:pPr>
-          <w:hyperlink w:anchor="_Toc503096292" w:history="1">
+          <w:hyperlink w:anchor="_Toc503622840" w:history="1">
             <w:r>
               <w:rPr>
                 <w:rStyle w:val="Hipervnculo"/>
@@ -1063,89 +1055,7 @@
                 <w:noProof/>
                 <w:webHidden/>
               </w:rPr>
-              <w:instrText xml:space="preserve"> PAGEREF _Toc503096292 \h </w:instrText>
-            </w:r>
-            <w:r>
-              <w:rPr>
-                <w:noProof/>
-                <w:webHidden/>
-              </w:rPr>
-            </w:r>
-            <w:r>
-              <w:rPr>
-                <w:noProof/>
-                <w:webHidden/>
-              </w:rPr>
-              <w:fldChar w:fldCharType="separate"/>
-            </w:r>
-            <w:r>
-              <w:rPr>
-                <w:noProof/>
-                <w:webHidden/>
-              </w:rPr>
-              <w:t>6</w:t>
-            </w:r>
-            <w:r>
-              <w:rPr>
-                <w:noProof/>
-                <w:webHidden/>
-              </w:rPr>
-              <w:fldChar w:fldCharType="end"/>
-            </w:r>
-          </w:hyperlink>
-        </w:p>
-        <w:p>
-          <w:pPr>
-            <w:pStyle w:val="TDC4"/>
-            <w:tabs>
-              <w:tab w:val="left" w:pos="1760"/>
-              <w:tab w:val="right" w:leader="dot" w:pos="8494"/>
-            </w:tabs>
-            <w:rPr>
-              <w:noProof/>
-            </w:rPr>
-          </w:pPr>
-          <w:hyperlink w:anchor="_Toc503096293" w:history="1">
-            <w:r>
-              <w:rPr>
-                <w:rStyle w:val="Hipervnculo"/>
-                <w:noProof/>
-              </w:rPr>
-              <w:t>2.3.1.1.</w:t>
-            </w:r>
-            <w:r>
-              <w:rPr>
-                <w:noProof/>
-              </w:rPr>
-              <w:tab/>
-            </w:r>
-            <w:r>
-              <w:rPr>
-                <w:rStyle w:val="Hipervnculo"/>
-                <w:noProof/>
-              </w:rPr>
-              <w:t>Resultados del Receptor 1</w:t>
-            </w:r>
-            <w:r>
-              <w:rPr>
-                <w:noProof/>
-                <w:webHidden/>
-              </w:rPr>
-              <w:tab/>
-            </w:r>
-            <w:r>
-              <w:rPr>
-                <w:noProof/>
-                <w:webHidden/>
-              </w:rPr>
-              <w:fldChar w:fldCharType="begin"/>
-            </w:r>
-            <w:r>
-              <w:rPr>
-                <w:noProof/>
-                <w:webHidden/>
-              </w:rPr>
-              <w:instrText xml:space="preserve"> PAGEREF _Toc503096293 \h </w:instrText>
+              <w:instrText xml:space="preserve"> PAGEREF _Toc503622840 \h </w:instrText>
             </w:r>
             <w:r>
               <w:rPr>
@@ -1189,7 +1099,7 @@
               <w:lang w:eastAsia="es-ES"/>
             </w:rPr>
           </w:pPr>
-          <w:hyperlink w:anchor="_Toc503096294" w:history="1">
+          <w:hyperlink w:anchor="_Toc503622841" w:history="1">
             <w:r>
               <w:rPr>
                 <w:rStyle w:val="Hipervnculo"/>
@@ -1210,7 +1120,7 @@
                 <w:rStyle w:val="Hipervnculo"/>
                 <w:noProof/>
               </w:rPr>
-              <w:t>Demodulación (</w:t>
+              <w:t>Demodulación Heterodina No Coherente</w:t>
             </w:r>
             <w:r>
               <w:rPr>
@@ -1231,89 +1141,7 @@
                 <w:noProof/>
                 <w:webHidden/>
               </w:rPr>
-              <w:instrText xml:space="preserve"> PAGEREF _Toc503096294 \h </w:instrText>
-            </w:r>
-            <w:r>
-              <w:rPr>
-                <w:noProof/>
-                <w:webHidden/>
-              </w:rPr>
-            </w:r>
-            <w:r>
-              <w:rPr>
-                <w:noProof/>
-                <w:webHidden/>
-              </w:rPr>
-              <w:fldChar w:fldCharType="separate"/>
-            </w:r>
-            <w:r>
-              <w:rPr>
-                <w:noProof/>
-                <w:webHidden/>
-              </w:rPr>
-              <w:t>7</w:t>
-            </w:r>
-            <w:r>
-              <w:rPr>
-                <w:noProof/>
-                <w:webHidden/>
-              </w:rPr>
-              <w:fldChar w:fldCharType="end"/>
-            </w:r>
-          </w:hyperlink>
-        </w:p>
-        <w:p>
-          <w:pPr>
-            <w:pStyle w:val="TDC4"/>
-            <w:tabs>
-              <w:tab w:val="left" w:pos="1760"/>
-              <w:tab w:val="right" w:leader="dot" w:pos="8494"/>
-            </w:tabs>
-            <w:rPr>
-              <w:noProof/>
-            </w:rPr>
-          </w:pPr>
-          <w:hyperlink w:anchor="_Toc503096295" w:history="1">
-            <w:r>
-              <w:rPr>
-                <w:rStyle w:val="Hipervnculo"/>
-                <w:noProof/>
-              </w:rPr>
-              <w:t>2.3.2.1.</w:t>
-            </w:r>
-            <w:r>
-              <w:rPr>
-                <w:noProof/>
-              </w:rPr>
-              <w:tab/>
-            </w:r>
-            <w:r>
-              <w:rPr>
-                <w:rStyle w:val="Hipervnculo"/>
-                <w:noProof/>
-              </w:rPr>
-              <w:t>Resultados del Receptor 2</w:t>
-            </w:r>
-            <w:r>
-              <w:rPr>
-                <w:noProof/>
-                <w:webHidden/>
-              </w:rPr>
-              <w:tab/>
-            </w:r>
-            <w:r>
-              <w:rPr>
-                <w:noProof/>
-                <w:webHidden/>
-              </w:rPr>
-              <w:fldChar w:fldCharType="begin"/>
-            </w:r>
-            <w:r>
-              <w:rPr>
-                <w:noProof/>
-                <w:webHidden/>
-              </w:rPr>
-              <w:instrText xml:space="preserve"> PAGEREF _Toc503096295 \h </w:instrText>
+              <w:instrText xml:space="preserve"> PAGEREF _Toc503622841 \h </w:instrText>
             </w:r>
             <w:r>
               <w:rPr>
@@ -1357,7 +1185,7 @@
               <w:lang w:eastAsia="es-ES"/>
             </w:rPr>
           </w:pPr>
-          <w:hyperlink w:anchor="_Toc503096296" w:history="1">
+          <w:hyperlink w:anchor="_Toc503622842" w:history="1">
             <w:r>
               <w:rPr>
                 <w:rStyle w:val="Hipervnculo"/>
@@ -1399,89 +1227,7 @@
                 <w:noProof/>
                 <w:webHidden/>
               </w:rPr>
-              <w:instrText xml:space="preserve"> PAGEREF _Toc503096296 \h </w:instrText>
-            </w:r>
-            <w:r>
-              <w:rPr>
-                <w:noProof/>
-                <w:webHidden/>
-              </w:rPr>
-            </w:r>
-            <w:r>
-              <w:rPr>
-                <w:noProof/>
-                <w:webHidden/>
-              </w:rPr>
-              <w:fldChar w:fldCharType="separate"/>
-            </w:r>
-            <w:r>
-              <w:rPr>
-                <w:noProof/>
-                <w:webHidden/>
-              </w:rPr>
-              <w:t>8</w:t>
-            </w:r>
-            <w:r>
-              <w:rPr>
-                <w:noProof/>
-                <w:webHidden/>
-              </w:rPr>
-              <w:fldChar w:fldCharType="end"/>
-            </w:r>
-          </w:hyperlink>
-        </w:p>
-        <w:p>
-          <w:pPr>
-            <w:pStyle w:val="TDC4"/>
-            <w:tabs>
-              <w:tab w:val="left" w:pos="1760"/>
-              <w:tab w:val="right" w:leader="dot" w:pos="8494"/>
-            </w:tabs>
-            <w:rPr>
-              <w:noProof/>
-            </w:rPr>
-          </w:pPr>
-          <w:hyperlink w:anchor="_Toc503096297" w:history="1">
-            <w:r>
-              <w:rPr>
-                <w:rStyle w:val="Hipervnculo"/>
-                <w:noProof/>
-              </w:rPr>
-              <w:t>2.3.3.1.</w:t>
-            </w:r>
-            <w:r>
-              <w:rPr>
-                <w:noProof/>
-              </w:rPr>
-              <w:tab/>
-            </w:r>
-            <w:r>
-              <w:rPr>
-                <w:rStyle w:val="Hipervnculo"/>
-                <w:noProof/>
-              </w:rPr>
-              <w:t>Resultados del Receptor 3</w:t>
-            </w:r>
-            <w:r>
-              <w:rPr>
-                <w:noProof/>
-                <w:webHidden/>
-              </w:rPr>
-              <w:tab/>
-            </w:r>
-            <w:r>
-              <w:rPr>
-                <w:noProof/>
-                <w:webHidden/>
-              </w:rPr>
-              <w:fldChar w:fldCharType="begin"/>
-            </w:r>
-            <w:r>
-              <w:rPr>
-                <w:noProof/>
-                <w:webHidden/>
-              </w:rPr>
-              <w:instrText xml:space="preserve"> PAGEREF _Toc503096297 \h </w:instrText>
+              <w:instrText xml:space="preserve"> PAGEREF _Toc503622842 \h </w:instrText>
             </w:r>
             <w:r>
               <w:rPr>
@@ -1525,7 +1271,7 @@
               <w:lang w:eastAsia="es-ES"/>
             </w:rPr>
           </w:pPr>
-          <w:hyperlink w:anchor="_Toc503096298" w:history="1">
+          <w:hyperlink w:anchor="_Toc503622843" w:history="1">
             <w:r>
               <w:rPr>
                 <w:rStyle w:val="Hipervnculo"/>
@@ -1567,7 +1313,7 @@
                 <w:noProof/>
                 <w:webHidden/>
               </w:rPr>
-              <w:instrText xml:space="preserve"> PAGEREF _Toc503096298 \h </w:instrText>
+              <w:instrText xml:space="preserve"> PAGEREF _Toc503622843 \h </w:instrText>
             </w:r>
             <w:r>
               <w:rPr>
@@ -1587,7 +1333,353 @@
                 <w:noProof/>
                 <w:webHidden/>
               </w:rPr>
-              <w:t>9</w:t>
+              <w:t>14</w:t>
+            </w:r>
+            <w:r>
+              <w:rPr>
+                <w:noProof/>
+                <w:webHidden/>
+              </w:rPr>
+              <w:fldChar w:fldCharType="end"/>
+            </w:r>
+          </w:hyperlink>
+        </w:p>
+        <w:p>
+          <w:pPr>
+            <w:pStyle w:val="TDC2"/>
+            <w:tabs>
+              <w:tab w:val="left" w:pos="880"/>
+              <w:tab w:val="right" w:leader="dot" w:pos="8494"/>
+            </w:tabs>
+            <w:rPr>
+              <w:rFonts w:eastAsiaTheme="minorEastAsia"/>
+              <w:noProof/>
+              <w:lang w:eastAsia="es-ES"/>
+            </w:rPr>
+          </w:pPr>
+          <w:hyperlink w:anchor="_Toc503622844" w:history="1">
+            <w:r>
+              <w:rPr>
+                <w:rStyle w:val="Hipervnculo"/>
+                <w:noProof/>
+                <w:lang w:val="es"/>
+              </w:rPr>
+              <w:t>2.5.</w:t>
+            </w:r>
+            <w:r>
+              <w:rPr>
+                <w:rFonts w:eastAsiaTheme="minorEastAsia"/>
+                <w:noProof/>
+                <w:lang w:eastAsia="es-ES"/>
+              </w:rPr>
+              <w:tab/>
+            </w:r>
+            <w:r>
+              <w:rPr>
+                <w:rStyle w:val="Hipervnculo"/>
+                <w:noProof/>
+                <w:lang w:val="es"/>
+              </w:rPr>
+              <w:t>Resultados</w:t>
+            </w:r>
+            <w:r>
+              <w:rPr>
+                <w:noProof/>
+                <w:webHidden/>
+              </w:rPr>
+              <w:tab/>
+            </w:r>
+            <w:r>
+              <w:rPr>
+                <w:noProof/>
+                <w:webHidden/>
+              </w:rPr>
+              <w:fldChar w:fldCharType="begin"/>
+            </w:r>
+            <w:r>
+              <w:rPr>
+                <w:noProof/>
+                <w:webHidden/>
+              </w:rPr>
+              <w:instrText xml:space="preserve"> PAGEREF _Toc503622844 \h </w:instrText>
+            </w:r>
+            <w:r>
+              <w:rPr>
+                <w:noProof/>
+                <w:webHidden/>
+              </w:rPr>
+            </w:r>
+            <w:r>
+              <w:rPr>
+                <w:noProof/>
+                <w:webHidden/>
+              </w:rPr>
+              <w:fldChar w:fldCharType="separate"/>
+            </w:r>
+            <w:r>
+              <w:rPr>
+                <w:noProof/>
+                <w:webHidden/>
+              </w:rPr>
+              <w:t>14</w:t>
+            </w:r>
+            <w:r>
+              <w:rPr>
+                <w:noProof/>
+                <w:webHidden/>
+              </w:rPr>
+              <w:fldChar w:fldCharType="end"/>
+            </w:r>
+          </w:hyperlink>
+        </w:p>
+        <w:p>
+          <w:pPr>
+            <w:pStyle w:val="TDC3"/>
+            <w:tabs>
+              <w:tab w:val="left" w:pos="1320"/>
+              <w:tab w:val="right" w:leader="dot" w:pos="8494"/>
+            </w:tabs>
+            <w:rPr>
+              <w:rFonts w:eastAsiaTheme="minorEastAsia"/>
+              <w:noProof/>
+              <w:lang w:eastAsia="es-ES"/>
+            </w:rPr>
+          </w:pPr>
+          <w:hyperlink w:anchor="_Toc503622845" w:history="1">
+            <w:r>
+              <w:rPr>
+                <w:rStyle w:val="Hipervnculo"/>
+                <w:noProof/>
+              </w:rPr>
+              <w:t>2.5.1.</w:t>
+            </w:r>
+            <w:r>
+              <w:rPr>
+                <w:rFonts w:eastAsiaTheme="minorEastAsia"/>
+                <w:noProof/>
+                <w:lang w:eastAsia="es-ES"/>
+              </w:rPr>
+              <w:tab/>
+            </w:r>
+            <w:r>
+              <w:rPr>
+                <w:rStyle w:val="Hipervnculo"/>
+                <w:noProof/>
+              </w:rPr>
+              <w:t>Filtrado Paso Banda &amp; Detección de Envolvente</w:t>
+            </w:r>
+            <w:r>
+              <w:rPr>
+                <w:noProof/>
+                <w:webHidden/>
+              </w:rPr>
+              <w:tab/>
+            </w:r>
+            <w:r>
+              <w:rPr>
+                <w:noProof/>
+                <w:webHidden/>
+              </w:rPr>
+              <w:fldChar w:fldCharType="begin"/>
+            </w:r>
+            <w:r>
+              <w:rPr>
+                <w:noProof/>
+                <w:webHidden/>
+              </w:rPr>
+              <w:instrText xml:space="preserve"> PAGEREF _Toc503622845 \h </w:instrText>
+            </w:r>
+            <w:r>
+              <w:rPr>
+                <w:noProof/>
+                <w:webHidden/>
+              </w:rPr>
+            </w:r>
+            <w:r>
+              <w:rPr>
+                <w:noProof/>
+                <w:webHidden/>
+              </w:rPr>
+              <w:fldChar w:fldCharType="separate"/>
+            </w:r>
+            <w:r>
+              <w:rPr>
+                <w:noProof/>
+                <w:webHidden/>
+              </w:rPr>
+              <w:t>15</w:t>
+            </w:r>
+            <w:r>
+              <w:rPr>
+                <w:noProof/>
+                <w:webHidden/>
+              </w:rPr>
+              <w:fldChar w:fldCharType="end"/>
+            </w:r>
+          </w:hyperlink>
+        </w:p>
+        <w:p>
+          <w:pPr>
+            <w:pStyle w:val="TDC3"/>
+            <w:tabs>
+              <w:tab w:val="left" w:pos="1320"/>
+              <w:tab w:val="right" w:leader="dot" w:pos="8494"/>
+            </w:tabs>
+            <w:rPr>
+              <w:rFonts w:eastAsiaTheme="minorEastAsia"/>
+              <w:noProof/>
+              <w:lang w:eastAsia="es-ES"/>
+            </w:rPr>
+          </w:pPr>
+          <w:hyperlink w:anchor="_Toc503622846" w:history="1">
+            <w:r>
+              <w:rPr>
+                <w:rStyle w:val="Hipervnculo"/>
+                <w:noProof/>
+              </w:rPr>
+              <w:t>2.5.2.</w:t>
+            </w:r>
+            <w:r>
+              <w:rPr>
+                <w:rFonts w:eastAsiaTheme="minorEastAsia"/>
+                <w:noProof/>
+                <w:lang w:eastAsia="es-ES"/>
+              </w:rPr>
+              <w:tab/>
+            </w:r>
+            <w:r>
+              <w:rPr>
+                <w:rStyle w:val="Hipervnculo"/>
+                <w:noProof/>
+              </w:rPr>
+              <w:t>Demodulación Heterodina No Coherente</w:t>
+            </w:r>
+            <w:r>
+              <w:rPr>
+                <w:noProof/>
+                <w:webHidden/>
+              </w:rPr>
+              <w:tab/>
+            </w:r>
+            <w:r>
+              <w:rPr>
+                <w:noProof/>
+                <w:webHidden/>
+              </w:rPr>
+              <w:fldChar w:fldCharType="begin"/>
+            </w:r>
+            <w:r>
+              <w:rPr>
+                <w:noProof/>
+                <w:webHidden/>
+              </w:rPr>
+              <w:instrText xml:space="preserve"> PAGEREF _Toc503622846 \h </w:instrText>
+            </w:r>
+            <w:r>
+              <w:rPr>
+                <w:noProof/>
+                <w:webHidden/>
+              </w:rPr>
+            </w:r>
+            <w:r>
+              <w:rPr>
+                <w:noProof/>
+                <w:webHidden/>
+              </w:rPr>
+              <w:fldChar w:fldCharType="separate"/>
+            </w:r>
+            <w:r>
+              <w:rPr>
+                <w:noProof/>
+                <w:webHidden/>
+              </w:rPr>
+              <w:t>17</w:t>
+            </w:r>
+            <w:r>
+              <w:rPr>
+                <w:noProof/>
+                <w:webHidden/>
+              </w:rPr>
+              <w:fldChar w:fldCharType="end"/>
+            </w:r>
+          </w:hyperlink>
+        </w:p>
+        <w:p>
+          <w:pPr>
+            <w:pStyle w:val="TDC3"/>
+            <w:tabs>
+              <w:tab w:val="left" w:pos="1320"/>
+              <w:tab w:val="right" w:leader="dot" w:pos="8494"/>
+            </w:tabs>
+            <w:rPr>
+              <w:rFonts w:eastAsiaTheme="minorEastAsia"/>
+              <w:noProof/>
+              <w:lang w:eastAsia="es-ES"/>
+            </w:rPr>
+          </w:pPr>
+          <w:hyperlink w:anchor="_Toc503622847" w:history="1">
+            <w:r>
+              <w:rPr>
+                <w:rStyle w:val="Hipervnculo"/>
+                <w:noProof/>
+              </w:rPr>
+              <w:t>2.5.3.</w:t>
+            </w:r>
+            <w:r>
+              <w:rPr>
+                <w:rFonts w:eastAsiaTheme="minorEastAsia"/>
+                <w:noProof/>
+                <w:lang w:eastAsia="es-ES"/>
+              </w:rPr>
+              <w:tab/>
+            </w:r>
+            <w:r>
+              <w:rPr>
+                <w:rStyle w:val="Hipervnculo"/>
+                <w:noProof/>
+              </w:rPr>
+              <w:t>Demodulación Coherente utilizando PLLs sintonizados</w:t>
+            </w:r>
+            <w:r>
+              <w:rPr>
+                <w:noProof/>
+                <w:webHidden/>
+              </w:rPr>
+              <w:tab/>
+            </w:r>
+            <w:r>
+              <w:rPr>
+                <w:noProof/>
+                <w:webHidden/>
+              </w:rPr>
+              <w:fldChar w:fldCharType="begin"/>
+            </w:r>
+            <w:r>
+              <w:rPr>
+                <w:noProof/>
+                <w:webHidden/>
+              </w:rPr>
+              <w:instrText xml:space="preserve"> PAGEREF _Toc503622847 \h </w:instrText>
+            </w:r>
+            <w:r>
+              <w:rPr>
+                <w:noProof/>
+                <w:webHidden/>
+              </w:rPr>
+            </w:r>
+            <w:r>
+              <w:rPr>
+                <w:noProof/>
+                <w:webHidden/>
+              </w:rPr>
+              <w:fldChar w:fldCharType="separate"/>
+            </w:r>
+            <w:r>
+              <w:rPr>
+                <w:noProof/>
+                <w:webHidden/>
+              </w:rPr>
+              <w:t>19</w:t>
             </w:r>
             <w:r>
               <w:rPr>
@@ -1611,7 +1703,7 @@
               <w:lang w:eastAsia="es-ES"/>
             </w:rPr>
           </w:pPr>
-          <w:hyperlink w:anchor="_Toc503096299" w:history="1">
+          <w:hyperlink w:anchor="_Toc503622848" w:history="1">
             <w:r>
               <w:rPr>
                 <w:rStyle w:val="Hipervnculo"/>
@@ -1653,7 +1745,7 @@
                 <w:noProof/>
                 <w:webHidden/>
               </w:rPr>
-              <w:instrText xml:space="preserve"> PAGEREF _Toc503096299 \h </w:instrText>
+              <w:instrText xml:space="preserve"> PAGEREF _Toc503622848 \h </w:instrText>
             </w:r>
             <w:r>
               <w:rPr>
@@ -1673,7 +1765,179 @@
                 <w:noProof/>
                 <w:webHidden/>
               </w:rPr>
-              <w:t>10</w:t>
+              <w:t>23</w:t>
+            </w:r>
+            <w:r>
+              <w:rPr>
+                <w:noProof/>
+                <w:webHidden/>
+              </w:rPr>
+              <w:fldChar w:fldCharType="end"/>
+            </w:r>
+          </w:hyperlink>
+        </w:p>
+        <w:p>
+          <w:pPr>
+            <w:pStyle w:val="TDC2"/>
+            <w:tabs>
+              <w:tab w:val="left" w:pos="880"/>
+              <w:tab w:val="right" w:leader="dot" w:pos="8494"/>
+            </w:tabs>
+            <w:rPr>
+              <w:rFonts w:eastAsiaTheme="minorEastAsia"/>
+              <w:noProof/>
+              <w:lang w:eastAsia="es-ES"/>
+            </w:rPr>
+          </w:pPr>
+          <w:hyperlink w:anchor="_Toc503622849" w:history="1">
+            <w:r>
+              <w:rPr>
+                <w:rStyle w:val="Hipervnculo"/>
+                <w:noProof/>
+              </w:rPr>
+              <w:t>3.1.</w:t>
+            </w:r>
+            <w:r>
+              <w:rPr>
+                <w:rFonts w:eastAsiaTheme="minorEastAsia"/>
+                <w:noProof/>
+                <w:lang w:eastAsia="es-ES"/>
+              </w:rPr>
+              <w:tab/>
+            </w:r>
+            <w:r>
+              <w:rPr>
+                <w:rStyle w:val="Hipervnculo"/>
+                <w:noProof/>
+              </w:rPr>
+              <w:t>Transmisión</w:t>
+            </w:r>
+            <w:r>
+              <w:rPr>
+                <w:noProof/>
+                <w:webHidden/>
+              </w:rPr>
+              <w:tab/>
+            </w:r>
+            <w:r>
+              <w:rPr>
+                <w:noProof/>
+                <w:webHidden/>
+              </w:rPr>
+              <w:fldChar w:fldCharType="begin"/>
+            </w:r>
+            <w:r>
+              <w:rPr>
+                <w:noProof/>
+                <w:webHidden/>
+              </w:rPr>
+              <w:instrText xml:space="preserve"> PAGEREF _Toc503622849 \h </w:instrText>
+            </w:r>
+            <w:r>
+              <w:rPr>
+                <w:noProof/>
+                <w:webHidden/>
+              </w:rPr>
+            </w:r>
+            <w:r>
+              <w:rPr>
+                <w:noProof/>
+                <w:webHidden/>
+              </w:rPr>
+              <w:fldChar w:fldCharType="separate"/>
+            </w:r>
+            <w:r>
+              <w:rPr>
+                <w:noProof/>
+                <w:webHidden/>
+              </w:rPr>
+              <w:t>23</w:t>
+            </w:r>
+            <w:r>
+              <w:rPr>
+                <w:noProof/>
+                <w:webHidden/>
+              </w:rPr>
+              <w:fldChar w:fldCharType="end"/>
+            </w:r>
+          </w:hyperlink>
+        </w:p>
+        <w:p>
+          <w:pPr>
+            <w:pStyle w:val="TDC2"/>
+            <w:tabs>
+              <w:tab w:val="left" w:pos="880"/>
+              <w:tab w:val="right" w:leader="dot" w:pos="8494"/>
+            </w:tabs>
+            <w:rPr>
+              <w:rFonts w:eastAsiaTheme="minorEastAsia"/>
+              <w:noProof/>
+              <w:lang w:eastAsia="es-ES"/>
+            </w:rPr>
+          </w:pPr>
+          <w:hyperlink w:anchor="_Toc503622850" w:history="1">
+            <w:r>
+              <w:rPr>
+                <w:rStyle w:val="Hipervnculo"/>
+                <w:noProof/>
+              </w:rPr>
+              <w:t>3.2.</w:t>
+            </w:r>
+            <w:r>
+              <w:rPr>
+                <w:rFonts w:eastAsiaTheme="minorEastAsia"/>
+                <w:noProof/>
+                <w:lang w:eastAsia="es-ES"/>
+              </w:rPr>
+              <w:tab/>
+            </w:r>
+            <w:r>
+              <w:rPr>
+                <w:rStyle w:val="Hipervnculo"/>
+                <w:noProof/>
+              </w:rPr>
+              <w:t>Recepción</w:t>
+            </w:r>
+            <w:r>
+              <w:rPr>
+                <w:noProof/>
+                <w:webHidden/>
+              </w:rPr>
+              <w:tab/>
+            </w:r>
+            <w:r>
+              <w:rPr>
+                <w:noProof/>
+                <w:webHidden/>
+              </w:rPr>
+              <w:fldChar w:fldCharType="begin"/>
+            </w:r>
+            <w:r>
+              <w:rPr>
+                <w:noProof/>
+                <w:webHidden/>
+              </w:rPr>
+              <w:instrText xml:space="preserve"> PAGEREF _Toc503622850 \h </w:instrText>
+            </w:r>
+            <w:r>
+              <w:rPr>
+                <w:noProof/>
+                <w:webHidden/>
+              </w:rPr>
+            </w:r>
+            <w:r>
+              <w:rPr>
+                <w:noProof/>
+                <w:webHidden/>
+              </w:rPr>
+              <w:fldChar w:fldCharType="separate"/>
+            </w:r>
+            <w:r>
+              <w:rPr>
+                <w:noProof/>
+                <w:webHidden/>
+              </w:rPr>
+              <w:t>23</w:t>
             </w:r>
             <w:r>
               <w:rPr>
@@ -1700,7 +1964,7 @@
       <w:pPr>
         <w:pStyle w:val="Ttulo1"/>
       </w:pPr>
-      <w:bookmarkStart w:id="0" w:name="_Toc503096283"/>
+      <w:bookmarkStart w:id="0" w:name="_Toc503622831"/>
       <w:r>
         <w:lastRenderedPageBreak/>
         <w:t>Especificaciones de proyecto</w:t>
@@ -1759,7 +2023,7 @@
       <w:r>
         <w:rPr>
           <w:noProof/>
-          <w:lang w:val="es-ES_tradnl" w:eastAsia="es-ES_tradnl"/>
+          <w:lang w:eastAsia="es-ES"/>
         </w:rPr>
         <w:drawing>
           <wp:inline distT="0" distB="0" distL="0" distR="0" wp14:anchorId="169C2C0A" wp14:editId="00522E37">
@@ -1819,14 +2083,27 @@
       <w:r>
         <w:t xml:space="preserve">Figura </w:t>
       </w:r>
-      <w:fldSimple w:instr=" SEQ Figura \* ARABIC ">
-        <w:r>
-          <w:rPr>
-            <w:noProof/>
-          </w:rPr>
-          <w:t>1</w:t>
-        </w:r>
-      </w:fldSimple>
+      <w:r>
+        <w:fldChar w:fldCharType="begin"/>
+      </w:r>
+      <w:r>
+        <w:instrText xml:space="preserve"> SEQ Figura \* ARABIC </w:instrText>
+      </w:r>
+      <w:r>
+        <w:fldChar w:fldCharType="separate"/>
+      </w:r>
+      <w:r>
+        <w:rPr>
+          <w:noProof/>
+        </w:rPr>
+        <w:t>1</w:t>
+      </w:r>
+      <w:r>
+        <w:rPr>
+          <w:noProof/>
+        </w:rPr>
+        <w:fldChar w:fldCharType="end"/>
+      </w:r>
       <w:r>
         <w:t>. Modulación BFSK.</w:t>
       </w:r>
@@ -1875,11 +2152,7 @@
         </w:numPr>
       </w:pPr>
       <w:r>
-        <w:t>Frecuencia de la portadora (</w:t>
-      </w:r>
-      <w:proofErr w:type="spellStart"/>
-      <w:r>
-        <w:t>f</w:t>
+        <w:t>Frecuencia de la portadora (f</w:t>
       </w:r>
       <w:r>
         <w:rPr>
@@ -1887,7 +2160,6 @@
         </w:rPr>
         <w:t>c</w:t>
       </w:r>
-      <w:proofErr w:type="spellEnd"/>
       <w:r>
         <w:t xml:space="preserve">) = </w:t>
       </w:r>
@@ -2023,14 +2295,12 @@
       <w:r>
         <w:t>(</w:t>
       </w:r>
-      <w:proofErr w:type="spellStart"/>
       <w:r>
         <w:rPr>
           <w:rFonts w:cstheme="minorHAnsi"/>
         </w:rPr>
         <w:t>Δf</w:t>
       </w:r>
-      <w:proofErr w:type="spellEnd"/>
       <w:r>
         <w:rPr>
           <w:rFonts w:cstheme="minorHAnsi"/>
@@ -2219,15 +2489,7 @@
         </w:numPr>
       </w:pPr>
       <w:r>
-        <w:t xml:space="preserve">Dispersión de hasta 180 </w:t>
-      </w:r>
-      <w:proofErr w:type="spellStart"/>
-      <w:r>
-        <w:t>μs</w:t>
-      </w:r>
-      <w:proofErr w:type="spellEnd"/>
-      <w:r>
-        <w:t xml:space="preserve"> de exceso de retardo.</w:t>
+        <w:t>Dispersión de hasta 180 μs de exceso de retardo.</w:t>
       </w:r>
     </w:p>
     <w:p>
@@ -2245,19 +2507,7 @@
     <w:p>
       <w:r>
         <w:lastRenderedPageBreak/>
-        <w:t xml:space="preserve">Por otro lado, el sistema deberá tolerar </w:t>
-      </w:r>
-      <w:proofErr w:type="gramStart"/>
-      <w:r>
-        <w:t>posible diferencias</w:t>
-      </w:r>
-      <w:proofErr w:type="gramEnd"/>
-      <w:r>
-        <w:t xml:space="preserve"> en las frecuencias de portadora (</w:t>
-      </w:r>
-      <w:proofErr w:type="spellStart"/>
-      <w:r>
-        <w:t>f</w:t>
+        <w:t>Por otro lado, el sistema deberá tolerar posible diferencias en las frecuencias de portadora (f</w:t>
       </w:r>
       <w:r>
         <w:rPr>
@@ -2265,7 +2515,6 @@
         </w:rPr>
         <w:t>c</w:t>
       </w:r>
-      <w:proofErr w:type="spellEnd"/>
       <w:r>
         <w:t>) o de símbolo (f</w:t>
       </w:r>
@@ -2332,13 +2581,8 @@
       <w:r>
         <w:t>Separación de frecuencias (</w:t>
       </w:r>
-      <w:proofErr w:type="spellStart"/>
-      <w:r>
-        <w:t>Δf</w:t>
-      </w:r>
-      <w:proofErr w:type="spellEnd"/>
-      <w:r>
-        <w:t>)</w:t>
+      <w:r>
+        <w:t>Δf)</w:t>
       </w:r>
       <w:r>
         <w:t xml:space="preserve"> = 564,48 Hz </w:t>
@@ -2365,28 +2609,15 @@
       <w:pPr>
         <w:pStyle w:val="Ttulo1"/>
       </w:pPr>
-      <w:bookmarkStart w:id="1" w:name="_Toc503096284"/>
-      <w:r>
-        <w:t xml:space="preserve">Comunicación </w:t>
-      </w:r>
-      <w:proofErr w:type="spellStart"/>
-      <w:r>
-        <w:t>Monoportadora</w:t>
+      <w:bookmarkStart w:id="1" w:name="_Toc503622832"/>
+      <w:r>
+        <w:t>Comunicación Monoportadora</w:t>
       </w:r>
       <w:bookmarkEnd w:id="1"/>
-      <w:proofErr w:type="spellEnd"/>
-    </w:p>
-    <w:p>
-      <w:r>
-        <w:t xml:space="preserve">En primer </w:t>
-      </w:r>
-      <w:proofErr w:type="gramStart"/>
-      <w:r>
-        <w:t>lugar</w:t>
-      </w:r>
-      <w:proofErr w:type="gramEnd"/>
-      <w:r>
-        <w:t xml:space="preserve"> se llevará a cabo el diseño de un transmisor nominal y un receptor para portadora fija. Para ello, los valores utilizados desde el punto de vista de las prestaciones de transmisión vienen definidos a partir de los siguientes requisitos:</w:t>
+    </w:p>
+    <w:p>
+      <w:r>
+        <w:t>En primer lugar se llevará a cabo el diseño de un transmisor nominal y un receptor para portadora fija. Para ello, los valores utilizados desde el punto de vista de las prestaciones de transmisión vienen definidos a partir de los siguientes requisitos:</w:t>
       </w:r>
     </w:p>
     <w:p>
@@ -2404,11 +2635,7 @@
         <w:t>a</w:t>
       </w:r>
       <w:r>
-        <w:t xml:space="preserve"> (</w:t>
-      </w:r>
-      <w:proofErr w:type="spellStart"/>
-      <w:r>
-        <w:t>f</w:t>
+        <w:t xml:space="preserve"> (f</w:t>
       </w:r>
       <w:r>
         <w:rPr>
@@ -2416,7 +2643,6 @@
         </w:rPr>
         <w:t>c</w:t>
       </w:r>
-      <w:proofErr w:type="spellEnd"/>
       <w:r>
         <w:t xml:space="preserve">) utilizada deberá ser </w:t>
       </w:r>
@@ -2541,21 +2767,7 @@
         <w:rPr>
           <w:rFonts w:cstheme="minorHAnsi"/>
         </w:rPr>
-        <w:t>La separación de frecuencias (</w:t>
-      </w:r>
-      <w:proofErr w:type="spellStart"/>
-      <w:r>
-        <w:rPr>
-          <w:rFonts w:cstheme="minorHAnsi"/>
-        </w:rPr>
-        <w:t>Δf</w:t>
-      </w:r>
-      <w:proofErr w:type="spellEnd"/>
-      <w:r>
-        <w:rPr>
-          <w:rFonts w:cstheme="minorHAnsi"/>
-        </w:rPr>
-        <w:t>) deberá ser igual a la velocidad binaria (R</w:t>
+        <w:t>La separación de frecuencias (Δf) deberá ser igual a la velocidad binaria (R</w:t>
       </w:r>
       <w:r>
         <w:rPr>
@@ -2585,7 +2797,6 @@
         </w:rPr>
         <w:t>La frecuencia de muestreo (</w:t>
       </w:r>
-      <w:proofErr w:type="spellStart"/>
       <w:r>
         <w:t>f</w:t>
       </w:r>
@@ -2595,7 +2806,6 @@
         </w:rPr>
         <w:t>s</w:t>
       </w:r>
-      <w:proofErr w:type="spellEnd"/>
       <w:r>
         <w:t>) utilizada será de 56</w:t>
       </w:r>
@@ -2636,7 +2846,7 @@
       <w:pPr>
         <w:pStyle w:val="Ttulo2"/>
       </w:pPr>
-      <w:bookmarkStart w:id="2" w:name="_Toc503096285"/>
+      <w:bookmarkStart w:id="2" w:name="_Toc503622833"/>
       <w:r>
         <w:t>Transmisor</w:t>
       </w:r>
@@ -3294,7 +3504,7 @@
       <w:pPr>
         <w:pStyle w:val="Ttulo2"/>
       </w:pPr>
-      <w:bookmarkStart w:id="3" w:name="_Toc503096286"/>
+      <w:bookmarkStart w:id="3" w:name="_Toc503622834"/>
       <w:r>
         <w:t>Canal</w:t>
       </w:r>
@@ -3312,7 +3522,7 @@
       <w:r>
         <w:t xml:space="preserve"> </w:t>
       </w:r>
-      <w:bookmarkStart w:id="4" w:name="_Toc503096287"/>
+      <w:bookmarkStart w:id="4" w:name="_Toc503622835"/>
       <w:r>
         <w:t>Retardo</w:t>
       </w:r>
@@ -3341,7 +3551,7 @@
       <w:pPr>
         <w:pStyle w:val="Ttulo3"/>
       </w:pPr>
-      <w:bookmarkStart w:id="5" w:name="_Toc503096288"/>
+      <w:bookmarkStart w:id="5" w:name="_Toc503622836"/>
       <w:r>
         <w:t>Ruido</w:t>
       </w:r>
@@ -3356,7 +3566,7 @@
       <w:pPr>
         <w:pStyle w:val="Ttulo3"/>
       </w:pPr>
-      <w:bookmarkStart w:id="6" w:name="_Toc503096289"/>
+      <w:bookmarkStart w:id="6" w:name="_Toc503622837"/>
       <w:r>
         <w:t>Dispersión</w:t>
       </w:r>
@@ -3379,22 +3589,14 @@
         <w:t xml:space="preserve">dos deltas: la primera es la señal directa y la segunda tendrá la misma amplitud y estará retardada hasta 180µs. </w:t>
       </w:r>
       <w:r>
-        <w:t xml:space="preserve">Sin embargo, el programa se ha planteado para un caso más amplio: arbitrarias señales de </w:t>
-      </w:r>
-      <w:proofErr w:type="spellStart"/>
-      <w:r>
-        <w:t>multitrayecto</w:t>
-      </w:r>
-      <w:proofErr w:type="spellEnd"/>
-      <w:r>
-        <w:t xml:space="preserve"> con amplitudes arbitrarias. Se especifica el retardo máximo que pueden tener las réplicas de las señales, el número de reflexiones y la amplitud de estas. Las reflexiones se distribuyen aleatoriamente en el rango temporal que se ha especificado, y luego se ajustan las amplitudes (un caso general puede ser amplitud aleatoria pero siempre menor que la señal directa). </w:t>
+        <w:t xml:space="preserve">Sin embargo, el programa se ha planteado para un caso más amplio: arbitrarias señales de multitrayecto con amplitudes arbitrarias. Se especifica el retardo máximo que pueden tener las réplicas de las señales, el número de reflexiones y la amplitud de estas. Las reflexiones se distribuyen aleatoriamente en el rango temporal que se ha especificado, y luego se ajustan las amplitudes (un caso general puede ser amplitud aleatoria pero siempre menor que la señal directa). </w:t>
       </w:r>
     </w:p>
     <w:p>
       <w:pPr>
         <w:pStyle w:val="Ttulo3"/>
       </w:pPr>
-      <w:bookmarkStart w:id="7" w:name="_Toc503096290"/>
+      <w:bookmarkStart w:id="7" w:name="_Toc503622838"/>
       <w:r>
         <w:t>Interferencias intencionadas</w:t>
       </w:r>
@@ -3411,15 +3613,7 @@
         <w:t xml:space="preserve"> común y sencilla de </w:t>
       </w:r>
       <w:r>
-        <w:t xml:space="preserve">interferir en un sistema es el </w:t>
-      </w:r>
-      <w:proofErr w:type="spellStart"/>
-      <w:r>
-        <w:t>jamming</w:t>
-      </w:r>
-      <w:proofErr w:type="spellEnd"/>
-      <w:r>
-        <w:t xml:space="preserve">. </w:t>
+        <w:t xml:space="preserve">interferir en un sistema es el jamming. </w:t>
       </w:r>
       <w:r>
         <w:t xml:space="preserve">Esto se consigue introduciendo señales indeseadas de gran potencia en toda la banda usada por el sistema de comunicaciones. Las especificaciones indican que habrá interferencias que contengan como mucho la potencia original de la señal. Esto se entiende como que la potencia de transmisión será la misma, pero en todo el ancho de banda usado en el sistema, por lo que la densidad espectral de potencia de las interferencias será menor. </w:t>
@@ -3686,14 +3880,7 @@
         <w:rPr>
           <w:rFonts w:eastAsiaTheme="minorEastAsia"/>
         </w:rPr>
-        <w:t xml:space="preserve"> </w:t>
-      </w:r>
-      <w:proofErr w:type="spellStart"/>
-      <w:r>
-        <w:rPr>
-          <w:rFonts w:eastAsiaTheme="minorEastAsia"/>
-        </w:rPr>
-        <w:t>F</w:t>
+        <w:t xml:space="preserve"> F</w:t>
       </w:r>
       <w:r>
         <w:rPr>
@@ -3721,7 +3908,6 @@
         </w:rPr>
         <w:t>b</w:t>
       </w:r>
-      <w:proofErr w:type="spellEnd"/>
       <w:r>
         <w:rPr>
           <w:rFonts w:eastAsiaTheme="minorEastAsia"/>
@@ -3993,7 +4179,7 @@
       <w:r>
         <w:rPr>
           <w:noProof/>
-          <w:lang w:val="es-ES_tradnl" w:eastAsia="es-ES_tradnl"/>
+          <w:lang w:eastAsia="es-ES"/>
         </w:rPr>
         <w:drawing>
           <wp:inline distT="0" distB="0" distL="0" distR="0" wp14:anchorId="200D41D2" wp14:editId="6FF5D03B">
@@ -4053,14 +4239,27 @@
       <w:r>
         <w:t xml:space="preserve">Figura </w:t>
       </w:r>
-      <w:fldSimple w:instr=" SEQ Figura \* ARABIC ">
-        <w:r>
-          <w:rPr>
-            <w:noProof/>
-          </w:rPr>
-          <w:t>2</w:t>
-        </w:r>
-      </w:fldSimple>
+      <w:r>
+        <w:fldChar w:fldCharType="begin"/>
+      </w:r>
+      <w:r>
+        <w:instrText xml:space="preserve"> SEQ Figura \* ARABIC </w:instrText>
+      </w:r>
+      <w:r>
+        <w:fldChar w:fldCharType="separate"/>
+      </w:r>
+      <w:r>
+        <w:rPr>
+          <w:noProof/>
+        </w:rPr>
+        <w:t>2</w:t>
+      </w:r>
+      <w:r>
+        <w:rPr>
+          <w:noProof/>
+        </w:rPr>
+        <w:fldChar w:fldCharType="end"/>
+      </w:r>
       <w:r>
         <w:t>: Espectro de las señales en el canal de transmisión.</w:t>
       </w:r>
@@ -4080,7 +4279,7 @@
       <w:pPr>
         <w:pStyle w:val="Ttulo2"/>
       </w:pPr>
-      <w:bookmarkStart w:id="8" w:name="_Toc503096291"/>
+      <w:bookmarkStart w:id="8" w:name="_Toc503622839"/>
       <w:r>
         <w:lastRenderedPageBreak/>
         <w:t>Receptor</w:t>
@@ -4096,7 +4295,7 @@
       <w:pPr>
         <w:pStyle w:val="Ttulo3"/>
       </w:pPr>
-      <w:bookmarkStart w:id="9" w:name="_Toc503096292"/>
+      <w:bookmarkStart w:id="9" w:name="_Toc503622840"/>
       <w:r>
         <w:t>Filtrado Paso Banda &amp; Detección de Envolvente</w:t>
       </w:r>
@@ -4113,15 +4312,7 @@
         <w:t xml:space="preserve"> simple que </w:t>
       </w:r>
       <w:r>
-        <w:t xml:space="preserve">realizará una detección </w:t>
-      </w:r>
-      <w:proofErr w:type="spellStart"/>
-      <w:r>
-        <w:t>homodina</w:t>
-      </w:r>
-      <w:proofErr w:type="spellEnd"/>
-      <w:r>
-        <w:t xml:space="preserve"> no coherente de la señal. </w:t>
+        <w:t xml:space="preserve">realizará una detección homodina no coherente de la señal. </w:t>
       </w:r>
       <w:r>
         <w:t>La siguiente figura esquematiza la implementación de este modo de recepción.</w:t>
@@ -4136,7 +4327,7 @@
       <w:r>
         <w:rPr>
           <w:noProof/>
-          <w:lang w:val="es-ES_tradnl" w:eastAsia="es-ES_tradnl"/>
+          <w:lang w:eastAsia="es-ES"/>
         </w:rPr>
         <w:drawing>
           <wp:inline distT="0" distB="0" distL="0" distR="0" wp14:anchorId="6BC39865" wp14:editId="49BA3F2C">
@@ -4189,14 +4380,27 @@
       <w:r>
         <w:t xml:space="preserve">Figura </w:t>
       </w:r>
-      <w:fldSimple w:instr=" SEQ Figura \* ARABIC ">
-        <w:r>
-          <w:rPr>
-            <w:noProof/>
-          </w:rPr>
-          <w:t>3</w:t>
-        </w:r>
-      </w:fldSimple>
+      <w:r>
+        <w:fldChar w:fldCharType="begin"/>
+      </w:r>
+      <w:r>
+        <w:instrText xml:space="preserve"> SEQ Figura \* ARABIC </w:instrText>
+      </w:r>
+      <w:r>
+        <w:fldChar w:fldCharType="separate"/>
+      </w:r>
+      <w:r>
+        <w:rPr>
+          <w:noProof/>
+        </w:rPr>
+        <w:t>3</w:t>
+      </w:r>
+      <w:r>
+        <w:rPr>
+          <w:noProof/>
+        </w:rPr>
+        <w:fldChar w:fldCharType="end"/>
+      </w:r>
       <w:r>
         <w:t>. Esquema de Filtrado Paso Banda &amp; Detección de Envolvente.</w:t>
       </w:r>
@@ -4281,15 +4485,7 @@
               <w:cnfStyle w:val="100000000000" w:firstRow="1" w:lastRow="0" w:firstColumn="0" w:lastColumn="0" w:oddVBand="0" w:evenVBand="0" w:oddHBand="0" w:evenHBand="0" w:firstRowFirstColumn="0" w:firstRowLastColumn="0" w:lastRowFirstColumn="0" w:lastRowLastColumn="0"/>
             </w:pPr>
             <w:r>
-              <w:t xml:space="preserve">Filtro </w:t>
-            </w:r>
-            <w:proofErr w:type="spellStart"/>
-            <w:r>
-              <w:t>Pasobanda</w:t>
-            </w:r>
-            <w:proofErr w:type="spellEnd"/>
-            <w:r>
-              <w:t xml:space="preserve"> ‘1’</w:t>
+              <w:t>Filtro Pasobanda ‘1’</w:t>
             </w:r>
           </w:p>
         </w:tc>
@@ -4304,15 +4500,7 @@
               <w:cnfStyle w:val="100000000000" w:firstRow="1" w:lastRow="0" w:firstColumn="0" w:lastColumn="0" w:oddVBand="0" w:evenVBand="0" w:oddHBand="0" w:evenHBand="0" w:firstRowFirstColumn="0" w:firstRowLastColumn="0" w:lastRowFirstColumn="0" w:lastRowLastColumn="0"/>
             </w:pPr>
             <w:r>
-              <w:t xml:space="preserve">Filtro </w:t>
-            </w:r>
-            <w:proofErr w:type="spellStart"/>
-            <w:r>
-              <w:t>Pasobanda</w:t>
-            </w:r>
-            <w:proofErr w:type="spellEnd"/>
-            <w:r>
-              <w:t xml:space="preserve"> ‘0’</w:t>
+              <w:t>Filtro Pasobanda ‘0’</w:t>
             </w:r>
           </w:p>
         </w:tc>
@@ -4327,13 +4515,8 @@
               <w:cnfStyle w:val="100000000000" w:firstRow="1" w:lastRow="0" w:firstColumn="0" w:lastColumn="0" w:oddVBand="0" w:evenVBand="0" w:oddHBand="0" w:evenHBand="0" w:firstRowFirstColumn="0" w:firstRowLastColumn="0" w:lastRowFirstColumn="0" w:lastRowLastColumn="0"/>
             </w:pPr>
             <w:r>
-              <w:t xml:space="preserve">Filtro </w:t>
-            </w:r>
-            <w:proofErr w:type="spellStart"/>
-            <w:r>
-              <w:t>Pasobajo</w:t>
-            </w:r>
-            <w:proofErr w:type="spellEnd"/>
+              <w:t>Filtro Pasobajo</w:t>
+            </w:r>
           </w:p>
         </w:tc>
       </w:tr>
@@ -4367,11 +4550,9 @@
               <w:jc w:val="center"/>
               <w:cnfStyle w:val="000000100000" w:firstRow="0" w:lastRow="0" w:firstColumn="0" w:lastColumn="0" w:oddVBand="0" w:evenVBand="0" w:oddHBand="1" w:evenHBand="0" w:firstRowFirstColumn="0" w:firstRowLastColumn="0" w:lastRowFirstColumn="0" w:lastRowLastColumn="0"/>
             </w:pPr>
-            <w:proofErr w:type="spellStart"/>
             <w:r>
               <w:t>Butterworth</w:t>
             </w:r>
-            <w:proofErr w:type="spellEnd"/>
           </w:p>
         </w:tc>
         <w:tc>
@@ -4384,11 +4565,9 @@
               <w:jc w:val="center"/>
               <w:cnfStyle w:val="000000100000" w:firstRow="0" w:lastRow="0" w:firstColumn="0" w:lastColumn="0" w:oddVBand="0" w:evenVBand="0" w:oddHBand="1" w:evenHBand="0" w:firstRowFirstColumn="0" w:firstRowLastColumn="0" w:lastRowFirstColumn="0" w:lastRowLastColumn="0"/>
             </w:pPr>
-            <w:proofErr w:type="spellStart"/>
             <w:r>
               <w:t>Butterworth</w:t>
             </w:r>
-            <w:proofErr w:type="spellEnd"/>
           </w:p>
         </w:tc>
         <w:tc>
@@ -4401,11 +4580,9 @@
               <w:jc w:val="center"/>
               <w:cnfStyle w:val="000000100000" w:firstRow="0" w:lastRow="0" w:firstColumn="0" w:lastColumn="0" w:oddVBand="0" w:evenVBand="0" w:oddHBand="1" w:evenHBand="0" w:firstRowFirstColumn="0" w:firstRowLastColumn="0" w:lastRowFirstColumn="0" w:lastRowLastColumn="0"/>
             </w:pPr>
-            <w:proofErr w:type="spellStart"/>
             <w:r>
               <w:t>Butterworth</w:t>
             </w:r>
-            <w:proofErr w:type="spellEnd"/>
           </w:p>
         </w:tc>
       </w:tr>
@@ -4513,7 +4690,6 @@
               <w:jc w:val="center"/>
               <w:cnfStyle w:val="000000100000" w:firstRow="0" w:lastRow="0" w:firstColumn="0" w:lastColumn="0" w:oddVBand="0" w:evenVBand="0" w:oddHBand="1" w:evenHBand="0" w:firstRowFirstColumn="0" w:firstRowLastColumn="0" w:lastRowFirstColumn="0" w:lastRowLastColumn="0"/>
             </w:pPr>
-            <w:proofErr w:type="spellStart"/>
             <w:r>
               <w:t>f</w:t>
             </w:r>
@@ -4523,7 +4699,6 @@
               </w:rPr>
               <w:t>c</w:t>
             </w:r>
-            <w:proofErr w:type="spellEnd"/>
             <w:r>
               <w:t>-Rb</w:t>
             </w:r>
@@ -4539,7 +4714,6 @@
               <w:jc w:val="center"/>
               <w:cnfStyle w:val="000000100000" w:firstRow="0" w:lastRow="0" w:firstColumn="0" w:lastColumn="0" w:oddVBand="0" w:evenVBand="0" w:oddHBand="1" w:evenHBand="0" w:firstRowFirstColumn="0" w:firstRowLastColumn="0" w:lastRowFirstColumn="0" w:lastRowLastColumn="0"/>
             </w:pPr>
-            <w:proofErr w:type="spellStart"/>
             <w:r>
               <w:t>f</w:t>
             </w:r>
@@ -4549,7 +4723,6 @@
               </w:rPr>
               <w:t>c</w:t>
             </w:r>
-            <w:proofErr w:type="spellEnd"/>
           </w:p>
         </w:tc>
         <w:tc>
@@ -4606,7 +4779,6 @@
               <w:jc w:val="center"/>
               <w:cnfStyle w:val="000000000000" w:firstRow="0" w:lastRow="0" w:firstColumn="0" w:lastColumn="0" w:oddVBand="0" w:evenVBand="0" w:oddHBand="0" w:evenHBand="0" w:firstRowFirstColumn="0" w:firstRowLastColumn="0" w:lastRowFirstColumn="0" w:lastRowLastColumn="0"/>
             </w:pPr>
-            <w:proofErr w:type="spellStart"/>
             <w:r>
               <w:t>f</w:t>
             </w:r>
@@ -4616,7 +4788,6 @@
               </w:rPr>
               <w:t>c</w:t>
             </w:r>
-            <w:proofErr w:type="spellEnd"/>
           </w:p>
         </w:tc>
         <w:tc>
@@ -4629,7 +4800,6 @@
               <w:jc w:val="center"/>
               <w:cnfStyle w:val="000000000000" w:firstRow="0" w:lastRow="0" w:firstColumn="0" w:lastColumn="0" w:oddVBand="0" w:evenVBand="0" w:oddHBand="0" w:evenHBand="0" w:firstRowFirstColumn="0" w:firstRowLastColumn="0" w:lastRowFirstColumn="0" w:lastRowLastColumn="0"/>
             </w:pPr>
-            <w:proofErr w:type="spellStart"/>
             <w:r>
               <w:t>f</w:t>
             </w:r>
@@ -4642,7 +4812,6 @@
             <w:r>
               <w:t>+Rb</w:t>
             </w:r>
-            <w:proofErr w:type="spellEnd"/>
           </w:p>
         </w:tc>
         <w:tc>
@@ -4671,14 +4840,27 @@
       <w:r>
         <w:t xml:space="preserve">Tabla </w:t>
       </w:r>
-      <w:fldSimple w:instr=" SEQ Tabla \* ARABIC ">
-        <w:r>
-          <w:rPr>
-            <w:noProof/>
-          </w:rPr>
-          <w:t>1</w:t>
-        </w:r>
-      </w:fldSimple>
+      <w:r>
+        <w:fldChar w:fldCharType="begin"/>
+      </w:r>
+      <w:r>
+        <w:instrText xml:space="preserve"> SEQ Tabla \* ARABIC </w:instrText>
+      </w:r>
+      <w:r>
+        <w:fldChar w:fldCharType="separate"/>
+      </w:r>
+      <w:r>
+        <w:rPr>
+          <w:noProof/>
+        </w:rPr>
+        <w:t>1</w:t>
+      </w:r>
+      <w:r>
+        <w:rPr>
+          <w:noProof/>
+        </w:rPr>
+        <w:fldChar w:fldCharType="end"/>
+      </w:r>
       <w:r>
         <w:t xml:space="preserve">. </w:t>
       </w:r>
@@ -4702,7 +4884,7 @@
       <w:r>
         <w:rPr>
           <w:noProof/>
-          <w:lang w:val="es-ES_tradnl" w:eastAsia="es-ES_tradnl"/>
+          <w:lang w:eastAsia="es-ES"/>
         </w:rPr>
         <w:lastRenderedPageBreak/>
         <w:drawing>
@@ -4744,7 +4926,7 @@
       <w:r>
         <w:rPr>
           <w:noProof/>
-          <w:lang w:val="es-ES_tradnl" w:eastAsia="es-ES_tradnl"/>
+          <w:lang w:eastAsia="es-ES"/>
         </w:rPr>
         <w:drawing>
           <wp:inline distT="0" distB="0" distL="0" distR="0" wp14:anchorId="0E1EFE06" wp14:editId="5603F289">
@@ -4791,14 +4973,27 @@
       <w:r>
         <w:t xml:space="preserve">Figura </w:t>
       </w:r>
-      <w:fldSimple w:instr=" SEQ Figura \* ARABIC ">
-        <w:r>
-          <w:rPr>
-            <w:noProof/>
-          </w:rPr>
-          <w:t>4</w:t>
-        </w:r>
-      </w:fldSimple>
+      <w:r>
+        <w:fldChar w:fldCharType="begin"/>
+      </w:r>
+      <w:r>
+        <w:instrText xml:space="preserve"> SEQ Figura \* ARABIC </w:instrText>
+      </w:r>
+      <w:r>
+        <w:fldChar w:fldCharType="separate"/>
+      </w:r>
+      <w:r>
+        <w:rPr>
+          <w:noProof/>
+        </w:rPr>
+        <w:t>4</w:t>
+      </w:r>
+      <w:r>
+        <w:rPr>
+          <w:noProof/>
+        </w:rPr>
+        <w:fldChar w:fldCharType="end"/>
+      </w:r>
       <w:r>
         <w:t>. Respuesta en magnitud del filtro paso banda del símbolo '1' (izquierda) y símbolo '0' (derecha).</w:t>
       </w:r>
@@ -4812,7 +5007,7 @@
       <w:r>
         <w:rPr>
           <w:noProof/>
-          <w:lang w:val="es-ES_tradnl" w:eastAsia="es-ES_tradnl"/>
+          <w:lang w:eastAsia="es-ES"/>
         </w:rPr>
         <w:drawing>
           <wp:inline distT="0" distB="0" distL="0" distR="0" wp14:anchorId="41BDF1D8" wp14:editId="2EF3B07B">
@@ -4859,14 +5054,27 @@
       <w:r>
         <w:t xml:space="preserve">Figura </w:t>
       </w:r>
-      <w:fldSimple w:instr=" SEQ Figura \* ARABIC ">
-        <w:r>
-          <w:rPr>
-            <w:noProof/>
-          </w:rPr>
-          <w:t>5</w:t>
-        </w:r>
-      </w:fldSimple>
+      <w:r>
+        <w:fldChar w:fldCharType="begin"/>
+      </w:r>
+      <w:r>
+        <w:instrText xml:space="preserve"> SEQ Figura \* ARABIC </w:instrText>
+      </w:r>
+      <w:r>
+        <w:fldChar w:fldCharType="separate"/>
+      </w:r>
+      <w:r>
+        <w:rPr>
+          <w:noProof/>
+        </w:rPr>
+        <w:t>5</w:t>
+      </w:r>
+      <w:r>
+        <w:rPr>
+          <w:noProof/>
+        </w:rPr>
+        <w:fldChar w:fldCharType="end"/>
+      </w:r>
       <w:r>
         <w:t>. Respuesta en magnitud del filtro paso bajo.</w:t>
       </w:r>
@@ -4876,19 +5084,14 @@
       <w:pPr>
         <w:pStyle w:val="Ttulo3"/>
       </w:pPr>
-      <w:bookmarkStart w:id="10" w:name="_Toc503096294"/>
+      <w:bookmarkStart w:id="10" w:name="_Toc503622841"/>
       <w:r>
         <w:t xml:space="preserve">Demodulación </w:t>
       </w:r>
+      <w:r>
+        <w:t>Heterodina No Coherente</w:t>
+      </w:r>
       <w:bookmarkEnd w:id="10"/>
-      <w:proofErr w:type="spellStart"/>
-      <w:r>
-        <w:t>Heterodina</w:t>
-      </w:r>
-      <w:proofErr w:type="spellEnd"/>
-      <w:r>
-        <w:t xml:space="preserve"> No Coherente</w:t>
-      </w:r>
     </w:p>
     <w:p>
       <w:r>
@@ -4923,7 +5126,7 @@
       <w:r>
         <w:rPr>
           <w:noProof/>
-          <w:lang w:val="es-ES_tradnl" w:eastAsia="es-ES_tradnl"/>
+          <w:lang w:eastAsia="es-ES"/>
         </w:rPr>
         <w:lastRenderedPageBreak/>
         <w:drawing>
@@ -4987,58 +5190,56 @@
       <w:r>
         <w:t xml:space="preserve">Figura </w:t>
       </w:r>
-      <w:fldSimple w:instr=" SEQ Figura \* ARABIC ">
-        <w:r>
-          <w:rPr>
-            <w:noProof/>
-          </w:rPr>
-          <w:t>6</w:t>
-        </w:r>
-      </w:fldSimple>
-      <w:r>
-        <w:t xml:space="preserve">. Demodulación </w:t>
-      </w:r>
-      <w:proofErr w:type="spellStart"/>
-      <w:r>
-        <w:t>Heterodina</w:t>
-      </w:r>
-      <w:proofErr w:type="spellEnd"/>
-      <w:r>
-        <w:t xml:space="preserve"> No Coherente.</w:t>
-      </w:r>
-    </w:p>
-    <w:p>
-      <w:bookmarkStart w:id="11" w:name="_Toc503096295"/>
+      <w:r>
+        <w:fldChar w:fldCharType="begin"/>
+      </w:r>
+      <w:r>
+        <w:instrText xml:space="preserve"> S</w:instrText>
+      </w:r>
+      <w:r>
+        <w:instrText xml:space="preserve">EQ Figura \* ARABIC </w:instrText>
+      </w:r>
+      <w:r>
+        <w:fldChar w:fldCharType="separate"/>
+      </w:r>
+      <w:r>
+        <w:rPr>
+          <w:noProof/>
+        </w:rPr>
+        <w:t>6</w:t>
+      </w:r>
+      <w:r>
+        <w:rPr>
+          <w:noProof/>
+        </w:rPr>
+        <w:fldChar w:fldCharType="end"/>
+      </w:r>
+      <w:r>
+        <w:t>. Demodulación Heterodina No Coherente.</w:t>
+      </w:r>
+    </w:p>
+    <w:p>
       <w:r>
         <w:t xml:space="preserve">Se generan tonos a la frecuencia de cada símbolo, que al ser mezclados con la señal la bajan a banda base. Sin embargo, también mezclaran componentes no deseadas, que hay que filtrar con un filtro paso bajo. Este filtro ha de ser lo suficiente rápido como para dejar pasar los símbolos, pero nada más. Es por esto, que la frecuencia de corte del LPF será Rb.  </w:t>
       </w:r>
+    </w:p>
+    <w:p>
+      <w:pPr>
+        <w:pStyle w:val="Ttulo3"/>
+      </w:pPr>
+      <w:bookmarkStart w:id="11" w:name="_Toc503622842"/>
+      <w:r>
+        <w:t xml:space="preserve">Demodulación Coherente </w:t>
+      </w:r>
+      <w:r>
+        <w:t>u</w:t>
+      </w:r>
+      <w:r>
+        <w:t>tilizando PLLs sintonizados.</w:t>
+      </w:r>
       <w:bookmarkEnd w:id="11"/>
     </w:p>
     <w:p>
-      <w:pPr>
-        <w:pStyle w:val="Ttulo3"/>
-      </w:pPr>
-      <w:bookmarkStart w:id="12" w:name="_Toc503096296"/>
-      <w:r>
-        <w:t xml:space="preserve">Demodulación Coherente </w:t>
-      </w:r>
-      <w:r>
-        <w:t>u</w:t>
-      </w:r>
-      <w:r>
-        <w:t xml:space="preserve">tilizando </w:t>
-      </w:r>
-      <w:proofErr w:type="spellStart"/>
-      <w:r>
-        <w:t>PLLs</w:t>
-      </w:r>
-      <w:proofErr w:type="spellEnd"/>
-      <w:r>
-        <w:t xml:space="preserve"> sintonizados.</w:t>
-      </w:r>
-      <w:bookmarkEnd w:id="12"/>
-    </w:p>
-    <w:p>
       <w:r>
         <w:t>Al igual que en método descrito en la sección anterior, esta modalidad implementará una arquitectura de recepción heterodino, usando osciladores locales para la recepción. Sin embargo, este modo implementará un método de recepción coherente en el que se tendrá en cuenta la fase con la que se recibe la señal</w:t>
       </w:r>
@@ -5048,15 +5249,7 @@
     </w:p>
     <w:p>
       <w:r>
-        <w:t xml:space="preserve">Dado que los ‘1’s y los ‘0’s enviados corresponden a diferentes frecuencias, se implementarán dos </w:t>
-      </w:r>
-      <w:proofErr w:type="spellStart"/>
-      <w:r>
-        <w:t>PLLs</w:t>
-      </w:r>
-      <w:proofErr w:type="spellEnd"/>
-      <w:r>
-        <w:t xml:space="preserve"> sintonizados a la</w:t>
+        <w:t>Dado que los ‘1’s y los ‘0’s enviados corresponden a diferentes frecuencias, se implementarán dos PLLs sintonizados a la</w:t>
       </w:r>
       <w:r>
         <w:t>s</w:t>
@@ -5108,7 +5301,7 @@
       <w:r>
         <w:rPr>
           <w:noProof/>
-          <w:lang w:val="es-ES_tradnl" w:eastAsia="es-ES_tradnl"/>
+          <w:lang w:eastAsia="es-ES"/>
         </w:rPr>
         <w:lastRenderedPageBreak/>
         <w:drawing>
@@ -5162,14 +5355,27 @@
       <w:r>
         <w:t xml:space="preserve">Figura </w:t>
       </w:r>
-      <w:fldSimple w:instr=" SEQ Figura \* ARABIC ">
-        <w:r>
-          <w:rPr>
-            <w:noProof/>
-          </w:rPr>
-          <w:t>7</w:t>
-        </w:r>
-      </w:fldSimple>
+      <w:r>
+        <w:fldChar w:fldCharType="begin"/>
+      </w:r>
+      <w:r>
+        <w:instrText xml:space="preserve"> SEQ Figura \* ARABIC </w:instrText>
+      </w:r>
+      <w:r>
+        <w:fldChar w:fldCharType="separate"/>
+      </w:r>
+      <w:r>
+        <w:rPr>
+          <w:noProof/>
+        </w:rPr>
+        <w:t>7</w:t>
+      </w:r>
+      <w:r>
+        <w:rPr>
+          <w:noProof/>
+        </w:rPr>
+        <w:fldChar w:fldCharType="end"/>
+      </w:r>
       <w:r>
         <w:t>. Diseño del PLL.</w:t>
       </w:r>
@@ -5191,11 +5397,7 @@
         </w:numPr>
       </w:pPr>
       <w:r>
-        <w:t>Ganancia del NCO (</w:t>
-      </w:r>
-      <w:proofErr w:type="spellStart"/>
-      <w:r>
-        <w:t>K</w:t>
+        <w:t>Ganancia del NCO (K</w:t>
       </w:r>
       <w:r>
         <w:rPr>
@@ -5203,7 +5405,6 @@
         </w:rPr>
         <w:t>o</w:t>
       </w:r>
-      <w:proofErr w:type="spellEnd"/>
       <w:r>
         <w:t xml:space="preserve">) </w:t>
       </w:r>
@@ -5250,11 +5451,7 @@
         </w:numPr>
       </w:pPr>
       <w:r>
-        <w:t>Ancho de banda de ruido (</w:t>
-      </w:r>
-      <w:proofErr w:type="spellStart"/>
-      <w:r>
-        <w:t>B</w:t>
+        <w:t>Ancho de banda de ruido (B</w:t>
       </w:r>
       <w:r>
         <w:rPr>
@@ -5262,7 +5459,6 @@
         </w:rPr>
         <w:t>n</w:t>
       </w:r>
-      <w:proofErr w:type="spellEnd"/>
       <w:r>
         <w:t>)</w:t>
       </w:r>
@@ -5833,75 +6029,21 @@
     </w:p>
     <w:p>
       <w:r>
-        <w:t xml:space="preserve">Por su parte, la segunda modalidad implementada se corresponde a un PLL, cuyo diseño se muestra en la Figura 7, también particularizada para el símbolo ‘0’. Puede verse que el </w:t>
-      </w:r>
-      <w:proofErr w:type="spellStart"/>
-      <w:r>
-        <w:t>Loop</w:t>
-      </w:r>
-      <w:proofErr w:type="spellEnd"/>
-      <w:r>
-        <w:t xml:space="preserve"> </w:t>
-      </w:r>
-      <w:proofErr w:type="spellStart"/>
-      <w:r>
-        <w:t>Filter</w:t>
-      </w:r>
-      <w:proofErr w:type="spellEnd"/>
-      <w:r>
-        <w:t xml:space="preserve"> y el NCO (</w:t>
-      </w:r>
-      <w:proofErr w:type="spellStart"/>
+        <w:t>Por su parte, la segunda modalidad implementada se corresponde a un PLL, cuyo diseño se muestra en la Figura 7, también particularizada para el símbolo ‘0’. Puede verse que el Loop Filter y el NCO (</w:t>
+      </w:r>
       <w:r>
         <w:rPr>
           <w:i/>
         </w:rPr>
-        <w:t>Numerically</w:t>
-      </w:r>
-      <w:proofErr w:type="spellEnd"/>
-      <w:r>
-        <w:rPr>
-          <w:i/>
-        </w:rPr>
-        <w:t xml:space="preserve"> </w:t>
-      </w:r>
-      <w:proofErr w:type="spellStart"/>
-      <w:r>
-        <w:rPr>
-          <w:i/>
-        </w:rPr>
-        <w:t>Controlled</w:t>
-      </w:r>
-      <w:proofErr w:type="spellEnd"/>
-      <w:r>
-        <w:rPr>
-          <w:i/>
-        </w:rPr>
-        <w:t xml:space="preserve"> </w:t>
-      </w:r>
-      <w:proofErr w:type="spellStart"/>
-      <w:r>
-        <w:rPr>
-          <w:i/>
-        </w:rPr>
-        <w:t>Oscillator</w:t>
-      </w:r>
-      <w:proofErr w:type="spellEnd"/>
+        <w:t>Numerically Controlled Oscillator</w:t>
+      </w:r>
       <w:r>
         <w:t>) son equivalentes a los de la implementación basada en el Bucle de Costas y difieren únicamente en la detección de fase.</w:t>
       </w:r>
     </w:p>
     <w:p>
       <w:r>
-        <w:t xml:space="preserve">Para ambos casos, utilizando el vector de fases estimado por el bucle, se generará la señal coseno que se utilizará como oscilador local para </w:t>
-      </w:r>
-      <w:proofErr w:type="spellStart"/>
-      <w:r>
-        <w:t>demodular</w:t>
-      </w:r>
-      <w:proofErr w:type="spellEnd"/>
-      <w:r>
-        <w:t xml:space="preserve"> la señal a banda base al igual que en la sección anterior, donde el coseno utilizado estará sincronizado en fase con la de la señal.</w:t>
+        <w:t>Para ambos casos, utilizando el vector de fases estimado por el bucle, se generará la señal coseno que se utilizará como oscilador local para demodular la señal a banda base al igual que en la sección anterior, donde el coseno utilizado estará sincronizado en fase con la de la señal.</w:t>
       </w:r>
     </w:p>
     <w:p>
@@ -6246,7 +6388,7 @@
       <w:r>
         <w:rPr>
           <w:noProof/>
-          <w:lang w:val="es-ES_tradnl" w:eastAsia="es-ES_tradnl"/>
+          <w:lang w:eastAsia="es-ES"/>
         </w:rPr>
         <w:drawing>
           <wp:inline distT="0" distB="0" distL="0" distR="0" wp14:anchorId="626C0555" wp14:editId="651572F5">
@@ -6299,14 +6441,27 @@
       <w:r>
         <w:t xml:space="preserve">Figura </w:t>
       </w:r>
-      <w:fldSimple w:instr=" SEQ Figura \* ARABIC ">
-        <w:r>
-          <w:rPr>
-            <w:noProof/>
-          </w:rPr>
-          <w:t>8</w:t>
-        </w:r>
-      </w:fldSimple>
+      <w:r>
+        <w:fldChar w:fldCharType="begin"/>
+      </w:r>
+      <w:r>
+        <w:instrText xml:space="preserve"> SEQ Figura \* ARABIC </w:instrText>
+      </w:r>
+      <w:r>
+        <w:fldChar w:fldCharType="separate"/>
+      </w:r>
+      <w:r>
+        <w:rPr>
+          <w:noProof/>
+        </w:rPr>
+        <w:t>8</w:t>
+      </w:r>
+      <w:r>
+        <w:rPr>
+          <w:noProof/>
+        </w:rPr>
+        <w:fldChar w:fldCharType="end"/>
+      </w:r>
       <w:r>
         <w:t>. Esquema del PLL. Diseño 2.</w:t>
       </w:r>
@@ -6422,7 +6577,7 @@
       <w:r>
         <w:rPr>
           <w:noProof/>
-          <w:lang w:val="es-ES_tradnl" w:eastAsia="es-ES_tradnl"/>
+          <w:lang w:eastAsia="es-ES"/>
         </w:rPr>
         <w:drawing>
           <wp:inline distT="0" distB="0" distL="0" distR="0" wp14:anchorId="5F966916" wp14:editId="6C33F583">
@@ -6475,27 +6630,32 @@
       <w:r>
         <w:t xml:space="preserve">Figura </w:t>
       </w:r>
-      <w:fldSimple w:instr=" SEQ Figura \* ARABIC ">
-        <w:r>
-          <w:rPr>
-            <w:noProof/>
-          </w:rPr>
-          <w:t>9</w:t>
-        </w:r>
-      </w:fldSimple>
+      <w:r>
+        <w:fldChar w:fldCharType="begin"/>
+      </w:r>
+      <w:r>
+        <w:instrText xml:space="preserve"> SEQ Figura \* ARABIC </w:instrText>
+      </w:r>
+      <w:r>
+        <w:fldChar w:fldCharType="separate"/>
+      </w:r>
+      <w:r>
+        <w:rPr>
+          <w:noProof/>
+        </w:rPr>
+        <w:t>9</w:t>
+      </w:r>
+      <w:r>
+        <w:rPr>
+          <w:noProof/>
+        </w:rPr>
+        <w:fldChar w:fldCharType="end"/>
+      </w:r>
       <w:r>
         <w:t xml:space="preserve">. </w:t>
       </w:r>
       <w:r>
-        <w:t xml:space="preserve">Demodulación Coherente utilizando </w:t>
-      </w:r>
-      <w:proofErr w:type="spellStart"/>
-      <w:r>
-        <w:t>PLLs</w:t>
-      </w:r>
-      <w:proofErr w:type="spellEnd"/>
-      <w:r>
-        <w:t xml:space="preserve"> sintonizados.</w:t>
+        <w:t>Demodulación Coherente utilizando PLLs sintonizados.</w:t>
       </w:r>
     </w:p>
     <w:p>
@@ -6552,7 +6712,7 @@
         <w:rPr>
           <w:rFonts w:eastAsiaTheme="minorEastAsia"/>
           <w:noProof/>
-          <w:lang w:val="es-ES_tradnl" w:eastAsia="es-ES_tradnl"/>
+          <w:lang w:eastAsia="es-ES"/>
         </w:rPr>
         <w:drawing>
           <wp:inline distT="0" distB="0" distL="0" distR="0" wp14:anchorId="7ED199DC" wp14:editId="6AB4D8D7">
@@ -6615,14 +6775,27 @@
       <w:r>
         <w:t xml:space="preserve">Figura </w:t>
       </w:r>
-      <w:fldSimple w:instr=" SEQ Figura \* ARABIC ">
-        <w:r>
-          <w:rPr>
-            <w:noProof/>
-          </w:rPr>
-          <w:t>10</w:t>
-        </w:r>
-      </w:fldSimple>
+      <w:r>
+        <w:fldChar w:fldCharType="begin"/>
+      </w:r>
+      <w:r>
+        <w:instrText xml:space="preserve"> SEQ Figura \* ARABIC </w:instrText>
+      </w:r>
+      <w:r>
+        <w:fldChar w:fldCharType="separate"/>
+      </w:r>
+      <w:r>
+        <w:rPr>
+          <w:noProof/>
+        </w:rPr>
+        <w:t>10</w:t>
+      </w:r>
+      <w:r>
+        <w:rPr>
+          <w:noProof/>
+        </w:rPr>
+        <w:fldChar w:fldCharType="end"/>
+      </w:r>
       <w:r>
         <w:t>: espectro de la entrada y de la salida del PLL</w:t>
       </w:r>
@@ -6643,45 +6816,31 @@
         <w:rPr>
           <w:rFonts w:eastAsiaTheme="minorEastAsia"/>
         </w:rPr>
-        <w:t>la señal tras ser mezclada con la salida de un PLL. Se ven la componente suma y la componente resta de cada una de las frecuencias. En 0 Hz esta la portadora del PLL en cuestión, y en Rb un tono correspondiente a la otra frecuencia. Y en 2*</w:t>
-      </w:r>
-      <w:proofErr w:type="spellStart"/>
-      <w:r>
+        <w:t xml:space="preserve">la señal tras ser mezclada con la salida de un PLL. Se ven la componente suma y la componente resta de cada una de las frecuencias. En 0 Hz esta la portadora del PLL en cuestión, y en Rb un tono correspondiente a la otra frecuencia. Y en 2*Fc hay una réplica de los tonos. </w:t>
+      </w:r>
+    </w:p>
+    <w:p>
+      <w:pPr>
         <w:rPr>
           <w:rFonts w:eastAsiaTheme="minorEastAsia"/>
         </w:rPr>
-        <w:t>Fc</w:t>
-      </w:r>
-      <w:proofErr w:type="spellEnd"/>
+      </w:pPr>
       <w:r>
         <w:rPr>
           <w:rFonts w:eastAsiaTheme="minorEastAsia"/>
         </w:rPr>
-        <w:t xml:space="preserve"> hay una réplica de los tonos. </w:t>
-      </w:r>
-    </w:p>
-    <w:p>
-      <w:pPr>
+        <w:t xml:space="preserve">Si la frecuencia de corte del filtro es menor a Rb, el filtro no será suficiente rápido para símbolos alternados. Sin embargo, si es mayor que Rb, incluirá el tono de Rb y puede tener efectos indeseados. </w:t>
+      </w:r>
+      <w:r>
         <w:rPr>
           <w:rFonts w:eastAsiaTheme="minorEastAsia"/>
         </w:rPr>
-      </w:pPr>
+        <w:t xml:space="preserve">En la siguiente imagen, vemos estos efectos. En azul se muestra </w:t>
+      </w:r>
       <w:r>
         <w:rPr>
           <w:rFonts w:eastAsiaTheme="minorEastAsia"/>
         </w:rPr>
-        <w:t xml:space="preserve">Si la frecuencia de corte del filtro es menor a Rb, el filtro no será suficiente rápido para símbolos alternados. Sin embargo, si es mayor que Rb, incluirá el tono de Rb y puede tener efectos indeseados. </w:t>
-      </w:r>
-      <w:r>
-        <w:rPr>
-          <w:rFonts w:eastAsiaTheme="minorEastAsia"/>
-        </w:rPr>
-        <w:t xml:space="preserve">En la siguiente imagen, vemos estos efectos. En azul se muestra </w:t>
-      </w:r>
-      <w:r>
-        <w:rPr>
-          <w:rFonts w:eastAsiaTheme="minorEastAsia"/>
-        </w:rPr>
         <w:t xml:space="preserve">la señal filtrada con una frecuencia de corte de 2*Rb, es decir, incluye el tono de Rb Hz. En rojo esta la señal filtrada con una frecuencia de corte de 0.9*Rb, es decir, no incluye el tono de Rb Hz.  </w:t>
       </w:r>
     </w:p>
@@ -6692,7 +6851,7 @@
       <w:r>
         <w:rPr>
           <w:noProof/>
-          <w:lang w:val="es-ES_tradnl" w:eastAsia="es-ES_tradnl"/>
+          <w:lang w:eastAsia="es-ES"/>
         </w:rPr>
         <w:lastRenderedPageBreak/>
         <w:drawing>
@@ -6753,14 +6912,27 @@
       <w:r>
         <w:t xml:space="preserve">Figura </w:t>
       </w:r>
-      <w:fldSimple w:instr=" SEQ Figura \* ARABIC ">
-        <w:r>
-          <w:rPr>
-            <w:noProof/>
-          </w:rPr>
-          <w:t>11</w:t>
-        </w:r>
-      </w:fldSimple>
+      <w:r>
+        <w:fldChar w:fldCharType="begin"/>
+      </w:r>
+      <w:r>
+        <w:instrText xml:space="preserve"> SEQ Figura \* ARABIC </w:instrText>
+      </w:r>
+      <w:r>
+        <w:fldChar w:fldCharType="separate"/>
+      </w:r>
+      <w:r>
+        <w:rPr>
+          <w:noProof/>
+        </w:rPr>
+        <w:t>11</w:t>
+      </w:r>
+      <w:r>
+        <w:rPr>
+          <w:noProof/>
+        </w:rPr>
+        <w:fldChar w:fldCharType="end"/>
+      </w:r>
       <w:r>
         <w:t>: Salida del filtro con diferentes frecuencias de corte.</w:t>
       </w:r>
@@ -6817,7 +6989,7 @@
       <w:r>
         <w:rPr>
           <w:noProof/>
-          <w:lang w:val="es-ES_tradnl" w:eastAsia="es-ES_tradnl"/>
+          <w:lang w:eastAsia="es-ES"/>
         </w:rPr>
         <w:lastRenderedPageBreak/>
         <w:drawing>
@@ -6878,19 +7050,30 @@
       <w:r>
         <w:t xml:space="preserve">Figura </w:t>
       </w:r>
-      <w:fldSimple w:instr=" SEQ Figura \* ARABIC ">
-        <w:r>
-          <w:rPr>
-            <w:noProof/>
-          </w:rPr>
-          <w:t>12</w:t>
-        </w:r>
-      </w:fldSimple>
+      <w:r>
+        <w:fldChar w:fldCharType="begin"/>
+      </w:r>
+      <w:r>
+        <w:instrText xml:space="preserve"> SEQ Figura \* ARABIC </w:instrText>
+      </w:r>
+      <w:r>
+        <w:fldChar w:fldCharType="separate"/>
+      </w:r>
+      <w:r>
+        <w:rPr>
+          <w:noProof/>
+        </w:rPr>
+        <w:t>12</w:t>
+      </w:r>
+      <w:r>
+        <w:rPr>
+          <w:noProof/>
+        </w:rPr>
+        <w:fldChar w:fldCharType="end"/>
+      </w:r>
       <w:r>
         <w:t>: Respuesta en frecuencia de LPF de los PLL</w:t>
       </w:r>
-      <w:bookmarkStart w:id="13" w:name="_GoBack"/>
-      <w:bookmarkEnd w:id="13"/>
     </w:p>
     <w:p>
       <w:pPr>
@@ -6899,11 +7082,11 @@
       <w:r>
         <w:t xml:space="preserve"> </w:t>
       </w:r>
-      <w:bookmarkStart w:id="14" w:name="_Toc503096298"/>
+      <w:bookmarkStart w:id="12" w:name="_Toc503622843"/>
       <w:r>
         <w:t>Recuperación de reloj</w:t>
       </w:r>
-      <w:bookmarkEnd w:id="14"/>
+      <w:bookmarkEnd w:id="12"/>
     </w:p>
     <w:p>
       <w:r>
@@ -7026,7 +7209,6 @@
         </w:rPr>
         <w:t xml:space="preserve">una </w:t>
       </w:r>
-      <w:proofErr w:type="spellStart"/>
       <w:r>
         <w:rPr>
           <w:rFonts w:ascii="Calibri" w:hAnsi="Calibri" w:cs="Calibri"/>
@@ -7034,7 +7216,6 @@
         </w:rPr>
         <w:t>sinc</w:t>
       </w:r>
-      <w:proofErr w:type="spellEnd"/>
       <w:r>
         <w:rPr>
           <w:rFonts w:ascii="Calibri" w:hAnsi="Calibri" w:cs="Calibri"/>
@@ -7067,12 +7248,14 @@
           <w:lang w:val="es"/>
         </w:rPr>
       </w:pPr>
+      <w:bookmarkStart w:id="13" w:name="_Toc503622844"/>
       <w:r>
         <w:rPr>
           <w:lang w:val="es"/>
         </w:rPr>
         <w:t>Resultados</w:t>
       </w:r>
+      <w:bookmarkEnd w:id="13"/>
     </w:p>
     <w:p>
       <w:pPr>
@@ -7272,10 +7455,12 @@
       <w:pPr>
         <w:pStyle w:val="Ttulo3"/>
       </w:pPr>
+      <w:bookmarkStart w:id="14" w:name="_Toc503622845"/>
       <w:r>
         <w:lastRenderedPageBreak/>
         <w:t>Filtrado Paso Banda &amp; Detección de Envolvente</w:t>
       </w:r>
+      <w:bookmarkEnd w:id="14"/>
     </w:p>
     <w:p>
       <w:pPr>
@@ -7376,7 +7561,7 @@
       <w:r>
         <w:rPr>
           <w:noProof/>
-          <w:lang w:val="es-ES_tradnl" w:eastAsia="es-ES_tradnl"/>
+          <w:lang w:eastAsia="es-ES"/>
         </w:rPr>
         <w:drawing>
           <wp:inline distT="0" distB="0" distL="0" distR="0" wp14:anchorId="4969C133" wp14:editId="0A8AE8C6">
@@ -7436,14 +7621,27 @@
       <w:r>
         <w:t xml:space="preserve">Figura </w:t>
       </w:r>
-      <w:fldSimple w:instr=" SEQ Figura \* ARABIC ">
-        <w:r>
-          <w:rPr>
-            <w:noProof/>
-          </w:rPr>
-          <w:t>13</w:t>
-        </w:r>
-      </w:fldSimple>
+      <w:r>
+        <w:fldChar w:fldCharType="begin"/>
+      </w:r>
+      <w:r>
+        <w:instrText xml:space="preserve"> SEQ Figura \* ARABIC </w:instrText>
+      </w:r>
+      <w:r>
+        <w:fldChar w:fldCharType="separate"/>
+      </w:r>
+      <w:r>
+        <w:rPr>
+          <w:noProof/>
+        </w:rPr>
+        <w:t>13</w:t>
+      </w:r>
+      <w:r>
+        <w:rPr>
+          <w:noProof/>
+        </w:rPr>
+        <w:fldChar w:fldCharType="end"/>
+      </w:r>
       <w:r>
         <w:t>. Receptor 1: Simulación de bajo ruido.</w:t>
       </w:r>
@@ -7512,7 +7710,7 @@
         <w:rPr>
           <w:rFonts w:cstheme="minorHAnsi"/>
           <w:noProof/>
-          <w:lang w:val="es-ES_tradnl" w:eastAsia="es-ES_tradnl"/>
+          <w:lang w:eastAsia="es-ES"/>
         </w:rPr>
         <w:lastRenderedPageBreak/>
         <w:drawing>
@@ -7576,14 +7774,27 @@
       <w:r>
         <w:t xml:space="preserve">Figura </w:t>
       </w:r>
-      <w:fldSimple w:instr=" SEQ Figura \* ARABIC ">
-        <w:r>
-          <w:rPr>
-            <w:noProof/>
-          </w:rPr>
-          <w:t>14</w:t>
-        </w:r>
-      </w:fldSimple>
+      <w:r>
+        <w:fldChar w:fldCharType="begin"/>
+      </w:r>
+      <w:r>
+        <w:instrText xml:space="preserve"> SEQ Figura \* ARABIC </w:instrText>
+      </w:r>
+      <w:r>
+        <w:fldChar w:fldCharType="separate"/>
+      </w:r>
+      <w:r>
+        <w:rPr>
+          <w:noProof/>
+        </w:rPr>
+        <w:t>14</w:t>
+      </w:r>
+      <w:r>
+        <w:rPr>
+          <w:noProof/>
+        </w:rPr>
+        <w:fldChar w:fldCharType="end"/>
+      </w:r>
       <w:r>
         <w:t xml:space="preserve">. </w:t>
       </w:r>
@@ -7624,7 +7835,7 @@
       <w:r>
         <w:rPr>
           <w:noProof/>
-          <w:lang w:val="es-ES_tradnl" w:eastAsia="es-ES_tradnl"/>
+          <w:lang w:eastAsia="es-ES"/>
         </w:rPr>
         <w:drawing>
           <wp:inline distT="0" distB="0" distL="0" distR="0" wp14:anchorId="5CD3590C" wp14:editId="1DC5CF35">
@@ -7684,14 +7895,27 @@
       <w:r>
         <w:t xml:space="preserve">Figura </w:t>
       </w:r>
-      <w:fldSimple w:instr=" SEQ Figura \* ARABIC ">
-        <w:r>
-          <w:rPr>
-            <w:noProof/>
-          </w:rPr>
-          <w:t>15</w:t>
-        </w:r>
-      </w:fldSimple>
+      <w:r>
+        <w:fldChar w:fldCharType="begin"/>
+      </w:r>
+      <w:r>
+        <w:instrText xml:space="preserve"> SEQ Figura \* ARABIC </w:instrText>
+      </w:r>
+      <w:r>
+        <w:fldChar w:fldCharType="separate"/>
+      </w:r>
+      <w:r>
+        <w:rPr>
+          <w:noProof/>
+        </w:rPr>
+        <w:t>15</w:t>
+      </w:r>
+      <w:r>
+        <w:rPr>
+          <w:noProof/>
+        </w:rPr>
+        <w:fldChar w:fldCharType="end"/>
+      </w:r>
       <w:r>
         <w:t xml:space="preserve">: Receptor 1: </w:t>
       </w:r>
@@ -7717,18 +7941,12 @@
       <w:pPr>
         <w:pStyle w:val="Ttulo3"/>
       </w:pPr>
+      <w:bookmarkStart w:id="15" w:name="_Toc503622846"/>
       <w:r>
         <w:lastRenderedPageBreak/>
-        <w:t xml:space="preserve">Demodulación </w:t>
-      </w:r>
-      <w:proofErr w:type="spellStart"/>
-      <w:r>
-        <w:t>Heterodina</w:t>
-      </w:r>
-      <w:proofErr w:type="spellEnd"/>
-      <w:r>
-        <w:t xml:space="preserve"> No Coherente</w:t>
-      </w:r>
+        <w:t>Demodulación Heterodina No Coherente</w:t>
+      </w:r>
+      <w:bookmarkEnd w:id="15"/>
     </w:p>
     <w:p>
       <w:r>
@@ -7755,7 +7973,7 @@
       <w:r>
         <w:rPr>
           <w:noProof/>
-          <w:lang w:val="es-ES_tradnl" w:eastAsia="es-ES_tradnl"/>
+          <w:lang w:eastAsia="es-ES"/>
         </w:rPr>
         <w:drawing>
           <wp:inline distT="0" distB="0" distL="0" distR="0" wp14:anchorId="77B8A697" wp14:editId="452E297E">
@@ -7818,14 +8036,27 @@
       <w:r>
         <w:t xml:space="preserve">Figura </w:t>
       </w:r>
-      <w:fldSimple w:instr=" SEQ Figura \* ARABIC ">
-        <w:r>
-          <w:rPr>
-            <w:noProof/>
-          </w:rPr>
-          <w:t>16</w:t>
-        </w:r>
-      </w:fldSimple>
+      <w:r>
+        <w:fldChar w:fldCharType="begin"/>
+      </w:r>
+      <w:r>
+        <w:instrText xml:space="preserve"> SEQ Figura \* ARABIC </w:instrText>
+      </w:r>
+      <w:r>
+        <w:fldChar w:fldCharType="separate"/>
+      </w:r>
+      <w:r>
+        <w:rPr>
+          <w:noProof/>
+        </w:rPr>
+        <w:t>16</w:t>
+      </w:r>
+      <w:r>
+        <w:rPr>
+          <w:noProof/>
+        </w:rPr>
+        <w:fldChar w:fldCharType="end"/>
+      </w:r>
       <w:r>
         <w:rPr>
           <w:lang w:val="es-ES_tradnl"/>
@@ -7866,7 +8097,7 @@
       <w:r>
         <w:rPr>
           <w:noProof/>
-          <w:lang w:val="es-ES_tradnl" w:eastAsia="es-ES_tradnl"/>
+          <w:lang w:eastAsia="es-ES"/>
         </w:rPr>
         <w:lastRenderedPageBreak/>
         <w:drawing>
@@ -7930,14 +8161,27 @@
       <w:r>
         <w:t xml:space="preserve">Figura </w:t>
       </w:r>
-      <w:fldSimple w:instr=" SEQ Figura \* ARABIC ">
-        <w:r>
-          <w:rPr>
-            <w:noProof/>
-          </w:rPr>
-          <w:t>17</w:t>
-        </w:r>
-      </w:fldSimple>
+      <w:r>
+        <w:fldChar w:fldCharType="begin"/>
+      </w:r>
+      <w:r>
+        <w:instrText xml:space="preserve"> SEQ Figura \* ARABIC </w:instrText>
+      </w:r>
+      <w:r>
+        <w:fldChar w:fldCharType="separate"/>
+      </w:r>
+      <w:r>
+        <w:rPr>
+          <w:noProof/>
+        </w:rPr>
+        <w:t>17</w:t>
+      </w:r>
+      <w:r>
+        <w:rPr>
+          <w:noProof/>
+        </w:rPr>
+        <w:fldChar w:fldCharType="end"/>
+      </w:r>
       <w:r>
         <w:t>: R</w:t>
       </w:r>
@@ -7958,7 +8202,7 @@
       <w:r>
         <w:rPr>
           <w:noProof/>
-          <w:lang w:val="es-ES_tradnl" w:eastAsia="es-ES_tradnl"/>
+          <w:lang w:eastAsia="es-ES"/>
         </w:rPr>
         <w:drawing>
           <wp:inline distT="0" distB="0" distL="0" distR="0" wp14:anchorId="185713C6" wp14:editId="6676B0C7">
@@ -8018,27 +8262,35 @@
       <w:r>
         <w:t xml:space="preserve">Figura </w:t>
       </w:r>
-      <w:fldSimple w:instr=" SEQ Figura \* ARABIC ">
-        <w:r>
-          <w:rPr>
-            <w:noProof/>
-          </w:rPr>
-          <w:t>18</w:t>
-        </w:r>
-      </w:fldSimple>
+      <w:r>
+        <w:fldChar w:fldCharType="begin"/>
+      </w:r>
+      <w:r>
+        <w:instrText xml:space="preserve"> SEQ Figura \* ARABIC </w:instrText>
+      </w:r>
+      <w:r>
+        <w:fldChar w:fldCharType="separate"/>
+      </w:r>
+      <w:r>
+        <w:rPr>
+          <w:noProof/>
+        </w:rPr>
+        <w:t>18</w:t>
+      </w:r>
+      <w:r>
+        <w:rPr>
+          <w:noProof/>
+        </w:rPr>
+        <w:fldChar w:fldCharType="end"/>
+      </w:r>
       <w:r>
         <w:t xml:space="preserve">: </w:t>
       </w:r>
-      <w:proofErr w:type="spellStart"/>
       <w:r>
         <w:t>D</w:t>
       </w:r>
       <w:r>
-        <w:t>ispersion</w:t>
-      </w:r>
-      <w:proofErr w:type="spellEnd"/>
-      <w:r>
-        <w:t xml:space="preserve"> de 0.5*180</w:t>
+        <w:t>ispersion de 0.5*180</w:t>
       </w:r>
     </w:p>
     <w:p>
@@ -8060,7 +8312,7 @@
       <w:r>
         <w:rPr>
           <w:noProof/>
-          <w:lang w:val="es-ES_tradnl" w:eastAsia="es-ES_tradnl"/>
+          <w:lang w:eastAsia="es-ES"/>
         </w:rPr>
         <w:drawing>
           <wp:inline distT="0" distB="0" distL="0" distR="0" wp14:anchorId="6313FE7C" wp14:editId="76FE0D22">
@@ -8120,14 +8372,27 @@
       <w:r>
         <w:t xml:space="preserve">Figura </w:t>
       </w:r>
-      <w:fldSimple w:instr=" SEQ Figura \* ARABIC ">
-        <w:r>
-          <w:rPr>
-            <w:noProof/>
-          </w:rPr>
-          <w:t>19</w:t>
-        </w:r>
-      </w:fldSimple>
+      <w:r>
+        <w:fldChar w:fldCharType="begin"/>
+      </w:r>
+      <w:r>
+        <w:instrText xml:space="preserve"> SEQ Figura \* ARABIC </w:instrText>
+      </w:r>
+      <w:r>
+        <w:fldChar w:fldCharType="separate"/>
+      </w:r>
+      <w:r>
+        <w:rPr>
+          <w:noProof/>
+        </w:rPr>
+        <w:t>19</w:t>
+      </w:r>
+      <w:r>
+        <w:rPr>
+          <w:noProof/>
+        </w:rPr>
+        <w:fldChar w:fldCharType="end"/>
+      </w:r>
       <w:r>
         <w:t xml:space="preserve">: </w:t>
       </w:r>
@@ -8146,21 +8411,16 @@
         <w:t xml:space="preserve">ver como tiene gran efecto en la amplitud de la señal. </w:t>
       </w:r>
     </w:p>
+    <w:p/>
     <w:p>
       <w:pPr>
         <w:pStyle w:val="Ttulo3"/>
       </w:pPr>
-      <w:r>
-        <w:t xml:space="preserve">Demodulación Coherente utilizando </w:t>
-      </w:r>
-      <w:proofErr w:type="spellStart"/>
-      <w:r>
-        <w:t>PLLs</w:t>
-      </w:r>
-      <w:proofErr w:type="spellEnd"/>
-      <w:r>
-        <w:t xml:space="preserve"> sintonizados</w:t>
-      </w:r>
+      <w:bookmarkStart w:id="16" w:name="_Toc503622847"/>
+      <w:r>
+        <w:t>Demodulación Coherente utilizando PLLs sintonizados</w:t>
+      </w:r>
+      <w:bookmarkEnd w:id="16"/>
     </w:p>
     <w:p>
       <w:pPr>
@@ -8212,7 +8472,7 @@
         <w:rPr>
           <w:rFonts w:cstheme="minorHAnsi"/>
           <w:noProof/>
-          <w:lang w:val="es-ES_tradnl" w:eastAsia="es-ES_tradnl"/>
+          <w:lang w:eastAsia="es-ES"/>
         </w:rPr>
         <w:lastRenderedPageBreak/>
         <w:drawing>
@@ -8276,14 +8536,27 @@
       <w:r>
         <w:t xml:space="preserve">Figura </w:t>
       </w:r>
-      <w:fldSimple w:instr=" SEQ Figura \* ARABIC ">
-        <w:r>
-          <w:rPr>
-            <w:noProof/>
-          </w:rPr>
-          <w:t>20</w:t>
-        </w:r>
-      </w:fldSimple>
+      <w:r>
+        <w:fldChar w:fldCharType="begin"/>
+      </w:r>
+      <w:r>
+        <w:instrText xml:space="preserve"> SEQ Figura \* ARABIC </w:instrText>
+      </w:r>
+      <w:r>
+        <w:fldChar w:fldCharType="separate"/>
+      </w:r>
+      <w:r>
+        <w:rPr>
+          <w:noProof/>
+        </w:rPr>
+        <w:t>20</w:t>
+      </w:r>
+      <w:r>
+        <w:rPr>
+          <w:noProof/>
+        </w:rPr>
+        <w:fldChar w:fldCharType="end"/>
+      </w:r>
       <w:r>
         <w:t>: Convergencia de los PLL.</w:t>
       </w:r>
@@ -8305,7 +8578,7 @@
       <w:r>
         <w:rPr>
           <w:noProof/>
-          <w:lang w:val="es-ES_tradnl" w:eastAsia="es-ES_tradnl"/>
+          <w:lang w:eastAsia="es-ES"/>
         </w:rPr>
         <w:lastRenderedPageBreak/>
         <w:drawing>
@@ -8377,7 +8650,7 @@
       <w:r>
         <w:rPr>
           <w:noProof/>
-          <w:lang w:val="es-ES_tradnl" w:eastAsia="es-ES_tradnl"/>
+          <w:lang w:eastAsia="es-ES"/>
         </w:rPr>
         <w:drawing>
           <wp:inline distT="0" distB="0" distL="0" distR="0" wp14:anchorId="1095C972" wp14:editId="07B2E46F">
@@ -8433,6 +8706,11 @@
       </w:r>
     </w:p>
     <w:p>
+      <w:pPr>
+        <w:rPr>
+          <w:rFonts w:cstheme="minorHAnsi"/>
+        </w:rPr>
+      </w:pPr>
       <w:r>
         <w:t xml:space="preserve">A </w:t>
       </w:r>
@@ -8449,25 +8727,20 @@
         <w:rPr>
           <w:rFonts w:cstheme="minorHAnsi"/>
         </w:rPr>
-        <w:t xml:space="preserve">σ =0.01) que consigue una BER de 0%. </w:t>
-      </w:r>
-    </w:p>
-    <w:p>
-      <w:pPr>
-        <w:keepNext/>
+        <w:t>σ =0.01) que consigue una BER de 0%.</w:t>
+      </w:r>
+    </w:p>
+    <w:p>
+      <w:pPr>
         <w:jc w:val="center"/>
       </w:pPr>
       <w:r>
-        <w:br w:type="page"/>
-      </w:r>
-      <w:r>
         <w:rPr>
           <w:noProof/>
-          <w:lang w:val="es-ES_tradnl" w:eastAsia="es-ES_tradnl"/>
-        </w:rPr>
-        <w:lastRenderedPageBreak/>
+          <w:lang w:eastAsia="es-ES"/>
+        </w:rPr>
         <w:drawing>
-          <wp:inline distT="0" distB="0" distL="0" distR="0" wp14:anchorId="1ACBDA31" wp14:editId="32CB67D2">
+          <wp:inline distT="0" distB="0" distL="0" distR="0" wp14:anchorId="1026B95A" wp14:editId="38A17907">
             <wp:extent cx="4244340" cy="3401891"/>
             <wp:effectExtent l="0" t="0" r="3810" b="8255"/>
             <wp:docPr id="18" name="Imagen 18" descr="../../../Downloads/untitled.png"/>
@@ -8527,14 +8800,27 @@
       <w:r>
         <w:t xml:space="preserve">Figura </w:t>
       </w:r>
-      <w:fldSimple w:instr=" SEQ Figura \* ARABIC ">
-        <w:r>
-          <w:rPr>
-            <w:noProof/>
-          </w:rPr>
-          <w:t>21</w:t>
-        </w:r>
-      </w:fldSimple>
+      <w:r>
+        <w:fldChar w:fldCharType="begin"/>
+      </w:r>
+      <w:r>
+        <w:instrText xml:space="preserve"> SEQ Figura \* ARABIC </w:instrText>
+      </w:r>
+      <w:r>
+        <w:fldChar w:fldCharType="separate"/>
+      </w:r>
+      <w:r>
+        <w:rPr>
+          <w:noProof/>
+        </w:rPr>
+        <w:t>21</w:t>
+      </w:r>
+      <w:r>
+        <w:rPr>
+          <w:noProof/>
+        </w:rPr>
+        <w:fldChar w:fldCharType="end"/>
+      </w:r>
       <w:r>
         <w:t>: Receptor 3</w:t>
       </w:r>
@@ -8624,8 +8910,9 @@
       <w:r>
         <w:rPr>
           <w:noProof/>
-          <w:lang w:val="es-ES_tradnl" w:eastAsia="es-ES_tradnl"/>
-        </w:rPr>
+          <w:lang w:eastAsia="es-ES"/>
+        </w:rPr>
+        <w:lastRenderedPageBreak/>
         <w:drawing>
           <wp:inline distT="0" distB="0" distL="0" distR="0" wp14:anchorId="2A43B7BB" wp14:editId="4A60BE2F">
             <wp:extent cx="4197967" cy="3421380"/>
@@ -8687,14 +8974,27 @@
       <w:r>
         <w:t xml:space="preserve">Figura </w:t>
       </w:r>
-      <w:fldSimple w:instr=" SEQ Figura \* ARABIC ">
-        <w:r>
-          <w:rPr>
-            <w:noProof/>
-          </w:rPr>
-          <w:t>22</w:t>
-        </w:r>
-      </w:fldSimple>
+      <w:r>
+        <w:fldChar w:fldCharType="begin"/>
+      </w:r>
+      <w:r>
+        <w:instrText xml:space="preserve"> SEQ Figura \* ARABIC </w:instrText>
+      </w:r>
+      <w:r>
+        <w:fldChar w:fldCharType="separate"/>
+      </w:r>
+      <w:r>
+        <w:rPr>
+          <w:noProof/>
+        </w:rPr>
+        <w:t>22</w:t>
+      </w:r>
+      <w:r>
+        <w:rPr>
+          <w:noProof/>
+        </w:rPr>
+        <w:fldChar w:fldCharType="end"/>
+      </w:r>
       <w:r>
         <w:t xml:space="preserve">: </w:t>
       </w:r>
@@ -8706,14 +9006,16 @@
       </w:r>
     </w:p>
     <w:p>
-      <w:r>
-        <w:lastRenderedPageBreak/>
+      <w:pPr>
+        <w:jc w:val="center"/>
+      </w:pPr>
+      <w:r>
         <w:t xml:space="preserve">Por último, se procede a simular sin ruido y con dispersión. Al igual que en el caso anterior, se prueba el peor caso para la dispersión: misma amplitud que la señal original y retardo de 180us. </w:t>
       </w:r>
       <w:r>
         <w:rPr>
           <w:noProof/>
-          <w:lang w:val="es-ES_tradnl" w:eastAsia="es-ES_tradnl"/>
+          <w:lang w:eastAsia="es-ES"/>
         </w:rPr>
         <w:drawing>
           <wp:inline distT="0" distB="0" distL="0" distR="0" wp14:anchorId="631ECE02" wp14:editId="26D5EA40">
@@ -8773,14 +9075,27 @@
       <w:r>
         <w:t xml:space="preserve">Figura </w:t>
       </w:r>
-      <w:fldSimple w:instr=" SEQ Figura \* ARABIC ">
-        <w:r>
-          <w:rPr>
-            <w:noProof/>
-          </w:rPr>
-          <w:t>23</w:t>
-        </w:r>
-      </w:fldSimple>
+      <w:r>
+        <w:fldChar w:fldCharType="begin"/>
+      </w:r>
+      <w:r>
+        <w:instrText xml:space="preserve"> SEQ Figura \* ARABIC </w:instrText>
+      </w:r>
+      <w:r>
+        <w:fldChar w:fldCharType="separate"/>
+      </w:r>
+      <w:r>
+        <w:rPr>
+          <w:noProof/>
+        </w:rPr>
+        <w:t>23</w:t>
+      </w:r>
+      <w:r>
+        <w:rPr>
+          <w:noProof/>
+        </w:rPr>
+        <w:fldChar w:fldCharType="end"/>
+      </w:r>
       <w:r>
         <w:t>:</w:t>
       </w:r>
@@ -8806,24 +9121,17 @@
       <w:pPr>
         <w:pStyle w:val="Ttulo1"/>
       </w:pPr>
-      <w:bookmarkStart w:id="15" w:name="_Toc503096299"/>
-      <w:r>
+      <w:bookmarkStart w:id="17" w:name="_Toc503622848"/>
+      <w:r>
+        <w:lastRenderedPageBreak/>
         <w:t>Comunicación de espectro ensanchado</w:t>
       </w:r>
-      <w:bookmarkEnd w:id="15"/>
+      <w:bookmarkEnd w:id="17"/>
     </w:p>
     <w:p/>
     <w:p>
       <w:r>
-        <w:t xml:space="preserve">Una vez comprobado que el sistema funciona correctamente para una comunicación portadora, se tratará de extender el sistema a un entorno de comunicaciones tácticas. Para ello, la frecuencia portadora cambiará de forma </w:t>
-      </w:r>
-      <w:proofErr w:type="spellStart"/>
-      <w:r>
-        <w:t>pseudoaleatoria</w:t>
-      </w:r>
-      <w:proofErr w:type="spellEnd"/>
-      <w:r>
-        <w:t xml:space="preserve"> transcurrido un determinado tiempo T</w:t>
+        <w:t>Una vez comprobado que el sistema funciona correctamente para una comunicación portadora, se tratará de extender el sistema a un entorno de comunicaciones tácticas. Para ello, la frecuencia portadora cambiará de forma pseudoaleatoria transcurrido un determinado tiempo T</w:t>
       </w:r>
       <w:r>
         <w:rPr>
@@ -8839,72 +9147,67 @@
       <w:pPr>
         <w:jc w:val="center"/>
       </w:pPr>
-      <w:proofErr w:type="spellStart"/>
-      <w:r>
-        <w:t>fc</w:t>
-      </w:r>
-      <w:proofErr w:type="spellEnd"/>
+      <w:r>
+        <w:t xml:space="preserve">fc </w:t>
+      </w:r>
+      <w:r>
+        <w:rPr>
+          <w:rFonts w:ascii="Cambria Math" w:hAnsi="Cambria Math" w:cs="Cambria Math"/>
+        </w:rPr>
+        <w:t>∈</w:t>
+      </w:r>
       <w:r>
         <w:t xml:space="preserve"> </w:t>
       </w:r>
       <w:r>
-        <w:rPr>
-          <w:rFonts w:ascii="Cambria Math" w:hAnsi="Cambria Math" w:cs="Cambria Math"/>
-        </w:rPr>
-        <w:t>∈</w:t>
+        <w:t>{4</w:t>
+      </w:r>
+      <w:r>
+        <w:t>.</w:t>
+      </w:r>
+      <w:r>
+        <w:t>5Rb, 5</w:t>
+      </w:r>
+      <w:r>
+        <w:t>.</w:t>
+      </w:r>
+      <w:r>
+        <w:t>5Rb,</w:t>
       </w:r>
       <w:r>
         <w:t xml:space="preserve"> </w:t>
       </w:r>
       <w:r>
-        <w:t>{4</w:t>
+        <w:t>6</w:t>
       </w:r>
       <w:r>
         <w:t>.</w:t>
       </w:r>
       <w:r>
-        <w:t>5Rb, 5</w:t>
+        <w:t>5Rb, 7</w:t>
       </w:r>
       <w:r>
         <w:t>.</w:t>
       </w:r>
       <w:r>
-        <w:t>5Rb,</w:t>
-      </w:r>
-      <w:r>
-        <w:t xml:space="preserve"> </w:t>
-      </w:r>
-      <w:r>
-        <w:t>6</w:t>
+        <w:t>5Rb, 8</w:t>
       </w:r>
       <w:r>
         <w:t>.</w:t>
       </w:r>
       <w:r>
-        <w:t>5Rb, 7</w:t>
+        <w:t>5Rb, 9</w:t>
       </w:r>
       <w:r>
         <w:t>.</w:t>
       </w:r>
       <w:r>
-        <w:t>5Rb, 8</w:t>
+        <w:t>5Rb, 10</w:t>
       </w:r>
       <w:r>
         <w:t>.</w:t>
       </w:r>
       <w:r>
-        <w:t>5Rb, 9</w:t>
-      </w:r>
-      <w:r>
-        <w:t>.</w:t>
-      </w:r>
-      <w:r>
-        <w:t>5Rb, 10</w:t>
-      </w:r>
-      <w:r>
-        <w:t>.</w:t>
-      </w:r>
-      <w:r>
         <w:t>5Rb}</w:t>
       </w:r>
     </w:p>
@@ -8926,82 +9229,33 @@
       <w:pPr>
         <w:pStyle w:val="Ttulo2"/>
       </w:pPr>
+      <w:bookmarkStart w:id="18" w:name="_Toc503622849"/>
       <w:r>
         <w:t>Transmisión</w:t>
       </w:r>
-    </w:p>
-    <w:p>
-      <w:r>
-        <w:t xml:space="preserve">Para formar la trama de transmisión será necesario calcular el número de “bloques </w:t>
-      </w:r>
-      <w:proofErr w:type="spellStart"/>
-      <w:proofErr w:type="gramStart"/>
-      <w:r>
-        <w:t>frecuenciales</w:t>
-      </w:r>
-      <w:proofErr w:type="spellEnd"/>
-      <w:r>
-        <w:t>“ que</w:t>
-      </w:r>
-      <w:proofErr w:type="gramEnd"/>
-      <w:r>
-        <w:t xml:space="preserve"> se van a tener. Conociendo tanto el número de símbolos a transmitir (</w:t>
-      </w:r>
-      <w:proofErr w:type="spellStart"/>
-      <w:r>
-        <w:t>N</w:t>
+      <w:bookmarkEnd w:id="18"/>
+    </w:p>
+    <w:p>
+      <w:r>
+        <w:t>Para formar la trama de transmisión será necesario calcular el número de “bloques frecuenciales“ que se van a tener. Conociendo tanto el número de símbolos a transmitir (N</w:t>
       </w:r>
       <w:r>
         <w:rPr>
           <w:vertAlign w:val="subscript"/>
         </w:rPr>
-        <w:t>simb</w:t>
-      </w:r>
-      <w:proofErr w:type="spellEnd"/>
+        <w:t>simb, total</w:t>
+      </w:r>
+      <w:r>
+        <w:t>) y los símbolos a transmitir por cada intervalo frecuencial (N</w:t>
+      </w:r>
       <w:r>
         <w:rPr>
           <w:vertAlign w:val="subscript"/>
         </w:rPr>
-        <w:t>, total</w:t>
-      </w:r>
-      <w:r>
-        <w:t xml:space="preserve">) y los símbolos a transmitir por cada intervalo </w:t>
-      </w:r>
-      <w:proofErr w:type="spellStart"/>
-      <w:r>
-        <w:t>frecuencial</w:t>
-      </w:r>
-      <w:proofErr w:type="spellEnd"/>
-      <w:r>
-        <w:t xml:space="preserve"> (</w:t>
-      </w:r>
-      <w:proofErr w:type="spellStart"/>
-      <w:r>
-        <w:t>N</w:t>
-      </w:r>
-      <w:r>
-        <w:rPr>
-          <w:vertAlign w:val="subscript"/>
-        </w:rPr>
-        <w:t>simb</w:t>
-      </w:r>
-      <w:proofErr w:type="spellEnd"/>
-      <w:r>
-        <w:rPr>
-          <w:vertAlign w:val="subscript"/>
-        </w:rPr>
-        <w:t>, cambio</w:t>
-      </w:r>
-      <w:r>
-        <w:t xml:space="preserve">), el número de “bloques </w:t>
-      </w:r>
-      <w:proofErr w:type="spellStart"/>
-      <w:r>
-        <w:t>frecuenciales</w:t>
-      </w:r>
-      <w:proofErr w:type="spellEnd"/>
-      <w:r>
-        <w:t>” se calcula redondeando hacia arriba la siguiente expresión.</w:t>
+        <w:t>simb, cambio</w:t>
+      </w:r>
+      <w:r>
+        <w:t>), el número de “bloques frecuenciales” se calcula redondeando hacia arriba la siguiente expresión.</w:t>
       </w:r>
     </w:p>
     <w:p>
@@ -9115,65 +9369,27 @@
     </w:p>
     <w:p>
       <w:r>
-        <w:t xml:space="preserve">Este número también indicará cuantos cambios en frecuencia se van </w:t>
-      </w:r>
-      <w:proofErr w:type="gramStart"/>
-      <w:r>
-        <w:t>a  realizar</w:t>
-      </w:r>
-      <w:proofErr w:type="gramEnd"/>
-      <w:r>
-        <w:t xml:space="preserve">. Conociendo el orden </w:t>
-      </w:r>
-      <w:proofErr w:type="spellStart"/>
-      <w:r>
-        <w:t>pseudoaleatorio</w:t>
-      </w:r>
-      <w:proofErr w:type="spellEnd"/>
-      <w:r>
-        <w:t xml:space="preserve"> de transmisión, el modulador generará la señal correspondiente a 500 símbolos para las frecuencias correspondientes, tras lo cual realizará un salto en frecuencia y hará lo propio para los siguientes 500 símbolos a las nuevas frecuencias de ‘0’ y ‘1’. Será importante tener en cuenta la continuidad en fase de las señales tras estos saltos de frecuencia.</w:t>
+        <w:t>Este número también indicará cuantos cambios en frecuencia se van a  realizar. Conociendo el orden pseudoaleatorio de transmisión, el modulador generará la señal correspondiente a 500 símbolos para las frecuencias correspondientes, tras lo cual realizará un salto en frecuencia y hará lo propio para los siguientes 500 símbolos a las nuevas frecuencias de ‘0’ y ‘1’. Será importante tener en cuenta la continuidad en fase de las señales tras estos saltos de frecuencia.</w:t>
       </w:r>
     </w:p>
     <w:p>
       <w:pPr>
         <w:pStyle w:val="Ttulo2"/>
       </w:pPr>
+      <w:bookmarkStart w:id="19" w:name="_Toc503622850"/>
       <w:r>
         <w:t>Recepción</w:t>
       </w:r>
-    </w:p>
-    <w:p>
-      <w:r>
-        <w:t xml:space="preserve">Dado que en la comunicación </w:t>
-      </w:r>
-      <w:proofErr w:type="spellStart"/>
-      <w:r>
-        <w:t>monoportadora</w:t>
-      </w:r>
-      <w:proofErr w:type="spellEnd"/>
-      <w:r>
-        <w:t xml:space="preserve"> se ha comprobado que el método de recepción que mejores resultados ofrece es la recepción coherente utilizando </w:t>
-      </w:r>
-      <w:proofErr w:type="spellStart"/>
-      <w:r>
-        <w:t>PLLs</w:t>
-      </w:r>
-      <w:proofErr w:type="spellEnd"/>
-      <w:r>
-        <w:t xml:space="preserve"> sintonizados, será la implementación escogida para el receptor de comunicaciones de espectro ensanchado.</w:t>
-      </w:r>
-    </w:p>
-    <w:p>
-      <w:r>
-        <w:t xml:space="preserve">Conociendo la secuencia de saltos de frecuencia </w:t>
-      </w:r>
-      <w:proofErr w:type="spellStart"/>
-      <w:r>
-        <w:t>pseudoaleatoria</w:t>
-      </w:r>
-      <w:proofErr w:type="spellEnd"/>
-      <w:r>
-        <w:t xml:space="preserve"> y el número de símbolos que se transmiten por periodo de salto (T</w:t>
+      <w:bookmarkEnd w:id="19"/>
+    </w:p>
+    <w:p>
+      <w:r>
+        <w:t>Dado que en la comunicación monoportadora se ha comprobado que el método de recepción que mejores resultados ofrece es la recepción coherente utilizando PLLs sintonizados, será la implementación escogida para el receptor de comunicaciones de espectro ensanchado.</w:t>
+      </w:r>
+    </w:p>
+    <w:p>
+      <w:r>
+        <w:t>Conociendo la secuencia de saltos de frecuencia pseudoaleatoria y el número de símbolos que se transmiten por periodo de salto (T</w:t>
       </w:r>
       <w:r>
         <w:rPr>
@@ -9182,83 +9398,42 @@
         <w:t>h</w:t>
       </w:r>
       <w:r>
-        <w:t xml:space="preserve">), el receptor irá </w:t>
-      </w:r>
-      <w:proofErr w:type="spellStart"/>
-      <w:r>
-        <w:t>demodulando</w:t>
-      </w:r>
-      <w:proofErr w:type="spellEnd"/>
-      <w:r>
-        <w:t xml:space="preserve"> la señal realizando saltos en frecuencia cada 500 símbolos. Al igual que en la comunicación </w:t>
-      </w:r>
-      <w:proofErr w:type="spellStart"/>
-      <w:r>
-        <w:t>monoportadora</w:t>
-      </w:r>
-      <w:proofErr w:type="spellEnd"/>
-      <w:r>
-        <w:t xml:space="preserve">, tras el proceso de demodulación se procederá a muestrear la señal, por lo que se implementará nuevamente la recuperación de reloj para hallar el instante óptimo de muestreo. Por tanto, podría decirse que la recepción se realizará de una manera muy análoga a la comunicación </w:t>
-      </w:r>
-      <w:proofErr w:type="spellStart"/>
-      <w:r>
-        <w:t>monoportadora</w:t>
-      </w:r>
-      <w:proofErr w:type="spellEnd"/>
-      <w:r>
-        <w:t xml:space="preserve">, con la diferencia de que, tras un determinado número de muestras, se realizará un salto en frecuencia y, por tanto, se obligará al receptor a </w:t>
-      </w:r>
-      <w:proofErr w:type="spellStart"/>
-      <w:r>
-        <w:t>demodular</w:t>
-      </w:r>
-      <w:proofErr w:type="spellEnd"/>
-      <w:r>
-        <w:t xml:space="preserve"> la señal recibida con el valor correcto de portadora en diferentes instantes.</w:t>
-      </w:r>
-    </w:p>
-    <w:p>
-      <w:r>
-        <w:t xml:space="preserve">Para un número abundante de símbolos a recibidos, se dispondrá de un número de saltos o “bloques </w:t>
-      </w:r>
-      <w:proofErr w:type="spellStart"/>
-      <w:r>
-        <w:t>frecuenciales</w:t>
-      </w:r>
-      <w:proofErr w:type="spellEnd"/>
-      <w:r>
-        <w:t xml:space="preserve">” mayor a 7, por lo que los diferentes valores de portadora se utilizarán repetidas veces. Por ello, para cada valor de frecuencia portadora, será recomendable almacenar el último estado de fase estimada por el PLL para ambos símbolos (‘1’ y ‘0’) previa al salto en frecuencia. </w:t>
-      </w:r>
-      <w:proofErr w:type="gramStart"/>
-      <w:r>
-        <w:t>De  esta</w:t>
-      </w:r>
-      <w:proofErr w:type="gramEnd"/>
-      <w:r>
-        <w:t xml:space="preserve"> manera, cuando la portadora vuelva a realizar un salto a esta determinada frecuencia, los </w:t>
-      </w:r>
-      <w:proofErr w:type="spellStart"/>
-      <w:r>
-        <w:t>PLLs</w:t>
-      </w:r>
-      <w:proofErr w:type="spellEnd"/>
-      <w:r>
-        <w:t xml:space="preserve"> se inicializarán utilizando estos valores almacenados, que serán iguales o, al menos, muy próximos a la fase de la señal. De esta manera, se evitará tener que reestimar completamente la fase de la señal en cada salto, considerándola desconocida cuando, en realidad, ya se dispone de información sobre la misma. </w:t>
-      </w:r>
-    </w:p>
-    <w:p>
-      <w:r>
-        <w:t>Este mismo criterio se aplicará para el offset de la sincronización de tiempos, que ayudará a que el muestreo se realice en instantes idóneos desde el principio una vez se conozca información sobre el mismo en las diferentes frecuencias. Su efecto puede verse en la siguiente figura, en la que el mensaje se está transmitiendo por un canal de ruido blanco de desviación típica de 0.01</w:t>
-      </w:r>
-      <w:r>
-        <w:t>. Como ejemplo,</w:t>
-      </w:r>
-      <w:r>
-        <w:t xml:space="preserve"> la izquierda, se muestra la primera secuencia de 500 símbolos recibida en </w:t>
-      </w:r>
-      <w:proofErr w:type="spellStart"/>
-      <w:r>
-        <w:t>f</w:t>
+        <w:t>), el receptor irá demodulando la señal realizando saltos en frecuencia cada 500 símbolos. Al igual que en la comunicación monoportadora, tras el proceso de demodulación se procederá a muestrear la señal, por lo que se implementará nuevamente la recuperación de reloj para hallar el instante óptimo de muestreo. Por tanto, podría decirse que la recepción se realizará de una manera muy análoga a la comunicación monoportadora, con la diferencia de que, tras un determinado número de muestras, se realizará un salto en frecuencia y, por tanto, se obligará al receptor a demodular la señal recibida con el valor correcto de portadora en diferentes instantes.</w:t>
+      </w:r>
+    </w:p>
+    <w:p>
+      <w:r>
+        <w:t xml:space="preserve">Para un número abundante de símbolos a recibidos, se dispondrá de un número de saltos o “bloques frecuenciales” mayor a 7, por lo que los diferentes valores de portadora se utilizarán repetidas veces. Por ello, para cada valor de frecuencia portadora, será recomendable almacenar el último estado de fase estimada por el PLL para ambos símbolos (‘1’ y ‘0’) previa al </w:t>
+      </w:r>
+      <w:r>
+        <w:lastRenderedPageBreak/>
+        <w:t xml:space="preserve">salto en frecuencia. De  esta manera, cuando la portadora vuelva a realizar un salto a esta determinada frecuencia, los PLLs se inicializarán utilizando estos valores almacenados, que serán iguales o, al menos, muy próximos a la fase de la señal. De esta manera, se evitará tener que reestimar completamente la fase de la señal en cada salto, considerándola desconocida cuando, en realidad, ya se dispone de información sobre la misma. </w:t>
+      </w:r>
+    </w:p>
+    <w:p>
+      <w:r>
+        <w:t>Este mismo criterio se aplicará para el offset de la sincronización de tiempos, que ayudará a que el muestreo se realice en instantes idóneos desde el principio una vez se conozca información sobre el mismo en las diferentes frecuencias. Su efe</w:t>
+      </w:r>
+      <w:r>
+        <w:t>cto puede verse en el ejemplo de la F</w:t>
+      </w:r>
+      <w:r>
+        <w:t>igura</w:t>
+      </w:r>
+      <w:r>
+        <w:t xml:space="preserve"> 24</w:t>
+      </w:r>
+      <w:r>
+        <w:t>, en la que el mensaje se está transmitiendo por un canal de ruido blanco de desviación típica de 0.01</w:t>
+      </w:r>
+      <w:r>
+        <w:t xml:space="preserve">. </w:t>
+      </w:r>
+      <w:r>
+        <w:t>L</w:t>
+      </w:r>
+      <w:r>
+        <w:t>a izquierda, se muestra la primera secuencia de 500 símbolos recibida en f</w:t>
       </w:r>
       <w:r>
         <w:rPr>
@@ -9266,9 +9441,19 @@
         </w:rPr>
         <w:t>c</w:t>
       </w:r>
-      <w:proofErr w:type="spellEnd"/>
-      <w:r>
-        <w:t>=9.5MHz, mientras que a la derecha se muestra la segunda secuencia recibida con esta portadora. Puede verse que el hecho de haber guardado el valor del offset provoca que se cometa un error menor en los primeros símbolos muestreados de la segunda secuencia en comparación con las de la primera.</w:t>
+      <w:r>
+        <w:t>=9.5MHz, mientras que a la derecha se muestra la segunda secuencia recibida con esta portadora</w:t>
+      </w:r>
+      <w:r>
+        <w:t xml:space="preserve"> cuando, tras pasar por el resto de portadoras de manera pseudoaleatoria,</w:t>
+      </w:r>
+      <w:bookmarkStart w:id="20" w:name="_GoBack"/>
+      <w:bookmarkEnd w:id="20"/>
+      <w:r>
+        <w:t xml:space="preserve"> vuelva a tomar este valor</w:t>
+      </w:r>
+      <w:r>
+        <w:t>. Puede verse que el hecho de haber guardado el valor del offset provoca que se cometa un error menor en los primeros símbolos muestreados de la segunda secuencia en comparación con las de la primera.</w:t>
       </w:r>
     </w:p>
     <w:p>
@@ -9278,9 +9463,8 @@
       <w:r>
         <w:rPr>
           <w:noProof/>
-          <w:lang w:val="es-ES_tradnl" w:eastAsia="es-ES_tradnl"/>
-        </w:rPr>
-        <w:lastRenderedPageBreak/>
+          <w:lang w:eastAsia="es-ES"/>
+        </w:rPr>
         <w:drawing>
           <wp:inline distT="0" distB="0" distL="0" distR="0" wp14:anchorId="393170ED" wp14:editId="38C60492">
             <wp:extent cx="2621280" cy="2537366"/>
@@ -9333,7 +9517,7 @@
       <w:r>
         <w:rPr>
           <w:noProof/>
-          <w:lang w:val="es-ES_tradnl" w:eastAsia="es-ES_tradnl"/>
+          <w:lang w:eastAsia="es-ES"/>
         </w:rPr>
         <w:drawing>
           <wp:inline distT="0" distB="0" distL="0" distR="0" wp14:anchorId="1FAA3207" wp14:editId="5F4DF9FA">
@@ -9393,32 +9577,29 @@
       <w:r>
         <w:t xml:space="preserve">Figura </w:t>
       </w:r>
-      <w:fldSimple w:instr=" SEQ Figura \* ARABIC ">
-        <w:r>
-          <w:rPr>
-            <w:noProof/>
-          </w:rPr>
-          <w:t>24</w:t>
-        </w:r>
-      </w:fldSimple>
-      <w:r>
-        <w:t xml:space="preserve">. Primer bloque (izquierda) vs Segundo bloque (derecha) de 500 </w:t>
-      </w:r>
-      <w:proofErr w:type="spellStart"/>
-      <w:r>
-        <w:t>simbolos</w:t>
-      </w:r>
-      <w:proofErr w:type="spellEnd"/>
-      <w:r>
-        <w:t xml:space="preserve"> recibidos con </w:t>
-      </w:r>
-      <w:proofErr w:type="spellStart"/>
-      <w:r>
-        <w:t>fc</w:t>
-      </w:r>
-      <w:proofErr w:type="spellEnd"/>
-      <w:r>
-        <w:t xml:space="preserve"> = 9.5KHz.</w:t>
+      <w:r>
+        <w:fldChar w:fldCharType="begin"/>
+      </w:r>
+      <w:r>
+        <w:instrText xml:space="preserve"> SEQ Figura \* ARABIC </w:instrText>
+      </w:r>
+      <w:r>
+        <w:fldChar w:fldCharType="separate"/>
+      </w:r>
+      <w:r>
+        <w:rPr>
+          <w:noProof/>
+        </w:rPr>
+        <w:t>24</w:t>
+      </w:r>
+      <w:r>
+        <w:rPr>
+          <w:noProof/>
+        </w:rPr>
+        <w:fldChar w:fldCharType="end"/>
+      </w:r>
+      <w:r>
+        <w:t>. Primer bloque (izquierda) vs Segundo bloque (derecha) de 500 simbolos recibidos con fc = 9.5KHz.</w:t>
       </w:r>
     </w:p>
     <w:p/>
@@ -9437,7 +9618,7 @@
 </file>
 
 <file path=word/endnotes.xml><?xml version="1.0" encoding="utf-8"?>
-<w:endnotes xmlns:wpc="http://schemas.microsoft.com/office/word/2010/wordprocessingCanvas" xmlns:mo="http://schemas.microsoft.com/office/mac/office/2008/main" xmlns:mc="http://schemas.openxmlformats.org/markup-compatibility/2006" xmlns:mv="urn:schemas-microsoft-com:mac:vml" xmlns:o="urn:schemas-microsoft-com:office:office" xmlns:r="http://schemas.openxmlformats.org/officeDocument/2006/relationships" xmlns:m="http://schemas.openxmlformats.org/officeDocument/2006/math" xmlns:v="urn:schemas-microsoft-com:vml" xmlns:wp14="http://schemas.microsoft.com/office/word/2010/wordprocessingDrawing" xmlns:wp="http://schemas.openxmlformats.org/drawingml/2006/wordprocessingDrawing" xmlns:w10="urn:schemas-microsoft-com:office:word" xmlns:w="http://schemas.openxmlformats.org/wordprocessingml/2006/main" xmlns:w14="http://schemas.microsoft.com/office/word/2010/wordml" xmlns:w15="http://schemas.microsoft.com/office/word/2012/wordml" xmlns:wpg="http://schemas.microsoft.com/office/word/2010/wordprocessingGroup" xmlns:wpi="http://schemas.microsoft.com/office/word/2010/wordprocessingInk" xmlns:wne="http://schemas.microsoft.com/office/word/2006/wordml" xmlns:wps="http://schemas.microsoft.com/office/word/2010/wordprocessingShape" mc:Ignorable="w14 w15 wp14">
+<w:endnotes xmlns:wpc="http://schemas.microsoft.com/office/word/2010/wordprocessingCanvas" xmlns:mc="http://schemas.openxmlformats.org/markup-compatibility/2006" xmlns:o="urn:schemas-microsoft-com:office:office" xmlns:r="http://schemas.openxmlformats.org/officeDocument/2006/relationships" xmlns:m="http://schemas.openxmlformats.org/officeDocument/2006/math" xmlns:v="urn:schemas-microsoft-com:vml" xmlns:wp14="http://schemas.microsoft.com/office/word/2010/wordprocessingDrawing" xmlns:wp="http://schemas.openxmlformats.org/drawingml/2006/wordprocessingDrawing" xmlns:w10="urn:schemas-microsoft-com:office:word" xmlns:w="http://schemas.openxmlformats.org/wordprocessingml/2006/main" xmlns:w14="http://schemas.microsoft.com/office/word/2010/wordml" xmlns:w15="http://schemas.microsoft.com/office/word/2012/wordml" xmlns:wpg="http://schemas.microsoft.com/office/word/2010/wordprocessingGroup" xmlns:wpi="http://schemas.microsoft.com/office/word/2010/wordprocessingInk" xmlns:wne="http://schemas.microsoft.com/office/word/2006/wordml" xmlns:wps="http://schemas.microsoft.com/office/word/2010/wordprocessingShape" mc:Ignorable="w14 w15 wp14">
   <w:endnote w:type="separator" w:id="-1">
     <w:p>
       <w:pPr>
@@ -9462,7 +9643,7 @@
 </file>
 
 <file path=word/footnotes.xml><?xml version="1.0" encoding="utf-8"?>
-<w:footnotes xmlns:wpc="http://schemas.microsoft.com/office/word/2010/wordprocessingCanvas" xmlns:mo="http://schemas.microsoft.com/office/mac/office/2008/main" xmlns:mc="http://schemas.openxmlformats.org/markup-compatibility/2006" xmlns:mv="urn:schemas-microsoft-com:mac:vml" xmlns:o="urn:schemas-microsoft-com:office:office" xmlns:r="http://schemas.openxmlformats.org/officeDocument/2006/relationships" xmlns:m="http://schemas.openxmlformats.org/officeDocument/2006/math" xmlns:v="urn:schemas-microsoft-com:vml" xmlns:wp14="http://schemas.microsoft.com/office/word/2010/wordprocessingDrawing" xmlns:wp="http://schemas.openxmlformats.org/drawingml/2006/wordprocessingDrawing" xmlns:w10="urn:schemas-microsoft-com:office:word" xmlns:w="http://schemas.openxmlformats.org/wordprocessingml/2006/main" xmlns:w14="http://schemas.microsoft.com/office/word/2010/wordml" xmlns:w15="http://schemas.microsoft.com/office/word/2012/wordml" xmlns:wpg="http://schemas.microsoft.com/office/word/2010/wordprocessingGroup" xmlns:wpi="http://schemas.microsoft.com/office/word/2010/wordprocessingInk" xmlns:wne="http://schemas.microsoft.com/office/word/2006/wordml" xmlns:wps="http://schemas.microsoft.com/office/word/2010/wordprocessingShape" mc:Ignorable="w14 w15 wp14">
+<w:footnotes xmlns:wpc="http://schemas.microsoft.com/office/word/2010/wordprocessingCanvas" xmlns:mc="http://schemas.openxmlformats.org/markup-compatibility/2006" xmlns:o="urn:schemas-microsoft-com:office:office" xmlns:r="http://schemas.openxmlformats.org/officeDocument/2006/relationships" xmlns:m="http://schemas.openxmlformats.org/officeDocument/2006/math" xmlns:v="urn:schemas-microsoft-com:vml" xmlns:wp14="http://schemas.microsoft.com/office/word/2010/wordprocessingDrawing" xmlns:wp="http://schemas.openxmlformats.org/drawingml/2006/wordprocessingDrawing" xmlns:w10="urn:schemas-microsoft-com:office:word" xmlns:w="http://schemas.openxmlformats.org/wordprocessingml/2006/main" xmlns:w14="http://schemas.microsoft.com/office/word/2010/wordml" xmlns:w15="http://schemas.microsoft.com/office/word/2012/wordml" xmlns:wpg="http://schemas.microsoft.com/office/word/2010/wordprocessingGroup" xmlns:wpi="http://schemas.microsoft.com/office/word/2010/wordprocessingInk" xmlns:wne="http://schemas.microsoft.com/office/word/2006/wordml" xmlns:wps="http://schemas.microsoft.com/office/word/2010/wordprocessingShape" mc:Ignorable="w14 w15 wp14">
   <w:footnote w:type="separator" w:id="-1">
     <w:p>
       <w:pPr>
@@ -9487,8 +9668,8 @@
 </file>
 
 <file path=word/numbering.xml><?xml version="1.0" encoding="utf-8"?>
-<w:numbering xmlns:wpc="http://schemas.microsoft.com/office/word/2010/wordprocessingCanvas" xmlns:mo="http://schemas.microsoft.com/office/mac/office/2008/main" xmlns:mc="http://schemas.openxmlformats.org/markup-compatibility/2006" xmlns:mv="urn:schemas-microsoft-com:mac:vml" xmlns:o="urn:schemas-microsoft-com:office:office" xmlns:r="http://schemas.openxmlformats.org/officeDocument/2006/relationships" xmlns:m="http://schemas.openxmlformats.org/officeDocument/2006/math" xmlns:v="urn:schemas-microsoft-com:vml" xmlns:wp14="http://schemas.microsoft.com/office/word/2010/wordprocessingDrawing" xmlns:wp="http://schemas.openxmlformats.org/drawingml/2006/wordprocessingDrawing" xmlns:w10="urn:schemas-microsoft-com:office:word" xmlns:w="http://schemas.openxmlformats.org/wordprocessingml/2006/main" xmlns:w14="http://schemas.microsoft.com/office/word/2010/wordml" xmlns:w15="http://schemas.microsoft.com/office/word/2012/wordml" xmlns:wpg="http://schemas.microsoft.com/office/word/2010/wordprocessingGroup" xmlns:wpi="http://schemas.microsoft.com/office/word/2010/wordprocessingInk" xmlns:wne="http://schemas.microsoft.com/office/word/2006/wordml" xmlns:wps="http://schemas.microsoft.com/office/word/2010/wordprocessingShape" mc:Ignorable="w14 w15 wp14">
-  <w:abstractNum w:abstractNumId="0">
+<w:numbering xmlns:wpc="http://schemas.microsoft.com/office/word/2010/wordprocessingCanvas" xmlns:mc="http://schemas.openxmlformats.org/markup-compatibility/2006" xmlns:o="urn:schemas-microsoft-com:office:office" xmlns:r="http://schemas.openxmlformats.org/officeDocument/2006/relationships" xmlns:m="http://schemas.openxmlformats.org/officeDocument/2006/math" xmlns:v="urn:schemas-microsoft-com:vml" xmlns:wp14="http://schemas.microsoft.com/office/word/2010/wordprocessingDrawing" xmlns:wp="http://schemas.openxmlformats.org/drawingml/2006/wordprocessingDrawing" xmlns:w10="urn:schemas-microsoft-com:office:word" xmlns:w="http://schemas.openxmlformats.org/wordprocessingml/2006/main" xmlns:w14="http://schemas.microsoft.com/office/word/2010/wordml" xmlns:w15="http://schemas.microsoft.com/office/word/2012/wordml" xmlns:wpg="http://schemas.microsoft.com/office/word/2010/wordprocessingGroup" xmlns:wpi="http://schemas.microsoft.com/office/word/2010/wordprocessingInk" xmlns:wne="http://schemas.microsoft.com/office/word/2006/wordml" xmlns:wps="http://schemas.microsoft.com/office/word/2010/wordprocessingShape" mc:Ignorable="w14 w15 wp14">
+  <w:abstractNum w:abstractNumId="0" w15:restartNumberingAfterBreak="0">
     <w:nsid w:val="0E017741"/>
     <w:multiLevelType w:val="hybridMultilevel"/>
     <w:tmpl w:val="7346D5F0"/>
@@ -9601,7 +9782,7 @@
       </w:rPr>
     </w:lvl>
   </w:abstractNum>
-  <w:abstractNum w:abstractNumId="1">
+  <w:abstractNum w:abstractNumId="1" w15:restartNumberingAfterBreak="0">
     <w:nsid w:val="1C615960"/>
     <w:multiLevelType w:val="hybridMultilevel"/>
     <w:tmpl w:val="F43E9C3E"/>
@@ -9714,7 +9895,7 @@
       </w:rPr>
     </w:lvl>
   </w:abstractNum>
-  <w:abstractNum w:abstractNumId="2">
+  <w:abstractNum w:abstractNumId="2" w15:restartNumberingAfterBreak="0">
     <w:nsid w:val="2B7445E7"/>
     <w:multiLevelType w:val="hybridMultilevel"/>
     <w:tmpl w:val="E83025A6"/>
@@ -9827,7 +10008,7 @@
       </w:rPr>
     </w:lvl>
   </w:abstractNum>
-  <w:abstractNum w:abstractNumId="3">
+  <w:abstractNum w:abstractNumId="3" w15:restartNumberingAfterBreak="0">
     <w:nsid w:val="34D50E93"/>
     <w:multiLevelType w:val="multilevel"/>
     <w:tmpl w:val="0C0A0025"/>
@@ -9913,7 +10094,7 @@
       </w:pPr>
     </w:lvl>
   </w:abstractNum>
-  <w:abstractNum w:abstractNumId="4">
+  <w:abstractNum w:abstractNumId="4" w15:restartNumberingAfterBreak="0">
     <w:nsid w:val="414362E2"/>
     <w:multiLevelType w:val="multilevel"/>
     <w:tmpl w:val="7C0E84D6"/>
@@ -10035,7 +10216,7 @@
       </w:rPr>
     </w:lvl>
   </w:abstractNum>
-  <w:abstractNum w:abstractNumId="5">
+  <w:abstractNum w:abstractNumId="5" w15:restartNumberingAfterBreak="0">
     <w:nsid w:val="43F427EA"/>
     <w:multiLevelType w:val="hybridMultilevel"/>
     <w:tmpl w:val="F7F86D0E"/>
@@ -10148,7 +10329,7 @@
       </w:rPr>
     </w:lvl>
   </w:abstractNum>
-  <w:abstractNum w:abstractNumId="6">
+  <w:abstractNum w:abstractNumId="6" w15:restartNumberingAfterBreak="0">
     <w:nsid w:val="44524188"/>
     <w:multiLevelType w:val="multilevel"/>
     <w:tmpl w:val="0C0A0025"/>
@@ -10234,7 +10415,7 @@
       </w:pPr>
     </w:lvl>
   </w:abstractNum>
-  <w:abstractNum w:abstractNumId="7">
+  <w:abstractNum w:abstractNumId="7" w15:restartNumberingAfterBreak="0">
     <w:nsid w:val="7C2B5F69"/>
     <w:multiLevelType w:val="hybridMultilevel"/>
     <w:tmpl w:val="1A128C9A"/>
@@ -10391,7 +10572,7 @@
       </w:pPr>
     </w:pPrDefault>
   </w:docDefaults>
-  <w:latentStyles w:defLockedState="0" w:defUIPriority="99" w:defSemiHidden="0" w:defUnhideWhenUsed="0" w:defQFormat="0" w:count="382">
+  <w:latentStyles w:defLockedState="0" w:defUIPriority="99" w:defSemiHidden="0" w:defUnhideWhenUsed="0" w:defQFormat="0" w:count="371">
     <w:lsdException w:name="Normal" w:uiPriority="0" w:qFormat="1"/>
     <w:lsdException w:name="heading 1" w:uiPriority="9" w:qFormat="1"/>
     <w:lsdException w:name="heading 2" w:semiHidden="1" w:uiPriority="9" w:unhideWhenUsed="1" w:qFormat="1"/>
@@ -10497,6 +10678,7 @@
     <w:lsdException w:name="HTML Sample" w:semiHidden="1" w:unhideWhenUsed="1"/>
     <w:lsdException w:name="HTML Typewriter" w:semiHidden="1" w:unhideWhenUsed="1"/>
     <w:lsdException w:name="HTML Variable" w:semiHidden="1" w:unhideWhenUsed="1"/>
+    <w:lsdException w:name="Normal Table" w:semiHidden="1" w:unhideWhenUsed="1"/>
     <w:lsdException w:name="annotation subject" w:semiHidden="1" w:unhideWhenUsed="1"/>
     <w:lsdException w:name="No List" w:semiHidden="1" w:unhideWhenUsed="1"/>
     <w:lsdException w:name="Outline List 1" w:semiHidden="1" w:unhideWhenUsed="1"/>
@@ -10542,9 +10724,11 @@
     <w:lsdException w:name="Table Subtle 1" w:semiHidden="1" w:unhideWhenUsed="1"/>
     <w:lsdException w:name="Table Subtle 2" w:semiHidden="1" w:unhideWhenUsed="1"/>
     <w:lsdException w:name="Table Web 1" w:semiHidden="1" w:unhideWhenUsed="1"/>
+    <w:lsdException w:name="Table Web 2" w:semiHidden="1" w:unhideWhenUsed="1"/>
     <w:lsdException w:name="Table Web 3" w:semiHidden="1" w:unhideWhenUsed="1"/>
     <w:lsdException w:name="Balloon Text" w:semiHidden="1" w:unhideWhenUsed="1"/>
     <w:lsdException w:name="Table Grid" w:uiPriority="39"/>
+    <w:lsdException w:name="Table Theme" w:semiHidden="1" w:unhideWhenUsed="1"/>
     <w:lsdException w:name="Placeholder Text" w:semiHidden="1"/>
     <w:lsdException w:name="No Spacing" w:uiPriority="1" w:qFormat="1"/>
     <w:lsdException w:name="Light Shading" w:uiPriority="60"/>
@@ -10760,8 +10944,6 @@
     <w:lsdException w:name="List Table 5 Dark Accent 6" w:uiPriority="50"/>
     <w:lsdException w:name="List Table 6 Colorful Accent 6" w:uiPriority="51"/>
     <w:lsdException w:name="List Table 7 Colorful Accent 6" w:uiPriority="52"/>
-    <w:lsdException w:name="Mention" w:semiHidden="1" w:unhideWhenUsed="1"/>
-    <w:lsdException w:name="Smart Hyperlink" w:semiHidden="1" w:unhideWhenUsed="1"/>
   </w:latentStyles>
   <w:style w:type="paragraph" w:default="1" w:styleId="Normal">
     <w:name w:val="Normal"/>
@@ -11250,7 +11432,6 @@
       <w:spacing w:after="0" w:line="240" w:lineRule="auto"/>
     </w:pPr>
     <w:tblPr>
-      <w:tblInd w:w="0" w:type="dxa"/>
       <w:tblBorders>
         <w:top w:val="single" w:sz="4" w:space="0" w:color="auto"/>
         <w:left w:val="single" w:sz="4" w:space="0" w:color="auto"/>
@@ -11259,12 +11440,6 @@
         <w:insideH w:val="single" w:sz="4" w:space="0" w:color="auto"/>
         <w:insideV w:val="single" w:sz="4" w:space="0" w:color="auto"/>
       </w:tblBorders>
-      <w:tblCellMar>
-        <w:top w:w="0" w:type="dxa"/>
-        <w:left w:w="108" w:type="dxa"/>
-        <w:bottom w:w="0" w:type="dxa"/>
-        <w:right w:w="108" w:type="dxa"/>
-      </w:tblCellMar>
     </w:tblPr>
   </w:style>
   <w:style w:type="table" w:styleId="Tabladecuadrcula5oscura-nfasis1">
@@ -11278,7 +11453,6 @@
     <w:tblPr>
       <w:tblStyleRowBandSize w:val="1"/>
       <w:tblStyleColBandSize w:val="1"/>
-      <w:tblInd w:w="0" w:type="dxa"/>
       <w:tblBorders>
         <w:top w:val="single" w:sz="4" w:space="0" w:color="FFFFFF" w:themeColor="background1"/>
         <w:left w:val="single" w:sz="4" w:space="0" w:color="FFFFFF" w:themeColor="background1"/>
@@ -11287,12 +11461,6 @@
         <w:insideH w:val="single" w:sz="4" w:space="0" w:color="FFFFFF" w:themeColor="background1"/>
         <w:insideV w:val="single" w:sz="4" w:space="0" w:color="FFFFFF" w:themeColor="background1"/>
       </w:tblBorders>
-      <w:tblCellMar>
-        <w:top w:w="0" w:type="dxa"/>
-        <w:left w:w="108" w:type="dxa"/>
-        <w:bottom w:w="0" w:type="dxa"/>
-        <w:right w:w="108" w:type="dxa"/>
-      </w:tblCellMar>
     </w:tblPr>
     <w:tcPr>
       <w:shd w:val="clear" w:color="auto" w:fill="DEEAF6" w:themeFill="accent1" w:themeFillTint="33"/>
@@ -11725,7 +11893,7 @@
 </file>
 
 <file path=customXml/itemProps1.xml><?xml version="1.0" encoding="utf-8"?>
-<ds:datastoreItem xmlns:ds="http://schemas.openxmlformats.org/officeDocument/2006/customXml" ds:itemID="{9136D1C4-FA7E-3948-8335-7EC387E131BD}">
+<ds:datastoreItem xmlns:ds="http://schemas.openxmlformats.org/officeDocument/2006/customXml" ds:itemID="{510A450B-545F-4B18-A93C-8CF8758A9257}">
   <ds:schemaRefs>
     <ds:schemaRef ds:uri="http://schemas.openxmlformats.org/officeDocument/2006/bibliography"/>
   </ds:schemaRefs>

</xml_diff>

<commit_message>
Limpieza de codigo y memoria
</commit_message>
<xml_diff>
--- a/Proyecto de Equipos de Radio Definidos por Software.docx
+++ b/Proyecto de Equipos de Radio Definidos por Software.docx
@@ -222,12 +222,7 @@
             <w:pStyle w:val="TtulodeTDC"/>
           </w:pPr>
           <w:r>
-            <w:t>Tabla de con</w:t>
-          </w:r>
-          <w:bookmarkStart w:id="0" w:name="_GoBack"/>
-          <w:bookmarkEnd w:id="0"/>
-          <w:r>
-            <w:t>tenido</w:t>
+            <w:t>Tabla de contenido</w:t>
           </w:r>
         </w:p>
         <w:p>
@@ -2147,12 +2142,12 @@
       <w:pPr>
         <w:pStyle w:val="Ttulo1"/>
       </w:pPr>
-      <w:bookmarkStart w:id="1" w:name="_Toc503968162"/>
+      <w:bookmarkStart w:id="0" w:name="_Toc503968162"/>
       <w:r>
         <w:lastRenderedPageBreak/>
         <w:t>Especificaciones de proyecto</w:t>
       </w:r>
-      <w:bookmarkEnd w:id="1"/>
+      <w:bookmarkEnd w:id="0"/>
     </w:p>
     <w:p>
       <w:r>
@@ -2266,14 +2261,30 @@
       <w:r>
         <w:t xml:space="preserve">Figura </w:t>
       </w:r>
-      <w:fldSimple w:instr=" SEQ Figura \* ARABIC ">
-        <w:r>
-          <w:rPr>
-            <w:noProof/>
-          </w:rPr>
-          <w:t>1</w:t>
-        </w:r>
-      </w:fldSimple>
+      <w:r>
+        <w:fldChar w:fldCharType="begin"/>
+      </w:r>
+      <w:r>
+        <w:instrText xml:space="preserve"> SEQ Figura \</w:instrText>
+      </w:r>
+      <w:r>
+        <w:instrText xml:space="preserve">* ARABIC </w:instrText>
+      </w:r>
+      <w:r>
+        <w:fldChar w:fldCharType="separate"/>
+      </w:r>
+      <w:r>
+        <w:rPr>
+          <w:noProof/>
+        </w:rPr>
+        <w:t>1</w:t>
+      </w:r>
+      <w:r>
+        <w:rPr>
+          <w:noProof/>
+        </w:rPr>
+        <w:fldChar w:fldCharType="end"/>
+      </w:r>
       <w:r>
         <w:t>. Modulación BFSK.</w:t>
       </w:r>
@@ -2810,7 +2821,7 @@
       <w:pPr>
         <w:pStyle w:val="Ttulo1"/>
       </w:pPr>
-      <w:bookmarkStart w:id="2" w:name="_Toc503968163"/>
+      <w:bookmarkStart w:id="1" w:name="_Toc503968163"/>
       <w:r>
         <w:t xml:space="preserve">Comunicación </w:t>
       </w:r>
@@ -2818,7 +2829,7 @@
       <w:r>
         <w:t>Monoportadora</w:t>
       </w:r>
-      <w:bookmarkEnd w:id="2"/>
+      <w:bookmarkEnd w:id="1"/>
       <w:proofErr w:type="spellEnd"/>
     </w:p>
     <w:p>
@@ -3088,11 +3099,11 @@
       <w:pPr>
         <w:pStyle w:val="Ttulo2"/>
       </w:pPr>
-      <w:bookmarkStart w:id="3" w:name="_Toc503968164"/>
+      <w:bookmarkStart w:id="2" w:name="_Toc503968164"/>
       <w:r>
         <w:t>Transmisor</w:t>
       </w:r>
-      <w:bookmarkEnd w:id="3"/>
+      <w:bookmarkEnd w:id="2"/>
     </w:p>
     <w:p>
       <w:r>
@@ -3806,114 +3817,114 @@
       <w:pPr>
         <w:pStyle w:val="Ttulo2"/>
       </w:pPr>
-      <w:bookmarkStart w:id="4" w:name="_Toc503968165"/>
+      <w:bookmarkStart w:id="3" w:name="_Toc503968165"/>
       <w:r>
         <w:t>Canal</w:t>
       </w:r>
+      <w:bookmarkEnd w:id="3"/>
+    </w:p>
+    <w:p>
+      <w:r>
+        <w:t>Como se ha visto previamente, el canal genera cuatro tipos de distorsiones que el sistema ha de ser capaz de soportar.</w:t>
+      </w:r>
+    </w:p>
+    <w:p>
+      <w:pPr>
+        <w:pStyle w:val="Ttulo3"/>
+      </w:pPr>
+      <w:r>
+        <w:t xml:space="preserve"> </w:t>
+      </w:r>
+      <w:bookmarkStart w:id="4" w:name="_Toc503968166"/>
+      <w:r>
+        <w:t>Retardo</w:t>
+      </w:r>
       <w:bookmarkEnd w:id="4"/>
     </w:p>
     <w:p>
       <w:r>
-        <w:t>Como se ha visto previamente, el canal genera cuatro tipos de distorsiones que el sistema ha de ser capaz de soportar.</w:t>
+        <w:t xml:space="preserve">Como ocurre en cualquier canal de transmisión, </w:t>
+      </w:r>
+      <w:r>
+        <w:t>la señal se retarda de manera arbitraria. Sin embargo, en este sistema de comunicación, el retardo debería ser</w:t>
+      </w:r>
+      <w:r>
+        <w:t xml:space="preserve"> </w:t>
+      </w:r>
+      <w:r>
+        <w:t>transparente, ya que no hay comunicación en doble sentido ni la comunicación es a tiempo real. La única complicación que causa es detectar el origen de tiempos. Para mitigarlo, habrá que incorporar tramas para detec</w:t>
+      </w:r>
+      <w:r>
+        <w:t>tar el inicio de la trasmisión, que será detallado más adelante.</w:t>
+      </w:r>
+    </w:p>
+    <w:p>
+      <w:r>
+        <w:t xml:space="preserve">En el código el retardo del canal se calcula a partir del retardo de trasmisión de la señal para una distancia dada, si bien se podría indicar directamente el retardo. </w:t>
       </w:r>
     </w:p>
     <w:p>
       <w:pPr>
         <w:pStyle w:val="Ttulo3"/>
       </w:pPr>
-      <w:r>
-        <w:t xml:space="preserve"> </w:t>
-      </w:r>
-      <w:bookmarkStart w:id="5" w:name="_Toc503968166"/>
-      <w:r>
-        <w:t>Retardo</w:t>
+      <w:bookmarkStart w:id="5" w:name="_Toc503968167"/>
+      <w:r>
+        <w:t>Ruido</w:t>
       </w:r>
       <w:bookmarkEnd w:id="5"/>
     </w:p>
     <w:p>
       <w:r>
-        <w:t xml:space="preserve">Como ocurre en cualquier canal de transmisión, </w:t>
-      </w:r>
-      <w:r>
-        <w:t>la señal se retarda de manera arbitraria. Sin embargo, en este sistema de comunicación, el retardo debería ser</w:t>
-      </w:r>
-      <w:r>
-        <w:t xml:space="preserve"> </w:t>
-      </w:r>
-      <w:r>
-        <w:t>transparente, ya que no hay comunicación en doble sentido ni la comunicación es a tiempo real. La única complicación que causa es detectar el origen de tiempos. Para mitigarlo, habrá que incorporar tramas para detec</w:t>
-      </w:r>
-      <w:r>
-        <w:t>tar el inicio de la trasmisión, que será detallado más adelante.</w:t>
-      </w:r>
-    </w:p>
-    <w:p>
-      <w:r>
-        <w:t xml:space="preserve">En el código el retardo del canal se calcula a partir del retardo de trasmisión de la señal para una distancia dada, si bien se podría indicar directamente el retardo. </w:t>
+        <w:t xml:space="preserve">El canal añadirá señales no deseadas a la transmisión. Como mínimo, se tratará de ruido blanco gaussiano. Se genera ruido blanco gaussiano de media cero, con una potencia arbitraria, y se suma a la señal. Cuanta más potencia de ruido sea capaz de soportar el sistema, mejor será el sistema. Es por esto que se estudian diferentes técnicas en la recepción, como se verá más adelante. </w:t>
       </w:r>
     </w:p>
     <w:p>
       <w:pPr>
         <w:pStyle w:val="Ttulo3"/>
       </w:pPr>
-      <w:bookmarkStart w:id="6" w:name="_Toc503968167"/>
-      <w:r>
-        <w:t>Ruido</w:t>
+      <w:bookmarkStart w:id="6" w:name="_Toc503968168"/>
+      <w:r>
+        <w:t>Dispersión</w:t>
       </w:r>
       <w:bookmarkEnd w:id="6"/>
     </w:p>
     <w:p>
       <w:r>
-        <w:t xml:space="preserve">El canal añadirá señales no deseadas a la transmisión. Como mínimo, se tratará de ruido blanco gaussiano. Se genera ruido blanco gaussiano de media cero, con una potencia arbitraria, y se suma a la señal. Cuanta más potencia de ruido sea capaz de soportar el sistema, mejor será el sistema. Es por esto que se estudian diferentes técnicas en la recepción, como se verá más adelante. </w:t>
+        <w:t xml:space="preserve">El canal introducirá una dispersión de hasta 180µs de retardo. </w:t>
+      </w:r>
+      <w:r>
+        <w:t xml:space="preserve">Esto se </w:t>
+      </w:r>
+      <w:r>
+        <w:t>modelará</w:t>
+      </w:r>
+      <w:r>
+        <w:t xml:space="preserve"> como </w:t>
+      </w:r>
+      <w:r>
+        <w:t xml:space="preserve">dos deltas: la primera es la señal directa y la segunda tendrá la misma amplitud y estará retardada hasta 180µs. </w:t>
+      </w:r>
+      <w:r>
+        <w:t xml:space="preserve">Sin embargo, el programa se ha planteado para un caso más amplio: arbitrarias señales de </w:t>
+      </w:r>
+      <w:proofErr w:type="spellStart"/>
+      <w:r>
+        <w:t>multitrayecto</w:t>
+      </w:r>
+      <w:proofErr w:type="spellEnd"/>
+      <w:r>
+        <w:t xml:space="preserve"> con amplitudes arbitrarias. Se especifica el retardo máximo que pueden tener las réplicas de las señales, el número de reflexiones y la amplitud de estas. Las reflexiones se distribuyen aleatoriamente en el rango temporal que se ha especificado, y luego se ajustan las amplitudes (un caso general puede ser amplitud aleatoria pero siempre menor que la señal directa). </w:t>
       </w:r>
     </w:p>
     <w:p>
       <w:pPr>
         <w:pStyle w:val="Ttulo3"/>
       </w:pPr>
-      <w:bookmarkStart w:id="7" w:name="_Toc503968168"/>
-      <w:r>
-        <w:t>Dispersión</w:t>
+      <w:bookmarkStart w:id="7" w:name="_Toc503968169"/>
+      <w:r>
+        <w:t>Interferencias intencionadas</w:t>
       </w:r>
       <w:bookmarkEnd w:id="7"/>
-    </w:p>
-    <w:p>
-      <w:r>
-        <w:t xml:space="preserve">El canal introducirá una dispersión de hasta 180µs de retardo. </w:t>
-      </w:r>
-      <w:r>
-        <w:t xml:space="preserve">Esto se </w:t>
-      </w:r>
-      <w:r>
-        <w:t>modelará</w:t>
-      </w:r>
-      <w:r>
-        <w:t xml:space="preserve"> como </w:t>
-      </w:r>
-      <w:r>
-        <w:t xml:space="preserve">dos deltas: la primera es la señal directa y la segunda tendrá la misma amplitud y estará retardada hasta 180µs. </w:t>
-      </w:r>
-      <w:r>
-        <w:t xml:space="preserve">Sin embargo, el programa se ha planteado para un caso más amplio: arbitrarias señales de </w:t>
-      </w:r>
-      <w:proofErr w:type="spellStart"/>
-      <w:r>
-        <w:t>multitrayecto</w:t>
-      </w:r>
-      <w:proofErr w:type="spellEnd"/>
-      <w:r>
-        <w:t xml:space="preserve"> con amplitudes arbitrarias. Se especifica el retardo máximo que pueden tener las réplicas de las señales, el número de reflexiones y la amplitud de estas. Las reflexiones se distribuyen aleatoriamente en el rango temporal que se ha especificado, y luego se ajustan las amplitudes (un caso general puede ser amplitud aleatoria pero siempre menor que la señal directa). </w:t>
-      </w:r>
-    </w:p>
-    <w:p>
-      <w:pPr>
-        <w:pStyle w:val="Ttulo3"/>
-      </w:pPr>
-      <w:bookmarkStart w:id="8" w:name="_Toc503968169"/>
-      <w:r>
-        <w:t>Interferencias intencionadas</w:t>
-      </w:r>
-      <w:bookmarkEnd w:id="8"/>
     </w:p>
     <w:p>
       <w:r>
@@ -4581,14 +4592,27 @@
       <w:r>
         <w:t xml:space="preserve">Figura </w:t>
       </w:r>
-      <w:fldSimple w:instr=" SEQ Figura \* ARABIC ">
-        <w:r>
-          <w:rPr>
-            <w:noProof/>
-          </w:rPr>
-          <w:t>2</w:t>
-        </w:r>
-      </w:fldSimple>
+      <w:r>
+        <w:fldChar w:fldCharType="begin"/>
+      </w:r>
+      <w:r>
+        <w:instrText xml:space="preserve"> SEQ Figura \* ARABIC </w:instrText>
+      </w:r>
+      <w:r>
+        <w:fldChar w:fldCharType="separate"/>
+      </w:r>
+      <w:r>
+        <w:rPr>
+          <w:noProof/>
+        </w:rPr>
+        <w:t>2</w:t>
+      </w:r>
+      <w:r>
+        <w:rPr>
+          <w:noProof/>
+        </w:rPr>
+        <w:fldChar w:fldCharType="end"/>
+      </w:r>
       <w:r>
         <w:t>: Espectro de las señales en el canal de transmisión.</w:t>
       </w:r>
@@ -4609,29 +4633,29 @@
       <w:pPr>
         <w:pStyle w:val="Ttulo2"/>
       </w:pPr>
-      <w:bookmarkStart w:id="9" w:name="_Toc503968170"/>
+      <w:bookmarkStart w:id="8" w:name="_Toc503968170"/>
       <w:r>
         <w:t>Receptor</w:t>
       </w:r>
+      <w:bookmarkEnd w:id="8"/>
+    </w:p>
+    <w:p>
+      <w:r>
+        <w:t>Tras pasar por el canal de transmisión, la señal se recibirá en el receptor, que tratará de recuperar los símbolos enviados por el transmisor. Para ello, se han estudiado las 3 diferentes alternativas de recepción que se describen en los siguientes apartados.</w:t>
+      </w:r>
+    </w:p>
+    <w:p>
+      <w:pPr>
+        <w:pStyle w:val="Ttulo3"/>
+      </w:pPr>
+      <w:bookmarkStart w:id="9" w:name="_Toc503968171"/>
+      <w:r>
+        <w:t>Recepción no coherente con detección de e</w:t>
+      </w:r>
+      <w:r>
+        <w:t>nvolvente</w:t>
+      </w:r>
       <w:bookmarkEnd w:id="9"/>
-    </w:p>
-    <w:p>
-      <w:r>
-        <w:t>Tras pasar por el canal de transmisión, la señal se recibirá en el receptor, que tratará de recuperar los símbolos enviados por el transmisor. Para ello, se han estudiado las 3 diferentes alternativas de recepción que se describen en los siguientes apartados.</w:t>
-      </w:r>
-    </w:p>
-    <w:p>
-      <w:pPr>
-        <w:pStyle w:val="Ttulo3"/>
-      </w:pPr>
-      <w:bookmarkStart w:id="10" w:name="_Toc503968171"/>
-      <w:r>
-        <w:t>Recepción no coherente con detección de e</w:t>
-      </w:r>
-      <w:r>
-        <w:t>nvolvente</w:t>
-      </w:r>
-      <w:bookmarkEnd w:id="10"/>
     </w:p>
     <w:p>
       <w:r>
@@ -4720,14 +4744,27 @@
       <w:r>
         <w:t xml:space="preserve">Figura </w:t>
       </w:r>
-      <w:fldSimple w:instr=" SEQ Figura \* ARABIC ">
-        <w:r>
-          <w:rPr>
-            <w:noProof/>
-          </w:rPr>
-          <w:t>3</w:t>
-        </w:r>
-      </w:fldSimple>
+      <w:r>
+        <w:fldChar w:fldCharType="begin"/>
+      </w:r>
+      <w:r>
+        <w:instrText xml:space="preserve"> SEQ Figura \* ARABIC </w:instrText>
+      </w:r>
+      <w:r>
+        <w:fldChar w:fldCharType="separate"/>
+      </w:r>
+      <w:r>
+        <w:rPr>
+          <w:noProof/>
+        </w:rPr>
+        <w:t>3</w:t>
+      </w:r>
+      <w:r>
+        <w:rPr>
+          <w:noProof/>
+        </w:rPr>
+        <w:fldChar w:fldCharType="end"/>
+      </w:r>
       <w:r>
         <w:t>. Esquema de Filtrado Paso Banda &amp; Detección de Envolvente.</w:t>
       </w:r>
@@ -5202,14 +5239,27 @@
       <w:r>
         <w:t xml:space="preserve">Tabla </w:t>
       </w:r>
-      <w:fldSimple w:instr=" SEQ Tabla \* ARABIC ">
-        <w:r>
-          <w:rPr>
-            <w:noProof/>
-          </w:rPr>
-          <w:t>1</w:t>
-        </w:r>
-      </w:fldSimple>
+      <w:r>
+        <w:fldChar w:fldCharType="begin"/>
+      </w:r>
+      <w:r>
+        <w:instrText xml:space="preserve"> SEQ Tabla \* ARABIC </w:instrText>
+      </w:r>
+      <w:r>
+        <w:fldChar w:fldCharType="separate"/>
+      </w:r>
+      <w:r>
+        <w:rPr>
+          <w:noProof/>
+        </w:rPr>
+        <w:t>1</w:t>
+      </w:r>
+      <w:r>
+        <w:rPr>
+          <w:noProof/>
+        </w:rPr>
+        <w:fldChar w:fldCharType="end"/>
+      </w:r>
       <w:r>
         <w:t xml:space="preserve">. </w:t>
       </w:r>
@@ -5322,14 +5372,27 @@
       <w:r>
         <w:t xml:space="preserve">Figura </w:t>
       </w:r>
-      <w:fldSimple w:instr=" SEQ Figura \* ARABIC ">
-        <w:r>
-          <w:rPr>
-            <w:noProof/>
-          </w:rPr>
-          <w:t>4</w:t>
-        </w:r>
-      </w:fldSimple>
+      <w:r>
+        <w:fldChar w:fldCharType="begin"/>
+      </w:r>
+      <w:r>
+        <w:instrText xml:space="preserve"> SEQ Figura \* ARABIC </w:instrText>
+      </w:r>
+      <w:r>
+        <w:fldChar w:fldCharType="separate"/>
+      </w:r>
+      <w:r>
+        <w:rPr>
+          <w:noProof/>
+        </w:rPr>
+        <w:t>4</w:t>
+      </w:r>
+      <w:r>
+        <w:rPr>
+          <w:noProof/>
+        </w:rPr>
+        <w:fldChar w:fldCharType="end"/>
+      </w:r>
       <w:r>
         <w:t>. Respuesta en magnitud del filtro paso banda del símbolo '1' (izquierda) y símbolo '0' (derecha).</w:t>
       </w:r>
@@ -5390,14 +5453,27 @@
       <w:r>
         <w:t xml:space="preserve">Figura </w:t>
       </w:r>
-      <w:fldSimple w:instr=" SEQ Figura \* ARABIC ">
-        <w:r>
-          <w:rPr>
-            <w:noProof/>
-          </w:rPr>
-          <w:t>5</w:t>
-        </w:r>
-      </w:fldSimple>
+      <w:r>
+        <w:fldChar w:fldCharType="begin"/>
+      </w:r>
+      <w:r>
+        <w:instrText xml:space="preserve"> SEQ Figura \* ARABIC </w:instrText>
+      </w:r>
+      <w:r>
+        <w:fldChar w:fldCharType="separate"/>
+      </w:r>
+      <w:r>
+        <w:rPr>
+          <w:noProof/>
+        </w:rPr>
+        <w:t>5</w:t>
+      </w:r>
+      <w:r>
+        <w:rPr>
+          <w:noProof/>
+        </w:rPr>
+        <w:fldChar w:fldCharType="end"/>
+      </w:r>
       <w:r>
         <w:t>. Respuesta en magnitud del filtro paso bajo.</w:t>
       </w:r>
@@ -5407,7 +5483,7 @@
       <w:pPr>
         <w:pStyle w:val="Ttulo3"/>
       </w:pPr>
-      <w:bookmarkStart w:id="11" w:name="_Toc503968172"/>
+      <w:bookmarkStart w:id="10" w:name="_Toc503968172"/>
       <w:r>
         <w:t>Recepción</w:t>
       </w:r>
@@ -5420,7 +5496,7 @@
       <w:r>
         <w:t>oherente</w:t>
       </w:r>
-      <w:bookmarkEnd w:id="11"/>
+      <w:bookmarkEnd w:id="10"/>
     </w:p>
     <w:p>
       <w:r>
@@ -5519,14 +5595,27 @@
       <w:r>
         <w:t xml:space="preserve">Figura </w:t>
       </w:r>
-      <w:fldSimple w:instr=" SEQ Figura \* ARABIC ">
-        <w:r>
-          <w:rPr>
-            <w:noProof/>
-          </w:rPr>
-          <w:t>6</w:t>
-        </w:r>
-      </w:fldSimple>
+      <w:r>
+        <w:fldChar w:fldCharType="begin"/>
+      </w:r>
+      <w:r>
+        <w:instrText xml:space="preserve"> SEQ Figura \* ARABIC </w:instrText>
+      </w:r>
+      <w:r>
+        <w:fldChar w:fldCharType="separate"/>
+      </w:r>
+      <w:r>
+        <w:rPr>
+          <w:noProof/>
+        </w:rPr>
+        <w:t>6</w:t>
+      </w:r>
+      <w:r>
+        <w:rPr>
+          <w:noProof/>
+        </w:rPr>
+        <w:fldChar w:fldCharType="end"/>
+      </w:r>
       <w:r>
         <w:t>. Demodulación Heterodina No Coherente.</w:t>
       </w:r>
@@ -5540,7 +5629,7 @@
       <w:pPr>
         <w:pStyle w:val="Ttulo3"/>
       </w:pPr>
-      <w:bookmarkStart w:id="12" w:name="_Toc503968173"/>
+      <w:bookmarkStart w:id="11" w:name="_Toc503968173"/>
       <w:r>
         <w:t>Recepción</w:t>
       </w:r>
@@ -5564,7 +5653,7 @@
       <w:r>
         <w:t xml:space="preserve"> sintonizados</w:t>
       </w:r>
-      <w:bookmarkEnd w:id="12"/>
+      <w:bookmarkEnd w:id="11"/>
     </w:p>
     <w:p>
       <w:r>
@@ -5690,14 +5779,27 @@
       <w:r>
         <w:t xml:space="preserve">Figura </w:t>
       </w:r>
-      <w:fldSimple w:instr=" SEQ Figura \* ARABIC ">
-        <w:r>
-          <w:rPr>
-            <w:noProof/>
-          </w:rPr>
-          <w:t>7</w:t>
-        </w:r>
-      </w:fldSimple>
+      <w:r>
+        <w:fldChar w:fldCharType="begin"/>
+      </w:r>
+      <w:r>
+        <w:instrText xml:space="preserve"> SEQ Figura \* ARABIC </w:instrText>
+      </w:r>
+      <w:r>
+        <w:fldChar w:fldCharType="separate"/>
+      </w:r>
+      <w:r>
+        <w:rPr>
+          <w:noProof/>
+        </w:rPr>
+        <w:t>7</w:t>
+      </w:r>
+      <w:r>
+        <w:rPr>
+          <w:noProof/>
+        </w:rPr>
+        <w:fldChar w:fldCharType="end"/>
+      </w:r>
       <w:r>
         <w:t>. Diseño del PLL.</w:t>
       </w:r>
@@ -6833,14 +6935,27 @@
       <w:r>
         <w:t xml:space="preserve">Figura </w:t>
       </w:r>
-      <w:fldSimple w:instr=" SEQ Figura \* ARABIC ">
-        <w:r>
-          <w:rPr>
-            <w:noProof/>
-          </w:rPr>
-          <w:t>8</w:t>
-        </w:r>
-      </w:fldSimple>
+      <w:r>
+        <w:fldChar w:fldCharType="begin"/>
+      </w:r>
+      <w:r>
+        <w:instrText xml:space="preserve"> SEQ Figura \* ARABIC </w:instrText>
+      </w:r>
+      <w:r>
+        <w:fldChar w:fldCharType="separate"/>
+      </w:r>
+      <w:r>
+        <w:rPr>
+          <w:noProof/>
+        </w:rPr>
+        <w:t>8</w:t>
+      </w:r>
+      <w:r>
+        <w:rPr>
+          <w:noProof/>
+        </w:rPr>
+        <w:fldChar w:fldCharType="end"/>
+      </w:r>
       <w:r>
         <w:t>. Esquema del PLL. Diseño 2.</w:t>
       </w:r>
@@ -7009,14 +7124,27 @@
       <w:r>
         <w:t xml:space="preserve">Figura </w:t>
       </w:r>
-      <w:fldSimple w:instr=" SEQ Figura \* ARABIC ">
-        <w:r>
-          <w:rPr>
-            <w:noProof/>
-          </w:rPr>
-          <w:t>9</w:t>
-        </w:r>
-      </w:fldSimple>
+      <w:r>
+        <w:fldChar w:fldCharType="begin"/>
+      </w:r>
+      <w:r>
+        <w:instrText xml:space="preserve"> SEQ Figura \* ARABIC </w:instrText>
+      </w:r>
+      <w:r>
+        <w:fldChar w:fldCharType="separate"/>
+      </w:r>
+      <w:r>
+        <w:rPr>
+          <w:noProof/>
+        </w:rPr>
+        <w:t>9</w:t>
+      </w:r>
+      <w:r>
+        <w:rPr>
+          <w:noProof/>
+        </w:rPr>
+        <w:fldChar w:fldCharType="end"/>
+      </w:r>
       <w:r>
         <w:t xml:space="preserve">. </w:t>
       </w:r>
@@ -7149,14 +7277,27 @@
       <w:r>
         <w:t xml:space="preserve">Figura </w:t>
       </w:r>
-      <w:fldSimple w:instr=" SEQ Figura \* ARABIC ">
-        <w:r>
-          <w:rPr>
-            <w:noProof/>
-          </w:rPr>
-          <w:t>10</w:t>
-        </w:r>
-      </w:fldSimple>
+      <w:r>
+        <w:fldChar w:fldCharType="begin"/>
+      </w:r>
+      <w:r>
+        <w:instrText xml:space="preserve"> SEQ Figura \* ARABIC </w:instrText>
+      </w:r>
+      <w:r>
+        <w:fldChar w:fldCharType="separate"/>
+      </w:r>
+      <w:r>
+        <w:rPr>
+          <w:noProof/>
+        </w:rPr>
+        <w:t>10</w:t>
+      </w:r>
+      <w:r>
+        <w:rPr>
+          <w:noProof/>
+        </w:rPr>
+        <w:fldChar w:fldCharType="end"/>
+      </w:r>
       <w:r>
         <w:t>: espectro de la entrada y de la salida del PLL</w:t>
       </w:r>
@@ -7287,14 +7428,27 @@
       <w:r>
         <w:t xml:space="preserve">Figura </w:t>
       </w:r>
-      <w:fldSimple w:instr=" SEQ Figura \* ARABIC ">
-        <w:r>
-          <w:rPr>
-            <w:noProof/>
-          </w:rPr>
-          <w:t>11</w:t>
-        </w:r>
-      </w:fldSimple>
+      <w:r>
+        <w:fldChar w:fldCharType="begin"/>
+      </w:r>
+      <w:r>
+        <w:instrText xml:space="preserve"> SEQ Figura \* ARABIC </w:instrText>
+      </w:r>
+      <w:r>
+        <w:fldChar w:fldCharType="separate"/>
+      </w:r>
+      <w:r>
+        <w:rPr>
+          <w:noProof/>
+        </w:rPr>
+        <w:t>11</w:t>
+      </w:r>
+      <w:r>
+        <w:rPr>
+          <w:noProof/>
+        </w:rPr>
+        <w:fldChar w:fldCharType="end"/>
+      </w:r>
       <w:r>
         <w:t>: Salida del filtro con diferentes frecuencias de corte.</w:t>
       </w:r>
@@ -7412,14 +7566,27 @@
       <w:r>
         <w:t xml:space="preserve">Figura </w:t>
       </w:r>
-      <w:fldSimple w:instr=" SEQ Figura \* ARABIC ">
-        <w:r>
-          <w:rPr>
-            <w:noProof/>
-          </w:rPr>
-          <w:t>12</w:t>
-        </w:r>
-      </w:fldSimple>
+      <w:r>
+        <w:fldChar w:fldCharType="begin"/>
+      </w:r>
+      <w:r>
+        <w:instrText xml:space="preserve"> SEQ Figura \* ARABIC </w:instrText>
+      </w:r>
+      <w:r>
+        <w:fldChar w:fldCharType="separate"/>
+      </w:r>
+      <w:r>
+        <w:rPr>
+          <w:noProof/>
+        </w:rPr>
+        <w:t>12</w:t>
+      </w:r>
+      <w:r>
+        <w:rPr>
+          <w:noProof/>
+        </w:rPr>
+        <w:fldChar w:fldCharType="end"/>
+      </w:r>
       <w:r>
         <w:t>: Respuesta en frecuencia de LPF de los PLL</w:t>
       </w:r>
@@ -7431,11 +7598,11 @@
       <w:r>
         <w:t xml:space="preserve"> </w:t>
       </w:r>
-      <w:bookmarkStart w:id="13" w:name="_Toc503968174"/>
+      <w:bookmarkStart w:id="12" w:name="_Toc503968174"/>
       <w:r>
         <w:t>Recuperación de reloj</w:t>
       </w:r>
-      <w:bookmarkEnd w:id="13"/>
+      <w:bookmarkEnd w:id="12"/>
     </w:p>
     <w:p>
       <w:r>
@@ -7599,14 +7766,14 @@
           <w:lang w:val="es"/>
         </w:rPr>
       </w:pPr>
-      <w:bookmarkStart w:id="14" w:name="_Toc503968175"/>
+      <w:bookmarkStart w:id="13" w:name="_Toc503968175"/>
       <w:r>
         <w:rPr>
           <w:lang w:val="es"/>
         </w:rPr>
         <w:t>Resultados</w:t>
       </w:r>
-      <w:bookmarkEnd w:id="14"/>
+      <w:bookmarkEnd w:id="13"/>
     </w:p>
     <w:p>
       <w:pPr>
@@ -7806,12 +7973,12 @@
       <w:pPr>
         <w:pStyle w:val="Ttulo3"/>
       </w:pPr>
-      <w:bookmarkStart w:id="15" w:name="_Toc503968176"/>
+      <w:bookmarkStart w:id="14" w:name="_Toc503968176"/>
       <w:r>
         <w:lastRenderedPageBreak/>
         <w:t>Recepción no coherente con detección de envolvente</w:t>
       </w:r>
-      <w:bookmarkEnd w:id="15"/>
+      <w:bookmarkEnd w:id="14"/>
     </w:p>
     <w:p>
       <w:pPr>
@@ -7972,14 +8139,27 @@
       <w:r>
         <w:t xml:space="preserve">Figura </w:t>
       </w:r>
-      <w:fldSimple w:instr=" SEQ Figura \* ARABIC ">
-        <w:r>
-          <w:rPr>
-            <w:noProof/>
-          </w:rPr>
-          <w:t>13</w:t>
-        </w:r>
-      </w:fldSimple>
+      <w:r>
+        <w:fldChar w:fldCharType="begin"/>
+      </w:r>
+      <w:r>
+        <w:instrText xml:space="preserve"> SEQ Figura \* ARABIC </w:instrText>
+      </w:r>
+      <w:r>
+        <w:fldChar w:fldCharType="separate"/>
+      </w:r>
+      <w:r>
+        <w:rPr>
+          <w:noProof/>
+        </w:rPr>
+        <w:t>13</w:t>
+      </w:r>
+      <w:r>
+        <w:rPr>
+          <w:noProof/>
+        </w:rPr>
+        <w:fldChar w:fldCharType="end"/>
+      </w:r>
       <w:r>
         <w:t>. Receptor 1: Simulación de bajo ruido.</w:t>
       </w:r>
@@ -8112,14 +8292,27 @@
       <w:r>
         <w:t xml:space="preserve">Figura </w:t>
       </w:r>
-      <w:fldSimple w:instr=" SEQ Figura \* ARABIC ">
-        <w:r>
-          <w:rPr>
-            <w:noProof/>
-          </w:rPr>
-          <w:t>14</w:t>
-        </w:r>
-      </w:fldSimple>
+      <w:r>
+        <w:fldChar w:fldCharType="begin"/>
+      </w:r>
+      <w:r>
+        <w:instrText xml:space="preserve"> SEQ Figura \* ARABIC </w:instrText>
+      </w:r>
+      <w:r>
+        <w:fldChar w:fldCharType="separate"/>
+      </w:r>
+      <w:r>
+        <w:rPr>
+          <w:noProof/>
+        </w:rPr>
+        <w:t>14</w:t>
+      </w:r>
+      <w:r>
+        <w:rPr>
+          <w:noProof/>
+        </w:rPr>
+        <w:fldChar w:fldCharType="end"/>
+      </w:r>
       <w:r>
         <w:t xml:space="preserve">. </w:t>
       </w:r>
@@ -8220,14 +8413,27 @@
       <w:r>
         <w:t xml:space="preserve">Figura </w:t>
       </w:r>
-      <w:fldSimple w:instr=" SEQ Figura \* ARABIC ">
-        <w:r>
-          <w:rPr>
-            <w:noProof/>
-          </w:rPr>
-          <w:t>15</w:t>
-        </w:r>
-      </w:fldSimple>
+      <w:r>
+        <w:fldChar w:fldCharType="begin"/>
+      </w:r>
+      <w:r>
+        <w:instrText xml:space="preserve"> SEQ Figura \* ARABIC </w:instrText>
+      </w:r>
+      <w:r>
+        <w:fldChar w:fldCharType="separate"/>
+      </w:r>
+      <w:r>
+        <w:rPr>
+          <w:noProof/>
+        </w:rPr>
+        <w:t>15</w:t>
+      </w:r>
+      <w:r>
+        <w:rPr>
+          <w:noProof/>
+        </w:rPr>
+        <w:fldChar w:fldCharType="end"/>
+      </w:r>
       <w:r>
         <w:t xml:space="preserve">: Receptor 1: </w:t>
       </w:r>
@@ -8253,12 +8459,12 @@
       <w:pPr>
         <w:pStyle w:val="Ttulo3"/>
       </w:pPr>
-      <w:bookmarkStart w:id="16" w:name="_Toc503968177"/>
+      <w:bookmarkStart w:id="15" w:name="_Toc503968177"/>
       <w:r>
         <w:lastRenderedPageBreak/>
         <w:t>Recepción heterodina no coherente</w:t>
       </w:r>
-      <w:bookmarkEnd w:id="16"/>
+      <w:bookmarkEnd w:id="15"/>
     </w:p>
     <w:p>
       <w:r>
@@ -8348,14 +8554,27 @@
       <w:r>
         <w:t xml:space="preserve">Figura </w:t>
       </w:r>
-      <w:fldSimple w:instr=" SEQ Figura \* ARABIC ">
-        <w:r>
-          <w:rPr>
-            <w:noProof/>
-          </w:rPr>
-          <w:t>16</w:t>
-        </w:r>
-      </w:fldSimple>
+      <w:r>
+        <w:fldChar w:fldCharType="begin"/>
+      </w:r>
+      <w:r>
+        <w:instrText xml:space="preserve"> SEQ Figura \* ARABIC </w:instrText>
+      </w:r>
+      <w:r>
+        <w:fldChar w:fldCharType="separate"/>
+      </w:r>
+      <w:r>
+        <w:rPr>
+          <w:noProof/>
+        </w:rPr>
+        <w:t>16</w:t>
+      </w:r>
+      <w:r>
+        <w:rPr>
+          <w:noProof/>
+        </w:rPr>
+        <w:fldChar w:fldCharType="end"/>
+      </w:r>
       <w:r>
         <w:rPr>
           <w:lang w:val="es-ES_tradnl"/>
@@ -8460,14 +8679,27 @@
       <w:r>
         <w:t xml:space="preserve">Figura </w:t>
       </w:r>
-      <w:fldSimple w:instr=" SEQ Figura \* ARABIC ">
-        <w:r>
-          <w:rPr>
-            <w:noProof/>
-          </w:rPr>
-          <w:t>17</w:t>
-        </w:r>
-      </w:fldSimple>
+      <w:r>
+        <w:fldChar w:fldCharType="begin"/>
+      </w:r>
+      <w:r>
+        <w:instrText xml:space="preserve"> SEQ Figura \* ARABIC </w:instrText>
+      </w:r>
+      <w:r>
+        <w:fldChar w:fldCharType="separate"/>
+      </w:r>
+      <w:r>
+        <w:rPr>
+          <w:noProof/>
+        </w:rPr>
+        <w:t>17</w:t>
+      </w:r>
+      <w:r>
+        <w:rPr>
+          <w:noProof/>
+        </w:rPr>
+        <w:fldChar w:fldCharType="end"/>
+      </w:r>
       <w:r>
         <w:t>: R</w:t>
       </w:r>
@@ -8548,14 +8780,27 @@
       <w:r>
         <w:t xml:space="preserve">Figura </w:t>
       </w:r>
-      <w:fldSimple w:instr=" SEQ Figura \* ARABIC ">
-        <w:r>
-          <w:rPr>
-            <w:noProof/>
-          </w:rPr>
-          <w:t>18</w:t>
-        </w:r>
-      </w:fldSimple>
+      <w:r>
+        <w:fldChar w:fldCharType="begin"/>
+      </w:r>
+      <w:r>
+        <w:instrText xml:space="preserve"> SEQ Figura \* ARABIC </w:instrText>
+      </w:r>
+      <w:r>
+        <w:fldChar w:fldCharType="separate"/>
+      </w:r>
+      <w:r>
+        <w:rPr>
+          <w:noProof/>
+        </w:rPr>
+        <w:t>18</w:t>
+      </w:r>
+      <w:r>
+        <w:rPr>
+          <w:noProof/>
+        </w:rPr>
+        <w:fldChar w:fldCharType="end"/>
+      </w:r>
       <w:r>
         <w:t xml:space="preserve">: </w:t>
       </w:r>
@@ -8650,14 +8895,27 @@
       <w:r>
         <w:t xml:space="preserve">Figura </w:t>
       </w:r>
-      <w:fldSimple w:instr=" SEQ Figura \* ARABIC ">
-        <w:r>
-          <w:rPr>
-            <w:noProof/>
-          </w:rPr>
-          <w:t>19</w:t>
-        </w:r>
-      </w:fldSimple>
+      <w:r>
+        <w:fldChar w:fldCharType="begin"/>
+      </w:r>
+      <w:r>
+        <w:instrText xml:space="preserve"> SEQ Figura \* ARABIC </w:instrText>
+      </w:r>
+      <w:r>
+        <w:fldChar w:fldCharType="separate"/>
+      </w:r>
+      <w:r>
+        <w:rPr>
+          <w:noProof/>
+        </w:rPr>
+        <w:t>19</w:t>
+      </w:r>
+      <w:r>
+        <w:rPr>
+          <w:noProof/>
+        </w:rPr>
+        <w:fldChar w:fldCharType="end"/>
+      </w:r>
       <w:r>
         <w:t xml:space="preserve">: </w:t>
       </w:r>
@@ -8681,12 +8939,9 @@
       <w:pPr>
         <w:pStyle w:val="Ttulo3"/>
       </w:pPr>
-      <w:bookmarkStart w:id="17" w:name="_Toc503968178"/>
-      <w:r>
-        <w:t>Recepción heterodina y coherente u</w:t>
-      </w:r>
-      <w:r>
-        <w:t xml:space="preserve">tilizando </w:t>
+      <w:bookmarkStart w:id="16" w:name="_Toc503968178"/>
+      <w:r>
+        <w:t xml:space="preserve">Recepción heterodina y coherente utilizando </w:t>
       </w:r>
       <w:proofErr w:type="spellStart"/>
       <w:r>
@@ -8696,7 +8951,7 @@
       <w:r>
         <w:t xml:space="preserve"> sintonizados</w:t>
       </w:r>
-      <w:bookmarkEnd w:id="17"/>
+      <w:bookmarkEnd w:id="16"/>
     </w:p>
     <w:p>
       <w:pPr>
@@ -8812,14 +9067,27 @@
       <w:r>
         <w:t xml:space="preserve">Figura </w:t>
       </w:r>
-      <w:fldSimple w:instr=" SEQ Figura \* ARABIC ">
-        <w:r>
-          <w:rPr>
-            <w:noProof/>
-          </w:rPr>
-          <w:t>20</w:t>
-        </w:r>
-      </w:fldSimple>
+      <w:r>
+        <w:fldChar w:fldCharType="begin"/>
+      </w:r>
+      <w:r>
+        <w:instrText xml:space="preserve"> SEQ Figura \* ARABIC </w:instrText>
+      </w:r>
+      <w:r>
+        <w:fldChar w:fldCharType="separate"/>
+      </w:r>
+      <w:r>
+        <w:rPr>
+          <w:noProof/>
+        </w:rPr>
+        <w:t>20</w:t>
+      </w:r>
+      <w:r>
+        <w:rPr>
+          <w:noProof/>
+        </w:rPr>
+        <w:fldChar w:fldCharType="end"/>
+      </w:r>
       <w:r>
         <w:t>: Convergencia de los PLL.</w:t>
       </w:r>
@@ -9063,14 +9331,27 @@
       <w:r>
         <w:t xml:space="preserve">Figura </w:t>
       </w:r>
-      <w:fldSimple w:instr=" SEQ Figura \* ARABIC ">
-        <w:r>
-          <w:rPr>
-            <w:noProof/>
-          </w:rPr>
-          <w:t>21</w:t>
-        </w:r>
-      </w:fldSimple>
+      <w:r>
+        <w:fldChar w:fldCharType="begin"/>
+      </w:r>
+      <w:r>
+        <w:instrText xml:space="preserve"> SEQ Figura \* ARABIC </w:instrText>
+      </w:r>
+      <w:r>
+        <w:fldChar w:fldCharType="separate"/>
+      </w:r>
+      <w:r>
+        <w:rPr>
+          <w:noProof/>
+        </w:rPr>
+        <w:t>21</w:t>
+      </w:r>
+      <w:r>
+        <w:rPr>
+          <w:noProof/>
+        </w:rPr>
+        <w:fldChar w:fldCharType="end"/>
+      </w:r>
       <w:r>
         <w:t>: Receptor 3</w:t>
       </w:r>
@@ -9224,14 +9505,27 @@
       <w:r>
         <w:t xml:space="preserve">Figura </w:t>
       </w:r>
-      <w:fldSimple w:instr=" SEQ Figura \* ARABIC ">
-        <w:r>
-          <w:rPr>
-            <w:noProof/>
-          </w:rPr>
-          <w:t>22</w:t>
-        </w:r>
-      </w:fldSimple>
+      <w:r>
+        <w:fldChar w:fldCharType="begin"/>
+      </w:r>
+      <w:r>
+        <w:instrText xml:space="preserve"> SEQ Figura \* ARABIC </w:instrText>
+      </w:r>
+      <w:r>
+        <w:fldChar w:fldCharType="separate"/>
+      </w:r>
+      <w:r>
+        <w:rPr>
+          <w:noProof/>
+        </w:rPr>
+        <w:t>22</w:t>
+      </w:r>
+      <w:r>
+        <w:rPr>
+          <w:noProof/>
+        </w:rPr>
+        <w:fldChar w:fldCharType="end"/>
+      </w:r>
       <w:r>
         <w:t xml:space="preserve">: </w:t>
       </w:r>
@@ -9312,14 +9606,27 @@
       <w:r>
         <w:t xml:space="preserve">Figura </w:t>
       </w:r>
-      <w:fldSimple w:instr=" SEQ Figura \* ARABIC ">
-        <w:r>
-          <w:rPr>
-            <w:noProof/>
-          </w:rPr>
-          <w:t>23</w:t>
-        </w:r>
-      </w:fldSimple>
+      <w:r>
+        <w:fldChar w:fldCharType="begin"/>
+      </w:r>
+      <w:r>
+        <w:instrText xml:space="preserve"> SEQ Figura \* ARABIC </w:instrText>
+      </w:r>
+      <w:r>
+        <w:fldChar w:fldCharType="separate"/>
+      </w:r>
+      <w:r>
+        <w:rPr>
+          <w:noProof/>
+        </w:rPr>
+        <w:t>23</w:t>
+      </w:r>
+      <w:r>
+        <w:rPr>
+          <w:noProof/>
+        </w:rPr>
+        <w:fldChar w:fldCharType="end"/>
+      </w:r>
       <w:r>
         <w:t>:</w:t>
       </w:r>
@@ -9345,138 +9652,138 @@
       <w:pPr>
         <w:pStyle w:val="Ttulo1"/>
       </w:pPr>
-      <w:bookmarkStart w:id="18" w:name="_Toc503968179"/>
+      <w:bookmarkStart w:id="17" w:name="_Toc503968179"/>
       <w:r>
         <w:lastRenderedPageBreak/>
         <w:t>Comunicación de espectro ensanchado</w:t>
       </w:r>
+      <w:bookmarkEnd w:id="17"/>
+    </w:p>
+    <w:p/>
+    <w:p>
+      <w:r>
+        <w:t xml:space="preserve">Una vez comprobado que el sistema funciona correctamente para una comunicación portadora, se tratará de extender el sistema a un entorno de comunicaciones tácticas. Para ello, la frecuencia portadora cambiará de forma </w:t>
+      </w:r>
+      <w:proofErr w:type="spellStart"/>
+      <w:r>
+        <w:t>pseudoaleatoria</w:t>
+      </w:r>
+      <w:proofErr w:type="spellEnd"/>
+      <w:r>
+        <w:t xml:space="preserve"> transcurrido un determinado tiempo T</w:t>
+      </w:r>
+      <w:r>
+        <w:rPr>
+          <w:vertAlign w:val="subscript"/>
+        </w:rPr>
+        <w:t>h</w:t>
+      </w:r>
+      <w:r>
+        <w:t xml:space="preserve"> que se escogerá de manera arbitraria. La frecuencia portadora podrá tomar cualquiera de los siguientes valores:</w:t>
+      </w:r>
+    </w:p>
+    <w:p>
+      <w:pPr>
+        <w:jc w:val="center"/>
+      </w:pPr>
+      <w:proofErr w:type="spellStart"/>
+      <w:r>
+        <w:t>fc</w:t>
+      </w:r>
+      <w:proofErr w:type="spellEnd"/>
+      <w:r>
+        <w:t xml:space="preserve"> </w:t>
+      </w:r>
+      <w:r>
+        <w:rPr>
+          <w:rFonts w:ascii="Cambria Math" w:hAnsi="Cambria Math" w:cs="Cambria Math"/>
+        </w:rPr>
+        <w:t>∈</w:t>
+      </w:r>
+      <w:r>
+        <w:t xml:space="preserve"> </w:t>
+      </w:r>
+      <w:r>
+        <w:t>{4</w:t>
+      </w:r>
+      <w:r>
+        <w:t>.</w:t>
+      </w:r>
+      <w:r>
+        <w:t>5Rb, 5</w:t>
+      </w:r>
+      <w:r>
+        <w:t>.</w:t>
+      </w:r>
+      <w:r>
+        <w:t>5Rb,</w:t>
+      </w:r>
+      <w:r>
+        <w:t xml:space="preserve"> </w:t>
+      </w:r>
+      <w:r>
+        <w:t>6</w:t>
+      </w:r>
+      <w:r>
+        <w:t>.</w:t>
+      </w:r>
+      <w:r>
+        <w:t>5Rb, 7</w:t>
+      </w:r>
+      <w:r>
+        <w:t>.</w:t>
+      </w:r>
+      <w:r>
+        <w:t>5Rb, 8</w:t>
+      </w:r>
+      <w:r>
+        <w:t>.</w:t>
+      </w:r>
+      <w:r>
+        <w:t>5Rb, 9</w:t>
+      </w:r>
+      <w:r>
+        <w:t>.</w:t>
+      </w:r>
+      <w:r>
+        <w:t>5Rb, 10</w:t>
+      </w:r>
+      <w:r>
+        <w:t>.</w:t>
+      </w:r>
+      <w:r>
+        <w:t>5Rb}</w:t>
+      </w:r>
+    </w:p>
+    <w:p>
+      <w:r>
+        <w:t xml:space="preserve">En primer lugar, se definirá de manera </w:t>
+      </w:r>
+      <w:r>
+        <w:t>arbitraria</w:t>
+      </w:r>
+      <w:r>
+        <w:t xml:space="preserve"> el orden de permutación de frecuencias, que será conocido tanto por el transmisor como por el receptor. Por otro lado, se definirá también el número de símbolos tras los cuales se realizará el cambio de portadora, que definirán el tiempo de salto T</w:t>
+      </w:r>
+      <w:r>
+        <w:rPr>
+          <w:vertAlign w:val="subscript"/>
+        </w:rPr>
+        <w:t>h</w:t>
+      </w:r>
+      <w:r>
+        <w:t>. Para los resultados mostrados en esta sección se han definido saltos de portadora tras 500 símbolos.</w:t>
+      </w:r>
+    </w:p>
+    <w:p>
+      <w:pPr>
+        <w:pStyle w:val="Ttulo2"/>
+      </w:pPr>
+      <w:bookmarkStart w:id="18" w:name="_Toc503968180"/>
+      <w:r>
+        <w:t>Transmisión</w:t>
+      </w:r>
       <w:bookmarkEnd w:id="18"/>
-    </w:p>
-    <w:p/>
-    <w:p>
-      <w:r>
-        <w:t xml:space="preserve">Una vez comprobado que el sistema funciona correctamente para una comunicación portadora, se tratará de extender el sistema a un entorno de comunicaciones tácticas. Para ello, la frecuencia portadora cambiará de forma </w:t>
-      </w:r>
-      <w:proofErr w:type="spellStart"/>
-      <w:r>
-        <w:t>pseudoaleatoria</w:t>
-      </w:r>
-      <w:proofErr w:type="spellEnd"/>
-      <w:r>
-        <w:t xml:space="preserve"> transcurrido un determinado tiempo T</w:t>
-      </w:r>
-      <w:r>
-        <w:rPr>
-          <w:vertAlign w:val="subscript"/>
-        </w:rPr>
-        <w:t>h</w:t>
-      </w:r>
-      <w:r>
-        <w:t xml:space="preserve"> que se escogerá de manera arbitraria. La frecuencia portadora podrá tomar cualquiera de los siguientes valores:</w:t>
-      </w:r>
-    </w:p>
-    <w:p>
-      <w:pPr>
-        <w:jc w:val="center"/>
-      </w:pPr>
-      <w:proofErr w:type="spellStart"/>
-      <w:r>
-        <w:t>fc</w:t>
-      </w:r>
-      <w:proofErr w:type="spellEnd"/>
-      <w:r>
-        <w:t xml:space="preserve"> </w:t>
-      </w:r>
-      <w:r>
-        <w:rPr>
-          <w:rFonts w:ascii="Cambria Math" w:hAnsi="Cambria Math" w:cs="Cambria Math"/>
-        </w:rPr>
-        <w:t>∈</w:t>
-      </w:r>
-      <w:r>
-        <w:t xml:space="preserve"> </w:t>
-      </w:r>
-      <w:r>
-        <w:t>{4</w:t>
-      </w:r>
-      <w:r>
-        <w:t>.</w:t>
-      </w:r>
-      <w:r>
-        <w:t>5Rb, 5</w:t>
-      </w:r>
-      <w:r>
-        <w:t>.</w:t>
-      </w:r>
-      <w:r>
-        <w:t>5Rb,</w:t>
-      </w:r>
-      <w:r>
-        <w:t xml:space="preserve"> </w:t>
-      </w:r>
-      <w:r>
-        <w:t>6</w:t>
-      </w:r>
-      <w:r>
-        <w:t>.</w:t>
-      </w:r>
-      <w:r>
-        <w:t>5Rb, 7</w:t>
-      </w:r>
-      <w:r>
-        <w:t>.</w:t>
-      </w:r>
-      <w:r>
-        <w:t>5Rb, 8</w:t>
-      </w:r>
-      <w:r>
-        <w:t>.</w:t>
-      </w:r>
-      <w:r>
-        <w:t>5Rb, 9</w:t>
-      </w:r>
-      <w:r>
-        <w:t>.</w:t>
-      </w:r>
-      <w:r>
-        <w:t>5Rb, 10</w:t>
-      </w:r>
-      <w:r>
-        <w:t>.</w:t>
-      </w:r>
-      <w:r>
-        <w:t>5Rb}</w:t>
-      </w:r>
-    </w:p>
-    <w:p>
-      <w:r>
-        <w:t xml:space="preserve">En primer lugar, se definirá de manera </w:t>
-      </w:r>
-      <w:r>
-        <w:t>arbitraria</w:t>
-      </w:r>
-      <w:r>
-        <w:t xml:space="preserve"> el orden de permutación de frecuencias, que será conocido tanto por el transmisor como por el receptor. Por otro lado, se definirá también el número de símbolos tras los cuales se realizará el cambio de portadora, que definirán el tiempo de salto T</w:t>
-      </w:r>
-      <w:r>
-        <w:rPr>
-          <w:vertAlign w:val="subscript"/>
-        </w:rPr>
-        <w:t>h</w:t>
-      </w:r>
-      <w:r>
-        <w:t>. Para los resultados mostrados en esta sección se han definido saltos de portadora tras 500 símbolos.</w:t>
-      </w:r>
-    </w:p>
-    <w:p>
-      <w:pPr>
-        <w:pStyle w:val="Ttulo2"/>
-      </w:pPr>
-      <w:bookmarkStart w:id="19" w:name="_Toc503968180"/>
-      <w:r>
-        <w:t>Transmisión</w:t>
-      </w:r>
-      <w:bookmarkEnd w:id="19"/>
     </w:p>
     <w:p>
       <w:r>
@@ -9682,11 +9989,11 @@
       <w:pPr>
         <w:pStyle w:val="Ttulo2"/>
       </w:pPr>
-      <w:bookmarkStart w:id="20" w:name="_Toc503968181"/>
+      <w:bookmarkStart w:id="19" w:name="_Toc503968181"/>
       <w:r>
         <w:t>Recepción</w:t>
       </w:r>
-      <w:bookmarkEnd w:id="20"/>
+      <w:bookmarkEnd w:id="19"/>
     </w:p>
     <w:p>
       <w:r>
@@ -9981,14 +10288,27 @@
       <w:r>
         <w:t xml:space="preserve">Figura </w:t>
       </w:r>
-      <w:fldSimple w:instr=" SEQ Figura \* ARABIC ">
-        <w:r>
-          <w:rPr>
-            <w:noProof/>
-          </w:rPr>
-          <w:t>24</w:t>
-        </w:r>
-      </w:fldSimple>
+      <w:r>
+        <w:fldChar w:fldCharType="begin"/>
+      </w:r>
+      <w:r>
+        <w:instrText xml:space="preserve"> SEQ Figura \* ARABIC </w:instrText>
+      </w:r>
+      <w:r>
+        <w:fldChar w:fldCharType="separate"/>
+      </w:r>
+      <w:r>
+        <w:rPr>
+          <w:noProof/>
+        </w:rPr>
+        <w:t>24</w:t>
+      </w:r>
+      <w:r>
+        <w:rPr>
+          <w:noProof/>
+        </w:rPr>
+        <w:fldChar w:fldCharType="end"/>
+      </w:r>
       <w:r>
         <w:t xml:space="preserve">. Primer bloque (izquierda) vs Segundo bloque (derecha) de 500 </w:t>
       </w:r>
@@ -10013,36 +10333,49 @@
       <w:pPr>
         <w:pStyle w:val="Ttulo1"/>
       </w:pPr>
-      <w:bookmarkStart w:id="21" w:name="_Toc503968182"/>
+      <w:bookmarkStart w:id="20" w:name="_Toc503968182"/>
       <w:r>
         <w:t>Conclusiones y líneas futuras</w:t>
       </w:r>
+      <w:bookmarkEnd w:id="20"/>
+    </w:p>
+    <w:p>
+      <w:r>
+        <w:t xml:space="preserve">Tras realizar este sistema de transmisión y recepción, se concluye que la mejor técnica de recepción es la recepción coherente mediante </w:t>
+      </w:r>
+      <w:proofErr w:type="spellStart"/>
+      <w:r>
+        <w:t>PLLs</w:t>
+      </w:r>
+      <w:proofErr w:type="spellEnd"/>
+      <w:r>
+        <w:t>. Es el receptor que soporta más potencia de ruido, así como soportar mejor la dispersión.</w:t>
+      </w:r>
+    </w:p>
+    <w:p>
+      <w:r>
+        <w:t xml:space="preserve">El trabajo pendiente en este sistema seria completar el receptor </w:t>
+      </w:r>
+      <w:proofErr w:type="spellStart"/>
+      <w:r>
+        <w:t>multiportadora</w:t>
+      </w:r>
+      <w:proofErr w:type="spellEnd"/>
+      <w:r>
+        <w:t xml:space="preserve">. Pese a que se ha podido unir varias partes y demostrar que pueden trabajar juntas, no se ha llegado a implementar el sistema completo. </w:t>
+      </w:r>
+      <w:r>
+        <w:t xml:space="preserve">Tampoco se han realizado pruebas con dispersión ni retardos, es decir, no hay detección del inicio ni el final de la transmisión. El sistema funciona con ruido blanco, aunque tampoco se han llegado a probar los límites de funcionamiento. </w:t>
+      </w:r>
+    </w:p>
+    <w:p>
+      <w:r>
+        <w:t>Otra funcionalidad interesante a implementar sería un control automático de ganancia. Esto ayudaría a la detección del instante de muestreo, ya que funciona mediante convergencia a los niveles prefijados de la constelación. Si estos niveles cambian, pueden dificultar la convergencia. Un CAG permitiría mantener constante estos niveles en un conjunto de situacion</w:t>
+      </w:r>
+      <w:bookmarkStart w:id="21" w:name="_GoBack"/>
       <w:bookmarkEnd w:id="21"/>
-    </w:p>
-    <w:p>
-      <w:r>
-        <w:t xml:space="preserve">Tras realizar este sistema de transmisión y recepción, se concluye que la mejor técnica de recepción es la recepción coherente mediante </w:t>
-      </w:r>
-      <w:proofErr w:type="spellStart"/>
-      <w:r>
-        <w:t>PLLs</w:t>
-      </w:r>
-      <w:proofErr w:type="spellEnd"/>
-      <w:r>
-        <w:t>. Es el receptor que soporta más potencia de ruido, así como soportar mejor la dispersión.</w:t>
-      </w:r>
-    </w:p>
-    <w:p>
-      <w:r>
-        <w:t xml:space="preserve">El trabajo pendiente en este sistema seria completar el receptor </w:t>
-      </w:r>
-      <w:proofErr w:type="spellStart"/>
-      <w:r>
-        <w:t>multiportadora</w:t>
-      </w:r>
-      <w:proofErr w:type="spellEnd"/>
-      <w:r>
-        <w:t xml:space="preserve">. Pese a que se ha podido unir varias partes y demostrar que pueden trabajar juntas, no se ha llegado a implementar el sistema completo. </w:t>
+      <w:r>
+        <w:t xml:space="preserve">es más amplio. </w:t>
       </w:r>
     </w:p>
     <w:sectPr>
@@ -11116,6 +11449,7 @@
     <w:lsdException w:name="HTML Sample" w:semiHidden="1" w:unhideWhenUsed="1"/>
     <w:lsdException w:name="HTML Typewriter" w:semiHidden="1" w:unhideWhenUsed="1"/>
     <w:lsdException w:name="HTML Variable" w:semiHidden="1" w:unhideWhenUsed="1"/>
+    <w:lsdException w:name="Normal Table" w:semiHidden="1" w:unhideWhenUsed="1"/>
     <w:lsdException w:name="annotation subject" w:semiHidden="1" w:unhideWhenUsed="1"/>
     <w:lsdException w:name="No List" w:semiHidden="1" w:unhideWhenUsed="1"/>
     <w:lsdException w:name="Outline List 1" w:semiHidden="1" w:unhideWhenUsed="1"/>
@@ -11161,9 +11495,11 @@
     <w:lsdException w:name="Table Subtle 1" w:semiHidden="1" w:unhideWhenUsed="1"/>
     <w:lsdException w:name="Table Subtle 2" w:semiHidden="1" w:unhideWhenUsed="1"/>
     <w:lsdException w:name="Table Web 1" w:semiHidden="1" w:unhideWhenUsed="1"/>
+    <w:lsdException w:name="Table Web 2" w:semiHidden="1" w:unhideWhenUsed="1"/>
     <w:lsdException w:name="Table Web 3" w:semiHidden="1" w:unhideWhenUsed="1"/>
     <w:lsdException w:name="Balloon Text" w:semiHidden="1" w:unhideWhenUsed="1"/>
     <w:lsdException w:name="Table Grid" w:uiPriority="39"/>
+    <w:lsdException w:name="Table Theme" w:semiHidden="1" w:unhideWhenUsed="1"/>
     <w:lsdException w:name="Placeholder Text" w:semiHidden="1"/>
     <w:lsdException w:name="No Spacing" w:uiPriority="1" w:qFormat="1"/>
     <w:lsdException w:name="Light Shading" w:uiPriority="60"/>
@@ -12344,7 +12680,7 @@
 </file>
 
 <file path=customXml/itemProps1.xml><?xml version="1.0" encoding="utf-8"?>
-<ds:datastoreItem xmlns:ds="http://schemas.openxmlformats.org/officeDocument/2006/customXml" ds:itemID="{9903F817-6C96-F344-89F9-5AA1656F613C}">
+<ds:datastoreItem xmlns:ds="http://schemas.openxmlformats.org/officeDocument/2006/customXml" ds:itemID="{7C7E030C-506F-AE46-A18F-3605F02D0136}">
   <ds:schemaRefs>
     <ds:schemaRef ds:uri="http://schemas.openxmlformats.org/officeDocument/2006/bibliography"/>
   </ds:schemaRefs>

</xml_diff>